<commit_message>
played arround with document
</commit_message>
<xml_diff>
--- a/LockOn.docx
+++ b/LockOn.docx
@@ -2,24 +2,1182 @@
 <file path=word/document.xml><?xml version="1.0" encoding="utf-8"?>
 <w:document xmlns:wpc="http://schemas.microsoft.com/office/word/2010/wordprocessingCanvas" xmlns:mo="http://schemas.microsoft.com/office/mac/office/2008/main" xmlns:mc="http://schemas.openxmlformats.org/markup-compatibility/2006" xmlns:mv="urn:schemas-microsoft-com:mac:vml" xmlns:o="urn:schemas-microsoft-com:office:office" xmlns:r="http://schemas.openxmlformats.org/officeDocument/2006/relationships" xmlns:m="http://schemas.openxmlformats.org/officeDocument/2006/math" xmlns:v="urn:schemas-microsoft-com:vml" xmlns:wp14="http://schemas.microsoft.com/office/word/2010/wordprocessingDrawing" xmlns:wp="http://schemas.openxmlformats.org/drawingml/2006/wordprocessingDrawing" xmlns:w10="urn:schemas-microsoft-com:office:word" xmlns:w="http://schemas.openxmlformats.org/wordprocessingml/2006/main" xmlns:w14="http://schemas.microsoft.com/office/word/2010/wordml" xmlns:w15="http://schemas.microsoft.com/office/word/2012/wordml" xmlns:wpg="http://schemas.microsoft.com/office/word/2010/wordprocessingGroup" xmlns:wpi="http://schemas.microsoft.com/office/word/2010/wordprocessingInk" xmlns:wne="http://schemas.microsoft.com/office/word/2006/wordml" xmlns:wps="http://schemas.microsoft.com/office/word/2010/wordprocessingShape" mc:Ignorable="w14 w15 wp14">
   <w:body>
-    <w:p>
-      <w:pPr>
-        <w:pStyle w:val="Title"/>
-        <w:jc w:val="center"/>
-      </w:pPr>
-      <w:r>
-        <w:t>CRISPR</w:t>
-      </w:r>
-      <w:r>
-        <w:t>/</w:t>
-      </w:r>
-      <w:r>
-        <w:t>Cas9 LockOn</w:t>
-      </w:r>
-    </w:p>
-    <w:p/>
     <w:sdt>
       <w:sdtPr>
+        <w:rPr>
+          <w:sz w:val="2"/>
+        </w:rPr>
+        <w:id w:val="2122339971"/>
+        <w:docPartObj>
+          <w:docPartGallery w:val="Cover Pages"/>
+          <w:docPartUnique/>
+        </w:docPartObj>
+      </w:sdtPr>
+      <w:sdtEndPr>
+        <w:rPr>
+          <w:rFonts w:eastAsiaTheme="minorHAnsi"/>
+          <w:sz w:val="24"/>
+          <w:szCs w:val="24"/>
+          <w:lang w:eastAsia="en-US"/>
+        </w:rPr>
+      </w:sdtEndPr>
+      <w:sdtContent>
+        <w:p>
+          <w:pPr>
+            <w:pStyle w:val="NoSpacing"/>
+            <w:rPr>
+              <w:sz w:val="2"/>
+            </w:rPr>
+          </w:pPr>
+        </w:p>
+        <w:p>
+          <w:r>
+            <w:rPr>
+              <w:noProof/>
+            </w:rPr>
+            <mc:AlternateContent>
+              <mc:Choice Requires="wps">
+                <w:drawing>
+                  <wp:anchor distT="0" distB="0" distL="114300" distR="114300" simplePos="0" relativeHeight="251661312" behindDoc="0" locked="0" layoutInCell="1" allowOverlap="1" wp14:anchorId="6142D32B" wp14:editId="5BABFF0C">
+                    <wp:simplePos x="0" y="0"/>
+                    <wp:positionH relativeFrom="page">
+                      <wp:align>center</wp:align>
+                    </wp:positionH>
+                    <wp:positionV relativeFrom="margin">
+                      <wp:align>top</wp:align>
+                    </wp:positionV>
+                    <wp:extent cx="5946140" cy="1135380"/>
+                    <wp:effectExtent l="0" t="0" r="0" b="3810"/>
+                    <wp:wrapNone/>
+                    <wp:docPr id="62" name="Text Box 62"/>
+                    <wp:cNvGraphicFramePr/>
+                    <a:graphic xmlns:a="http://schemas.openxmlformats.org/drawingml/2006/main">
+                      <a:graphicData uri="http://schemas.microsoft.com/office/word/2010/wordprocessingShape">
+                        <wps:wsp>
+                          <wps:cNvSpPr txBox="1"/>
+                          <wps:spPr>
+                            <a:xfrm>
+                              <a:off x="0" y="0"/>
+                              <a:ext cx="5946140" cy="1135380"/>
+                            </a:xfrm>
+                            <a:prstGeom prst="rect">
+                              <a:avLst/>
+                            </a:prstGeom>
+                            <a:noFill/>
+                            <a:ln w="6350">
+                              <a:noFill/>
+                            </a:ln>
+                            <a:effectLst/>
+                          </wps:spPr>
+                          <wps:style>
+                            <a:lnRef idx="0">
+                              <a:schemeClr val="accent1"/>
+                            </a:lnRef>
+                            <a:fillRef idx="0">
+                              <a:schemeClr val="accent1"/>
+                            </a:fillRef>
+                            <a:effectRef idx="0">
+                              <a:schemeClr val="accent1"/>
+                            </a:effectRef>
+                            <a:fontRef idx="minor">
+                              <a:schemeClr val="dk1"/>
+                            </a:fontRef>
+                          </wps:style>
+                          <wps:txbx>
+                            <w:txbxContent>
+                              <w:sdt>
+                                <w:sdtPr>
+                                  <w:rPr>
+                                    <w:rFonts w:asciiTheme="majorHAnsi" w:eastAsiaTheme="majorEastAsia" w:hAnsiTheme="majorHAnsi" w:cstheme="majorBidi"/>
+                                    <w:caps/>
+                                    <w:color w:val="8496B0" w:themeColor="text2" w:themeTint="99"/>
+                                    <w:sz w:val="64"/>
+                                    <w:szCs w:val="64"/>
+                                  </w:rPr>
+                                  <w:alias w:val="Title"/>
+                                  <w:tag w:val=""/>
+                                  <w:id w:val="797192764"/>
+                                  <w:dataBinding w:prefixMappings="xmlns:ns0='http://purl.org/dc/elements/1.1/' xmlns:ns1='http://schemas.openxmlformats.org/package/2006/metadata/core-properties' " w:xpath="/ns1:coreProperties[1]/ns0:title[1]" w:storeItemID="{6C3C8BC8-F283-45AE-878A-BAB7291924A1}"/>
+                                  <w:text/>
+                                </w:sdtPr>
+                                <w:sdtEndPr>
+                                  <w:rPr>
+                                    <w:sz w:val="68"/>
+                                    <w:szCs w:val="68"/>
+                                  </w:rPr>
+                                </w:sdtEndPr>
+                                <w:sdtContent>
+                                  <w:p>
+                                    <w:pPr>
+                                      <w:pStyle w:val="NoSpacing"/>
+                                      <w:rPr>
+                                        <w:rFonts w:asciiTheme="majorHAnsi" w:eastAsiaTheme="majorEastAsia" w:hAnsiTheme="majorHAnsi" w:cstheme="majorBidi"/>
+                                        <w:caps/>
+                                        <w:color w:val="8496B0" w:themeColor="text2" w:themeTint="99"/>
+                                        <w:sz w:val="68"/>
+                                        <w:szCs w:val="68"/>
+                                      </w:rPr>
+                                    </w:pPr>
+                                    <w:r>
+                                      <w:rPr>
+                                        <w:rFonts w:asciiTheme="majorHAnsi" w:eastAsiaTheme="majorEastAsia" w:hAnsiTheme="majorHAnsi" w:cstheme="majorBidi"/>
+                                        <w:caps/>
+                                        <w:color w:val="8496B0" w:themeColor="text2" w:themeTint="99"/>
+                                        <w:sz w:val="64"/>
+                                        <w:szCs w:val="64"/>
+                                      </w:rPr>
+                                      <w:t>Crispr/C</w:t>
+                                    </w:r>
+                                    <w:r>
+                                      <w:rPr>
+                                        <w:rFonts w:asciiTheme="majorHAnsi" w:eastAsiaTheme="majorEastAsia" w:hAnsiTheme="majorHAnsi" w:cstheme="majorBidi"/>
+                                        <w:color w:val="8496B0" w:themeColor="text2" w:themeTint="99"/>
+                                        <w:sz w:val="64"/>
+                                        <w:szCs w:val="64"/>
+                                      </w:rPr>
+                                      <w:t>as</w:t>
+                                    </w:r>
+                                    <w:r>
+                                      <w:rPr>
+                                        <w:rFonts w:asciiTheme="majorHAnsi" w:eastAsiaTheme="majorEastAsia" w:hAnsiTheme="majorHAnsi" w:cstheme="majorBidi"/>
+                                        <w:caps/>
+                                        <w:color w:val="8496B0" w:themeColor="text2" w:themeTint="99"/>
+                                        <w:sz w:val="64"/>
+                                        <w:szCs w:val="64"/>
+                                      </w:rPr>
+                                      <w:t>9 L</w:t>
+                                    </w:r>
+                                    <w:r>
+                                      <w:rPr>
+                                        <w:rFonts w:asciiTheme="majorHAnsi" w:eastAsiaTheme="majorEastAsia" w:hAnsiTheme="majorHAnsi" w:cstheme="majorBidi"/>
+                                        <w:color w:val="8496B0" w:themeColor="text2" w:themeTint="99"/>
+                                        <w:sz w:val="64"/>
+                                        <w:szCs w:val="64"/>
+                                      </w:rPr>
+                                      <w:t>ock</w:t>
+                                    </w:r>
+                                    <w:r>
+                                      <w:rPr>
+                                        <w:rFonts w:asciiTheme="majorHAnsi" w:eastAsiaTheme="majorEastAsia" w:hAnsiTheme="majorHAnsi" w:cstheme="majorBidi"/>
+                                        <w:caps/>
+                                        <w:color w:val="8496B0" w:themeColor="text2" w:themeTint="99"/>
+                                        <w:sz w:val="64"/>
+                                        <w:szCs w:val="64"/>
+                                      </w:rPr>
+                                      <w:t>O</w:t>
+                                    </w:r>
+                                    <w:r>
+                                      <w:rPr>
+                                        <w:rFonts w:asciiTheme="majorHAnsi" w:eastAsiaTheme="majorEastAsia" w:hAnsiTheme="majorHAnsi" w:cstheme="majorBidi"/>
+                                        <w:color w:val="8496B0" w:themeColor="text2" w:themeTint="99"/>
+                                        <w:sz w:val="64"/>
+                                        <w:szCs w:val="64"/>
+                                      </w:rPr>
+                                      <w:t>n</w:t>
+                                    </w:r>
+                                  </w:p>
+                                </w:sdtContent>
+                              </w:sdt>
+                              <w:p>
+                                <w:pPr>
+                                  <w:pStyle w:val="NoSpacing"/>
+                                  <w:spacing w:before="120"/>
+                                  <w:rPr>
+                                    <w:color w:val="5B9BD5" w:themeColor="accent1"/>
+                                    <w:sz w:val="36"/>
+                                    <w:szCs w:val="36"/>
+                                  </w:rPr>
+                                </w:pPr>
+                                <w:sdt>
+                                  <w:sdtPr>
+                                    <w:rPr>
+                                      <w:color w:val="5B9BD5" w:themeColor="accent1"/>
+                                      <w:sz w:val="36"/>
+                                      <w:szCs w:val="36"/>
+                                    </w:rPr>
+                                    <w:alias w:val="Subtitle"/>
+                                    <w:tag w:val=""/>
+                                    <w:id w:val="2021743002"/>
+                                    <w:dataBinding w:prefixMappings="xmlns:ns0='http://purl.org/dc/elements/1.1/' xmlns:ns1='http://schemas.openxmlformats.org/package/2006/metadata/core-properties' " w:xpath="/ns1:coreProperties[1]/ns0:subject[1]" w:storeItemID="{6C3C8BC8-F283-45AE-878A-BAB7291924A1}"/>
+                                    <w:text/>
+                                  </w:sdtPr>
+                                  <w:sdtContent>
+                                    <w:r>
+                                      <w:rPr>
+                                        <w:color w:val="5B9BD5" w:themeColor="accent1"/>
+                                        <w:sz w:val="36"/>
+                                        <w:szCs w:val="36"/>
+                                      </w:rPr>
+                                      <w:t>A project by Meryl Stav and Mike Tung</w:t>
+                                    </w:r>
+                                  </w:sdtContent>
+                                </w:sdt>
+                                <w:r>
+                                  <w:rPr>
+                                    <w:noProof/>
+                                  </w:rPr>
+                                  <w:t xml:space="preserve"> </w:t>
+                                </w:r>
+                              </w:p>
+                              <w:p/>
+                            </w:txbxContent>
+                          </wps:txbx>
+                          <wps:bodyPr rot="0" spcFirstLastPara="0" vertOverflow="overflow" horzOverflow="overflow" vert="horz" wrap="square" lIns="91440" tIns="45720" rIns="91440" bIns="45720" numCol="1" spcCol="0" rtlCol="0" fromWordArt="0" anchor="t" anchorCtr="0" forceAA="0" compatLnSpc="1">
+                            <a:prstTxWarp prst="textNoShape">
+                              <a:avLst/>
+                            </a:prstTxWarp>
+                            <a:spAutoFit/>
+                          </wps:bodyPr>
+                        </wps:wsp>
+                      </a:graphicData>
+                    </a:graphic>
+                    <wp14:sizeRelH relativeFrom="page">
+                      <wp14:pctWidth>76500</wp14:pctWidth>
+                    </wp14:sizeRelH>
+                  </wp:anchor>
+                </w:drawing>
+              </mc:Choice>
+              <mc:Fallback>
+                <w:pict>
+                  <v:shapetype w14:anchorId="6142D32B" id="_x0000_t202" coordsize="21600,21600" o:spt="202" path="m0,0l0,21600,21600,21600,21600,0xe">
+                    <v:stroke joinstyle="miter"/>
+                    <v:path gradientshapeok="t" o:connecttype="rect"/>
+                  </v:shapetype>
+                  <v:shape id="Text_x0020_Box_x0020_62" o:spid="_x0000_s1026" type="#_x0000_t202" style="position:absolute;margin-left:0;margin-top:0;width:468.2pt;height:89.4pt;z-index:251661312;visibility:visible;mso-wrap-style:square;mso-width-percent:765;mso-wrap-distance-left:9pt;mso-wrap-distance-top:0;mso-wrap-distance-right:9pt;mso-wrap-distance-bottom:0;mso-position-horizontal:center;mso-position-horizontal-relative:page;mso-position-vertical:top;mso-position-vertical-relative:margin;mso-width-percent:765;mso-width-relative:page;v-text-anchor:top" o:gfxdata="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" filled="f" stroked="f" strokeweight=".5pt">
+                    <v:textbox style="mso-fit-shape-to-text:t">
+                      <w:txbxContent>
+                        <w:sdt>
+                          <w:sdtPr>
+                            <w:rPr>
+                              <w:rFonts w:asciiTheme="majorHAnsi" w:eastAsiaTheme="majorEastAsia" w:hAnsiTheme="majorHAnsi" w:cstheme="majorBidi"/>
+                              <w:caps/>
+                              <w:color w:val="8496B0" w:themeColor="text2" w:themeTint="99"/>
+                              <w:sz w:val="64"/>
+                              <w:szCs w:val="64"/>
+                            </w:rPr>
+                            <w:alias w:val="Title"/>
+                            <w:tag w:val=""/>
+                            <w:id w:val="797192764"/>
+                            <w:dataBinding w:prefixMappings="xmlns:ns0='http://purl.org/dc/elements/1.1/' xmlns:ns1='http://schemas.openxmlformats.org/package/2006/metadata/core-properties' " w:xpath="/ns1:coreProperties[1]/ns0:title[1]" w:storeItemID="{6C3C8BC8-F283-45AE-878A-BAB7291924A1}"/>
+                            <w:text/>
+                          </w:sdtPr>
+                          <w:sdtEndPr>
+                            <w:rPr>
+                              <w:sz w:val="68"/>
+                              <w:szCs w:val="68"/>
+                            </w:rPr>
+                          </w:sdtEndPr>
+                          <w:sdtContent>
+                            <w:p>
+                              <w:pPr>
+                                <w:pStyle w:val="NoSpacing"/>
+                                <w:rPr>
+                                  <w:rFonts w:asciiTheme="majorHAnsi" w:eastAsiaTheme="majorEastAsia" w:hAnsiTheme="majorHAnsi" w:cstheme="majorBidi"/>
+                                  <w:caps/>
+                                  <w:color w:val="8496B0" w:themeColor="text2" w:themeTint="99"/>
+                                  <w:sz w:val="68"/>
+                                  <w:szCs w:val="68"/>
+                                </w:rPr>
+                              </w:pPr>
+                              <w:r>
+                                <w:rPr>
+                                  <w:rFonts w:asciiTheme="majorHAnsi" w:eastAsiaTheme="majorEastAsia" w:hAnsiTheme="majorHAnsi" w:cstheme="majorBidi"/>
+                                  <w:caps/>
+                                  <w:color w:val="8496B0" w:themeColor="text2" w:themeTint="99"/>
+                                  <w:sz w:val="64"/>
+                                  <w:szCs w:val="64"/>
+                                </w:rPr>
+                                <w:t>Crispr/C</w:t>
+                              </w:r>
+                              <w:r>
+                                <w:rPr>
+                                  <w:rFonts w:asciiTheme="majorHAnsi" w:eastAsiaTheme="majorEastAsia" w:hAnsiTheme="majorHAnsi" w:cstheme="majorBidi"/>
+                                  <w:color w:val="8496B0" w:themeColor="text2" w:themeTint="99"/>
+                                  <w:sz w:val="64"/>
+                                  <w:szCs w:val="64"/>
+                                </w:rPr>
+                                <w:t>as</w:t>
+                              </w:r>
+                              <w:r>
+                                <w:rPr>
+                                  <w:rFonts w:asciiTheme="majorHAnsi" w:eastAsiaTheme="majorEastAsia" w:hAnsiTheme="majorHAnsi" w:cstheme="majorBidi"/>
+                                  <w:caps/>
+                                  <w:color w:val="8496B0" w:themeColor="text2" w:themeTint="99"/>
+                                  <w:sz w:val="64"/>
+                                  <w:szCs w:val="64"/>
+                                </w:rPr>
+                                <w:t>9 L</w:t>
+                              </w:r>
+                              <w:r>
+                                <w:rPr>
+                                  <w:rFonts w:asciiTheme="majorHAnsi" w:eastAsiaTheme="majorEastAsia" w:hAnsiTheme="majorHAnsi" w:cstheme="majorBidi"/>
+                                  <w:color w:val="8496B0" w:themeColor="text2" w:themeTint="99"/>
+                                  <w:sz w:val="64"/>
+                                  <w:szCs w:val="64"/>
+                                </w:rPr>
+                                <w:t>ock</w:t>
+                              </w:r>
+                              <w:r>
+                                <w:rPr>
+                                  <w:rFonts w:asciiTheme="majorHAnsi" w:eastAsiaTheme="majorEastAsia" w:hAnsiTheme="majorHAnsi" w:cstheme="majorBidi"/>
+                                  <w:caps/>
+                                  <w:color w:val="8496B0" w:themeColor="text2" w:themeTint="99"/>
+                                  <w:sz w:val="64"/>
+                                  <w:szCs w:val="64"/>
+                                </w:rPr>
+                                <w:t>O</w:t>
+                              </w:r>
+                              <w:r>
+                                <w:rPr>
+                                  <w:rFonts w:asciiTheme="majorHAnsi" w:eastAsiaTheme="majorEastAsia" w:hAnsiTheme="majorHAnsi" w:cstheme="majorBidi"/>
+                                  <w:color w:val="8496B0" w:themeColor="text2" w:themeTint="99"/>
+                                  <w:sz w:val="64"/>
+                                  <w:szCs w:val="64"/>
+                                </w:rPr>
+                                <w:t>n</w:t>
+                              </w:r>
+                            </w:p>
+                          </w:sdtContent>
+                        </w:sdt>
+                        <w:p>
+                          <w:pPr>
+                            <w:pStyle w:val="NoSpacing"/>
+                            <w:spacing w:before="120"/>
+                            <w:rPr>
+                              <w:color w:val="5B9BD5" w:themeColor="accent1"/>
+                              <w:sz w:val="36"/>
+                              <w:szCs w:val="36"/>
+                            </w:rPr>
+                          </w:pPr>
+                          <w:sdt>
+                            <w:sdtPr>
+                              <w:rPr>
+                                <w:color w:val="5B9BD5" w:themeColor="accent1"/>
+                                <w:sz w:val="36"/>
+                                <w:szCs w:val="36"/>
+                              </w:rPr>
+                              <w:alias w:val="Subtitle"/>
+                              <w:tag w:val=""/>
+                              <w:id w:val="2021743002"/>
+                              <w:dataBinding w:prefixMappings="xmlns:ns0='http://purl.org/dc/elements/1.1/' xmlns:ns1='http://schemas.openxmlformats.org/package/2006/metadata/core-properties' " w:xpath="/ns1:coreProperties[1]/ns0:subject[1]" w:storeItemID="{6C3C8BC8-F283-45AE-878A-BAB7291924A1}"/>
+                              <w:text/>
+                            </w:sdtPr>
+                            <w:sdtContent>
+                              <w:r>
+                                <w:rPr>
+                                  <w:color w:val="5B9BD5" w:themeColor="accent1"/>
+                                  <w:sz w:val="36"/>
+                                  <w:szCs w:val="36"/>
+                                </w:rPr>
+                                <w:t>A project by Meryl Stav and Mike Tung</w:t>
+                              </w:r>
+                            </w:sdtContent>
+                          </w:sdt>
+                          <w:r>
+                            <w:rPr>
+                              <w:noProof/>
+                            </w:rPr>
+                            <w:t xml:space="preserve"> </w:t>
+                          </w:r>
+                        </w:p>
+                        <w:p/>
+                      </w:txbxContent>
+                    </v:textbox>
+                    <w10:wrap anchorx="page" anchory="margin"/>
+                  </v:shape>
+                </w:pict>
+              </mc:Fallback>
+            </mc:AlternateContent>
+          </w:r>
+          <w:r>
+            <w:rPr>
+              <w:noProof/>
+              <w:color w:val="5B9BD5" w:themeColor="accent1"/>
+              <w:sz w:val="36"/>
+              <w:szCs w:val="36"/>
+            </w:rPr>
+            <mc:AlternateContent>
+              <mc:Choice Requires="wpg">
+                <w:drawing>
+                  <wp:anchor distT="0" distB="0" distL="114300" distR="114300" simplePos="0" relativeHeight="251660288" behindDoc="1" locked="0" layoutInCell="1" allowOverlap="1" wp14:anchorId="706454CF" wp14:editId="54168727">
+                    <wp:simplePos x="0" y="0"/>
+                    <mc:AlternateContent>
+                      <mc:Choice Requires="wp14">
+                        <wp:positionH relativeFrom="page">
+                          <wp14:pctPosHOffset>22000</wp14:pctPosHOffset>
+                        </wp:positionH>
+                      </mc:Choice>
+                      <mc:Fallback>
+                        <wp:positionH relativeFrom="page">
+                          <wp:posOffset>1709420</wp:posOffset>
+                        </wp:positionH>
+                      </mc:Fallback>
+                    </mc:AlternateContent>
+                    <mc:AlternateContent>
+                      <mc:Choice Requires="wp14">
+                        <wp:positionV relativeFrom="page">
+                          <wp14:pctPosVOffset>30000</wp14:pctPosVOffset>
+                        </wp:positionV>
+                      </mc:Choice>
+                      <mc:Fallback>
+                        <wp:positionV relativeFrom="page">
+                          <wp:posOffset>3017520</wp:posOffset>
+                        </wp:positionV>
+                      </mc:Fallback>
+                    </mc:AlternateContent>
+                    <wp:extent cx="5494369" cy="5696712"/>
+                    <wp:effectExtent l="0" t="0" r="0" b="3175"/>
+                    <wp:wrapNone/>
+                    <wp:docPr id="63" name="Group 2"/>
+                    <wp:cNvGraphicFramePr>
+                      <a:graphicFrameLocks xmlns:a="http://schemas.openxmlformats.org/drawingml/2006/main" noChangeAspect="1"/>
+                    </wp:cNvGraphicFramePr>
+                    <a:graphic xmlns:a="http://schemas.openxmlformats.org/drawingml/2006/main">
+                      <a:graphicData uri="http://schemas.microsoft.com/office/word/2010/wordprocessingGroup">
+                        <wpg:wgp>
+                          <wpg:cNvGrpSpPr>
+                            <a:grpSpLocks noChangeAspect="1"/>
+                          </wpg:cNvGrpSpPr>
+                          <wpg:grpSpPr>
+                            <a:xfrm>
+                              <a:off x="0" y="0"/>
+                              <a:ext cx="5494369" cy="5696712"/>
+                              <a:chOff x="0" y="0"/>
+                              <a:chExt cx="4329113" cy="4491038"/>
+                            </a:xfrm>
+                            <a:solidFill>
+                              <a:schemeClr val="tx2">
+                                <a:lumMod val="60000"/>
+                                <a:lumOff val="40000"/>
+                              </a:schemeClr>
+                            </a:solidFill>
+                          </wpg:grpSpPr>
+                          <wps:wsp>
+                            <wps:cNvPr id="64" name="Freeform 64"/>
+                            <wps:cNvSpPr>
+                              <a:spLocks/>
+                            </wps:cNvSpPr>
+                            <wps:spPr bwMode="auto">
+                              <a:xfrm>
+                                <a:off x="1501775" y="0"/>
+                                <a:ext cx="2827338" cy="2835275"/>
+                              </a:xfrm>
+                              <a:custGeom>
+                                <a:avLst/>
+                                <a:gdLst>
+                                  <a:gd name="T0" fmla="*/ 4 w 1781"/>
+                                  <a:gd name="T1" fmla="*/ 1786 h 1786"/>
+                                  <a:gd name="T2" fmla="*/ 0 w 1781"/>
+                                  <a:gd name="T3" fmla="*/ 1782 h 1786"/>
+                                  <a:gd name="T4" fmla="*/ 1776 w 1781"/>
+                                  <a:gd name="T5" fmla="*/ 0 h 1786"/>
+                                  <a:gd name="T6" fmla="*/ 1781 w 1781"/>
+                                  <a:gd name="T7" fmla="*/ 5 h 1786"/>
+                                  <a:gd name="T8" fmla="*/ 4 w 1781"/>
+                                  <a:gd name="T9" fmla="*/ 1786 h 1786"/>
+                                </a:gdLst>
+                                <a:ahLst/>
+                                <a:cxnLst>
+                                  <a:cxn ang="0">
+                                    <a:pos x="T0" y="T1"/>
+                                  </a:cxn>
+                                  <a:cxn ang="0">
+                                    <a:pos x="T2" y="T3"/>
+                                  </a:cxn>
+                                  <a:cxn ang="0">
+                                    <a:pos x="T4" y="T5"/>
+                                  </a:cxn>
+                                  <a:cxn ang="0">
+                                    <a:pos x="T6" y="T7"/>
+                                  </a:cxn>
+                                  <a:cxn ang="0">
+                                    <a:pos x="T8" y="T9"/>
+                                  </a:cxn>
+                                </a:cxnLst>
+                                <a:rect l="0" t="0" r="r" b="b"/>
+                                <a:pathLst>
+                                  <a:path w="1781" h="1786">
+                                    <a:moveTo>
+                                      <a:pt x="4" y="1786"/>
+                                    </a:moveTo>
+                                    <a:lnTo>
+                                      <a:pt x="0" y="1782"/>
+                                    </a:lnTo>
+                                    <a:lnTo>
+                                      <a:pt x="1776" y="0"/>
+                                    </a:lnTo>
+                                    <a:lnTo>
+                                      <a:pt x="1781" y="5"/>
+                                    </a:lnTo>
+                                    <a:lnTo>
+                                      <a:pt x="4" y="1786"/>
+                                    </a:lnTo>
+                                    <a:close/>
+                                  </a:path>
+                                </a:pathLst>
+                              </a:custGeom>
+                              <a:grpFill/>
+                              <a:ln>
+                                <a:noFill/>
+                              </a:ln>
+                              <a:extLst>
+                                <a:ext uri="{91240B29-F687-4F45-9708-019B960494DF}">
+                                  <a14:hiddenLine xmlns:a14="http://schemas.microsoft.com/office/drawing/2010/main" w="9525">
+                                    <a:solidFill>
+                                      <a:srgbClr val="000000"/>
+                                    </a:solidFill>
+                                    <a:round/>
+                                    <a:headEnd/>
+                                    <a:tailEnd/>
+                                  </a14:hiddenLine>
+                                </a:ext>
+                              </a:extLst>
+                            </wps:spPr>
+                            <wps:bodyPr vert="horz" wrap="square" lIns="91440" tIns="45720" rIns="91440" bIns="45720" numCol="1" anchor="t" anchorCtr="0" compatLnSpc="1">
+                              <a:prstTxWarp prst="textNoShape">
+                                <a:avLst/>
+                              </a:prstTxWarp>
+                            </wps:bodyPr>
+                          </wps:wsp>
+                          <wps:wsp>
+                            <wps:cNvPr id="65" name="Freeform 65"/>
+                            <wps:cNvSpPr>
+                              <a:spLocks/>
+                            </wps:cNvSpPr>
+                            <wps:spPr bwMode="auto">
+                              <a:xfrm>
+                                <a:off x="782637" y="227013"/>
+                                <a:ext cx="3546475" cy="3546475"/>
+                              </a:xfrm>
+                              <a:custGeom>
+                                <a:avLst/>
+                                <a:gdLst>
+                                  <a:gd name="T0" fmla="*/ 5 w 2234"/>
+                                  <a:gd name="T1" fmla="*/ 2234 h 2234"/>
+                                  <a:gd name="T2" fmla="*/ 0 w 2234"/>
+                                  <a:gd name="T3" fmla="*/ 2229 h 2234"/>
+                                  <a:gd name="T4" fmla="*/ 2229 w 2234"/>
+                                  <a:gd name="T5" fmla="*/ 0 h 2234"/>
+                                  <a:gd name="T6" fmla="*/ 2234 w 2234"/>
+                                  <a:gd name="T7" fmla="*/ 5 h 2234"/>
+                                  <a:gd name="T8" fmla="*/ 5 w 2234"/>
+                                  <a:gd name="T9" fmla="*/ 2234 h 2234"/>
+                                </a:gdLst>
+                                <a:ahLst/>
+                                <a:cxnLst>
+                                  <a:cxn ang="0">
+                                    <a:pos x="T0" y="T1"/>
+                                  </a:cxn>
+                                  <a:cxn ang="0">
+                                    <a:pos x="T2" y="T3"/>
+                                  </a:cxn>
+                                  <a:cxn ang="0">
+                                    <a:pos x="T4" y="T5"/>
+                                  </a:cxn>
+                                  <a:cxn ang="0">
+                                    <a:pos x="T6" y="T7"/>
+                                  </a:cxn>
+                                  <a:cxn ang="0">
+                                    <a:pos x="T8" y="T9"/>
+                                  </a:cxn>
+                                </a:cxnLst>
+                                <a:rect l="0" t="0" r="r" b="b"/>
+                                <a:pathLst>
+                                  <a:path w="2234" h="2234">
+                                    <a:moveTo>
+                                      <a:pt x="5" y="2234"/>
+                                    </a:moveTo>
+                                    <a:lnTo>
+                                      <a:pt x="0" y="2229"/>
+                                    </a:lnTo>
+                                    <a:lnTo>
+                                      <a:pt x="2229" y="0"/>
+                                    </a:lnTo>
+                                    <a:lnTo>
+                                      <a:pt x="2234" y="5"/>
+                                    </a:lnTo>
+                                    <a:lnTo>
+                                      <a:pt x="5" y="2234"/>
+                                    </a:lnTo>
+                                    <a:close/>
+                                  </a:path>
+                                </a:pathLst>
+                              </a:custGeom>
+                              <a:grpFill/>
+                              <a:ln>
+                                <a:noFill/>
+                              </a:ln>
+                              <a:extLst>
+                                <a:ext uri="{91240B29-F687-4F45-9708-019B960494DF}">
+                                  <a14:hiddenLine xmlns:a14="http://schemas.microsoft.com/office/drawing/2010/main" w="9525">
+                                    <a:solidFill>
+                                      <a:srgbClr val="000000"/>
+                                    </a:solidFill>
+                                    <a:round/>
+                                    <a:headEnd/>
+                                    <a:tailEnd/>
+                                  </a14:hiddenLine>
+                                </a:ext>
+                              </a:extLst>
+                            </wps:spPr>
+                            <wps:bodyPr vert="horz" wrap="square" lIns="91440" tIns="45720" rIns="91440" bIns="45720" numCol="1" anchor="t" anchorCtr="0" compatLnSpc="1">
+                              <a:prstTxWarp prst="textNoShape">
+                                <a:avLst/>
+                              </a:prstTxWarp>
+                            </wps:bodyPr>
+                          </wps:wsp>
+                          <wps:wsp>
+                            <wps:cNvPr id="66" name="Freeform 66"/>
+                            <wps:cNvSpPr>
+                              <a:spLocks/>
+                            </wps:cNvSpPr>
+                            <wps:spPr bwMode="auto">
+                              <a:xfrm>
+                                <a:off x="841375" y="109538"/>
+                                <a:ext cx="3487738" cy="3487738"/>
+                              </a:xfrm>
+                              <a:custGeom>
+                                <a:avLst/>
+                                <a:gdLst>
+                                  <a:gd name="T0" fmla="*/ 9 w 2197"/>
+                                  <a:gd name="T1" fmla="*/ 2197 h 2197"/>
+                                  <a:gd name="T2" fmla="*/ 0 w 2197"/>
+                                  <a:gd name="T3" fmla="*/ 2193 h 2197"/>
+                                  <a:gd name="T4" fmla="*/ 2188 w 2197"/>
+                                  <a:gd name="T5" fmla="*/ 0 h 2197"/>
+                                  <a:gd name="T6" fmla="*/ 2197 w 2197"/>
+                                  <a:gd name="T7" fmla="*/ 10 h 2197"/>
+                                  <a:gd name="T8" fmla="*/ 9 w 2197"/>
+                                  <a:gd name="T9" fmla="*/ 2197 h 2197"/>
+                                </a:gdLst>
+                                <a:ahLst/>
+                                <a:cxnLst>
+                                  <a:cxn ang="0">
+                                    <a:pos x="T0" y="T1"/>
+                                  </a:cxn>
+                                  <a:cxn ang="0">
+                                    <a:pos x="T2" y="T3"/>
+                                  </a:cxn>
+                                  <a:cxn ang="0">
+                                    <a:pos x="T4" y="T5"/>
+                                  </a:cxn>
+                                  <a:cxn ang="0">
+                                    <a:pos x="T6" y="T7"/>
+                                  </a:cxn>
+                                  <a:cxn ang="0">
+                                    <a:pos x="T8" y="T9"/>
+                                  </a:cxn>
+                                </a:cxnLst>
+                                <a:rect l="0" t="0" r="r" b="b"/>
+                                <a:pathLst>
+                                  <a:path w="2197" h="2197">
+                                    <a:moveTo>
+                                      <a:pt x="9" y="2197"/>
+                                    </a:moveTo>
+                                    <a:lnTo>
+                                      <a:pt x="0" y="2193"/>
+                                    </a:lnTo>
+                                    <a:lnTo>
+                                      <a:pt x="2188" y="0"/>
+                                    </a:lnTo>
+                                    <a:lnTo>
+                                      <a:pt x="2197" y="10"/>
+                                    </a:lnTo>
+                                    <a:lnTo>
+                                      <a:pt x="9" y="2197"/>
+                                    </a:lnTo>
+                                    <a:close/>
+                                  </a:path>
+                                </a:pathLst>
+                              </a:custGeom>
+                              <a:grpFill/>
+                              <a:ln>
+                                <a:noFill/>
+                              </a:ln>
+                              <a:extLst>
+                                <a:ext uri="{91240B29-F687-4F45-9708-019B960494DF}">
+                                  <a14:hiddenLine xmlns:a14="http://schemas.microsoft.com/office/drawing/2010/main" w="9525">
+                                    <a:solidFill>
+                                      <a:srgbClr val="000000"/>
+                                    </a:solidFill>
+                                    <a:round/>
+                                    <a:headEnd/>
+                                    <a:tailEnd/>
+                                  </a14:hiddenLine>
+                                </a:ext>
+                              </a:extLst>
+                            </wps:spPr>
+                            <wps:bodyPr vert="horz" wrap="square" lIns="91440" tIns="45720" rIns="91440" bIns="45720" numCol="1" anchor="t" anchorCtr="0" compatLnSpc="1">
+                              <a:prstTxWarp prst="textNoShape">
+                                <a:avLst/>
+                              </a:prstTxWarp>
+                            </wps:bodyPr>
+                          </wps:wsp>
+                          <wps:wsp>
+                            <wps:cNvPr id="67" name="Freeform 67"/>
+                            <wps:cNvSpPr>
+                              <a:spLocks/>
+                            </wps:cNvSpPr>
+                            <wps:spPr bwMode="auto">
+                              <a:xfrm>
+                                <a:off x="1216025" y="498475"/>
+                                <a:ext cx="3113088" cy="3121025"/>
+                              </a:xfrm>
+                              <a:custGeom>
+                                <a:avLst/>
+                                <a:gdLst>
+                                  <a:gd name="T0" fmla="*/ 9 w 1961"/>
+                                  <a:gd name="T1" fmla="*/ 1966 h 1966"/>
+                                  <a:gd name="T2" fmla="*/ 0 w 1961"/>
+                                  <a:gd name="T3" fmla="*/ 1957 h 1966"/>
+                                  <a:gd name="T4" fmla="*/ 1952 w 1961"/>
+                                  <a:gd name="T5" fmla="*/ 0 h 1966"/>
+                                  <a:gd name="T6" fmla="*/ 1961 w 1961"/>
+                                  <a:gd name="T7" fmla="*/ 9 h 1966"/>
+                                  <a:gd name="T8" fmla="*/ 9 w 1961"/>
+                                  <a:gd name="T9" fmla="*/ 1966 h 1966"/>
+                                </a:gdLst>
+                                <a:ahLst/>
+                                <a:cxnLst>
+                                  <a:cxn ang="0">
+                                    <a:pos x="T0" y="T1"/>
+                                  </a:cxn>
+                                  <a:cxn ang="0">
+                                    <a:pos x="T2" y="T3"/>
+                                  </a:cxn>
+                                  <a:cxn ang="0">
+                                    <a:pos x="T4" y="T5"/>
+                                  </a:cxn>
+                                  <a:cxn ang="0">
+                                    <a:pos x="T6" y="T7"/>
+                                  </a:cxn>
+                                  <a:cxn ang="0">
+                                    <a:pos x="T8" y="T9"/>
+                                  </a:cxn>
+                                </a:cxnLst>
+                                <a:rect l="0" t="0" r="r" b="b"/>
+                                <a:pathLst>
+                                  <a:path w="1961" h="1966">
+                                    <a:moveTo>
+                                      <a:pt x="9" y="1966"/>
+                                    </a:moveTo>
+                                    <a:lnTo>
+                                      <a:pt x="0" y="1957"/>
+                                    </a:lnTo>
+                                    <a:lnTo>
+                                      <a:pt x="1952" y="0"/>
+                                    </a:lnTo>
+                                    <a:lnTo>
+                                      <a:pt x="1961" y="9"/>
+                                    </a:lnTo>
+                                    <a:lnTo>
+                                      <a:pt x="9" y="1966"/>
+                                    </a:lnTo>
+                                    <a:close/>
+                                  </a:path>
+                                </a:pathLst>
+                              </a:custGeom>
+                              <a:grpFill/>
+                              <a:ln>
+                                <a:noFill/>
+                              </a:ln>
+                              <a:extLst>
+                                <a:ext uri="{91240B29-F687-4F45-9708-019B960494DF}">
+                                  <a14:hiddenLine xmlns:a14="http://schemas.microsoft.com/office/drawing/2010/main" w="9525">
+                                    <a:solidFill>
+                                      <a:srgbClr val="000000"/>
+                                    </a:solidFill>
+                                    <a:round/>
+                                    <a:headEnd/>
+                                    <a:tailEnd/>
+                                  </a14:hiddenLine>
+                                </a:ext>
+                              </a:extLst>
+                            </wps:spPr>
+                            <wps:bodyPr vert="horz" wrap="square" lIns="91440" tIns="45720" rIns="91440" bIns="45720" numCol="1" anchor="t" anchorCtr="0" compatLnSpc="1">
+                              <a:prstTxWarp prst="textNoShape">
+                                <a:avLst/>
+                              </a:prstTxWarp>
+                            </wps:bodyPr>
+                          </wps:wsp>
+                          <wps:wsp>
+                            <wps:cNvPr id="68" name="Freeform 68"/>
+                            <wps:cNvSpPr>
+                              <a:spLocks/>
+                            </wps:cNvSpPr>
+                            <wps:spPr bwMode="auto">
+                              <a:xfrm>
+                                <a:off x="0" y="153988"/>
+                                <a:ext cx="4329113" cy="4337050"/>
+                              </a:xfrm>
+                              <a:custGeom>
+                                <a:avLst/>
+                                <a:gdLst>
+                                  <a:gd name="T0" fmla="*/ 0 w 2727"/>
+                                  <a:gd name="T1" fmla="*/ 2732 h 2732"/>
+                                  <a:gd name="T2" fmla="*/ 0 w 2727"/>
+                                  <a:gd name="T3" fmla="*/ 2728 h 2732"/>
+                                  <a:gd name="T4" fmla="*/ 2722 w 2727"/>
+                                  <a:gd name="T5" fmla="*/ 0 h 2732"/>
+                                  <a:gd name="T6" fmla="*/ 2727 w 2727"/>
+                                  <a:gd name="T7" fmla="*/ 5 h 2732"/>
+                                  <a:gd name="T8" fmla="*/ 0 w 2727"/>
+                                  <a:gd name="T9" fmla="*/ 2732 h 2732"/>
+                                </a:gdLst>
+                                <a:ahLst/>
+                                <a:cxnLst>
+                                  <a:cxn ang="0">
+                                    <a:pos x="T0" y="T1"/>
+                                  </a:cxn>
+                                  <a:cxn ang="0">
+                                    <a:pos x="T2" y="T3"/>
+                                  </a:cxn>
+                                  <a:cxn ang="0">
+                                    <a:pos x="T4" y="T5"/>
+                                  </a:cxn>
+                                  <a:cxn ang="0">
+                                    <a:pos x="T6" y="T7"/>
+                                  </a:cxn>
+                                  <a:cxn ang="0">
+                                    <a:pos x="T8" y="T9"/>
+                                  </a:cxn>
+                                </a:cxnLst>
+                                <a:rect l="0" t="0" r="r" b="b"/>
+                                <a:pathLst>
+                                  <a:path w="2727" h="2732">
+                                    <a:moveTo>
+                                      <a:pt x="0" y="2732"/>
+                                    </a:moveTo>
+                                    <a:lnTo>
+                                      <a:pt x="0" y="2728"/>
+                                    </a:lnTo>
+                                    <a:lnTo>
+                                      <a:pt x="2722" y="0"/>
+                                    </a:lnTo>
+                                    <a:lnTo>
+                                      <a:pt x="2727" y="5"/>
+                                    </a:lnTo>
+                                    <a:lnTo>
+                                      <a:pt x="0" y="2732"/>
+                                    </a:lnTo>
+                                    <a:close/>
+                                  </a:path>
+                                </a:pathLst>
+                              </a:custGeom>
+                              <a:grpFill/>
+                              <a:ln>
+                                <a:noFill/>
+                              </a:ln>
+                              <a:extLst>
+                                <a:ext uri="{91240B29-F687-4F45-9708-019B960494DF}">
+                                  <a14:hiddenLine xmlns:a14="http://schemas.microsoft.com/office/drawing/2010/main" w="9525">
+                                    <a:solidFill>
+                                      <a:srgbClr val="000000"/>
+                                    </a:solidFill>
+                                    <a:round/>
+                                    <a:headEnd/>
+                                    <a:tailEnd/>
+                                  </a14:hiddenLine>
+                                </a:ext>
+                              </a:extLst>
+                            </wps:spPr>
+                            <wps:bodyPr vert="horz" wrap="square" lIns="91440" tIns="45720" rIns="91440" bIns="45720" numCol="1" anchor="t" anchorCtr="0" compatLnSpc="1">
+                              <a:prstTxWarp prst="textNoShape">
+                                <a:avLst/>
+                              </a:prstTxWarp>
+                            </wps:bodyPr>
+                          </wps:wsp>
+                        </wpg:wgp>
+                      </a:graphicData>
+                    </a:graphic>
+                    <wp14:sizeRelH relativeFrom="page">
+                      <wp14:pctWidth>70600</wp14:pctWidth>
+                    </wp14:sizeRelH>
+                    <wp14:sizeRelV relativeFrom="page">
+                      <wp14:pctHeight>56600</wp14:pctHeight>
+                    </wp14:sizeRelV>
+                  </wp:anchor>
+                </w:drawing>
+              </mc:Choice>
+              <mc:Fallback>
+                <w:pict>
+                  <v:group w14:anchorId="736646AE" id="Group_x0020_2" o:spid="_x0000_s1026" style="position:absolute;margin-left:0;margin-top:0;width:432.65pt;height:448.55pt;z-index:-251656192;mso-width-percent:706;mso-height-percent:566;mso-left-percent:220;mso-top-percent:300;mso-position-horizontal-relative:page;mso-position-vertical-relative:page;mso-width-percent:706;mso-height-percent:566;mso-left-percent:220;mso-top-percent:300" coordsize="4329113,4491038" o:gfxdata="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">
+                    <o:lock v:ext="edit" aspectratio="t"/>
+                    <v:shape id="Freeform_x0020_64" o:spid="_x0000_s1027" style="position:absolute;left:1501775;width:2827338;height:2835275;visibility:visible;mso-wrap-style:square;v-text-anchor:top" coordsize="1781,1786" o:gfxdata="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" path="m4,1786l0,1782,1776,,1781,5,4,1786xe" filled="f" stroked="f">
+                      <v:path arrowok="t" o:connecttype="custom" o:connectlocs="6350,2835275;0,2828925;2819400,0;2827338,7938;6350,2835275" o:connectangles="0,0,0,0,0"/>
+                    </v:shape>
+                    <v:shape id="Freeform_x0020_65" o:spid="_x0000_s1028" style="position:absolute;left:782637;top:227013;width:3546475;height:3546475;visibility:visible;mso-wrap-style:square;v-text-anchor:top" coordsize="2234,2234" o:gfxdata="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" path="m5,2234l0,2229,2229,,2234,5,5,2234xe" filled="f" stroked="f">
+                      <v:path arrowok="t" o:connecttype="custom" o:connectlocs="7938,3546475;0,3538538;3538538,0;3546475,7938;7938,3546475" o:connectangles="0,0,0,0,0"/>
+                    </v:shape>
+                    <v:shape id="Freeform_x0020_66" o:spid="_x0000_s1029" style="position:absolute;left:841375;top:109538;width:3487738;height:3487738;visibility:visible;mso-wrap-style:square;v-text-anchor:top" coordsize="2197,2197" o:gfxdata="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" path="m9,2197l0,2193,2188,,2197,10,9,2197xe" filled="f" stroked="f">
+                      <v:path arrowok="t" o:connecttype="custom" o:connectlocs="14288,3487738;0,3481388;3473450,0;3487738,15875;14288,3487738" o:connectangles="0,0,0,0,0"/>
+                    </v:shape>
+                    <v:shape id="Freeform_x0020_67" o:spid="_x0000_s1030" style="position:absolute;left:1216025;top:498475;width:3113088;height:3121025;visibility:visible;mso-wrap-style:square;v-text-anchor:top" coordsize="1961,1966" o:gfxdata="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" path="m9,1966l0,1957,1952,,1961,9,9,1966xe" filled="f" stroked="f">
+                      <v:path arrowok="t" o:connecttype="custom" o:connectlocs="14288,3121025;0,3106738;3098800,0;3113088,14288;14288,3121025" o:connectangles="0,0,0,0,0"/>
+                    </v:shape>
+                    <v:shape id="Freeform_x0020_68" o:spid="_x0000_s1031" style="position:absolute;top:153988;width:4329113;height:4337050;visibility:visible;mso-wrap-style:square;v-text-anchor:top" coordsize="2727,2732" o:gfxdata="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" path="m0,2732l0,2728,2722,,2727,5,,2732xe" filled="f" stroked="f">
+                      <v:path arrowok="t" o:connecttype="custom" o:connectlocs="0,4337050;0,4330700;4321175,0;4329113,7938;0,4337050" o:connectangles="0,0,0,0,0"/>
+                    </v:shape>
+                    <w10:wrap anchorx="page" anchory="page"/>
+                  </v:group>
+                </w:pict>
+              </mc:Fallback>
+            </mc:AlternateContent>
+          </w:r>
+          <w:r>
+            <w:rPr>
+              <w:noProof/>
+            </w:rPr>
+            <mc:AlternateContent>
+              <mc:Choice Requires="wps">
+                <w:drawing>
+                  <wp:anchor distT="0" distB="0" distL="114300" distR="114300" simplePos="0" relativeHeight="251659264" behindDoc="0" locked="0" layoutInCell="1" allowOverlap="1" wp14:anchorId="7F4BCA0A" wp14:editId="1992F0E6">
+                    <wp:simplePos x="0" y="0"/>
+                    <wp:positionH relativeFrom="page">
+                      <wp:align>center</wp:align>
+                    </wp:positionH>
+                    <wp:positionV relativeFrom="margin">
+                      <wp:align>bottom</wp:align>
+                    </wp:positionV>
+                    <wp:extent cx="5946140" cy="564515"/>
+                    <wp:effectExtent l="0" t="0" r="0" b="2540"/>
+                    <wp:wrapNone/>
+                    <wp:docPr id="69" name="Text Box 69"/>
+                    <wp:cNvGraphicFramePr/>
+                    <a:graphic xmlns:a="http://schemas.openxmlformats.org/drawingml/2006/main">
+                      <a:graphicData uri="http://schemas.microsoft.com/office/word/2010/wordprocessingShape">
+                        <wps:wsp>
+                          <wps:cNvSpPr txBox="1"/>
+                          <wps:spPr>
+                            <a:xfrm>
+                              <a:off x="0" y="0"/>
+                              <a:ext cx="5946140" cy="564515"/>
+                            </a:xfrm>
+                            <a:prstGeom prst="rect">
+                              <a:avLst/>
+                            </a:prstGeom>
+                            <a:noFill/>
+                            <a:ln w="6350">
+                              <a:noFill/>
+                            </a:ln>
+                            <a:effectLst/>
+                          </wps:spPr>
+                          <wps:style>
+                            <a:lnRef idx="0">
+                              <a:schemeClr val="accent1"/>
+                            </a:lnRef>
+                            <a:fillRef idx="0">
+                              <a:schemeClr val="accent1"/>
+                            </a:fillRef>
+                            <a:effectRef idx="0">
+                              <a:schemeClr val="accent1"/>
+                            </a:effectRef>
+                            <a:fontRef idx="minor">
+                              <a:schemeClr val="dk1"/>
+                            </a:fontRef>
+                          </wps:style>
+                          <wps:txbx>
+                            <w:txbxContent>
+                              <w:p>
+                                <w:pPr>
+                                  <w:pStyle w:val="NoSpacing"/>
+                                  <w:jc w:val="right"/>
+                                  <w:rPr>
+                                    <w:color w:val="5B9BD5" w:themeColor="accent1"/>
+                                    <w:sz w:val="36"/>
+                                    <w:szCs w:val="36"/>
+                                  </w:rPr>
+                                </w:pPr>
+                                <w:sdt>
+                                  <w:sdtPr>
+                                    <w:rPr>
+                                      <w:color w:val="5B9BD5" w:themeColor="accent1"/>
+                                      <w:sz w:val="36"/>
+                                      <w:szCs w:val="36"/>
+                                    </w:rPr>
+                                    <w:alias w:val="School"/>
+                                    <w:tag w:val="School"/>
+                                    <w:id w:val="1850680582"/>
+                                    <w:dataBinding w:prefixMappings="xmlns:ns0='http://schemas.openxmlformats.org/officeDocument/2006/extended-properties' " w:xpath="/ns0:Properties[1]/ns0:Company[1]" w:storeItemID="{6668398D-A668-4E3E-A5EB-62B293D839F1}"/>
+                                    <w:text/>
+                                  </w:sdtPr>
+                                  <w:sdtContent>
+                                    <w:r>
+                                      <w:rPr>
+                                        <w:color w:val="5B9BD5" w:themeColor="accent1"/>
+                                        <w:sz w:val="36"/>
+                                        <w:szCs w:val="36"/>
+                                      </w:rPr>
+                                      <w:t>Northeastern University</w:t>
+                                    </w:r>
+                                  </w:sdtContent>
+                                </w:sdt>
+                              </w:p>
+                              <w:sdt>
+                                <w:sdtPr>
+                                  <w:rPr>
+                                    <w:color w:val="5B9BD5" w:themeColor="accent1"/>
+                                    <w:sz w:val="36"/>
+                                    <w:szCs w:val="36"/>
+                                  </w:rPr>
+                                  <w:alias w:val="Course"/>
+                                  <w:tag w:val="Course"/>
+                                  <w:id w:val="1717703537"/>
+                                  <w:dataBinding w:prefixMappings="xmlns:ns0='http://purl.org/dc/elements/1.1/' xmlns:ns1='http://schemas.openxmlformats.org/package/2006/metadata/core-properties' " w:xpath="/ns1:coreProperties[1]/ns1:category[1]" w:storeItemID="{6C3C8BC8-F283-45AE-878A-BAB7291924A1}"/>
+                                  <w:text/>
+                                </w:sdtPr>
+                                <w:sdtContent>
+                                  <w:p>
+                                    <w:pPr>
+                                      <w:pStyle w:val="NoSpacing"/>
+                                      <w:jc w:val="right"/>
+                                      <w:rPr>
+                                        <w:color w:val="5B9BD5" w:themeColor="accent1"/>
+                                        <w:sz w:val="36"/>
+                                        <w:szCs w:val="36"/>
+                                      </w:rPr>
+                                    </w:pPr>
+                                    <w:r>
+                                      <w:rPr>
+                                        <w:color w:val="5B9BD5" w:themeColor="accent1"/>
+                                        <w:sz w:val="36"/>
+                                        <w:szCs w:val="36"/>
+                                      </w:rPr>
+                                      <w:t>BIOL6309 Bioinformatics Computational Methods 2</w:t>
+                                    </w:r>
+                                  </w:p>
+                                </w:sdtContent>
+                              </w:sdt>
+                            </w:txbxContent>
+                          </wps:txbx>
+                          <wps:bodyPr rot="0" spcFirstLastPara="0" vertOverflow="overflow" horzOverflow="overflow" vert="horz" wrap="square" lIns="0" tIns="0" rIns="0" bIns="0" numCol="1" spcCol="0" rtlCol="0" fromWordArt="0" anchor="b" anchorCtr="0" forceAA="0" compatLnSpc="1">
+                            <a:prstTxWarp prst="textNoShape">
+                              <a:avLst/>
+                            </a:prstTxWarp>
+                            <a:spAutoFit/>
+                          </wps:bodyPr>
+                        </wps:wsp>
+                      </a:graphicData>
+                    </a:graphic>
+                    <wp14:sizeRelH relativeFrom="page">
+                      <wp14:pctWidth>76500</wp14:pctWidth>
+                    </wp14:sizeRelH>
+                    <wp14:sizeRelV relativeFrom="margin">
+                      <wp14:pctHeight>0</wp14:pctHeight>
+                    </wp14:sizeRelV>
+                  </wp:anchor>
+                </w:drawing>
+              </mc:Choice>
+              <mc:Fallback>
+                <w:pict>
+                  <v:shape w14:anchorId="7F4BCA0A" id="Text_x0020_Box_x0020_69" o:spid="_x0000_s1027" type="#_x0000_t202" style="position:absolute;margin-left:0;margin-top:0;width:468.2pt;height:44.45pt;z-index:251659264;visibility:visible;mso-wrap-style:square;mso-width-percent:765;mso-height-percent:0;mso-wrap-distance-left:9pt;mso-wrap-distance-top:0;mso-wrap-distance-right:9pt;mso-wrap-distance-bottom:0;mso-position-horizontal:center;mso-position-horizontal-relative:page;mso-position-vertical:bottom;mso-position-vertical-relative:margin;mso-width-percent:765;mso-height-percent:0;mso-width-relative:page;mso-height-relative:margin;v-text-anchor:bottom" o:gfxdata="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" filled="f" stroked="f" strokeweight=".5pt">
+                    <v:textbox style="mso-fit-shape-to-text:t" inset="0,0,0,0">
+                      <w:txbxContent>
+                        <w:p>
+                          <w:pPr>
+                            <w:pStyle w:val="NoSpacing"/>
+                            <w:jc w:val="right"/>
+                            <w:rPr>
+                              <w:color w:val="5B9BD5" w:themeColor="accent1"/>
+                              <w:sz w:val="36"/>
+                              <w:szCs w:val="36"/>
+                            </w:rPr>
+                          </w:pPr>
+                          <w:sdt>
+                            <w:sdtPr>
+                              <w:rPr>
+                                <w:color w:val="5B9BD5" w:themeColor="accent1"/>
+                                <w:sz w:val="36"/>
+                                <w:szCs w:val="36"/>
+                              </w:rPr>
+                              <w:alias w:val="School"/>
+                              <w:tag w:val="School"/>
+                              <w:id w:val="1850680582"/>
+                              <w:dataBinding w:prefixMappings="xmlns:ns0='http://schemas.openxmlformats.org/officeDocument/2006/extended-properties' " w:xpath="/ns0:Properties[1]/ns0:Company[1]" w:storeItemID="{6668398D-A668-4E3E-A5EB-62B293D839F1}"/>
+                              <w:text/>
+                            </w:sdtPr>
+                            <w:sdtContent>
+                              <w:r>
+                                <w:rPr>
+                                  <w:color w:val="5B9BD5" w:themeColor="accent1"/>
+                                  <w:sz w:val="36"/>
+                                  <w:szCs w:val="36"/>
+                                </w:rPr>
+                                <w:t>Northeastern University</w:t>
+                              </w:r>
+                            </w:sdtContent>
+                          </w:sdt>
+                        </w:p>
+                        <w:sdt>
+                          <w:sdtPr>
+                            <w:rPr>
+                              <w:color w:val="5B9BD5" w:themeColor="accent1"/>
+                              <w:sz w:val="36"/>
+                              <w:szCs w:val="36"/>
+                            </w:rPr>
+                            <w:alias w:val="Course"/>
+                            <w:tag w:val="Course"/>
+                            <w:id w:val="1717703537"/>
+                            <w:dataBinding w:prefixMappings="xmlns:ns0='http://purl.org/dc/elements/1.1/' xmlns:ns1='http://schemas.openxmlformats.org/package/2006/metadata/core-properties' " w:xpath="/ns1:coreProperties[1]/ns1:category[1]" w:storeItemID="{6C3C8BC8-F283-45AE-878A-BAB7291924A1}"/>
+                            <w:text/>
+                          </w:sdtPr>
+                          <w:sdtContent>
+                            <w:p>
+                              <w:pPr>
+                                <w:pStyle w:val="NoSpacing"/>
+                                <w:jc w:val="right"/>
+                                <w:rPr>
+                                  <w:color w:val="5B9BD5" w:themeColor="accent1"/>
+                                  <w:sz w:val="36"/>
+                                  <w:szCs w:val="36"/>
+                                </w:rPr>
+                              </w:pPr>
+                              <w:r>
+                                <w:rPr>
+                                  <w:color w:val="5B9BD5" w:themeColor="accent1"/>
+                                  <w:sz w:val="36"/>
+                                  <w:szCs w:val="36"/>
+                                </w:rPr>
+                                <w:t>BIOL6309 Bioinformatics Computational Methods 2</w:t>
+                              </w:r>
+                            </w:p>
+                          </w:sdtContent>
+                        </w:sdt>
+                      </w:txbxContent>
+                    </v:textbox>
+                    <w10:wrap anchorx="page" anchory="margin"/>
+                  </v:shape>
+                </w:pict>
+              </mc:Fallback>
+            </mc:AlternateContent>
+          </w:r>
+        </w:p>
+        <w:p>
+          <w:pPr>
+            <w:rPr>
+              <w:rFonts w:asciiTheme="majorHAnsi" w:eastAsiaTheme="majorEastAsia" w:hAnsiTheme="majorHAnsi" w:cstheme="majorBidi"/>
+              <w:spacing w:val="-10"/>
+              <w:kern w:val="28"/>
+              <w:sz w:val="56"/>
+              <w:szCs w:val="56"/>
+            </w:rPr>
+          </w:pPr>
+          <w:r>
+            <w:br w:type="page"/>
+          </w:r>
+        </w:p>
+      </w:sdtContent>
+    </w:sdt>
+    <w:sdt>
+      <w:sdtPr>
+        <w:rPr>
+          <w:rFonts w:asciiTheme="minorHAnsi" w:eastAsiaTheme="minorHAnsi" w:hAnsiTheme="minorHAnsi" w:cstheme="minorBidi"/>
+          <w:b w:val="0"/>
+          <w:bCs w:val="0"/>
+          <w:color w:val="auto"/>
+          <w:sz w:val="24"/>
+          <w:szCs w:val="24"/>
+        </w:rPr>
         <w:id w:val="-511455995"/>
         <w:docPartObj>
           <w:docPartGallery w:val="Table of Contents"/>
@@ -28,11 +1186,7 @@
       </w:sdtPr>
       <w:sdtEndPr>
         <w:rPr>
-          <w:rFonts w:asciiTheme="minorHAnsi" w:eastAsiaTheme="minorHAnsi" w:hAnsiTheme="minorHAnsi" w:cstheme="minorBidi"/>
           <w:noProof/>
-          <w:color w:val="auto"/>
-          <w:sz w:val="24"/>
-          <w:szCs w:val="24"/>
         </w:rPr>
       </w:sdtEndPr>
       <w:sdtContent>
@@ -74,7 +1228,7 @@
             </w:rPr>
             <w:fldChar w:fldCharType="separate"/>
           </w:r>
-          <w:hyperlink w:anchor="_Toc446867383" w:history="1">
+          <w:hyperlink w:anchor="_Toc447644316" w:history="1">
             <w:r>
               <w:rPr>
                 <w:rStyle w:val="Hyperlink"/>
@@ -101,149 +1255,7 @@
                 <w:noProof/>
                 <w:webHidden/>
               </w:rPr>
-              <w:instrText xml:space="preserve"> PAGEREF _Toc446867383 \h </w:instrText>
-            </w:r>
-            <w:r>
-              <w:rPr>
-                <w:noProof/>
-                <w:webHidden/>
-              </w:rPr>
-            </w:r>
-            <w:r>
-              <w:rPr>
-                <w:noProof/>
-                <w:webHidden/>
-              </w:rPr>
-              <w:fldChar w:fldCharType="separate"/>
-            </w:r>
-            <w:r>
-              <w:rPr>
-                <w:noProof/>
-                <w:webHidden/>
-              </w:rPr>
-              <w:t>1</w:t>
-            </w:r>
-            <w:r>
-              <w:rPr>
-                <w:noProof/>
-                <w:webHidden/>
-              </w:rPr>
-              <w:fldChar w:fldCharType="end"/>
-            </w:r>
-          </w:hyperlink>
-        </w:p>
-        <w:p>
-          <w:pPr>
-            <w:pStyle w:val="TOC1"/>
-            <w:tabs>
-              <w:tab w:val="right" w:leader="dot" w:pos="9350"/>
-            </w:tabs>
-            <w:rPr>
-              <w:rFonts w:eastAsiaTheme="minorEastAsia"/>
-              <w:b w:val="0"/>
-              <w:bCs w:val="0"/>
-              <w:noProof/>
-            </w:rPr>
-          </w:pPr>
-          <w:hyperlink w:anchor="_Toc446867384" w:history="1">
-            <w:r>
-              <w:rPr>
-                <w:rStyle w:val="Hyperlink"/>
-                <w:noProof/>
-              </w:rPr>
-              <w:t>Background</w:t>
-            </w:r>
-            <w:r>
-              <w:rPr>
-                <w:noProof/>
-                <w:webHidden/>
-              </w:rPr>
-              <w:tab/>
-            </w:r>
-            <w:r>
-              <w:rPr>
-                <w:noProof/>
-                <w:webHidden/>
-              </w:rPr>
-              <w:fldChar w:fldCharType="begin"/>
-            </w:r>
-            <w:r>
-              <w:rPr>
-                <w:noProof/>
-                <w:webHidden/>
-              </w:rPr>
-              <w:instrText xml:space="preserve"> PAGEREF _Toc446867384 \h </w:instrText>
-            </w:r>
-            <w:r>
-              <w:rPr>
-                <w:noProof/>
-                <w:webHidden/>
-              </w:rPr>
-            </w:r>
-            <w:r>
-              <w:rPr>
-                <w:noProof/>
-                <w:webHidden/>
-              </w:rPr>
-              <w:fldChar w:fldCharType="separate"/>
-            </w:r>
-            <w:r>
-              <w:rPr>
-                <w:noProof/>
-                <w:webHidden/>
-              </w:rPr>
-              <w:t>1</w:t>
-            </w:r>
-            <w:r>
-              <w:rPr>
-                <w:noProof/>
-                <w:webHidden/>
-              </w:rPr>
-              <w:fldChar w:fldCharType="end"/>
-            </w:r>
-          </w:hyperlink>
-        </w:p>
-        <w:p>
-          <w:pPr>
-            <w:pStyle w:val="TOC1"/>
-            <w:tabs>
-              <w:tab w:val="right" w:leader="dot" w:pos="9350"/>
-            </w:tabs>
-            <w:rPr>
-              <w:rFonts w:eastAsiaTheme="minorEastAsia"/>
-              <w:b w:val="0"/>
-              <w:bCs w:val="0"/>
-              <w:noProof/>
-            </w:rPr>
-          </w:pPr>
-          <w:hyperlink w:anchor="_Toc446867385" w:history="1">
-            <w:r>
-              <w:rPr>
-                <w:rStyle w:val="Hyperlink"/>
-                <w:noProof/>
-              </w:rPr>
-              <w:t>Preliminary Studies</w:t>
-            </w:r>
-            <w:r>
-              <w:rPr>
-                <w:noProof/>
-                <w:webHidden/>
-              </w:rPr>
-              <w:tab/>
-            </w:r>
-            <w:r>
-              <w:rPr>
-                <w:noProof/>
-                <w:webHidden/>
-              </w:rPr>
-              <w:fldChar w:fldCharType="begin"/>
-            </w:r>
-            <w:r>
-              <w:rPr>
-                <w:noProof/>
-                <w:webHidden/>
-              </w:rPr>
-              <w:instrText xml:space="preserve"> PAGEREF _Toc446867385 \h </w:instrText>
+              <w:instrText xml:space="preserve"> PAGEREF _Toc447644316 \h </w:instrText>
             </w:r>
             <w:r>
               <w:rPr>
@@ -287,13 +1299,13 @@
               <w:noProof/>
             </w:rPr>
           </w:pPr>
-          <w:hyperlink w:anchor="_Toc446867386" w:history="1">
+          <w:hyperlink w:anchor="_Toc447644317" w:history="1">
             <w:r>
               <w:rPr>
                 <w:rStyle w:val="Hyperlink"/>
                 <w:noProof/>
               </w:rPr>
-              <w:t>Research Plan</w:t>
+              <w:t>Background and Significance</w:t>
             </w:r>
             <w:r>
               <w:rPr>
@@ -314,7 +1326,78 @@
                 <w:noProof/>
                 <w:webHidden/>
               </w:rPr>
-              <w:instrText xml:space="preserve"> PAGEREF _Toc446867386 \h </w:instrText>
+              <w:instrText xml:space="preserve"> PAGEREF _Toc447644317 \h </w:instrText>
+            </w:r>
+            <w:r>
+              <w:rPr>
+                <w:noProof/>
+                <w:webHidden/>
+              </w:rPr>
+            </w:r>
+            <w:r>
+              <w:rPr>
+                <w:noProof/>
+                <w:webHidden/>
+              </w:rPr>
+              <w:fldChar w:fldCharType="separate"/>
+            </w:r>
+            <w:r>
+              <w:rPr>
+                <w:noProof/>
+                <w:webHidden/>
+              </w:rPr>
+              <w:t>3</w:t>
+            </w:r>
+            <w:r>
+              <w:rPr>
+                <w:noProof/>
+                <w:webHidden/>
+              </w:rPr>
+              <w:fldChar w:fldCharType="end"/>
+            </w:r>
+          </w:hyperlink>
+        </w:p>
+        <w:p>
+          <w:pPr>
+            <w:pStyle w:val="TOC1"/>
+            <w:tabs>
+              <w:tab w:val="right" w:leader="dot" w:pos="9350"/>
+            </w:tabs>
+            <w:rPr>
+              <w:rFonts w:eastAsiaTheme="minorEastAsia"/>
+              <w:b w:val="0"/>
+              <w:bCs w:val="0"/>
+              <w:noProof/>
+            </w:rPr>
+          </w:pPr>
+          <w:hyperlink w:anchor="_Toc447644318" w:history="1">
+            <w:r>
+              <w:rPr>
+                <w:rStyle w:val="Hyperlink"/>
+                <w:noProof/>
+              </w:rPr>
+              <w:t>Preliminary Studies</w:t>
+            </w:r>
+            <w:r>
+              <w:rPr>
+                <w:noProof/>
+                <w:webHidden/>
+              </w:rPr>
+              <w:tab/>
+            </w:r>
+            <w:r>
+              <w:rPr>
+                <w:noProof/>
+                <w:webHidden/>
+              </w:rPr>
+              <w:fldChar w:fldCharType="begin"/>
+            </w:r>
+            <w:r>
+              <w:rPr>
+                <w:noProof/>
+                <w:webHidden/>
+              </w:rPr>
+              <w:instrText xml:space="preserve"> PAGEREF _Toc447644318 \h </w:instrText>
             </w:r>
             <w:r>
               <w:rPr>
@@ -358,7 +1441,78 @@
               <w:noProof/>
             </w:rPr>
           </w:pPr>
-          <w:hyperlink w:anchor="_Toc446867387" w:history="1">
+          <w:hyperlink w:anchor="_Toc447644319" w:history="1">
+            <w:r>
+              <w:rPr>
+                <w:rStyle w:val="Hyperlink"/>
+                <w:noProof/>
+              </w:rPr>
+              <w:t>Research Plan</w:t>
+            </w:r>
+            <w:r>
+              <w:rPr>
+                <w:noProof/>
+                <w:webHidden/>
+              </w:rPr>
+              <w:tab/>
+            </w:r>
+            <w:r>
+              <w:rPr>
+                <w:noProof/>
+                <w:webHidden/>
+              </w:rPr>
+              <w:fldChar w:fldCharType="begin"/>
+            </w:r>
+            <w:r>
+              <w:rPr>
+                <w:noProof/>
+                <w:webHidden/>
+              </w:rPr>
+              <w:instrText xml:space="preserve"> PAGEREF _Toc447644319 \h </w:instrText>
+            </w:r>
+            <w:r>
+              <w:rPr>
+                <w:noProof/>
+                <w:webHidden/>
+              </w:rPr>
+            </w:r>
+            <w:r>
+              <w:rPr>
+                <w:noProof/>
+                <w:webHidden/>
+              </w:rPr>
+              <w:fldChar w:fldCharType="separate"/>
+            </w:r>
+            <w:r>
+              <w:rPr>
+                <w:noProof/>
+                <w:webHidden/>
+              </w:rPr>
+              <w:t>5</w:t>
+            </w:r>
+            <w:r>
+              <w:rPr>
+                <w:noProof/>
+                <w:webHidden/>
+              </w:rPr>
+              <w:fldChar w:fldCharType="end"/>
+            </w:r>
+          </w:hyperlink>
+        </w:p>
+        <w:p>
+          <w:pPr>
+            <w:pStyle w:val="TOC1"/>
+            <w:tabs>
+              <w:tab w:val="right" w:leader="dot" w:pos="9350"/>
+            </w:tabs>
+            <w:rPr>
+              <w:rFonts w:eastAsiaTheme="minorEastAsia"/>
+              <w:b w:val="0"/>
+              <w:bCs w:val="0"/>
+              <w:noProof/>
+            </w:rPr>
+          </w:pPr>
+          <w:hyperlink w:anchor="_Toc447644320" w:history="1">
             <w:r>
               <w:rPr>
                 <w:rStyle w:val="Hyperlink"/>
@@ -385,7 +1539,7 @@
                 <w:noProof/>
                 <w:webHidden/>
               </w:rPr>
-              <w:instrText xml:space="preserve"> PAGEREF _Toc446867387 \h </w:instrText>
+              <w:instrText xml:space="preserve"> PAGEREF _Toc447644320 \h </w:instrText>
             </w:r>
             <w:r>
               <w:rPr>
@@ -405,7 +1559,7 @@
                 <w:noProof/>
                 <w:webHidden/>
               </w:rPr>
-              <w:t>4</w:t>
+              <w:t>5</w:t>
             </w:r>
             <w:r>
               <w:rPr>
@@ -429,7 +1583,7 @@
               <w:noProof/>
             </w:rPr>
           </w:pPr>
-          <w:hyperlink w:anchor="_Toc446867388" w:history="1">
+          <w:hyperlink w:anchor="_Toc447644321" w:history="1">
             <w:r>
               <w:rPr>
                 <w:rStyle w:val="Hyperlink"/>
@@ -456,7 +1610,7 @@
                 <w:noProof/>
                 <w:webHidden/>
               </w:rPr>
-              <w:instrText xml:space="preserve"> PAGEREF _Toc446867388 \h </w:instrText>
+              <w:instrText xml:space="preserve"> PAGEREF _Toc447644321 \h </w:instrText>
             </w:r>
             <w:r>
               <w:rPr>
@@ -476,7 +1630,7 @@
                 <w:noProof/>
                 <w:webHidden/>
               </w:rPr>
-              <w:t>4</w:t>
+              <w:t>5</w:t>
             </w:r>
             <w:r>
               <w:rPr>
@@ -556,7 +1710,7 @@
         <w:rPr>
           <w:noProof/>
         </w:rPr>
-        <w:instrText xml:space="preserve"> PAGEREF _Toc446861868 \h </w:instrText>
+        <w:instrText xml:space="preserve"> PAGEREF _Toc447644335 \h </w:instrText>
       </w:r>
       <w:r>
         <w:rPr>
@@ -573,7 +1727,7 @@
         <w:rPr>
           <w:noProof/>
         </w:rPr>
-        <w:t>2</w:t>
+        <w:t>4</w:t>
       </w:r>
       <w:r>
         <w:rPr>
@@ -587,84 +1741,124 @@
         <w:fldChar w:fldCharType="end"/>
       </w:r>
     </w:p>
-    <w:p/>
+    <w:p>
+      <w:r>
+        <w:br w:type="page"/>
+      </w:r>
+    </w:p>
     <w:p>
       <w:pPr>
         <w:pStyle w:val="Heading1"/>
       </w:pPr>
-      <w:bookmarkStart w:id="0" w:name="_Toc446867383"/>
-      <w:r>
-        <w:t>Specific Aims</w:t>
+      <w:bookmarkStart w:id="0" w:name="_Toc447644316"/>
+      <w:r>
+        <w:t xml:space="preserve">Specific </w:t>
+      </w:r>
+      <w:commentRangeStart w:id="1"/>
+      <w:commentRangeStart w:id="2"/>
+      <w:r>
+        <w:t>Aims</w:t>
       </w:r>
       <w:bookmarkEnd w:id="0"/>
+      <w:commentRangeEnd w:id="1"/>
+      <w:r>
+        <w:rPr>
+          <w:rStyle w:val="CommentReference"/>
+          <w:rFonts w:asciiTheme="minorHAnsi" w:eastAsiaTheme="minorHAnsi" w:hAnsiTheme="minorHAnsi" w:cstheme="minorBidi"/>
+          <w:color w:val="auto"/>
+        </w:rPr>
+        <w:commentReference w:id="1"/>
+      </w:r>
+      <w:commentRangeEnd w:id="2"/>
+      <w:r>
+        <w:rPr>
+          <w:rStyle w:val="CommentReference"/>
+          <w:rFonts w:asciiTheme="minorHAnsi" w:eastAsiaTheme="minorHAnsi" w:hAnsiTheme="minorHAnsi" w:cstheme="minorBidi"/>
+          <w:color w:val="auto"/>
+        </w:rPr>
+        <w:commentReference w:id="2"/>
+      </w:r>
     </w:p>
     <w:p>
       <w:pPr>
         <w:jc w:val="both"/>
       </w:pPr>
       <w:r>
-        <w:t>Think of this as an executive summary</w:t>
+        <w:t>Our</w:t>
       </w:r>
     </w:p>
     <w:p>
       <w:pPr>
         <w:jc w:val="both"/>
       </w:pPr>
-      <w:r>
-        <w:t>Giving</w:t>
-      </w:r>
-      <w:r>
-        <w:t xml:space="preserve"> </w:t>
-      </w:r>
-      <w:r>
-        <w:t>only</w:t>
-      </w:r>
-      <w:r>
-        <w:t xml:space="preserve"> </w:t>
-      </w:r>
-      <w:r>
-        <w:t>minimal,</w:t>
-      </w:r>
-      <w:r>
-        <w:t xml:space="preserve"> </w:t>
-      </w:r>
-      <w:r>
-        <w:t>high-level</w:t>
-      </w:r>
-      <w:r>
-        <w:t xml:space="preserve"> </w:t>
-      </w:r>
-      <w:r>
-        <w:t>background</w:t>
-      </w:r>
-      <w:r>
-        <w:t xml:space="preserve"> information</w:t>
-      </w:r>
     </w:p>
     <w:p>
       <w:pPr>
         <w:jc w:val="both"/>
       </w:pPr>
       <w:r>
-        <w:t>And</w:t>
-      </w:r>
-      <w:r>
-        <w:t xml:space="preserve"> </w:t>
-      </w:r>
-      <w:r>
-        <w:t>impact</w:t>
-      </w:r>
-      <w:r>
-        <w:t xml:space="preserve"> </w:t>
-      </w:r>
-      <w:r>
-        <w:t>assessment</w:t>
+        <w:t>Think of this as an executive summary</w:t>
       </w:r>
     </w:p>
     <w:p>
       <w:pPr>
         <w:jc w:val="both"/>
       </w:pPr>
+      <w:r>
+        <w:t>Giving</w:t>
+      </w:r>
+      <w:r>
+        <w:t xml:space="preserve"> </w:t>
+      </w:r>
+      <w:r>
+        <w:t>only</w:t>
+      </w:r>
+      <w:r>
+        <w:t xml:space="preserve"> </w:t>
+      </w:r>
+      <w:r>
+        <w:t>minimal,</w:t>
+      </w:r>
+      <w:r>
+        <w:t xml:space="preserve"> </w:t>
+      </w:r>
+      <w:r>
+        <w:t>high-level</w:t>
+      </w:r>
+      <w:r>
+        <w:t xml:space="preserve"> </w:t>
+      </w:r>
+      <w:r>
+        <w:t>background</w:t>
+      </w:r>
+      <w:r>
+        <w:t xml:space="preserve"> information</w:t>
+      </w:r>
+    </w:p>
+    <w:p>
+      <w:pPr>
+        <w:jc w:val="both"/>
+      </w:pPr>
+      <w:r>
+        <w:t>And</w:t>
+      </w:r>
+      <w:r>
+        <w:t xml:space="preserve"> </w:t>
+      </w:r>
+      <w:r>
+        <w:t>impact</w:t>
+      </w:r>
+      <w:r>
+        <w:t xml:space="preserve"> </w:t>
+      </w:r>
+      <w:r>
+        <w:t>assessment</w:t>
+      </w:r>
+    </w:p>
+    <w:p>
+      <w:pPr>
+        <w:jc w:val="both"/>
+      </w:pPr>
     </w:p>
     <w:p>
       <w:r>
@@ -812,11 +2006,14 @@
       <w:pPr>
         <w:pStyle w:val="Heading1"/>
       </w:pPr>
-      <w:bookmarkStart w:id="1" w:name="_Toc446867384"/>
+      <w:bookmarkStart w:id="3" w:name="_Toc447644317"/>
       <w:r>
         <w:t>Background</w:t>
       </w:r>
-      <w:bookmarkEnd w:id="1"/>
+      <w:r>
+        <w:t xml:space="preserve"> and Significance</w:t>
+      </w:r>
+      <w:bookmarkEnd w:id="3"/>
     </w:p>
     <w:p>
       <w:r>
@@ -827,6 +2024,7 @@
           <w:id w:val="-1591231667"/>
           <w:citation/>
         </w:sdtPr>
+        <w:sdtEndPr/>
         <w:sdtContent>
           <w:r>
             <w:fldChar w:fldCharType="begin"/>
@@ -848,15 +2046,7 @@
               <w:b/>
               <w:noProof/>
             </w:rPr>
-            <w:t xml:space="preserve">Grissa, Vergnaud, &amp; Pourcel, </w:t>
-          </w:r>
-          <w:r>
-            <w:rPr>
-              <w:b/>
-              <w:noProof/>
-            </w:rPr>
-            <w:lastRenderedPageBreak/>
-            <w:t>2007</w:t>
+            <w:t>Grissa, Vergnaud, &amp; Pourcel, 2007</w:t>
           </w:r>
           <w:r>
             <w:rPr>
@@ -890,8 +2080,6 @@
       <w:r>
         <w:t xml:space="preserve">of about length 20bp that is complementary to a gene of interest. This targeting sequence or “spacer” sequence can be changed to be complementary to any part of the genome, i.e. target any gene of choice. However, two conditions must be met in order for the CRISPR/CAS9 system to knock a gene out. The first condition is that the spacer must be unique when compared to the rest of the genome, and the second condition is that the target is immediately upstream of a Protospacer Adjacent Motif (PAM) site. The PAM site is mandatory for target binding and the exact sequence of the PAM depends on the species of Cas9, i.e. the source bacteria from which Cas9 was derived </w:t>
       </w:r>
-      <w:bookmarkStart w:id="2" w:name="_GoBack"/>
-      <w:bookmarkEnd w:id="2"/>
       <w:r>
         <w:t>(</w:t>
       </w:r>
@@ -911,12 +2099,12 @@
         <w:rPr>
           <w:b/>
         </w:rPr>
+        <w:instrText xml:space="preserve"> \* MERGEFORMAT </w:instrText>
       </w:r>
       <w:r>
         <w:rPr>
           <w:b/>
         </w:rPr>
-        <w:instrText xml:space="preserve"> \* MERGEFORMAT </w:instrText>
       </w:r>
       <w:r>
         <w:rPr>
@@ -928,19 +2116,7 @@
         <w:rPr>
           <w:b/>
         </w:rPr>
-        <w:t>Figur</w:t>
-      </w:r>
-      <w:r>
-        <w:rPr>
-          <w:b/>
-        </w:rPr>
-        <w:t>e</w:t>
-      </w:r>
-      <w:r>
-        <w:rPr>
-          <w:b/>
-        </w:rPr>
-        <w:t xml:space="preserve"> </w:t>
+        <w:t xml:space="preserve">Figure </w:t>
       </w:r>
       <w:r>
         <w:rPr>
@@ -998,7 +2174,7 @@
                     <pic:cNvPicPr/>
                   </pic:nvPicPr>
                   <pic:blipFill>
-                    <a:blip r:embed="rId8">
+                    <a:blip r:embed="rId10">
                       <a:extLst>
                         <a:ext uri="{28A0092B-C50C-407E-A947-70E740481C1C}">
                           <a14:useLocalDpi xmlns:a14="http://schemas.microsoft.com/office/drawing/2010/main" val="0"/>
@@ -1030,19 +2206,32 @@
         <w:pStyle w:val="Caption"/>
         <w:jc w:val="center"/>
       </w:pPr>
-      <w:bookmarkStart w:id="3" w:name="_Toc446861868"/>
       <w:bookmarkStart w:id="4" w:name="_Ref446861949"/>
+      <w:bookmarkStart w:id="5" w:name="_Toc447644335"/>
       <w:r>
         <w:t xml:space="preserve">Figure </w:t>
       </w:r>
-      <w:fldSimple w:instr=" SEQ Figure \* ARABIC ">
-        <w:r>
-          <w:rPr>
-            <w:noProof/>
-          </w:rPr>
-          <w:t>1</w:t>
-        </w:r>
-      </w:fldSimple>
+      <w:r>
+        <w:fldChar w:fldCharType="begin"/>
+      </w:r>
+      <w:r>
+        <w:instrText xml:space="preserve"> SEQ Figure \* ARABIC </w:instrText>
+      </w:r>
+      <w:r>
+        <w:fldChar w:fldCharType="separate"/>
+      </w:r>
+      <w:r>
+        <w:rPr>
+          <w:noProof/>
+        </w:rPr>
+        <w:t>1</w:t>
+      </w:r>
+      <w:r>
+        <w:rPr>
+          <w:noProof/>
+        </w:rPr>
+        <w:fldChar w:fldCharType="end"/>
+      </w:r>
       <w:bookmarkEnd w:id="4"/>
       <w:r>
         <w:t xml:space="preserve">: </w:t>
@@ -1065,18 +2254,45 @@
       <w:r>
         <w:t>.</w:t>
       </w:r>
-      <w:bookmarkEnd w:id="3"/>
+      <w:bookmarkEnd w:id="5"/>
     </w:p>
     <w:p/>
     <w:p>
       <w:pPr>
         <w:pStyle w:val="Heading1"/>
       </w:pPr>
-      <w:bookmarkStart w:id="5" w:name="_Toc446867385"/>
-      <w:r>
-        <w:t>Preliminary Studies</w:t>
-      </w:r>
-      <w:bookmarkEnd w:id="5"/>
+      <w:bookmarkStart w:id="6" w:name="_Toc447644318"/>
+      <w:r>
+        <w:t xml:space="preserve">Preliminary </w:t>
+      </w:r>
+      <w:commentRangeStart w:id="7"/>
+      <w:r>
+        <w:t>Studies</w:t>
+      </w:r>
+      <w:bookmarkEnd w:id="6"/>
+      <w:commentRangeEnd w:id="7"/>
+      <w:r>
+        <w:rPr>
+          <w:rStyle w:val="CommentReference"/>
+          <w:rFonts w:asciiTheme="minorHAnsi" w:eastAsiaTheme="minorHAnsi" w:hAnsiTheme="minorHAnsi" w:cstheme="minorBidi"/>
+          <w:color w:val="auto"/>
+        </w:rPr>
+        <w:commentReference w:id="7"/>
+      </w:r>
+    </w:p>
+    <w:p>
+      <w:r>
+        <w:t xml:space="preserve">So far we have developed a script that </w:t>
+      </w:r>
+      <w:r>
+        <w:t xml:space="preserve">has several versions of CRISPR Cas9 to use to parse through for PAM sites. We have </w:t>
+      </w:r>
+    </w:p>
+    <w:p/>
+    <w:p>
+      <w:r>
+        <w:t xml:space="preserve">Our first goal was to </w:t>
+      </w:r>
     </w:p>
     <w:p>
       <w:r>
@@ -1334,11 +2550,11 @@
       <w:pPr>
         <w:pStyle w:val="Heading1"/>
       </w:pPr>
-      <w:bookmarkStart w:id="6" w:name="_Toc446867386"/>
+      <w:bookmarkStart w:id="8" w:name="_Toc447644319"/>
       <w:r>
         <w:t>Research Plan</w:t>
       </w:r>
-      <w:bookmarkEnd w:id="6"/>
+      <w:bookmarkEnd w:id="8"/>
     </w:p>
     <w:p>
       <w:r>
@@ -1361,15 +2577,7 @@
     </w:p>
     <w:p>
       <w:r>
-        <w:t xml:space="preserve">Describing preliminary </w:t>
-      </w:r>
-      <w:proofErr w:type="gramStart"/>
-      <w:r>
-        <w:t>work</w:t>
-      </w:r>
-      <w:proofErr w:type="gramEnd"/>
-      <w:r>
-        <w:t xml:space="preserve"> you have already accomplished he</w:t>
+        <w:t>Describing preliminary work you have already accomplished he</w:t>
       </w:r>
       <w:r>
         <w:t>lps establish your capabilities</w:t>
@@ -1414,11 +2622,21 @@
       <w:pPr>
         <w:pStyle w:val="Heading1"/>
       </w:pPr>
-      <w:bookmarkStart w:id="7" w:name="_Toc446867387"/>
+      <w:bookmarkStart w:id="9" w:name="_Toc447644320"/>
+      <w:commentRangeStart w:id="10"/>
       <w:r>
         <w:t>Proposal</w:t>
       </w:r>
-      <w:bookmarkEnd w:id="7"/>
+      <w:bookmarkEnd w:id="9"/>
+      <w:commentRangeEnd w:id="10"/>
+      <w:r>
+        <w:rPr>
+          <w:rStyle w:val="CommentReference"/>
+          <w:rFonts w:asciiTheme="minorHAnsi" w:eastAsiaTheme="minorHAnsi" w:hAnsiTheme="minorHAnsi" w:cstheme="minorBidi"/>
+          <w:color w:val="auto"/>
+        </w:rPr>
+        <w:commentReference w:id="10"/>
+      </w:r>
     </w:p>
     <w:p>
       <w:r>
@@ -1452,26 +2670,24 @@
         <w:t xml:space="preserve">myself Michael Tung. (table 1) </w:t>
       </w:r>
       <w:r>
-        <w:t xml:space="preserve">All documentation of the project will be stored on </w:t>
-      </w:r>
-      <w:proofErr w:type="spellStart"/>
-      <w:r>
-        <w:t>gith</w:t>
-      </w:r>
-      <w:r>
-        <w:t>ub</w:t>
-      </w:r>
-      <w:proofErr w:type="spellEnd"/>
-      <w:r>
-        <w:t xml:space="preserve"> and will remain Open Source.</w:t>
+        <w:t>All documentation of the project will be stored on gith</w:t>
+      </w:r>
+      <w:r>
+        <w:t>ub and will remain Open Source.</w:t>
       </w:r>
     </w:p>
     <w:p/>
     <w:p/>
     <w:p/>
-    <w:bookmarkStart w:id="8" w:name="_Toc446867388" w:displacedByCustomXml="next"/>
+    <w:bookmarkStart w:id="12" w:name="_Toc447644321" w:displacedByCustomXml="next"/>
     <w:sdt>
       <w:sdtPr>
+        <w:rPr>
+          <w:rFonts w:asciiTheme="minorHAnsi" w:eastAsiaTheme="minorHAnsi" w:hAnsiTheme="minorHAnsi" w:cstheme="minorBidi"/>
+          <w:color w:val="auto"/>
+          <w:sz w:val="24"/>
+          <w:szCs w:val="24"/>
+        </w:rPr>
         <w:id w:val="975962397"/>
         <w:docPartObj>
           <w:docPartGallery w:val="Bibliographies"/>
@@ -1480,12 +2696,8 @@
       </w:sdtPr>
       <w:sdtEndPr>
         <w:rPr>
-          <w:rFonts w:asciiTheme="minorHAnsi" w:eastAsiaTheme="minorHAnsi" w:hAnsiTheme="minorHAnsi" w:cstheme="minorBidi"/>
           <w:b/>
           <w:bCs/>
-          <w:color w:val="auto"/>
-          <w:sz w:val="24"/>
-          <w:szCs w:val="24"/>
         </w:rPr>
       </w:sdtEndPr>
       <w:sdtContent>
@@ -1496,7 +2708,7 @@
           <w:r>
             <w:t>Works Cited</w:t>
           </w:r>
-          <w:bookmarkEnd w:id="8"/>
+          <w:bookmarkEnd w:id="12"/>
         </w:p>
         <w:p>
           <w:pPr>
@@ -1553,15 +2765,553 @@
     </w:sdt>
     <w:p/>
     <w:sectPr>
+      <w:footerReference w:type="even" r:id="rId11"/>
+      <w:footerReference w:type="default" r:id="rId12"/>
       <w:pgSz w:w="12240" w:h="15840"/>
       <w:pgMar w:top="1440" w:right="1440" w:bottom="1440" w:left="1440" w:header="720" w:footer="720" w:gutter="0"/>
+      <w:pgNumType w:start="1"/>
       <w:cols w:space="720"/>
+      <w:titlePg/>
       <w:docGrid w:linePitch="360"/>
     </w:sectPr>
   </w:body>
 </w:document>
 </file>
 
+<file path=word/comments.xml><?xml version="1.0" encoding="utf-8"?>
+<w:comments xmlns:wpc="http://schemas.microsoft.com/office/word/2010/wordprocessingCanvas" xmlns:mo="http://schemas.microsoft.com/office/mac/office/2008/main" xmlns:mc="http://schemas.openxmlformats.org/markup-compatibility/2006" xmlns:mv="urn:schemas-microsoft-com:mac:vml" xmlns:o="urn:schemas-microsoft-com:office:office" xmlns:r="http://schemas.openxmlformats.org/officeDocument/2006/relationships" xmlns:m="http://schemas.openxmlformats.org/officeDocument/2006/math" xmlns:v="urn:schemas-microsoft-com:vml" xmlns:wp14="http://schemas.microsoft.com/office/word/2010/wordprocessingDrawing" xmlns:wp="http://schemas.openxmlformats.org/drawingml/2006/wordprocessingDrawing" xmlns:w10="urn:schemas-microsoft-com:office:word" xmlns:w="http://schemas.openxmlformats.org/wordprocessingml/2006/main" xmlns:w14="http://schemas.microsoft.com/office/word/2010/wordml" xmlns:w15="http://schemas.microsoft.com/office/word/2012/wordml" xmlns:wpg="http://schemas.microsoft.com/office/word/2010/wordprocessingGroup" xmlns:wpi="http://schemas.microsoft.com/office/word/2010/wordprocessingInk" xmlns:wne="http://schemas.microsoft.com/office/word/2006/wordml" xmlns:wps="http://schemas.microsoft.com/office/word/2010/wordprocessingShape" mc:Ignorable="w14 w15 wp14">
+  <w:comment w:id="1" w:author="Meryl Stav" w:date="2016-04-05T18:36:00Z" w:initials="MS">
+    <w:p>
+      <w:pPr>
+        <w:jc w:val="both"/>
+      </w:pPr>
+      <w:r>
+        <w:rPr>
+          <w:rStyle w:val="CommentReference"/>
+        </w:rPr>
+        <w:annotationRef/>
+      </w:r>
+      <w:r>
+        <w:t>Think of this as an executive summary</w:t>
+      </w:r>
+    </w:p>
+    <w:p>
+      <w:pPr>
+        <w:jc w:val="both"/>
+      </w:pPr>
+      <w:r>
+        <w:t>Giving</w:t>
+      </w:r>
+      <w:r>
+        <w:t xml:space="preserve"> </w:t>
+      </w:r>
+      <w:r>
+        <w:t>only</w:t>
+      </w:r>
+      <w:r>
+        <w:t xml:space="preserve"> </w:t>
+      </w:r>
+      <w:r>
+        <w:t>minimal,</w:t>
+      </w:r>
+      <w:r>
+        <w:t xml:space="preserve"> </w:t>
+      </w:r>
+      <w:r>
+        <w:t>high-level</w:t>
+      </w:r>
+      <w:r>
+        <w:t xml:space="preserve"> </w:t>
+      </w:r>
+      <w:r>
+        <w:t>background</w:t>
+      </w:r>
+      <w:r>
+        <w:t xml:space="preserve"> information</w:t>
+      </w:r>
+    </w:p>
+    <w:p>
+      <w:pPr>
+        <w:jc w:val="both"/>
+      </w:pPr>
+      <w:r>
+        <w:t>And</w:t>
+      </w:r>
+      <w:r>
+        <w:t xml:space="preserve"> </w:t>
+      </w:r>
+      <w:r>
+        <w:t>impact</w:t>
+      </w:r>
+      <w:r>
+        <w:t xml:space="preserve"> </w:t>
+      </w:r>
+      <w:r>
+        <w:t>assessment</w:t>
+      </w:r>
+    </w:p>
+    <w:p>
+      <w:pPr>
+        <w:jc w:val="both"/>
+      </w:pPr>
+    </w:p>
+    <w:p>
+      <w:r>
+        <w:t>The key to the section</w:t>
+      </w:r>
+    </w:p>
+    <w:p>
+      <w:r>
+        <w:t>Set</w:t>
+      </w:r>
+      <w:r>
+        <w:t xml:space="preserve"> </w:t>
+      </w:r>
+      <w:r>
+        <w:t>of</w:t>
+      </w:r>
+      <w:r>
+        <w:t xml:space="preserve"> </w:t>
+      </w:r>
+      <w:r>
+        <w:t>numbered</w:t>
+      </w:r>
+      <w:r>
+        <w:t xml:space="preserve"> </w:t>
+      </w:r>
+      <w:r>
+        <w:rPr>
+          <w:b/>
+          <w:bCs/>
+        </w:rPr>
+        <w:t>Speci</w:t>
+      </w:r>
+      <w:r>
+        <w:rPr>
+          <w:b/>
+          <w:bCs/>
+        </w:rPr>
+        <w:t>f</w:t>
+      </w:r>
+      <w:r>
+        <w:rPr>
+          <w:b/>
+          <w:bCs/>
+        </w:rPr>
+        <w:t>ic</w:t>
+      </w:r>
+      <w:r>
+        <w:rPr>
+          <w:b/>
+          <w:bCs/>
+        </w:rPr>
+        <w:t xml:space="preserve"> </w:t>
+      </w:r>
+      <w:r>
+        <w:rPr>
+          <w:b/>
+          <w:bCs/>
+        </w:rPr>
+        <w:t>Aims</w:t>
+      </w:r>
+      <w:r>
+        <w:rPr>
+          <w:b/>
+          <w:bCs/>
+        </w:rPr>
+        <w:t xml:space="preserve"> </w:t>
+      </w:r>
+      <w:r>
+        <w:t>statements</w:t>
+      </w:r>
+    </w:p>
+    <w:p>
+      <w:r>
+        <w:t>Each</w:t>
+      </w:r>
+      <w:r>
+        <w:t xml:space="preserve"> </w:t>
+      </w:r>
+      <w:r>
+        <w:t>representing</w:t>
+      </w:r>
+      <w:r>
+        <w:t xml:space="preserve"> </w:t>
+      </w:r>
+      <w:r>
+        <w:t>an</w:t>
+      </w:r>
+      <w:r>
+        <w:t xml:space="preserve"> </w:t>
+      </w:r>
+      <w:r>
+        <w:t>element</w:t>
+      </w:r>
+      <w:r>
+        <w:t xml:space="preserve"> </w:t>
+      </w:r>
+      <w:r>
+        <w:t>of</w:t>
+      </w:r>
+      <w:r>
+        <w:t xml:space="preserve"> </w:t>
+      </w:r>
+      <w:r>
+        <w:t>the</w:t>
+      </w:r>
+      <w:r>
+        <w:t xml:space="preserve"> </w:t>
+      </w:r>
+      <w:r>
+        <w:t>research</w:t>
+      </w:r>
+      <w:r>
+        <w:t xml:space="preserve"> </w:t>
+      </w:r>
+      <w:r>
+        <w:t>to</w:t>
+      </w:r>
+      <w:r>
+        <w:t xml:space="preserve"> </w:t>
+      </w:r>
+      <w:r>
+        <w:t>be</w:t>
+      </w:r>
+      <w:r>
+        <w:t xml:space="preserve"> conducted</w:t>
+      </w:r>
+    </w:p>
+    <w:p/>
+    <w:p>
+      <w:r>
+        <w:t>Speci</w:t>
+      </w:r>
+      <w:r>
+        <w:t>f</w:t>
+      </w:r>
+      <w:r>
+        <w:t xml:space="preserve">ic Aims are your opportunity to make a positive </w:t>
+      </w:r>
+      <w:r>
+        <w:t>first impression</w:t>
+      </w:r>
+    </w:p>
+    <w:p>
+      <w:pPr>
+        <w:pStyle w:val="CommentText"/>
+      </w:pPr>
+    </w:p>
+  </w:comment>
+  <w:comment w:id="2" w:author="Meryl Stav" w:date="2016-04-05T18:36:00Z" w:initials="MS">
+    <w:p>
+      <w:pPr>
+        <w:pStyle w:val="CommentText"/>
+      </w:pPr>
+      <w:r>
+        <w:rPr>
+          <w:rStyle w:val="CommentReference"/>
+        </w:rPr>
+        <w:annotationRef/>
+      </w:r>
+      <w:r>
+        <w:t>Work on this section last probably?</w:t>
+      </w:r>
+    </w:p>
+  </w:comment>
+  <w:comment w:id="7" w:author="Meryl Stav" w:date="2016-04-05T18:34:00Z" w:initials="MS">
+    <w:p>
+      <w:r>
+        <w:rPr>
+          <w:rStyle w:val="CommentReference"/>
+        </w:rPr>
+        <w:annotationRef/>
+      </w:r>
+      <w:r>
+        <w:t>Describes work that you:</w:t>
+      </w:r>
+    </w:p>
+    <w:p>
+      <w:pPr>
+        <w:rPr>
+          <w:b/>
+          <w:bCs/>
+        </w:rPr>
+      </w:pPr>
+      <w:r>
+        <w:t>– Have</w:t>
+      </w:r>
+      <w:r>
+        <w:t xml:space="preserve"> </w:t>
+      </w:r>
+      <w:r>
+        <w:rPr>
+          <w:b/>
+          <w:bCs/>
+        </w:rPr>
+        <w:t>already</w:t>
+      </w:r>
+      <w:r>
+        <w:rPr>
+          <w:b/>
+          <w:bCs/>
+        </w:rPr>
+        <w:t xml:space="preserve"> </w:t>
+      </w:r>
+      <w:r>
+        <w:rPr>
+          <w:b/>
+          <w:bCs/>
+        </w:rPr>
+        <w:t>done</w:t>
+      </w:r>
+    </w:p>
+    <w:p>
+      <w:r>
+        <w:t xml:space="preserve">Demonstrates that you will be able to achieve the aims that you describe </w:t>
+      </w:r>
+      <w:r>
+        <w:rPr>
+          <w:rFonts w:ascii="MS Mincho" w:eastAsia="MS Mincho" w:hAnsi="MS Mincho" w:cs="MS Mincho"/>
+        </w:rPr>
+        <w:t> +</w:t>
+      </w:r>
+    </w:p>
+    <w:p>
+      <w:r>
+        <w:t xml:space="preserve">Background section focuses on other people's work, while </w:t>
+      </w:r>
+      <w:r>
+        <w:rPr>
+          <w:b/>
+          <w:bCs/>
+        </w:rPr>
+        <w:t xml:space="preserve">this section focuses </w:t>
+      </w:r>
+      <w:r>
+        <w:t xml:space="preserve">on </w:t>
+      </w:r>
+      <w:r>
+        <w:rPr>
+          <w:b/>
+          <w:bCs/>
+        </w:rPr>
+        <w:t xml:space="preserve">your </w:t>
+      </w:r>
+      <w:r>
+        <w:t xml:space="preserve">own previous work </w:t>
+      </w:r>
+      <w:r>
+        <w:rPr>
+          <w:rFonts w:ascii="MS Mincho" w:eastAsia="MS Mincho" w:hAnsi="MS Mincho" w:cs="MS Mincho"/>
+        </w:rPr>
+        <w:t> +</w:t>
+      </w:r>
+    </w:p>
+    <w:p>
+      <w:r>
+        <w:t xml:space="preserve">There is a </w:t>
+      </w:r>
+      <w:r>
+        <w:t>fine line here:</w:t>
+      </w:r>
+    </w:p>
+    <w:p>
+      <w:r>
+        <w:t>– Between</w:t>
+      </w:r>
+      <w:r>
+        <w:t xml:space="preserve"> </w:t>
+      </w:r>
+      <w:r>
+        <w:t>showing</w:t>
+      </w:r>
+      <w:r>
+        <w:t xml:space="preserve"> </w:t>
+      </w:r>
+      <w:r>
+        <w:t>that</w:t>
+      </w:r>
+      <w:r>
+        <w:t xml:space="preserve"> </w:t>
+      </w:r>
+      <w:r>
+        <w:t>you</w:t>
+      </w:r>
+      <w:r>
+        <w:t xml:space="preserve"> </w:t>
+      </w:r>
+      <w:r>
+        <w:t>have</w:t>
+      </w:r>
+      <w:r>
+        <w:t xml:space="preserve"> </w:t>
+      </w:r>
+      <w:r>
+        <w:t>achieved</w:t>
+      </w:r>
+      <w:r>
+        <w:t xml:space="preserve"> </w:t>
+      </w:r>
+      <w:r>
+        <w:t>good</w:t>
+      </w:r>
+      <w:r>
+        <w:t xml:space="preserve"> </w:t>
+      </w:r>
+      <w:r>
+        <w:t>results</w:t>
+      </w:r>
+      <w:r>
+        <w:t xml:space="preserve"> </w:t>
+      </w:r>
+      <w:r>
+        <w:t>in</w:t>
+      </w:r>
+      <w:r>
+        <w:t xml:space="preserve"> </w:t>
+      </w:r>
+      <w:r>
+        <w:t>"pilot"</w:t>
+      </w:r>
+      <w:r>
+        <w:t xml:space="preserve"> study</w:t>
+      </w:r>
+    </w:p>
+    <w:p>
+      <w:r>
+        <w:t>– And</w:t>
+      </w:r>
+      <w:r>
+        <w:t xml:space="preserve"> </w:t>
+      </w:r>
+      <w:r>
+        <w:t>hurting</w:t>
+      </w:r>
+      <w:r>
+        <w:t xml:space="preserve"> </w:t>
+      </w:r>
+      <w:r>
+        <w:t>the</w:t>
+      </w:r>
+      <w:r>
+        <w:t xml:space="preserve"> </w:t>
+      </w:r>
+      <w:r>
+        <w:t>sign</w:t>
+      </w:r>
+      <w:r>
+        <w:t>if</w:t>
+      </w:r>
+      <w:r>
+        <w:t>icance</w:t>
+      </w:r>
+      <w:r>
+        <w:t xml:space="preserve"> </w:t>
+      </w:r>
+      <w:r>
+        <w:t>of</w:t>
+      </w:r>
+      <w:r>
+        <w:t xml:space="preserve"> </w:t>
+      </w:r>
+      <w:r>
+        <w:t>your</w:t>
+      </w:r>
+      <w:r>
+        <w:t xml:space="preserve"> </w:t>
+      </w:r>
+      <w:r>
+        <w:t>proposal</w:t>
+      </w:r>
+      <w:r>
+        <w:t xml:space="preserve"> </w:t>
+      </w:r>
+      <w:r>
+        <w:rPr>
+          <w:b/>
+          <w:bCs/>
+        </w:rPr>
+        <w:t>because</w:t>
+      </w:r>
+      <w:r>
+        <w:rPr>
+          <w:b/>
+          <w:bCs/>
+        </w:rPr>
+        <w:t xml:space="preserve"> </w:t>
+      </w:r>
+      <w:r>
+        <w:rPr>
+          <w:b/>
+          <w:bCs/>
+        </w:rPr>
+        <w:t>you</w:t>
+      </w:r>
+      <w:r>
+        <w:rPr>
+          <w:b/>
+          <w:bCs/>
+        </w:rPr>
+        <w:t xml:space="preserve"> have accomplished too much </w:t>
+      </w:r>
+      <w:r>
+        <w:rPr>
+          <w:b/>
+          <w:bCs/>
+        </w:rPr>
+        <w:t>of it already</w:t>
+      </w:r>
+    </w:p>
+    <w:p>
+      <w:r>
+        <w:t xml:space="preserve">Here you have the chance to show some preliminary data </w:t>
+      </w:r>
+      <w:r>
+        <w:rPr>
+          <w:rFonts w:ascii="MS Mincho" w:eastAsia="MS Mincho" w:hAnsi="MS Mincho" w:cs="MS Mincho"/>
+        </w:rPr>
+        <w:t> +</w:t>
+      </w:r>
+    </w:p>
+    <w:p>
+      <w:pPr>
+        <w:pStyle w:val="CommentText"/>
+      </w:pPr>
+    </w:p>
+  </w:comment>
+  <w:comment w:id="10" w:author="Meryl Stav" w:date="2016-04-06T15:42:00Z" w:initials="MS">
+    <w:p>
+      <w:pPr>
+        <w:pStyle w:val="CommentText"/>
+      </w:pPr>
+      <w:r>
+        <w:rPr>
+          <w:rStyle w:val="CommentReference"/>
+        </w:rPr>
+        <w:annotationRef/>
+      </w:r>
+      <w:r>
+        <w:t>Needs to get moved to preliminary studies &amp; research plan</w:t>
+      </w:r>
+      <w:bookmarkStart w:id="11" w:name="_GoBack"/>
+      <w:bookmarkEnd w:id="11"/>
+    </w:p>
+  </w:comment>
+</w:comments>
+</file>
+
+<file path=word/commentsExtended.xml><?xml version="1.0" encoding="utf-8"?>
+<w15:commentsEx xmlns:wpc="http://schemas.microsoft.com/office/word/2010/wordprocessingCanvas" xmlns:mo="http://schemas.microsoft.com/office/mac/office/2008/main" xmlns:mc="http://schemas.openxmlformats.org/markup-compatibility/2006" xmlns:mv="urn:schemas-microsoft-com:mac:vml" xmlns:o="urn:schemas-microsoft-com:office:office" xmlns:r="http://schemas.openxmlformats.org/officeDocument/2006/relationships" xmlns:m="http://schemas.openxmlformats.org/officeDocument/2006/math" xmlns:v="urn:schemas-microsoft-com:vml" xmlns:wp14="http://schemas.microsoft.com/office/word/2010/wordprocessingDrawing" xmlns:wp="http://schemas.openxmlformats.org/drawingml/2006/wordprocessingDrawing" xmlns:w10="urn:schemas-microsoft-com:office:word" xmlns:w="http://schemas.openxmlformats.org/wordprocessingml/2006/main" xmlns:w14="http://schemas.microsoft.com/office/word/2010/wordml" xmlns:w15="http://schemas.microsoft.com/office/word/2012/wordml" xmlns:wpg="http://schemas.microsoft.com/office/word/2010/wordprocessingGroup" xmlns:wpi="http://schemas.microsoft.com/office/word/2010/wordprocessingInk" xmlns:wne="http://schemas.microsoft.com/office/word/2006/wordml" xmlns:wps="http://schemas.microsoft.com/office/word/2010/wordprocessingShape" mc:Ignorable="w14 w15 wp14">
+  <w15:commentEx w15:paraId="4D7ECA02" w15:done="0"/>
+  <w15:commentEx w15:paraId="58AB3447" w15:paraIdParent="4D7ECA02" w15:done="0"/>
+  <w15:commentEx w15:paraId="6FC8ABBC" w15:done="0"/>
+  <w15:commentEx w15:paraId="5D2AE734" w15:done="0"/>
+</w15:commentsEx>
+</file>
+
 <file path=word/endnotes.xml><?xml version="1.0" encoding="utf-8"?>
 <w:endnotes xmlns:wpc="http://schemas.microsoft.com/office/word/2010/wordprocessingCanvas" xmlns:mo="http://schemas.microsoft.com/office/mac/office/2008/main" xmlns:mc="http://schemas.openxmlformats.org/markup-compatibility/2006" xmlns:mv="urn:schemas-microsoft-com:mac:vml" xmlns:o="urn:schemas-microsoft-com:office:office" xmlns:r="http://schemas.openxmlformats.org/officeDocument/2006/relationships" xmlns:m="http://schemas.openxmlformats.org/officeDocument/2006/math" xmlns:v="urn:schemas-microsoft-com:vml" xmlns:wp14="http://schemas.microsoft.com/office/word/2010/wordprocessingDrawing" xmlns:wp="http://schemas.openxmlformats.org/drawingml/2006/wordprocessingDrawing" xmlns:w10="urn:schemas-microsoft-com:office:word" xmlns:w="http://schemas.openxmlformats.org/wordprocessingml/2006/main" xmlns:w14="http://schemas.microsoft.com/office/word/2010/wordml" xmlns:w15="http://schemas.microsoft.com/office/word/2012/wordml" xmlns:wpg="http://schemas.microsoft.com/office/word/2010/wordprocessingGroup" xmlns:wpi="http://schemas.microsoft.com/office/word/2010/wordprocessingInk" xmlns:wne="http://schemas.microsoft.com/office/word/2006/wordml" xmlns:wps="http://schemas.microsoft.com/office/word/2010/wordprocessingShape" mc:Ignorable="w14 w15 wp14">
   <w:endnote w:type="separator" w:id="-1">
@@ -1579,6 +3329,95 @@
     </w:p>
   </w:endnote>
 </w:endnotes>
+</file>
+
+<file path=word/footer1.xml><?xml version="1.0" encoding="utf-8"?>
+<w:ftr xmlns:wpc="http://schemas.microsoft.com/office/word/2010/wordprocessingCanvas" xmlns:mo="http://schemas.microsoft.com/office/mac/office/2008/main" xmlns:mc="http://schemas.openxmlformats.org/markup-compatibility/2006" xmlns:mv="urn:schemas-microsoft-com:mac:vml" xmlns:o="urn:schemas-microsoft-com:office:office" xmlns:r="http://schemas.openxmlformats.org/officeDocument/2006/relationships" xmlns:m="http://schemas.openxmlformats.org/officeDocument/2006/math" xmlns:v="urn:schemas-microsoft-com:vml" xmlns:wp14="http://schemas.microsoft.com/office/word/2010/wordprocessingDrawing" xmlns:wp="http://schemas.openxmlformats.org/drawingml/2006/wordprocessingDrawing" xmlns:w10="urn:schemas-microsoft-com:office:word" xmlns:w="http://schemas.openxmlformats.org/wordprocessingml/2006/main" xmlns:w14="http://schemas.microsoft.com/office/word/2010/wordml" xmlns:w15="http://schemas.microsoft.com/office/word/2012/wordml" xmlns:wpg="http://schemas.microsoft.com/office/word/2010/wordprocessingGroup" xmlns:wpi="http://schemas.microsoft.com/office/word/2010/wordprocessingInk" xmlns:wne="http://schemas.microsoft.com/office/word/2006/wordml" xmlns:wps="http://schemas.microsoft.com/office/word/2010/wordprocessingShape" mc:Ignorable="w14 w15 wp14">
+  <w:p>
+    <w:pPr>
+      <w:pStyle w:val="Footer"/>
+      <w:framePr w:wrap="none" w:vAnchor="text" w:hAnchor="margin" w:xAlign="right" w:y="1"/>
+      <w:rPr>
+        <w:rStyle w:val="PageNumber"/>
+      </w:rPr>
+    </w:pPr>
+    <w:r>
+      <w:rPr>
+        <w:rStyle w:val="PageNumber"/>
+      </w:rPr>
+      <w:fldChar w:fldCharType="begin"/>
+    </w:r>
+    <w:r>
+      <w:rPr>
+        <w:rStyle w:val="PageNumber"/>
+      </w:rPr>
+      <w:instrText xml:space="preserve">PAGE  </w:instrText>
+    </w:r>
+    <w:r>
+      <w:rPr>
+        <w:rStyle w:val="PageNumber"/>
+      </w:rPr>
+      <w:fldChar w:fldCharType="end"/>
+    </w:r>
+  </w:p>
+  <w:p>
+    <w:pPr>
+      <w:pStyle w:val="Footer"/>
+      <w:ind w:right="360"/>
+    </w:pPr>
+  </w:p>
+</w:ftr>
+</file>
+
+<file path=word/footer2.xml><?xml version="1.0" encoding="utf-8"?>
+<w:ftr xmlns:wpc="http://schemas.microsoft.com/office/word/2010/wordprocessingCanvas" xmlns:mo="http://schemas.microsoft.com/office/mac/office/2008/main" xmlns:mc="http://schemas.openxmlformats.org/markup-compatibility/2006" xmlns:mv="urn:schemas-microsoft-com:mac:vml" xmlns:o="urn:schemas-microsoft-com:office:office" xmlns:r="http://schemas.openxmlformats.org/officeDocument/2006/relationships" xmlns:m="http://schemas.openxmlformats.org/officeDocument/2006/math" xmlns:v="urn:schemas-microsoft-com:vml" xmlns:wp14="http://schemas.microsoft.com/office/word/2010/wordprocessingDrawing" xmlns:wp="http://schemas.openxmlformats.org/drawingml/2006/wordprocessingDrawing" xmlns:w10="urn:schemas-microsoft-com:office:word" xmlns:w="http://schemas.openxmlformats.org/wordprocessingml/2006/main" xmlns:w14="http://schemas.microsoft.com/office/word/2010/wordml" xmlns:w15="http://schemas.microsoft.com/office/word/2012/wordml" xmlns:wpg="http://schemas.microsoft.com/office/word/2010/wordprocessingGroup" xmlns:wpi="http://schemas.microsoft.com/office/word/2010/wordprocessingInk" xmlns:wne="http://schemas.microsoft.com/office/word/2006/wordml" xmlns:wps="http://schemas.microsoft.com/office/word/2010/wordprocessingShape" mc:Ignorable="w14 w15 wp14">
+  <w:p>
+    <w:pPr>
+      <w:pStyle w:val="Footer"/>
+      <w:framePr w:wrap="none" w:vAnchor="text" w:hAnchor="margin" w:xAlign="right" w:y="1"/>
+      <w:rPr>
+        <w:rStyle w:val="PageNumber"/>
+      </w:rPr>
+    </w:pPr>
+    <w:r>
+      <w:rPr>
+        <w:rStyle w:val="PageNumber"/>
+      </w:rPr>
+      <w:fldChar w:fldCharType="begin"/>
+    </w:r>
+    <w:r>
+      <w:rPr>
+        <w:rStyle w:val="PageNumber"/>
+      </w:rPr>
+      <w:instrText xml:space="preserve">PAGE  </w:instrText>
+    </w:r>
+    <w:r>
+      <w:rPr>
+        <w:rStyle w:val="PageNumber"/>
+      </w:rPr>
+      <w:fldChar w:fldCharType="separate"/>
+    </w:r>
+    <w:r>
+      <w:rPr>
+        <w:rStyle w:val="PageNumber"/>
+        <w:noProof/>
+      </w:rPr>
+      <w:t>4</w:t>
+    </w:r>
+    <w:r>
+      <w:rPr>
+        <w:rStyle w:val="PageNumber"/>
+      </w:rPr>
+      <w:fldChar w:fldCharType="end"/>
+    </w:r>
+  </w:p>
+  <w:p>
+    <w:pPr>
+      <w:pStyle w:val="Footer"/>
+      <w:ind w:right="360"/>
+    </w:pPr>
+  </w:p>
+</w:ftr>
 </file>
 
 <file path=word/footnotes.xml><?xml version="1.0" encoding="utf-8"?>
@@ -1660,6 +3499,14 @@
     <w:abstractNumId w:val="0"/>
   </w:num>
 </w:numbering>
+</file>
+
+<file path=word/people.xml><?xml version="1.0" encoding="utf-8"?>
+<w15:people xmlns:wpc="http://schemas.microsoft.com/office/word/2010/wordprocessingCanvas" xmlns:mo="http://schemas.microsoft.com/office/mac/office/2008/main" xmlns:mc="http://schemas.openxmlformats.org/markup-compatibility/2006" xmlns:mv="urn:schemas-microsoft-com:mac:vml" xmlns:o="urn:schemas-microsoft-com:office:office" xmlns:r="http://schemas.openxmlformats.org/officeDocument/2006/relationships" xmlns:m="http://schemas.openxmlformats.org/officeDocument/2006/math" xmlns:v="urn:schemas-microsoft-com:vml" xmlns:wp14="http://schemas.microsoft.com/office/word/2010/wordprocessingDrawing" xmlns:wp="http://schemas.openxmlformats.org/drawingml/2006/wordprocessingDrawing" xmlns:w10="urn:schemas-microsoft-com:office:word" xmlns:w="http://schemas.openxmlformats.org/wordprocessingml/2006/main" xmlns:w14="http://schemas.microsoft.com/office/word/2010/wordml" xmlns:w15="http://schemas.microsoft.com/office/word/2012/wordml" xmlns:wpg="http://schemas.microsoft.com/office/word/2010/wordprocessingGroup" xmlns:wpi="http://schemas.microsoft.com/office/word/2010/wordprocessingInk" xmlns:wne="http://schemas.microsoft.com/office/word/2006/wordml" xmlns:wps="http://schemas.microsoft.com/office/word/2010/wordprocessingShape" mc:Ignorable="w14 w15 wp14">
+  <w15:person w15:author="Meryl Stav">
+    <w15:presenceInfo w15:providerId="Windows Live" w15:userId="33140dddfec8d8d0"/>
+  </w15:person>
+</w15:people>
 </file>
 
 <file path=word/styles.xml><?xml version="1.0" encoding="utf-8"?>
@@ -2107,6 +3954,7 @@
   <w:style w:type="character" w:default="1" w:styleId="DefaultParagraphFont">
     <w:name w:val="Default Paragraph Font"/>
     <w:uiPriority w:val="1"/>
+    <w:semiHidden/>
     <w:unhideWhenUsed/>
   </w:style>
   <w:style w:type="table" w:default="1" w:styleId="TableNormal">
@@ -2436,6 +4284,183 @@
       <w:szCs w:val="26"/>
     </w:rPr>
   </w:style>
+  <w:style w:type="paragraph" w:styleId="Subtitle">
+    <w:name w:val="Subtitle"/>
+    <w:basedOn w:val="Normal"/>
+    <w:next w:val="Normal"/>
+    <w:link w:val="SubtitleChar"/>
+    <w:uiPriority w:val="11"/>
+    <w:qFormat/>
+    <w:rsid w:val="00C66F69"/>
+    <w:pPr>
+      <w:numPr>
+        <w:ilvl w:val="1"/>
+      </w:numPr>
+      <w:spacing w:after="160"/>
+    </w:pPr>
+    <w:rPr>
+      <w:rFonts w:eastAsiaTheme="minorEastAsia"/>
+      <w:color w:val="5A5A5A" w:themeColor="text1" w:themeTint="A5"/>
+      <w:spacing w:val="15"/>
+      <w:sz w:val="22"/>
+      <w:szCs w:val="22"/>
+    </w:rPr>
+  </w:style>
+  <w:style w:type="character" w:customStyle="1" w:styleId="SubtitleChar">
+    <w:name w:val="Subtitle Char"/>
+    <w:basedOn w:val="DefaultParagraphFont"/>
+    <w:link w:val="Subtitle"/>
+    <w:uiPriority w:val="11"/>
+    <w:rsid w:val="00C66F69"/>
+    <w:rPr>
+      <w:rFonts w:eastAsiaTheme="minorEastAsia"/>
+      <w:color w:val="5A5A5A" w:themeColor="text1" w:themeTint="A5"/>
+      <w:spacing w:val="15"/>
+      <w:sz w:val="22"/>
+      <w:szCs w:val="22"/>
+    </w:rPr>
+  </w:style>
+  <w:style w:type="paragraph" w:styleId="NoSpacing">
+    <w:name w:val="No Spacing"/>
+    <w:link w:val="NoSpacingChar"/>
+    <w:uiPriority w:val="1"/>
+    <w:qFormat/>
+    <w:rsid w:val="00CC3952"/>
+    <w:rPr>
+      <w:rFonts w:eastAsiaTheme="minorEastAsia"/>
+      <w:sz w:val="22"/>
+      <w:szCs w:val="22"/>
+      <w:lang w:eastAsia="zh-CN"/>
+    </w:rPr>
+  </w:style>
+  <w:style w:type="character" w:customStyle="1" w:styleId="NoSpacingChar">
+    <w:name w:val="No Spacing Char"/>
+    <w:basedOn w:val="DefaultParagraphFont"/>
+    <w:link w:val="NoSpacing"/>
+    <w:uiPriority w:val="1"/>
+    <w:rsid w:val="00CC3952"/>
+    <w:rPr>
+      <w:rFonts w:eastAsiaTheme="minorEastAsia"/>
+      <w:sz w:val="22"/>
+      <w:szCs w:val="22"/>
+      <w:lang w:eastAsia="zh-CN"/>
+    </w:rPr>
+  </w:style>
+  <w:style w:type="paragraph" w:styleId="Footer">
+    <w:name w:val="footer"/>
+    <w:basedOn w:val="Normal"/>
+    <w:link w:val="FooterChar"/>
+    <w:uiPriority w:val="99"/>
+    <w:unhideWhenUsed/>
+    <w:rsid w:val="00CC3952"/>
+    <w:pPr>
+      <w:tabs>
+        <w:tab w:val="center" w:pos="4680"/>
+        <w:tab w:val="right" w:pos="9360"/>
+      </w:tabs>
+    </w:pPr>
+  </w:style>
+  <w:style w:type="character" w:customStyle="1" w:styleId="FooterChar">
+    <w:name w:val="Footer Char"/>
+    <w:basedOn w:val="DefaultParagraphFont"/>
+    <w:link w:val="Footer"/>
+    <w:uiPriority w:val="99"/>
+    <w:rsid w:val="00CC3952"/>
+  </w:style>
+  <w:style w:type="character" w:styleId="PageNumber">
+    <w:name w:val="page number"/>
+    <w:basedOn w:val="DefaultParagraphFont"/>
+    <w:uiPriority w:val="99"/>
+    <w:semiHidden/>
+    <w:unhideWhenUsed/>
+    <w:rsid w:val="00CC3952"/>
+  </w:style>
+  <w:style w:type="character" w:styleId="CommentReference">
+    <w:name w:val="annotation reference"/>
+    <w:basedOn w:val="DefaultParagraphFont"/>
+    <w:uiPriority w:val="99"/>
+    <w:semiHidden/>
+    <w:unhideWhenUsed/>
+    <w:rsid w:val="00CC3952"/>
+    <w:rPr>
+      <w:sz w:val="18"/>
+      <w:szCs w:val="18"/>
+    </w:rPr>
+  </w:style>
+  <w:style w:type="paragraph" w:styleId="CommentText">
+    <w:name w:val="annotation text"/>
+    <w:basedOn w:val="Normal"/>
+    <w:link w:val="CommentTextChar"/>
+    <w:uiPriority w:val="99"/>
+    <w:semiHidden/>
+    <w:unhideWhenUsed/>
+    <w:rsid w:val="00CC3952"/>
+  </w:style>
+  <w:style w:type="character" w:customStyle="1" w:styleId="CommentTextChar">
+    <w:name w:val="Comment Text Char"/>
+    <w:basedOn w:val="DefaultParagraphFont"/>
+    <w:link w:val="CommentText"/>
+    <w:uiPriority w:val="99"/>
+    <w:semiHidden/>
+    <w:rsid w:val="00CC3952"/>
+  </w:style>
+  <w:style w:type="paragraph" w:styleId="CommentSubject">
+    <w:name w:val="annotation subject"/>
+    <w:basedOn w:val="CommentText"/>
+    <w:next w:val="CommentText"/>
+    <w:link w:val="CommentSubjectChar"/>
+    <w:uiPriority w:val="99"/>
+    <w:semiHidden/>
+    <w:unhideWhenUsed/>
+    <w:rsid w:val="00CC3952"/>
+    <w:rPr>
+      <w:b/>
+      <w:bCs/>
+      <w:sz w:val="20"/>
+      <w:szCs w:val="20"/>
+    </w:rPr>
+  </w:style>
+  <w:style w:type="character" w:customStyle="1" w:styleId="CommentSubjectChar">
+    <w:name w:val="Comment Subject Char"/>
+    <w:basedOn w:val="CommentTextChar"/>
+    <w:link w:val="CommentSubject"/>
+    <w:uiPriority w:val="99"/>
+    <w:semiHidden/>
+    <w:rsid w:val="00CC3952"/>
+    <w:rPr>
+      <w:b/>
+      <w:bCs/>
+      <w:sz w:val="20"/>
+      <w:szCs w:val="20"/>
+    </w:rPr>
+  </w:style>
+  <w:style w:type="paragraph" w:styleId="BalloonText">
+    <w:name w:val="Balloon Text"/>
+    <w:basedOn w:val="Normal"/>
+    <w:link w:val="BalloonTextChar"/>
+    <w:uiPriority w:val="99"/>
+    <w:semiHidden/>
+    <w:unhideWhenUsed/>
+    <w:rsid w:val="00CC3952"/>
+    <w:rPr>
+      <w:rFonts w:ascii="Times New Roman" w:hAnsi="Times New Roman"/>
+      <w:sz w:val="18"/>
+      <w:szCs w:val="18"/>
+    </w:rPr>
+  </w:style>
+  <w:style w:type="character" w:customStyle="1" w:styleId="BalloonTextChar">
+    <w:name w:val="Balloon Text Char"/>
+    <w:basedOn w:val="DefaultParagraphFont"/>
+    <w:link w:val="BalloonText"/>
+    <w:uiPriority w:val="99"/>
+    <w:semiHidden/>
+    <w:rsid w:val="00CC3952"/>
+    <w:rPr>
+      <w:rFonts w:ascii="Times New Roman" w:hAnsi="Times New Roman"/>
+      <w:sz w:val="18"/>
+      <w:szCs w:val="18"/>
+    </w:rPr>
+  </w:style>
 </w:styles>
 </file>
 
@@ -2736,7 +4761,7 @@
 </file>
 
 <file path=customXml/itemProps1.xml><?xml version="1.0" encoding="utf-8"?>
-<ds:datastoreItem xmlns:ds="http://schemas.openxmlformats.org/officeDocument/2006/customXml" ds:itemID="{B245C1ED-BE58-5F41-A3B3-D1541880E226}">
+<ds:datastoreItem xmlns:ds="http://schemas.openxmlformats.org/officeDocument/2006/customXml" ds:itemID="{99B16391-FEAD-F644-8D54-B6C5A00F0C5D}">
   <ds:schemaRefs>
     <ds:schemaRef ds:uri="http://schemas.openxmlformats.org/officeDocument/2006/bibliography"/>
   </ds:schemaRefs>

</xml_diff>

<commit_message>
finished up sections, see comments, will need more references
</commit_message>
<xml_diff>
--- a/LockOn.docx
+++ b/LockOn.docx
@@ -1,11 +1,14 @@
 
 <file path=word/document.xml><?xml version="1.0" encoding="utf-8"?>
-<w:document xmlns:wpc="http://schemas.microsoft.com/office/word/2010/wordprocessingCanvas" xmlns:mo="http://schemas.microsoft.com/office/mac/office/2008/main" xmlns:mc="http://schemas.openxmlformats.org/markup-compatibility/2006" xmlns:mv="urn:schemas-microsoft-com:mac:vml" xmlns:o="urn:schemas-microsoft-com:office:office" xmlns:r="http://schemas.openxmlformats.org/officeDocument/2006/relationships" xmlns:m="http://schemas.openxmlformats.org/officeDocument/2006/math" xmlns:v="urn:schemas-microsoft-com:vml" xmlns:wp14="http://schemas.microsoft.com/office/word/2010/wordprocessingDrawing" xmlns:wp="http://schemas.openxmlformats.org/drawingml/2006/wordprocessingDrawing" xmlns:w10="urn:schemas-microsoft-com:office:word" xmlns:w="http://schemas.openxmlformats.org/wordprocessingml/2006/main" xmlns:w14="http://schemas.microsoft.com/office/word/2010/wordml" xmlns:w15="http://schemas.microsoft.com/office/word/2012/wordml" xmlns:wpg="http://schemas.microsoft.com/office/word/2010/wordprocessingGroup" xmlns:wpi="http://schemas.microsoft.com/office/word/2010/wordprocessingInk" xmlns:wne="http://schemas.microsoft.com/office/word/2006/wordml" xmlns:wps="http://schemas.microsoft.com/office/word/2010/wordprocessingShape" mc:Ignorable="w14 w15 wp14">
+<w:document xmlns:wpc="http://schemas.microsoft.com/office/word/2010/wordprocessingCanvas" xmlns:mo="http://schemas.microsoft.com/office/mac/office/2008/main" xmlns:mc="http://schemas.openxmlformats.org/markup-compatibility/2006" xmlns:mv="urn:schemas-microsoft-com:mac:vml" xmlns:o="urn:schemas-microsoft-com:office:office" xmlns:r="http://schemas.openxmlformats.org/officeDocument/2006/relationships" xmlns:m="http://schemas.openxmlformats.org/officeDocument/2006/math" xmlns:v="urn:schemas-microsoft-com:vml" xmlns:wp14="http://schemas.microsoft.com/office/word/2010/wordprocessingDrawing" xmlns:wp="http://schemas.openxmlformats.org/drawingml/2006/wordprocessingDrawing" xmlns:w10="urn:schemas-microsoft-com:office:word" xmlns:w="http://schemas.openxmlformats.org/wordprocessingml/2006/main" xmlns:w14="http://schemas.microsoft.com/office/word/2010/wordml" xmlns:wpg="http://schemas.microsoft.com/office/word/2010/wordprocessingGroup" xmlns:wpi="http://schemas.microsoft.com/office/word/2010/wordprocessingInk" xmlns:wne="http://schemas.microsoft.com/office/word/2006/wordml" xmlns:wps="http://schemas.microsoft.com/office/word/2010/wordprocessingShape" mc:Ignorable="w14 wp14">
   <w:body>
     <w:sdt>
       <w:sdtPr>
         <w:rPr>
+          <w:rFonts w:eastAsiaTheme="minorHAnsi"/>
           <w:sz w:val="2"/>
+          <w:szCs w:val="24"/>
+          <w:lang w:eastAsia="en-US"/>
         </w:rPr>
         <w:id w:val="2122339971"/>
         <w:docPartObj>
@@ -15,10 +18,7 @@
       </w:sdtPr>
       <w:sdtEndPr>
         <w:rPr>
-          <w:rFonts w:eastAsiaTheme="minorHAnsi"/>
           <w:sz w:val="24"/>
-          <w:szCs w:val="24"/>
-          <w:lang w:eastAsia="en-US"/>
         </w:rPr>
       </w:sdtEndPr>
       <w:sdtContent>
@@ -145,7 +145,18 @@
                                         <w:sz w:val="64"/>
                                         <w:szCs w:val="64"/>
                                       </w:rPr>
-                                      <w:t>9 L</w:t>
+                                      <w:t xml:space="preserve">9 </w:t>
+                                    </w:r>
+                                    <w:proofErr w:type="spellStart"/>
+                                    <w:r>
+                                      <w:rPr>
+                                        <w:rFonts w:asciiTheme="majorHAnsi" w:eastAsiaTheme="majorEastAsia" w:hAnsiTheme="majorHAnsi" w:cstheme="majorBidi"/>
+                                        <w:caps/>
+                                        <w:color w:val="8496B0" w:themeColor="text2" w:themeTint="99"/>
+                                        <w:sz w:val="64"/>
+                                        <w:szCs w:val="64"/>
+                                      </w:rPr>
+                                      <w:t>L</w:t>
                                     </w:r>
                                     <w:r>
                                       <w:rPr>
@@ -175,6 +186,7 @@
                                       </w:rPr>
                                       <w:t>n</w:t>
                                     </w:r>
+                                    <w:proofErr w:type="spellEnd"/>
                                   </w:p>
                                 </w:sdtContent>
                               </w:sdt>
@@ -208,7 +220,25 @@
                                         <w:sz w:val="36"/>
                                         <w:szCs w:val="36"/>
                                       </w:rPr>
-                                      <w:t>A project by Meryl Stav and Mike Tung</w:t>
+                                      <w:t xml:space="preserve">A project by Meryl </w:t>
+                                    </w:r>
+                                    <w:proofErr w:type="spellStart"/>
+                                    <w:r>
+                                      <w:rPr>
+                                        <w:color w:val="5B9BD5" w:themeColor="accent1"/>
+                                        <w:sz w:val="36"/>
+                                        <w:szCs w:val="36"/>
+                                      </w:rPr>
+                                      <w:t>Stav</w:t>
+                                    </w:r>
+                                    <w:proofErr w:type="spellEnd"/>
+                                    <w:r>
+                                      <w:rPr>
+                                        <w:color w:val="5B9BD5" w:themeColor="accent1"/>
+                                        <w:sz w:val="36"/>
+                                        <w:szCs w:val="36"/>
+                                      </w:rPr>
+                                      <w:t xml:space="preserve"> and Mike Tung</w:t>
                                     </w:r>
                                   </w:sdtContent>
                                 </w:sdt>
@@ -239,11 +269,11 @@
               </mc:Choice>
               <mc:Fallback>
                 <w:pict>
-                  <v:shapetype w14:anchorId="6142D32B" id="_x0000_t202" coordsize="21600,21600" o:spt="202" path="m0,0l0,21600,21600,21600,21600,0xe">
+                  <v:shapetype id="_x0000_t202" coordsize="21600,21600" o:spt="202" path="m0,0l0,21600,21600,21600,21600,0xe">
                     <v:stroke joinstyle="miter"/>
                     <v:path gradientshapeok="t" o:connecttype="rect"/>
                   </v:shapetype>
-                  <v:shape id="Text_x0020_Box_x0020_62" o:spid="_x0000_s1026" type="#_x0000_t202" style="position:absolute;margin-left:0;margin-top:0;width:468.2pt;height:89.4pt;z-index:251661312;visibility:visible;mso-wrap-style:square;mso-width-percent:765;mso-wrap-distance-left:9pt;mso-wrap-distance-top:0;mso-wrap-distance-right:9pt;mso-wrap-distance-bottom:0;mso-position-horizontal:center;mso-position-horizontal-relative:page;mso-position-vertical:top;mso-position-vertical-relative:margin;mso-width-percent:765;mso-width-relative:page;v-text-anchor:top" o:gfxdata="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" filled="f" stroked="f" strokeweight=".5pt">
+                  <v:shape id="Text Box 62" o:spid="_x0000_s1026" type="#_x0000_t202" style="position:absolute;margin-left:0;margin-top:0;width:468.2pt;height:89.4pt;z-index:251661312;visibility:visible;mso-wrap-style:square;mso-width-percent:765;mso-wrap-distance-left:9pt;mso-wrap-distance-top:0;mso-wrap-distance-right:9pt;mso-wrap-distance-bottom:0;mso-position-horizontal:center;mso-position-horizontal-relative:page;mso-position-vertical:top;mso-position-vertical-relative:margin;mso-width-percent:765;mso-width-relative:page;v-text-anchor:top" o:gfxdata="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" filled="f" stroked="f" strokeweight=".5pt">
                     <v:textbox style="mso-fit-shape-to-text:t">
                       <w:txbxContent>
                         <w:sdt>
@@ -306,7 +336,18 @@
                                   <w:sz w:val="64"/>
                                   <w:szCs w:val="64"/>
                                 </w:rPr>
-                                <w:t>9 L</w:t>
+                                <w:t xml:space="preserve">9 </w:t>
+                              </w:r>
+                              <w:proofErr w:type="spellStart"/>
+                              <w:r>
+                                <w:rPr>
+                                  <w:rFonts w:asciiTheme="majorHAnsi" w:eastAsiaTheme="majorEastAsia" w:hAnsiTheme="majorHAnsi" w:cstheme="majorBidi"/>
+                                  <w:caps/>
+                                  <w:color w:val="8496B0" w:themeColor="text2" w:themeTint="99"/>
+                                  <w:sz w:val="64"/>
+                                  <w:szCs w:val="64"/>
+                                </w:rPr>
+                                <w:t>L</w:t>
                               </w:r>
                               <w:r>
                                 <w:rPr>
@@ -336,6 +377,7 @@
                                 </w:rPr>
                                 <w:t>n</w:t>
                               </w:r>
+                              <w:proofErr w:type="spellEnd"/>
                             </w:p>
                           </w:sdtContent>
                         </w:sdt>
@@ -369,7 +411,25 @@
                                   <w:sz w:val="36"/>
                                   <w:szCs w:val="36"/>
                                 </w:rPr>
-                                <w:t>A project by Meryl Stav and Mike Tung</w:t>
+                                <w:t xml:space="preserve">A project by Meryl </w:t>
+                              </w:r>
+                              <w:proofErr w:type="spellStart"/>
+                              <w:r>
+                                <w:rPr>
+                                  <w:color w:val="5B9BD5" w:themeColor="accent1"/>
+                                  <w:sz w:val="36"/>
+                                  <w:szCs w:val="36"/>
+                                </w:rPr>
+                                <w:t>Stav</w:t>
+                              </w:r>
+                              <w:proofErr w:type="spellEnd"/>
+                              <w:r>
+                                <w:rPr>
+                                  <w:color w:val="5B9BD5" w:themeColor="accent1"/>
+                                  <w:sz w:val="36"/>
+                                  <w:szCs w:val="36"/>
+                                </w:rPr>
+                                <w:t xml:space="preserve"> and Mike Tung</w:t>
                               </w:r>
                             </w:sdtContent>
                           </w:sdt>
@@ -521,7 +581,7 @@
                                 <a:noFill/>
                               </a:ln>
                               <a:extLst>
-                                <a:ext uri="{91240B29-F687-4F45-9708-019B960494DF}">
+                                <a:ext uri="{91240B29-F687-4f45-9708-019B960494DF}">
                                   <a14:hiddenLine xmlns:a14="http://schemas.microsoft.com/office/drawing/2010/main" w="9525">
                                     <a:solidFill>
                                       <a:srgbClr val="000000"/>
@@ -608,7 +668,7 @@
                                 <a:noFill/>
                               </a:ln>
                               <a:extLst>
-                                <a:ext uri="{91240B29-F687-4F45-9708-019B960494DF}">
+                                <a:ext uri="{91240B29-F687-4f45-9708-019B960494DF}">
                                   <a14:hiddenLine xmlns:a14="http://schemas.microsoft.com/office/drawing/2010/main" w="9525">
                                     <a:solidFill>
                                       <a:srgbClr val="000000"/>
@@ -695,7 +755,7 @@
                                 <a:noFill/>
                               </a:ln>
                               <a:extLst>
-                                <a:ext uri="{91240B29-F687-4F45-9708-019B960494DF}">
+                                <a:ext uri="{91240B29-F687-4f45-9708-019B960494DF}">
                                   <a14:hiddenLine xmlns:a14="http://schemas.microsoft.com/office/drawing/2010/main" w="9525">
                                     <a:solidFill>
                                       <a:srgbClr val="000000"/>
@@ -782,7 +842,7 @@
                                 <a:noFill/>
                               </a:ln>
                               <a:extLst>
-                                <a:ext uri="{91240B29-F687-4F45-9708-019B960494DF}">
+                                <a:ext uri="{91240B29-F687-4f45-9708-019B960494DF}">
                                   <a14:hiddenLine xmlns:a14="http://schemas.microsoft.com/office/drawing/2010/main" w="9525">
                                     <a:solidFill>
                                       <a:srgbClr val="000000"/>
@@ -869,7 +929,7 @@
                                 <a:noFill/>
                               </a:ln>
                               <a:extLst>
-                                <a:ext uri="{91240B29-F687-4F45-9708-019B960494DF}">
+                                <a:ext uri="{91240B29-F687-4f45-9708-019B960494DF}">
                                   <a14:hiddenLine xmlns:a14="http://schemas.microsoft.com/office/drawing/2010/main" w="9525">
                                     <a:solidFill>
                                       <a:srgbClr val="000000"/>
@@ -899,7 +959,7 @@
                   </wp:anchor>
                 </w:drawing>
               </mc:Choice>
-              <mc:Fallback>
+              <mc:Fallback xmlns:w15="http://schemas.microsoft.com/office/word/2012/wordml">
                 <w:pict>
                   <v:group w14:anchorId="736646AE" id="Group_x0020_2" o:spid="_x0000_s1026" style="position:absolute;margin-left:0;margin-top:0;width:432.65pt;height:448.55pt;z-index:-251656192;mso-width-percent:706;mso-height-percent:566;mso-left-percent:220;mso-top-percent:300;mso-position-horizontal-relative:page;mso-position-vertical-relative:page;mso-width-percent:706;mso-height-percent:566;mso-left-percent:220;mso-top-percent:300" coordsize="4329113,4491038" o:gfxdata="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">
                     <o:lock v:ext="edit" aspectratio="t"/>
@@ -1070,7 +1130,7 @@
               </mc:Choice>
               <mc:Fallback>
                 <w:pict>
-                  <v:shape w14:anchorId="7F4BCA0A" id="Text_x0020_Box_x0020_69" o:spid="_x0000_s1027" type="#_x0000_t202" style="position:absolute;margin-left:0;margin-top:0;width:468.2pt;height:44.45pt;z-index:251659264;visibility:visible;mso-wrap-style:square;mso-width-percent:765;mso-height-percent:0;mso-wrap-distance-left:9pt;mso-wrap-distance-top:0;mso-wrap-distance-right:9pt;mso-wrap-distance-bottom:0;mso-position-horizontal:center;mso-position-horizontal-relative:page;mso-position-vertical:bottom;mso-position-vertical-relative:margin;mso-width-percent:765;mso-height-percent:0;mso-width-relative:page;mso-height-relative:margin;v-text-anchor:bottom" o:gfxdata="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" filled="f" stroked="f" strokeweight=".5pt">
+                  <v:shape id="Text Box 69" o:spid="_x0000_s1027" type="#_x0000_t202" style="position:absolute;margin-left:0;margin-top:0;width:468.2pt;height:44.45pt;z-index:251659264;visibility:visible;mso-wrap-style:square;mso-width-percent:765;mso-height-percent:0;mso-wrap-distance-left:9pt;mso-wrap-distance-top:0;mso-wrap-distance-right:9pt;mso-wrap-distance-bottom:0;mso-position-horizontal:center;mso-position-horizontal-relative:page;mso-position-vertical:bottom;mso-position-vertical-relative:margin;mso-width-percent:765;mso-height-percent:0;mso-width-relative:page;mso-height-relative:margin;v-text-anchor:bottom" o:gfxdata="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" filled="f" stroked="f" strokeweight=".5pt">
                     <v:textbox style="mso-fit-shape-to-text:t" inset="0,0,0,0">
                       <w:txbxContent>
                         <w:p>
@@ -1783,225 +1843,132 @@
       <w:pPr>
         <w:jc w:val="both"/>
       </w:pPr>
-      <w:r>
-        <w:t>Our</w:t>
-      </w:r>
     </w:p>
     <w:p>
       <w:pPr>
         <w:jc w:val="both"/>
       </w:pPr>
+      <w:r>
+        <w:t xml:space="preserve">The goal of the proposed project is to provide a command-line tool, which will help facilitate the experimental designs of biologists in the lab by providing the locations of </w:t>
+      </w:r>
+      <w:proofErr w:type="spellStart"/>
+      <w:r>
+        <w:t>Protospacer</w:t>
+      </w:r>
+      <w:proofErr w:type="spellEnd"/>
+      <w:r>
+        <w:t>-Adjacent-</w:t>
+      </w:r>
+      <w:proofErr w:type="gramStart"/>
+      <w:r>
+        <w:t>Motifs(</w:t>
+      </w:r>
+      <w:proofErr w:type="gramEnd"/>
+      <w:r>
+        <w:t>PAMs) in a given genome for Crispr/Cas9 targeting.</w:t>
+      </w:r>
     </w:p>
     <w:p>
       <w:pPr>
+        <w:pStyle w:val="ListParagraph"/>
+        <w:numPr>
+          <w:ilvl w:val="0"/>
+          <w:numId w:val="2"/>
+        </w:numPr>
         <w:jc w:val="both"/>
       </w:pPr>
       <w:r>
-        <w:t>Think of this as an executive summary</w:t>
+        <w:t xml:space="preserve">Data Fetching: Provide a script to download and fetch </w:t>
+      </w:r>
+      <w:r>
+        <w:t>DNA data from NCBI.</w:t>
       </w:r>
     </w:p>
     <w:p>
       <w:pPr>
+        <w:pStyle w:val="ListParagraph"/>
+        <w:numPr>
+          <w:ilvl w:val="0"/>
+          <w:numId w:val="2"/>
+        </w:numPr>
         <w:jc w:val="both"/>
       </w:pPr>
       <w:r>
-        <w:t>Giving</w:t>
-      </w:r>
-      <w:r>
-        <w:t xml:space="preserve"> </w:t>
-      </w:r>
-      <w:r>
-        <w:t>only</w:t>
-      </w:r>
-      <w:r>
-        <w:t xml:space="preserve"> </w:t>
-      </w:r>
-      <w:r>
-        <w:t>minimal,</w:t>
-      </w:r>
-      <w:r>
-        <w:t xml:space="preserve"> </w:t>
-      </w:r>
-      <w:r>
-        <w:t>high-level</w:t>
-      </w:r>
-      <w:r>
-        <w:t xml:space="preserve"> </w:t>
-      </w:r>
-      <w:r>
-        <w:t>background</w:t>
-      </w:r>
-      <w:r>
-        <w:t xml:space="preserve"> information</w:t>
+        <w:t>Pam Finder: Build a command-line tool to search PAMs of a given variant of Cas9.</w:t>
       </w:r>
     </w:p>
     <w:p>
       <w:pPr>
+        <w:pStyle w:val="ListParagraph"/>
+        <w:numPr>
+          <w:ilvl w:val="1"/>
+          <w:numId w:val="2"/>
+        </w:numPr>
         <w:jc w:val="both"/>
       </w:pPr>
       <w:r>
-        <w:t>And</w:t>
-      </w:r>
-      <w:r>
-        <w:t xml:space="preserve"> </w:t>
-      </w:r>
-      <w:r>
-        <w:t>impact</w:t>
-      </w:r>
-      <w:r>
-        <w:t xml:space="preserve"> </w:t>
-      </w:r>
-      <w:r>
-        <w:t>assessment</w:t>
+        <w:t>Start out with SP variants (grouped) but later move on to other strains.</w:t>
       </w:r>
     </w:p>
     <w:p>
       <w:pPr>
+        <w:pStyle w:val="ListParagraph"/>
+        <w:numPr>
+          <w:ilvl w:val="0"/>
+          <w:numId w:val="2"/>
+        </w:numPr>
         <w:jc w:val="both"/>
       </w:pPr>
-    </w:p>
-    <w:p>
-      <w:r>
-        <w:t>The key to the section</w:t>
-      </w:r>
-    </w:p>
-    <w:p>
-      <w:r>
-        <w:t>Set</w:t>
-      </w:r>
-      <w:r>
-        <w:t xml:space="preserve"> </w:t>
-      </w:r>
-      <w:r>
-        <w:t>of</w:t>
-      </w:r>
-      <w:r>
-        <w:t xml:space="preserve"> </w:t>
-      </w:r>
-      <w:r>
-        <w:t>numbered</w:t>
-      </w:r>
-      <w:r>
-        <w:t xml:space="preserve"> </w:t>
-      </w:r>
-      <w:r>
-        <w:rPr>
-          <w:b/>
-          <w:bCs/>
-        </w:rPr>
-        <w:t>Speci</w:t>
-      </w:r>
-      <w:r>
-        <w:rPr>
-          <w:b/>
-          <w:bCs/>
-        </w:rPr>
-        <w:t>f</w:t>
-      </w:r>
-      <w:r>
-        <w:rPr>
-          <w:b/>
-          <w:bCs/>
-        </w:rPr>
-        <w:t>ic</w:t>
-      </w:r>
-      <w:r>
-        <w:rPr>
-          <w:b/>
-          <w:bCs/>
-        </w:rPr>
-        <w:t xml:space="preserve"> </w:t>
-      </w:r>
-      <w:r>
-        <w:rPr>
-          <w:b/>
-          <w:bCs/>
-        </w:rPr>
-        <w:t>Aims</w:t>
-      </w:r>
-      <w:r>
-        <w:rPr>
-          <w:b/>
-          <w:bCs/>
-        </w:rPr>
-        <w:t xml:space="preserve"> </w:t>
-      </w:r>
-      <w:r>
-        <w:t>statements</w:t>
-      </w:r>
-    </w:p>
-    <w:p>
-      <w:r>
-        <w:t>Each</w:t>
-      </w:r>
-      <w:r>
-        <w:t xml:space="preserve"> </w:t>
-      </w:r>
-      <w:r>
-        <w:t>representing</w:t>
-      </w:r>
-      <w:r>
-        <w:t xml:space="preserve"> </w:t>
-      </w:r>
-      <w:r>
-        <w:t>an</w:t>
-      </w:r>
-      <w:r>
-        <w:t xml:space="preserve"> </w:t>
-      </w:r>
-      <w:r>
-        <w:t>element</w:t>
-      </w:r>
-      <w:r>
-        <w:t xml:space="preserve"> </w:t>
-      </w:r>
-      <w:r>
-        <w:t>of</w:t>
-      </w:r>
-      <w:r>
-        <w:t xml:space="preserve"> </w:t>
-      </w:r>
-      <w:r>
-        <w:t>the</w:t>
-      </w:r>
-      <w:r>
-        <w:t xml:space="preserve"> </w:t>
-      </w:r>
-      <w:r>
-        <w:t>research</w:t>
-      </w:r>
-      <w:r>
-        <w:t xml:space="preserve"> </w:t>
-      </w:r>
-      <w:r>
-        <w:t>to</w:t>
-      </w:r>
-      <w:r>
-        <w:t xml:space="preserve"> </w:t>
-      </w:r>
-      <w:r>
-        <w:t>be</w:t>
-      </w:r>
-      <w:r>
-        <w:t xml:space="preserve"> conducted</w:t>
-      </w:r>
-    </w:p>
-    <w:p/>
-    <w:p>
-      <w:r>
-        <w:t>Speci</w:t>
-      </w:r>
-      <w:r>
-        <w:t>f</w:t>
-      </w:r>
-      <w:r>
-        <w:t xml:space="preserve">ic Aims are your opportunity to make a positive </w:t>
-      </w:r>
-      <w:r>
-        <w:t>first impression</w:t>
-      </w:r>
-    </w:p>
-    <w:p/>
+      <w:r>
+        <w:t>Gene Selection: Find a set of genes for targeting and show that the tool can be used to determine if it is possible to target the gene using Crispr/Cas9.</w:t>
+      </w:r>
+    </w:p>
+    <w:p>
+      <w:pPr>
+        <w:pStyle w:val="ListParagraph"/>
+        <w:numPr>
+          <w:ilvl w:val="1"/>
+          <w:numId w:val="2"/>
+        </w:numPr>
+        <w:jc w:val="both"/>
+      </w:pPr>
+      <w:r>
+        <w:t xml:space="preserve">Start out in Saccharomyces </w:t>
+      </w:r>
+      <w:proofErr w:type="spellStart"/>
+      <w:r>
+        <w:rPr>
+          <w:i/>
+        </w:rPr>
+        <w:t>cerevisiae</w:t>
+      </w:r>
+      <w:proofErr w:type="spellEnd"/>
+      <w:r>
+        <w:t xml:space="preserve"> (SC282) for pilot.</w:t>
+      </w:r>
+    </w:p>
+    <w:p>
+      <w:pPr>
+        <w:pStyle w:val="ListParagraph"/>
+        <w:numPr>
+          <w:ilvl w:val="1"/>
+          <w:numId w:val="2"/>
+        </w:numPr>
+        <w:jc w:val="both"/>
+      </w:pPr>
+      <w:r>
+        <w:t xml:space="preserve">Scale up to Escherichia </w:t>
+      </w:r>
+      <w:r>
+        <w:rPr>
+          <w:i/>
+        </w:rPr>
+        <w:t>coli</w:t>
+      </w:r>
+      <w:r>
+        <w:t>.</w:t>
+      </w:r>
+    </w:p>
     <w:p>
       <w:pPr>
         <w:pStyle w:val="Heading1"/>
@@ -2024,7 +1991,6 @@
           <w:id w:val="-1591231667"/>
           <w:citation/>
         </w:sdtPr>
-        <w:sdtEndPr/>
         <w:sdtContent>
           <w:r>
             <w:fldChar w:fldCharType="begin"/>
@@ -2039,20 +2005,7 @@
             <w:rPr>
               <w:noProof/>
             </w:rPr>
-            <w:t xml:space="preserve"> (</w:t>
-          </w:r>
-          <w:r>
-            <w:rPr>
-              <w:b/>
-              <w:noProof/>
-            </w:rPr>
-            <w:t>Grissa, Vergnaud, &amp; Pourcel, 2007</w:t>
-          </w:r>
-          <w:r>
-            <w:rPr>
-              <w:noProof/>
-            </w:rPr>
-            <w:t>)</w:t>
+            <w:t xml:space="preserve"> (Grissa, Vergnaud, &amp; Pourcel, 2007)</w:t>
           </w:r>
           <w:r>
             <w:fldChar w:fldCharType="end"/>
@@ -2066,19 +2019,51 @@
         <w:t xml:space="preserve"> </w:t>
       </w:r>
       <w:r>
-        <w:t>They consist of a succession of highly conserved regions varying in size from 23 to 47bp separated by similarly sized unique sequences termed spacers. Associated with CRISPRs are endonucleases called Cas9 (CRISPR Associated Proteins) and short “guide” RNA (gRNA) which when coupled together in the CRISPR system can become an essential tool for molecular scientists interested in targeting genes.</w:t>
+        <w:t>They consist of a succession of highly conserved regions varying in size from 23 to 47bp separated by similarly sized unique sequences termed spacers. Associated with CRISPRs are endonucleases called Cas9 (CRISPR Associated Proteins) and short “guide” RNA (</w:t>
+      </w:r>
+      <w:proofErr w:type="spellStart"/>
+      <w:r>
+        <w:t>gRNA</w:t>
+      </w:r>
+      <w:proofErr w:type="spellEnd"/>
+      <w:r>
+        <w:t>) which when coupled together in the CRISPR system can become an essential tool for molecular scientists interested in targeting genes.</w:t>
       </w:r>
     </w:p>
     <w:p>
       <w:r>
         <w:tab/>
-        <w:t>Starting with the gRNA, scientis</w:t>
-      </w:r>
-      <w:r>
-        <w:t xml:space="preserve">ts can design a synthetic gRNA </w:t>
-      </w:r>
-      <w:r>
-        <w:t xml:space="preserve">of about length 20bp that is complementary to a gene of interest. This targeting sequence or “spacer” sequence can be changed to be complementary to any part of the genome, i.e. target any gene of choice. However, two conditions must be met in order for the CRISPR/CAS9 system to knock a gene out. The first condition is that the spacer must be unique when compared to the rest of the genome, and the second condition is that the target is immediately upstream of a Protospacer Adjacent Motif (PAM) site. The PAM site is mandatory for target binding and the exact sequence of the PAM depends on the species of Cas9, i.e. the source bacteria from which Cas9 was derived </w:t>
+        <w:t xml:space="preserve">Starting with the </w:t>
+      </w:r>
+      <w:proofErr w:type="spellStart"/>
+      <w:r>
+        <w:t>gRNA</w:t>
+      </w:r>
+      <w:proofErr w:type="spellEnd"/>
+      <w:r>
+        <w:t>, scientis</w:t>
+      </w:r>
+      <w:r>
+        <w:t xml:space="preserve">ts can design a synthetic </w:t>
+      </w:r>
+      <w:proofErr w:type="spellStart"/>
+      <w:r>
+        <w:t>gRNA</w:t>
+      </w:r>
+      <w:proofErr w:type="spellEnd"/>
+      <w:r>
+        <w:t xml:space="preserve"> </w:t>
+      </w:r>
+      <w:r>
+        <w:t xml:space="preserve">of about length 20bp that is complementary to a gene of interest. This targeting sequence or “spacer” sequence can be changed to be complementary to any part of the genome, i.e. target any gene of choice. However, two conditions must be met in order for the CRISPR/CAS9 system to knock a gene out. The first condition is that the spacer must be unique when compared to the rest of the genome, and the second condition is that the target is immediately upstream of a </w:t>
+      </w:r>
+      <w:proofErr w:type="spellStart"/>
+      <w:r>
+        <w:t>Protospacer</w:t>
+      </w:r>
+      <w:proofErr w:type="spellEnd"/>
+      <w:r>
+        <w:t xml:space="preserve"> Adjacent Motif (PAM) site. The PAM site is mandatory for target binding and the exact sequence of the PAM depends on the species of Cas9, i.e. the source bacteria from which Cas9 was derived </w:t>
       </w:r>
       <w:r>
         <w:t>(</w:t>
@@ -2211,39 +2196,50 @@
       <w:r>
         <w:t xml:space="preserve">Figure </w:t>
       </w:r>
-      <w:r>
-        <w:fldChar w:fldCharType="begin"/>
-      </w:r>
-      <w:r>
-        <w:instrText xml:space="preserve"> SEQ Figure \* ARABIC </w:instrText>
-      </w:r>
-      <w:r>
-        <w:fldChar w:fldCharType="separate"/>
-      </w:r>
-      <w:r>
-        <w:rPr>
-          <w:noProof/>
-        </w:rPr>
-        <w:t>1</w:t>
-      </w:r>
-      <w:r>
-        <w:rPr>
-          <w:noProof/>
-        </w:rPr>
-        <w:fldChar w:fldCharType="end"/>
-      </w:r>
+      <w:fldSimple w:instr=" SEQ Figure \* ARABIC ">
+        <w:r>
+          <w:rPr>
+            <w:noProof/>
+          </w:rPr>
+          <w:t>1</w:t>
+        </w:r>
+      </w:fldSimple>
       <w:bookmarkEnd w:id="4"/>
       <w:r>
         <w:t xml:space="preserve">: </w:t>
       </w:r>
       <w:r>
-        <w:t>CRISPR/Cas9 Endonuclease System. Cas9 and a synthetic gRNA with the spacer sequence is coupled to form a Cas9-gRNA complex. The Cas9-gRNA complex binds to the gene of interest (blue) that is immediately followed by a PAM (orange). If there is sufficient</w:t>
+        <w:t xml:space="preserve">CRISPR/Cas9 Endonuclease System. Cas9 and a synthetic </w:t>
+      </w:r>
+      <w:proofErr w:type="spellStart"/>
+      <w:r>
+        <w:t>gRNA</w:t>
+      </w:r>
+      <w:proofErr w:type="spellEnd"/>
+      <w:r>
+        <w:t xml:space="preserve"> with the spacer sequence </w:t>
+      </w:r>
+      <w:proofErr w:type="gramStart"/>
+      <w:r>
+        <w:t>is</w:t>
+      </w:r>
+      <w:proofErr w:type="gramEnd"/>
+      <w:r>
+        <w:t xml:space="preserve"> coupled to form a Cas9-gRNA complex. The Cas9-gRNA complex binds to the gene of interest (blue) that is immediately followed by a PAM (orange). If there is sufficient</w:t>
       </w:r>
       <w:r>
         <w:t xml:space="preserve"> </w:t>
       </w:r>
       <w:r>
-        <w:t>homology between the target site and the gRNA and there exists a PAM, Cas9 cuts the DNA and exits, leaving the damaged DNA to repair itself either by Non-Homologous-End-Joining or Homology-Directed-Repair</w:t>
+        <w:t xml:space="preserve">homology between the target site and the </w:t>
+      </w:r>
+      <w:proofErr w:type="spellStart"/>
+      <w:r>
+        <w:t>gRNA</w:t>
+      </w:r>
+      <w:proofErr w:type="spellEnd"/>
+      <w:r>
+        <w:t xml:space="preserve"> and there exists a PAM, Cas9 cuts the DNA and exits, leaving the damaged DNA to repair itself either by Non-Homologous-End-Joining or Homology-Directed-Repair</w:t>
       </w:r>
       <w:r>
         <w:t xml:space="preserve"> </w:t>
@@ -2282,360 +2278,229 @@
     </w:p>
     <w:p>
       <w:r>
-        <w:t xml:space="preserve">So far we have developed a script that </w:t>
-      </w:r>
-      <w:r>
-        <w:t xml:space="preserve">has several versions of CRISPR Cas9 to use to parse through for PAM sites. We have </w:t>
+        <w:t xml:space="preserve">We </w:t>
+      </w:r>
+      <w:r>
+        <w:t xml:space="preserve">programmatically </w:t>
+      </w:r>
+      <w:r>
+        <w:t>downloaded each of the yeast chromosomes from NCBI in FASTA format for our preliminary study</w:t>
+      </w:r>
+      <w:r>
+        <w:t xml:space="preserve"> using a Perl script</w:t>
+      </w:r>
+      <w:r>
+        <w:t xml:space="preserve">. </w:t>
       </w:r>
     </w:p>
     <w:p/>
     <w:p>
       <w:r>
-        <w:t xml:space="preserve">Our first goal was to </w:t>
-      </w:r>
-    </w:p>
-    <w:p>
-      <w:r>
-        <w:t>Describes work that you:</w:t>
-      </w:r>
-    </w:p>
+        <w:t xml:space="preserve">In addition we have written a Perl script, “pamFinder.pl”, which accepts FASTA files, a given strain of Cas9 and a file of guide RNAs. The script searches the sequence located in the FASTA file for a reverse complementary match for each of the guides and checks to see if a PAM site is immediately downstream of the matched region. </w:t>
+      </w:r>
+      <w:r>
+        <w:t>The output is a tab separated values file or TSV file which contains the location of the match in the FASTA, the guide matched, and the DNA strand (sense or anti-sense).</w:t>
+      </w:r>
+    </w:p>
+    <w:p/>
     <w:p>
       <w:pPr>
         <w:rPr>
-          <w:b/>
-          <w:bCs/>
+          <w:rFonts w:ascii="MS Mincho" w:eastAsia="MS Mincho" w:hAnsi="MS Mincho" w:cs="MS Mincho"/>
         </w:rPr>
       </w:pPr>
       <w:r>
-        <w:t>– Have</w:t>
-      </w:r>
-      <w:r>
-        <w:t xml:space="preserve"> </w:t>
-      </w:r>
-      <w:r>
-        <w:rPr>
-          <w:b/>
-          <w:bCs/>
-        </w:rPr>
-        <w:t>already</w:t>
-      </w:r>
-      <w:r>
-        <w:rPr>
-          <w:b/>
-          <w:bCs/>
-        </w:rPr>
-        <w:t xml:space="preserve"> </w:t>
-      </w:r>
-      <w:r>
-        <w:rPr>
-          <w:b/>
-          <w:bCs/>
-        </w:rPr>
-        <w:t>done</w:t>
-      </w:r>
-    </w:p>
-    <w:p>
-      <w:r>
-        <w:t xml:space="preserve">Demonstrates that you will be able to achieve the aims that you describe </w:t>
-      </w:r>
-      <w:r>
-        <w:rPr>
-          <w:rFonts w:ascii="MS Mincho" w:eastAsia="MS Mincho" w:hAnsi="MS Mincho" w:cs="MS Mincho"/>
-        </w:rPr>
-        <w:t> -</w:t>
-      </w:r>
-    </w:p>
-    <w:p>
-      <w:r>
-        <w:t xml:space="preserve">Background section focuses on other people's work, while </w:t>
-      </w:r>
-      <w:r>
-        <w:rPr>
-          <w:b/>
-          <w:bCs/>
-        </w:rPr>
-        <w:t xml:space="preserve">this section focuses </w:t>
-      </w:r>
-      <w:r>
-        <w:t xml:space="preserve">on </w:t>
-      </w:r>
-      <w:r>
-        <w:rPr>
-          <w:b/>
-          <w:bCs/>
-        </w:rPr>
-        <w:t xml:space="preserve">your </w:t>
-      </w:r>
-      <w:r>
-        <w:t xml:space="preserve">own previous work </w:t>
-      </w:r>
-      <w:r>
-        <w:rPr>
-          <w:rFonts w:ascii="MS Mincho" w:eastAsia="MS Mincho" w:hAnsi="MS Mincho" w:cs="MS Mincho"/>
-        </w:rPr>
-        <w:t> -</w:t>
-      </w:r>
-    </w:p>
-    <w:p>
-      <w:r>
-        <w:t xml:space="preserve">There is a </w:t>
-      </w:r>
-      <w:r>
-        <w:t>fine line here:</w:t>
-      </w:r>
-    </w:p>
-    <w:p>
-      <w:r>
-        <w:t>– Between</w:t>
-      </w:r>
-      <w:r>
-        <w:t xml:space="preserve"> </w:t>
-      </w:r>
-      <w:r>
-        <w:t>showing</w:t>
-      </w:r>
-      <w:r>
-        <w:t xml:space="preserve"> </w:t>
-      </w:r>
-      <w:r>
-        <w:t>that</w:t>
-      </w:r>
-      <w:r>
-        <w:t xml:space="preserve"> </w:t>
-      </w:r>
-      <w:r>
-        <w:t>you</w:t>
-      </w:r>
-      <w:r>
-        <w:t xml:space="preserve"> </w:t>
-      </w:r>
-      <w:r>
-        <w:t>have</w:t>
-      </w:r>
-      <w:r>
-        <w:t xml:space="preserve"> </w:t>
-      </w:r>
-      <w:r>
-        <w:t>achieved</w:t>
-      </w:r>
-      <w:r>
-        <w:t xml:space="preserve"> </w:t>
-      </w:r>
-      <w:r>
-        <w:t>good</w:t>
-      </w:r>
-      <w:r>
-        <w:t xml:space="preserve"> </w:t>
-      </w:r>
-      <w:r>
-        <w:t>results</w:t>
-      </w:r>
-      <w:r>
-        <w:t xml:space="preserve"> </w:t>
-      </w:r>
-      <w:r>
-        <w:t>in</w:t>
-      </w:r>
-      <w:r>
-        <w:t xml:space="preserve"> </w:t>
-      </w:r>
-      <w:r>
-        <w:t>"pilot"</w:t>
-      </w:r>
-      <w:r>
-        <w:t xml:space="preserve"> study</w:t>
-      </w:r>
-    </w:p>
-    <w:p>
-      <w:r>
-        <w:t>– And</w:t>
-      </w:r>
-      <w:r>
-        <w:t xml:space="preserve"> </w:t>
-      </w:r>
-      <w:r>
-        <w:t>hurting</w:t>
-      </w:r>
-      <w:r>
-        <w:t xml:space="preserve"> </w:t>
-      </w:r>
-      <w:r>
-        <w:t>the</w:t>
-      </w:r>
-      <w:r>
-        <w:t xml:space="preserve"> </w:t>
-      </w:r>
-      <w:r>
-        <w:t>sign</w:t>
-      </w:r>
-      <w:r>
-        <w:t>if</w:t>
-      </w:r>
-      <w:r>
-        <w:t>icance</w:t>
-      </w:r>
-      <w:r>
-        <w:t xml:space="preserve"> </w:t>
-      </w:r>
-      <w:r>
-        <w:t>of</w:t>
-      </w:r>
-      <w:r>
-        <w:t xml:space="preserve"> </w:t>
-      </w:r>
-      <w:r>
-        <w:t>your</w:t>
-      </w:r>
-      <w:r>
-        <w:t xml:space="preserve"> </w:t>
-      </w:r>
-      <w:r>
-        <w:t>proposal</w:t>
-      </w:r>
-      <w:r>
-        <w:t xml:space="preserve"> </w:t>
-      </w:r>
-      <w:r>
-        <w:rPr>
-          <w:b/>
-          <w:bCs/>
-        </w:rPr>
-        <w:t>because</w:t>
-      </w:r>
-      <w:r>
-        <w:rPr>
-          <w:b/>
-          <w:bCs/>
-        </w:rPr>
-        <w:t xml:space="preserve"> </w:t>
-      </w:r>
-      <w:r>
-        <w:rPr>
-          <w:b/>
-          <w:bCs/>
-        </w:rPr>
-        <w:t>you</w:t>
-      </w:r>
-      <w:r>
-        <w:rPr>
-          <w:b/>
-          <w:bCs/>
-        </w:rPr>
-        <w:t xml:space="preserve"> have accomplished too much </w:t>
-      </w:r>
-      <w:r>
-        <w:rPr>
-          <w:b/>
-          <w:bCs/>
-        </w:rPr>
-        <w:t>of it already</w:t>
-      </w:r>
-    </w:p>
-    <w:p>
-      <w:r>
-        <w:t xml:space="preserve">Here you have the chance to show some preliminary data </w:t>
-      </w:r>
-      <w:r>
-        <w:rPr>
-          <w:rFonts w:ascii="MS Mincho" w:eastAsia="MS Mincho" w:hAnsi="MS Mincho" w:cs="MS Mincho"/>
-        </w:rPr>
-        <w:t> -</w:t>
-      </w:r>
-    </w:p>
+        <w:t>We then went to Saccharomyces Genome Database (SGD)</w:t>
+      </w:r>
+      <w:sdt>
+        <w:sdtPr>
+          <w:id w:val="208918581"/>
+          <w:citation/>
+        </w:sdtPr>
+        <w:sdtContent>
+          <w:r>
+            <w:fldChar w:fldCharType="begin"/>
+          </w:r>
+          <w:r>
+            <w:instrText xml:space="preserve"> CITATION Sta11 \l 1033 </w:instrText>
+          </w:r>
+          <w:r>
+            <w:fldChar w:fldCharType="separate"/>
+          </w:r>
+          <w:r>
+            <w:rPr>
+              <w:noProof/>
+            </w:rPr>
+            <w:t xml:space="preserve"> (Standford University, 2011)</w:t>
+          </w:r>
+          <w:r>
+            <w:fldChar w:fldCharType="end"/>
+          </w:r>
+        </w:sdtContent>
+      </w:sdt>
+      <w:r>
+        <w:t xml:space="preserve"> and looked for a gene to target with our tool. The gene selected was ARS103, which is an Autonomously Replicating Sequence responsible for yeast growth. The sequence spanned 560bp and we developed a short utility tool to subset the sequence into subsequences of length 20bp with sliding window. </w:t>
+      </w:r>
+    </w:p>
+    <w:p/>
     <w:p/>
     <w:p>
       <w:pPr>
         <w:pStyle w:val="Heading1"/>
       </w:pPr>
       <w:bookmarkStart w:id="8" w:name="_Toc447644319"/>
+      <w:commentRangeStart w:id="9"/>
       <w:r>
         <w:t>Research Plan</w:t>
       </w:r>
       <w:bookmarkEnd w:id="8"/>
-    </w:p>
-    <w:p>
-      <w:r>
-        <w:t xml:space="preserve">Demonstrates that you have determined how to </w:t>
-      </w:r>
+      <w:commentRangeEnd w:id="9"/>
+      <w:r>
+        <w:rPr>
+          <w:rStyle w:val="CommentReference"/>
+          <w:rFonts w:asciiTheme="minorHAnsi" w:eastAsiaTheme="minorHAnsi" w:hAnsiTheme="minorHAnsi" w:cstheme="minorBidi"/>
+          <w:color w:val="auto"/>
+        </w:rPr>
+        <w:commentReference w:id="9"/>
+      </w:r>
+    </w:p>
+    <w:p>
+      <w:r>
+        <w:t>To create a command-line based tool to help design exp</w:t>
+      </w:r>
+      <w:r>
+        <w:t>eriments regarding gene studies, we propose the following plan:</w:t>
+      </w:r>
+    </w:p>
+    <w:p/>
+    <w:p>
       <w:r>
         <w:rPr>
           <w:b/>
-          <w:bCs/>
-        </w:rPr>
-        <w:t>achieve the specif</w:t>
-      </w:r>
+          <w:u w:val="single"/>
+        </w:rPr>
+        <w:t>Data Fetching:</w:t>
+      </w:r>
+    </w:p>
+    <w:p>
+      <w:r>
+        <w:t xml:space="preserve">NCBI provides a wealth of data regarding various organisms and provides an API to programmatically fetch data in </w:t>
+      </w:r>
+      <w:proofErr w:type="spellStart"/>
+      <w:r>
+        <w:t>Bioperl</w:t>
+      </w:r>
+      <w:proofErr w:type="spellEnd"/>
+      <w:r>
+        <w:t>. C</w:t>
+      </w:r>
+      <w:r>
+        <w:t>ross referencing NCBI</w:t>
+      </w:r>
+      <w:r>
+        <w:t xml:space="preserve"> with SGD, Saccharomyces Genome Database,</w:t>
+      </w:r>
+      <w:r>
+        <w:t xml:space="preserve"> helped find all the corresponding </w:t>
+      </w:r>
+      <w:proofErr w:type="spellStart"/>
+      <w:r>
+        <w:t>RefSeq</w:t>
+      </w:r>
+      <w:proofErr w:type="spellEnd"/>
+      <w:r>
+        <w:t xml:space="preserve"> IDs needed to fetch the corresponding Yeast chromosomes which make up the Yeast Genome. In addition we used SGD to find candidate genes to test our tool in Yeast Strain S288C.</w:t>
+      </w:r>
+    </w:p>
+    <w:p/>
+    <w:p>
       <w:r>
         <w:rPr>
           <w:b/>
-          <w:bCs/>
-        </w:rPr>
-        <w:t>ic aims</w:t>
-      </w:r>
-    </w:p>
-    <w:p>
-      <w:r>
-        <w:t>Describing preliminary work you have already accomplished he</w:t>
-      </w:r>
-      <w:r>
-        <w:t>lps establish your capabilities</w:t>
-      </w:r>
-    </w:p>
-    <w:p>
-      <w:r>
-        <w:t>Noting which Specif</w:t>
-      </w:r>
-      <w:r>
-        <w:t>ic Aims are depende</w:t>
-      </w:r>
-      <w:r>
-        <w:t>nt on other aims is appropriate</w:t>
-      </w:r>
-    </w:p>
-    <w:p>
-      <w:r>
-        <w:t xml:space="preserve">You may choose to describe your backup plan if </w:t>
-      </w:r>
-      <w:r>
-        <w:t>critical pieces do not turn out as expected</w:t>
-      </w:r>
-    </w:p>
+          <w:u w:val="single"/>
+        </w:rPr>
+        <w:t>Pam Finder:</w:t>
+      </w:r>
+    </w:p>
+    <w:p>
+      <w:r>
+        <w:t>Pam Finder is an essential component of our study, and all downstream actions are reliant on the tool. We built the tool with the mindset of maintaining scalability to bigger and much more complex genomes. In addition the tool is very modular in the sense of workflows</w:t>
+      </w:r>
+      <w:r>
+        <w:t xml:space="preserve"> involving analyses of multiple genomes or multiple regions of a given genome. In our preliminary study we wrote wrappers to demonstrate the automation of workflow via a set of Perl scripts</w:t>
+      </w:r>
+      <w:r>
+        <w:t xml:space="preserve"> </w:t>
+      </w:r>
+      <w:r>
+        <w:t>to automate tasks such as searching multiple genomes for targetable gene regions or filtering the output file for specific genomic regions.</w:t>
+      </w:r>
+    </w:p>
+    <w:p/>
     <w:p>
       <w:r>
         <w:rPr>
           <w:b/>
-          <w:bCs/>
-        </w:rPr>
-        <w:t>Write in prose</w:t>
-      </w:r>
-      <w:r>
-        <w:t>, no bu</w:t>
-      </w:r>
-      <w:r>
-        <w:t>llet points!</w:t>
+          <w:u w:val="single"/>
+        </w:rPr>
+        <w:t>Gene Selection</w:t>
+      </w:r>
+      <w:r>
+        <w:rPr>
+          <w:b/>
+          <w:u w:val="single"/>
+        </w:rPr>
+        <w:t>:</w:t>
+      </w:r>
+    </w:p>
+    <w:p>
+      <w:r>
+        <w:t xml:space="preserve">Preliminary research confirmed the feasibility of our Pam Finder tool as we had chosen to see if ARSE103 a gene involved in yeast growth was targetable by Crispr/Cas9. The result was that Crispr/Cas9 could target the gene because there </w:t>
+      </w:r>
+      <w:proofErr w:type="gramStart"/>
+      <w:r>
+        <w:t>were</w:t>
+      </w:r>
+      <w:proofErr w:type="gramEnd"/>
+      <w:r>
+        <w:t xml:space="preserve"> PAM sites present immediately downstream of some of our guide RNAs.</w:t>
+      </w:r>
+      <w:r>
+        <w:t xml:space="preserve"> The resulting output file could then be translated into experiments done in the wet lab setting to generate data for downstream analyses.</w:t>
       </w:r>
     </w:p>
     <w:p/>
+    <w:p>
+      <w:commentRangeStart w:id="10"/>
+      <w:r>
+        <w:t>We hope in future work to test and see how close our tool comes in prediction of Crispr/Cas9 targeting. The results of the future work would help improve our tool and streamline laboratory workflows involving Crispr/Cas9 for gene studies.</w:t>
+      </w:r>
+      <w:commentRangeEnd w:id="10"/>
+      <w:r>
+        <w:rPr>
+          <w:rStyle w:val="CommentReference"/>
+        </w:rPr>
+        <w:commentReference w:id="10"/>
+      </w:r>
+    </w:p>
     <w:p>
       <w:pPr>
         <w:pStyle w:val="Heading1"/>
       </w:pPr>
-      <w:bookmarkStart w:id="9" w:name="_Toc447644320"/>
-      <w:commentRangeStart w:id="10"/>
+      <w:bookmarkStart w:id="11" w:name="_Toc447644320"/>
+      <w:commentRangeStart w:id="12"/>
       <w:r>
         <w:t>Proposal</w:t>
       </w:r>
-      <w:bookmarkEnd w:id="9"/>
-      <w:commentRangeEnd w:id="10"/>
+      <w:bookmarkEnd w:id="11"/>
+      <w:commentRangeEnd w:id="12"/>
       <w:r>
         <w:rPr>
           <w:rStyle w:val="CommentReference"/>
           <w:rFonts w:asciiTheme="minorHAnsi" w:eastAsiaTheme="minorHAnsi" w:hAnsiTheme="minorHAnsi" w:cstheme="minorBidi"/>
           <w:color w:val="auto"/>
         </w:rPr>
-        <w:commentReference w:id="10"/>
+        <w:commentReference w:id="12"/>
       </w:r>
     </w:p>
     <w:p>
@@ -2643,14 +2508,42 @@
         <w:t>We propose a tool for designing a CRISPR/Cas9 system that follows the rules for gene targeting and silencing. The programming project,</w:t>
       </w:r>
       <w:r>
-        <w:t xml:space="preserve"> named CRISPR/Cas9 LockOn</w:t>
-      </w:r>
-      <w:r>
-        <w:t>, will consist of three pieces: a database, a user friendly script, and tests. The database portion of the project will consist of curating information about various Cas9 PAMs available for endonucleases and storing them in some database system along with the outputted data from our program. The second component of the project will be our program CRISPR/Cas9 Lock-On! that will be implemented in Perl and Bash. The preliminary aim of the program will be to effectively find all valid CRISPR/Cas9 tar</w:t>
+        <w:t xml:space="preserve"> named CRISPR/Cas9 </w:t>
+      </w:r>
+      <w:proofErr w:type="spellStart"/>
+      <w:r>
+        <w:t>LockOn</w:t>
+      </w:r>
+      <w:proofErr w:type="spellEnd"/>
+      <w:r>
+        <w:t xml:space="preserve">, will consist of three pieces: a database, a </w:t>
+      </w:r>
+      <w:proofErr w:type="gramStart"/>
+      <w:r>
+        <w:t>user friendly</w:t>
+      </w:r>
+      <w:proofErr w:type="gramEnd"/>
+      <w:r>
+        <w:t xml:space="preserve"> script, and tests. The database portion of the project will consist of curating information about various Cas9 PAMs available for endonucleases and storing them in some database system along with the outputted data from our program. The second component of the project will be our program CRISPR/Cas9 Lock-On! </w:t>
+      </w:r>
+      <w:proofErr w:type="gramStart"/>
+      <w:r>
+        <w:t>that</w:t>
+      </w:r>
+      <w:proofErr w:type="gramEnd"/>
+      <w:r>
+        <w:t xml:space="preserve"> will</w:t>
+      </w:r>
+      <w:r>
+        <w:t xml:space="preserve"> be implemented in Perl</w:t>
+      </w:r>
+      <w:r>
+        <w:t>. The preliminary aim of the program will be to effectively find all valid CRISPR/Cas9 tar</w:t>
       </w:r>
       <w:r>
         <w:t xml:space="preserve">getable sites in Saccharomyces </w:t>
       </w:r>
+      <w:proofErr w:type="spellStart"/>
       <w:r>
         <w:rPr>
           <w:i/>
@@ -2658,28 +2551,243 @@
         </w:rPr>
         <w:t>cerevisiae</w:t>
       </w:r>
+      <w:proofErr w:type="spellEnd"/>
       <w:r>
         <w:t xml:space="preserve"> (baker’s yeast) strain S288c, but we do plan to scale up to more genomes in the future such as humans. Finally, the last part of our project will be testing and automating the program to ensure high quality user-interface (UI) experience.</w:t>
       </w:r>
     </w:p>
     <w:p>
       <w:r>
-        <w:t xml:space="preserve">The workload for each of the pieces will be divided evenly between Meryl Stav and </w:t>
-      </w:r>
-      <w:r>
-        <w:t xml:space="preserve">myself Michael Tung. (table 1) </w:t>
-      </w:r>
-      <w:r>
-        <w:t>All documentation of the project will be stored on gith</w:t>
-      </w:r>
-      <w:r>
-        <w:t>ub and will remain Open Source.</w:t>
+        <w:t xml:space="preserve">The workload for each of the pieces will be divided evenly between Meryl </w:t>
+      </w:r>
+      <w:proofErr w:type="spellStart"/>
+      <w:r>
+        <w:t>Stav</w:t>
+      </w:r>
+      <w:proofErr w:type="spellEnd"/>
+      <w:r>
+        <w:t xml:space="preserve"> and </w:t>
+      </w:r>
+      <w:r>
+        <w:t>myself Michael Tung. (</w:t>
+      </w:r>
+      <w:r>
+        <w:t>Table</w:t>
+      </w:r>
+      <w:r>
+        <w:t xml:space="preserve"> 1) </w:t>
+      </w:r>
+      <w:r>
+        <w:t xml:space="preserve">All documentation of the project will be stored on </w:t>
+      </w:r>
+      <w:proofErr w:type="spellStart"/>
+      <w:r>
+        <w:t>gith</w:t>
+      </w:r>
+      <w:r>
+        <w:t>ub</w:t>
+      </w:r>
+      <w:proofErr w:type="spellEnd"/>
+      <w:r>
+        <w:t xml:space="preserve"> and will remain Open Source.</w:t>
       </w:r>
     </w:p>
     <w:p/>
+    <w:tbl>
+      <w:tblPr>
+        <w:tblStyle w:val="TableGrid"/>
+        <w:tblW w:w="0" w:type="auto"/>
+        <w:tblLook w:val="04A0" w:firstRow="1" w:lastRow="0" w:firstColumn="1" w:lastColumn="0" w:noHBand="0" w:noVBand="1"/>
+      </w:tblPr>
+      <w:tblGrid>
+        <w:gridCol w:w="3192"/>
+        <w:gridCol w:w="3192"/>
+        <w:gridCol w:w="3192"/>
+      </w:tblGrid>
+      <w:tr>
+        <w:tc>
+          <w:tcPr>
+            <w:tcW w:w="3192" w:type="dxa"/>
+          </w:tcPr>
+          <w:p>
+            <w:r>
+              <w:t>Task</w:t>
+            </w:r>
+          </w:p>
+        </w:tc>
+        <w:tc>
+          <w:tcPr>
+            <w:tcW w:w="3192" w:type="dxa"/>
+          </w:tcPr>
+          <w:p>
+            <w:r>
+              <w:t>Mike Tung</w:t>
+            </w:r>
+          </w:p>
+        </w:tc>
+        <w:tc>
+          <w:tcPr>
+            <w:tcW w:w="3192" w:type="dxa"/>
+          </w:tcPr>
+          <w:p>
+            <w:r>
+              <w:t xml:space="preserve">Meryl </w:t>
+            </w:r>
+            <w:proofErr w:type="spellStart"/>
+            <w:r>
+              <w:t>Stav</w:t>
+            </w:r>
+            <w:proofErr w:type="spellEnd"/>
+          </w:p>
+        </w:tc>
+      </w:tr>
+      <w:tr>
+        <w:tc>
+          <w:tcPr>
+            <w:tcW w:w="3192" w:type="dxa"/>
+          </w:tcPr>
+          <w:p>
+            <w:r>
+              <w:t>Data Fetching</w:t>
+            </w:r>
+          </w:p>
+        </w:tc>
+        <w:tc>
+          <w:tcPr>
+            <w:tcW w:w="3192" w:type="dxa"/>
+          </w:tcPr>
+          <w:p>
+            <w:r>
+              <w:t>Setup framework and rough prototype</w:t>
+            </w:r>
+          </w:p>
+        </w:tc>
+        <w:tc>
+          <w:tcPr>
+            <w:tcW w:w="3192" w:type="dxa"/>
+          </w:tcPr>
+          <w:p>
+            <w:r>
+              <w:t>Updated code, and fixed bugs</w:t>
+            </w:r>
+          </w:p>
+        </w:tc>
+      </w:tr>
+      <w:tr>
+        <w:tc>
+          <w:tcPr>
+            <w:tcW w:w="3192" w:type="dxa"/>
+          </w:tcPr>
+          <w:p>
+            <w:r>
+              <w:t>Research Biological Background</w:t>
+            </w:r>
+          </w:p>
+        </w:tc>
+        <w:tc>
+          <w:tcPr>
+            <w:tcW w:w="3192" w:type="dxa"/>
+          </w:tcPr>
+          <w:p>
+            <w:r>
+              <w:t>Searched literature and web for Crispr/Cas9 Strains and Variants</w:t>
+            </w:r>
+          </w:p>
+        </w:tc>
+        <w:tc>
+          <w:tcPr>
+            <w:tcW w:w="3192" w:type="dxa"/>
+          </w:tcPr>
+          <w:p/>
+        </w:tc>
+      </w:tr>
+      <w:tr>
+        <w:tc>
+          <w:tcPr>
+            <w:tcW w:w="3192" w:type="dxa"/>
+          </w:tcPr>
+          <w:p>
+            <w:r>
+              <w:t>PAM Finder</w:t>
+            </w:r>
+          </w:p>
+        </w:tc>
+        <w:tc>
+          <w:tcPr>
+            <w:tcW w:w="3192" w:type="dxa"/>
+          </w:tcPr>
+          <w:p>
+            <w:r>
+              <w:t>Setup framework and wrote function to output file, search FASTA for matches</w:t>
+            </w:r>
+          </w:p>
+        </w:tc>
+        <w:tc>
+          <w:tcPr>
+            <w:tcW w:w="3192" w:type="dxa"/>
+          </w:tcPr>
+          <w:p>
+            <w:r>
+              <w:t>Updated code with more Crispr/Cas9 Strain options, Wrote wrappers and tools to assist in testing tool.</w:t>
+            </w:r>
+          </w:p>
+        </w:tc>
+      </w:tr>
+      <w:tr>
+        <w:tc>
+          <w:tcPr>
+            <w:tcW w:w="3192" w:type="dxa"/>
+          </w:tcPr>
+          <w:p>
+            <w:r>
+              <w:t>Future Work</w:t>
+            </w:r>
+            <w:bookmarkStart w:id="13" w:name="_GoBack"/>
+            <w:bookmarkEnd w:id="13"/>
+          </w:p>
+        </w:tc>
+        <w:tc>
+          <w:tcPr>
+            <w:tcW w:w="3192" w:type="dxa"/>
+          </w:tcPr>
+          <w:p>
+            <w:r>
+              <w:t xml:space="preserve">Perform the </w:t>
+            </w:r>
+            <w:proofErr w:type="spellStart"/>
+            <w:r>
+              <w:t>wetlab</w:t>
+            </w:r>
+            <w:proofErr w:type="spellEnd"/>
+            <w:r>
+              <w:t xml:space="preserve"> experiments</w:t>
+            </w:r>
+          </w:p>
+        </w:tc>
+        <w:tc>
+          <w:tcPr>
+            <w:tcW w:w="3192" w:type="dxa"/>
+          </w:tcPr>
+          <w:p>
+            <w:r>
+              <w:t>Test to see how accurate tool was in relation to real results.</w:t>
+            </w:r>
+          </w:p>
+        </w:tc>
+      </w:tr>
+    </w:tbl>
     <w:p/>
-    <w:p/>
-    <w:bookmarkStart w:id="12" w:name="_Toc447644321" w:displacedByCustomXml="next"/>
+    <w:p>
+      <w:r>
+        <w:t xml:space="preserve">Table 1. Division of Labor between Mike Tung and Meryl </w:t>
+      </w:r>
+      <w:proofErr w:type="spellStart"/>
+      <w:r>
+        <w:t>Stav</w:t>
+      </w:r>
+      <w:proofErr w:type="spellEnd"/>
+    </w:p>
+    <w:bookmarkStart w:id="14" w:name="_Toc447644321" w:displacedByCustomXml="next"/>
     <w:sdt>
       <w:sdtPr>
         <w:rPr>
@@ -2708,12 +2816,11 @@
           <w:r>
             <w:t>Works Cited</w:t>
           </w:r>
-          <w:bookmarkEnd w:id="12"/>
+          <w:bookmarkEnd w:id="14"/>
         </w:p>
         <w:p>
           <w:pPr>
             <w:pStyle w:val="Bibliography"/>
-            <w:ind w:left="720" w:hanging="720"/>
             <w:rPr>
               <w:rFonts w:cs="Times New Roman"/>
               <w:noProof/>
@@ -2742,14 +2849,94 @@
               <w:iCs/>
               <w:noProof/>
             </w:rPr>
-            <w:t>Nucleic Acids Research, 35</w:t>
+            <w:t>Nucleic Acids Research</w:t>
           </w:r>
           <w:r>
             <w:rPr>
               <w:rFonts w:cs="Times New Roman"/>
               <w:noProof/>
             </w:rPr>
-            <w:t>(Web Server), 6.</w:t>
+            <w:t xml:space="preserve"> </w:t>
+          </w:r>
+          <w:r>
+            <w:rPr>
+              <w:rFonts w:cs="Times New Roman"/>
+              <w:i/>
+              <w:iCs/>
+              <w:noProof/>
+            </w:rPr>
+            <w:t>, 35</w:t>
+          </w:r>
+          <w:r>
+            <w:rPr>
+              <w:rFonts w:cs="Times New Roman"/>
+              <w:noProof/>
+            </w:rPr>
+            <w:t xml:space="preserve"> (Web Server), 6.</w:t>
+          </w:r>
+        </w:p>
+        <w:p>
+          <w:pPr>
+            <w:pStyle w:val="Bibliography"/>
+            <w:rPr>
+              <w:rFonts w:cs="Times New Roman"/>
+              <w:noProof/>
+            </w:rPr>
+          </w:pPr>
+          <w:r>
+            <w:rPr>
+              <w:rFonts w:cs="Times New Roman"/>
+              <w:noProof/>
+            </w:rPr>
+            <w:t xml:space="preserve">National Center for Biotechnology Information. (n.d.). </w:t>
+          </w:r>
+          <w:r>
+            <w:rPr>
+              <w:rFonts w:cs="Times New Roman"/>
+              <w:i/>
+              <w:iCs/>
+              <w:noProof/>
+            </w:rPr>
+            <w:t>National Center for Biotechnology Information</w:t>
+          </w:r>
+          <w:r>
+            <w:rPr>
+              <w:rFonts w:cs="Times New Roman"/>
+              <w:noProof/>
+            </w:rPr>
+            <w:t>. Retrieved 04 07, 2016, from U.S. National Library of Medicine: http://www.ncbi.nlm.nih.gov/</w:t>
+          </w:r>
+        </w:p>
+        <w:p>
+          <w:pPr>
+            <w:pStyle w:val="Bibliography"/>
+            <w:rPr>
+              <w:rFonts w:cs="Times New Roman"/>
+              <w:noProof/>
+            </w:rPr>
+          </w:pPr>
+          <w:r>
+            <w:rPr>
+              <w:rFonts w:cs="Times New Roman"/>
+              <w:noProof/>
+            </w:rPr>
+            <w:t xml:space="preserve">Standford University. (2011, 12 16). </w:t>
+          </w:r>
+          <w:r>
+            <w:rPr>
+              <w:rFonts w:cs="Times New Roman"/>
+              <w:i/>
+              <w:iCs/>
+              <w:noProof/>
+            </w:rPr>
+            <w:t>Sacharromyces Genome Database S288c</w:t>
+          </w:r>
+          <w:r>
+            <w:rPr>
+              <w:rFonts w:cs="Times New Roman"/>
+              <w:noProof/>
+            </w:rPr>
+            <w:t>. Retrieved 2016, from Sacharromyces Genome Database: http://www.yeastgenome.org/</w:t>
           </w:r>
         </w:p>
         <w:p>
@@ -2779,7 +2966,7 @@
 </file>
 
 <file path=word/comments.xml><?xml version="1.0" encoding="utf-8"?>
-<w:comments xmlns:wpc="http://schemas.microsoft.com/office/word/2010/wordprocessingCanvas" xmlns:mo="http://schemas.microsoft.com/office/mac/office/2008/main" xmlns:mc="http://schemas.openxmlformats.org/markup-compatibility/2006" xmlns:mv="urn:schemas-microsoft-com:mac:vml" xmlns:o="urn:schemas-microsoft-com:office:office" xmlns:r="http://schemas.openxmlformats.org/officeDocument/2006/relationships" xmlns:m="http://schemas.openxmlformats.org/officeDocument/2006/math" xmlns:v="urn:schemas-microsoft-com:vml" xmlns:wp14="http://schemas.microsoft.com/office/word/2010/wordprocessingDrawing" xmlns:wp="http://schemas.openxmlformats.org/drawingml/2006/wordprocessingDrawing" xmlns:w10="urn:schemas-microsoft-com:office:word" xmlns:w="http://schemas.openxmlformats.org/wordprocessingml/2006/main" xmlns:w14="http://schemas.microsoft.com/office/word/2010/wordml" xmlns:w15="http://schemas.microsoft.com/office/word/2012/wordml" xmlns:wpg="http://schemas.microsoft.com/office/word/2010/wordprocessingGroup" xmlns:wpi="http://schemas.microsoft.com/office/word/2010/wordprocessingInk" xmlns:wne="http://schemas.microsoft.com/office/word/2006/wordml" xmlns:wps="http://schemas.microsoft.com/office/word/2010/wordprocessingShape" mc:Ignorable="w14 w15 wp14">
+<w:comments xmlns:wpc="http://schemas.microsoft.com/office/word/2010/wordprocessingCanvas" xmlns:mo="http://schemas.microsoft.com/office/mac/office/2008/main" xmlns:mc="http://schemas.openxmlformats.org/markup-compatibility/2006" xmlns:mv="urn:schemas-microsoft-com:mac:vml" xmlns:o="urn:schemas-microsoft-com:office:office" xmlns:r="http://schemas.openxmlformats.org/officeDocument/2006/relationships" xmlns:m="http://schemas.openxmlformats.org/officeDocument/2006/math" xmlns:v="urn:schemas-microsoft-com:vml" xmlns:wp14="http://schemas.microsoft.com/office/word/2010/wordprocessingDrawing" xmlns:wp="http://schemas.openxmlformats.org/drawingml/2006/wordprocessingDrawing" xmlns:w10="urn:schemas-microsoft-com:office:word" xmlns:w="http://schemas.openxmlformats.org/wordprocessingml/2006/main" xmlns:w14="http://schemas.microsoft.com/office/word/2010/wordml" xmlns:wpg="http://schemas.microsoft.com/office/word/2010/wordprocessingGroup" xmlns:wpi="http://schemas.microsoft.com/office/word/2010/wordprocessingInk" xmlns:wne="http://schemas.microsoft.com/office/word/2006/wordml" xmlns:wps="http://schemas.microsoft.com/office/word/2010/wordprocessingShape" mc:Ignorable="w14 wp14">
   <w:comment w:id="1" w:author="Meryl Stav" w:date="2016-04-05T18:36:00Z" w:initials="MS">
     <w:p>
       <w:pPr>
@@ -3282,22 +3469,108 @@
       </w:pPr>
     </w:p>
   </w:comment>
-  <w:comment w:id="10" w:author="Meryl Stav" w:date="2016-04-06T15:42:00Z" w:initials="MS">
+  <w:comment w:id="9" w:author="Mike Tung" w:date="2016-04-07T14:47:00Z" w:initials="MT">
+    <w:p>
+      <w:r>
+        <w:rPr>
+          <w:rStyle w:val="CommentReference"/>
+        </w:rPr>
+        <w:annotationRef/>
+      </w:r>
+      <w:r>
+        <w:t xml:space="preserve">Demonstrates that you have determined how to </w:t>
+      </w:r>
+      <w:r>
+        <w:rPr>
+          <w:b/>
+          <w:bCs/>
+        </w:rPr>
+        <w:t>achieve the specif</w:t>
+      </w:r>
+      <w:r>
+        <w:rPr>
+          <w:b/>
+          <w:bCs/>
+        </w:rPr>
+        <w:t>ic aims</w:t>
+      </w:r>
+    </w:p>
+    <w:p>
+      <w:r>
+        <w:t>Describing preliminary work you have already accomplished he</w:t>
+      </w:r>
+      <w:r>
+        <w:t>lps establish your capabilities</w:t>
+      </w:r>
+    </w:p>
+    <w:p>
+      <w:r>
+        <w:t>Noting which Specif</w:t>
+      </w:r>
+      <w:r>
+        <w:t>ic Aims are depende</w:t>
+      </w:r>
+      <w:r>
+        <w:t>nt on other aims is appropriate</w:t>
+      </w:r>
+    </w:p>
+    <w:p>
+      <w:r>
+        <w:t xml:space="preserve">You may choose to describe your backup plan if </w:t>
+      </w:r>
+      <w:r>
+        <w:t>critical pieces do not turn out as expected</w:t>
+      </w:r>
+    </w:p>
     <w:p>
       <w:pPr>
         <w:pStyle w:val="CommentText"/>
       </w:pPr>
       <w:r>
         <w:rPr>
+          <w:b/>
+          <w:bCs/>
+        </w:rPr>
+        <w:t>Write in prose</w:t>
+      </w:r>
+      <w:r>
+        <w:t>, no bu</w:t>
+      </w:r>
+      <w:r>
+        <w:t>llet points!</w:t>
+      </w:r>
+    </w:p>
+  </w:comment>
+  <w:comment w:id="10" w:author="Mike Tung" w:date="2016-04-07T15:54:00Z" w:initials="MT">
+    <w:p>
+      <w:pPr>
+        <w:pStyle w:val="CommentText"/>
+      </w:pPr>
+      <w:r>
+        <w:rPr>
           <w:rStyle w:val="CommentReference"/>
         </w:rPr>
         <w:annotationRef/>
       </w:r>
       <w:r>
+        <w:t>Maybe group this under future work?</w:t>
+      </w:r>
+    </w:p>
+  </w:comment>
+  <w:comment w:id="12" w:author="Meryl Stav" w:date="2016-04-06T15:42:00Z" w:initials="MS">
+    <w:p>
+      <w:pPr>
+        <w:pStyle w:val="CommentText"/>
+      </w:pPr>
+      <w:r>
+        <w:rPr>
+          <w:rStyle w:val="CommentReference"/>
+        </w:rPr>
+        <w:annotationRef/>
+      </w:r>
+      <w:r>
         <w:t>Needs to get moved to preliminary studies &amp; research plan</w:t>
       </w:r>
-      <w:bookmarkStart w:id="11" w:name="_GoBack"/>
-      <w:bookmarkEnd w:id="11"/>
     </w:p>
   </w:comment>
 </w:comments>
@@ -3313,7 +3586,7 @@
 </file>
 
 <file path=word/endnotes.xml><?xml version="1.0" encoding="utf-8"?>
-<w:endnotes xmlns:wpc="http://schemas.microsoft.com/office/word/2010/wordprocessingCanvas" xmlns:mo="http://schemas.microsoft.com/office/mac/office/2008/main" xmlns:mc="http://schemas.openxmlformats.org/markup-compatibility/2006" xmlns:mv="urn:schemas-microsoft-com:mac:vml" xmlns:o="urn:schemas-microsoft-com:office:office" xmlns:r="http://schemas.openxmlformats.org/officeDocument/2006/relationships" xmlns:m="http://schemas.openxmlformats.org/officeDocument/2006/math" xmlns:v="urn:schemas-microsoft-com:vml" xmlns:wp14="http://schemas.microsoft.com/office/word/2010/wordprocessingDrawing" xmlns:wp="http://schemas.openxmlformats.org/drawingml/2006/wordprocessingDrawing" xmlns:w10="urn:schemas-microsoft-com:office:word" xmlns:w="http://schemas.openxmlformats.org/wordprocessingml/2006/main" xmlns:w14="http://schemas.microsoft.com/office/word/2010/wordml" xmlns:w15="http://schemas.microsoft.com/office/word/2012/wordml" xmlns:wpg="http://schemas.microsoft.com/office/word/2010/wordprocessingGroup" xmlns:wpi="http://schemas.microsoft.com/office/word/2010/wordprocessingInk" xmlns:wne="http://schemas.microsoft.com/office/word/2006/wordml" xmlns:wps="http://schemas.microsoft.com/office/word/2010/wordprocessingShape" mc:Ignorable="w14 w15 wp14">
+<w:endnotes xmlns:wpc="http://schemas.microsoft.com/office/word/2010/wordprocessingCanvas" xmlns:mo="http://schemas.microsoft.com/office/mac/office/2008/main" xmlns:mc="http://schemas.openxmlformats.org/markup-compatibility/2006" xmlns:mv="urn:schemas-microsoft-com:mac:vml" xmlns:o="urn:schemas-microsoft-com:office:office" xmlns:r="http://schemas.openxmlformats.org/officeDocument/2006/relationships" xmlns:m="http://schemas.openxmlformats.org/officeDocument/2006/math" xmlns:v="urn:schemas-microsoft-com:vml" xmlns:wp14="http://schemas.microsoft.com/office/word/2010/wordprocessingDrawing" xmlns:wp="http://schemas.openxmlformats.org/drawingml/2006/wordprocessingDrawing" xmlns:w10="urn:schemas-microsoft-com:office:word" xmlns:w="http://schemas.openxmlformats.org/wordprocessingml/2006/main" xmlns:w14="http://schemas.microsoft.com/office/word/2010/wordml" xmlns:wpg="http://schemas.microsoft.com/office/word/2010/wordprocessingGroup" xmlns:wpi="http://schemas.microsoft.com/office/word/2010/wordprocessingInk" xmlns:wne="http://schemas.microsoft.com/office/word/2006/wordml" xmlns:wps="http://schemas.microsoft.com/office/word/2010/wordprocessingShape" mc:Ignorable="w14 wp14">
   <w:endnote w:type="separator" w:id="-1">
     <w:p>
       <w:r>
@@ -3332,7 +3605,7 @@
 </file>
 
 <file path=word/footer1.xml><?xml version="1.0" encoding="utf-8"?>
-<w:ftr xmlns:wpc="http://schemas.microsoft.com/office/word/2010/wordprocessingCanvas" xmlns:mo="http://schemas.microsoft.com/office/mac/office/2008/main" xmlns:mc="http://schemas.openxmlformats.org/markup-compatibility/2006" xmlns:mv="urn:schemas-microsoft-com:mac:vml" xmlns:o="urn:schemas-microsoft-com:office:office" xmlns:r="http://schemas.openxmlformats.org/officeDocument/2006/relationships" xmlns:m="http://schemas.openxmlformats.org/officeDocument/2006/math" xmlns:v="urn:schemas-microsoft-com:vml" xmlns:wp14="http://schemas.microsoft.com/office/word/2010/wordprocessingDrawing" xmlns:wp="http://schemas.openxmlformats.org/drawingml/2006/wordprocessingDrawing" xmlns:w10="urn:schemas-microsoft-com:office:word" xmlns:w="http://schemas.openxmlformats.org/wordprocessingml/2006/main" xmlns:w14="http://schemas.microsoft.com/office/word/2010/wordml" xmlns:w15="http://schemas.microsoft.com/office/word/2012/wordml" xmlns:wpg="http://schemas.microsoft.com/office/word/2010/wordprocessingGroup" xmlns:wpi="http://schemas.microsoft.com/office/word/2010/wordprocessingInk" xmlns:wne="http://schemas.microsoft.com/office/word/2006/wordml" xmlns:wps="http://schemas.microsoft.com/office/word/2010/wordprocessingShape" mc:Ignorable="w14 w15 wp14">
+<w:ftr xmlns:wpc="http://schemas.microsoft.com/office/word/2010/wordprocessingCanvas" xmlns:mo="http://schemas.microsoft.com/office/mac/office/2008/main" xmlns:mc="http://schemas.openxmlformats.org/markup-compatibility/2006" xmlns:mv="urn:schemas-microsoft-com:mac:vml" xmlns:o="urn:schemas-microsoft-com:office:office" xmlns:r="http://schemas.openxmlformats.org/officeDocument/2006/relationships" xmlns:m="http://schemas.openxmlformats.org/officeDocument/2006/math" xmlns:v="urn:schemas-microsoft-com:vml" xmlns:wp14="http://schemas.microsoft.com/office/word/2010/wordprocessingDrawing" xmlns:wp="http://schemas.openxmlformats.org/drawingml/2006/wordprocessingDrawing" xmlns:w10="urn:schemas-microsoft-com:office:word" xmlns:w="http://schemas.openxmlformats.org/wordprocessingml/2006/main" xmlns:w14="http://schemas.microsoft.com/office/word/2010/wordml" xmlns:wpg="http://schemas.microsoft.com/office/word/2010/wordprocessingGroup" xmlns:wpi="http://schemas.microsoft.com/office/word/2010/wordprocessingInk" xmlns:wne="http://schemas.microsoft.com/office/word/2006/wordml" xmlns:wps="http://schemas.microsoft.com/office/word/2010/wordprocessingShape" mc:Ignorable="w14 wp14">
   <w:p>
     <w:pPr>
       <w:pStyle w:val="Footer"/>
@@ -3370,7 +3643,7 @@
 </file>
 
 <file path=word/footer2.xml><?xml version="1.0" encoding="utf-8"?>
-<w:ftr xmlns:wpc="http://schemas.microsoft.com/office/word/2010/wordprocessingCanvas" xmlns:mo="http://schemas.microsoft.com/office/mac/office/2008/main" xmlns:mc="http://schemas.openxmlformats.org/markup-compatibility/2006" xmlns:mv="urn:schemas-microsoft-com:mac:vml" xmlns:o="urn:schemas-microsoft-com:office:office" xmlns:r="http://schemas.openxmlformats.org/officeDocument/2006/relationships" xmlns:m="http://schemas.openxmlformats.org/officeDocument/2006/math" xmlns:v="urn:schemas-microsoft-com:vml" xmlns:wp14="http://schemas.microsoft.com/office/word/2010/wordprocessingDrawing" xmlns:wp="http://schemas.openxmlformats.org/drawingml/2006/wordprocessingDrawing" xmlns:w10="urn:schemas-microsoft-com:office:word" xmlns:w="http://schemas.openxmlformats.org/wordprocessingml/2006/main" xmlns:w14="http://schemas.microsoft.com/office/word/2010/wordml" xmlns:w15="http://schemas.microsoft.com/office/word/2012/wordml" xmlns:wpg="http://schemas.microsoft.com/office/word/2010/wordprocessingGroup" xmlns:wpi="http://schemas.microsoft.com/office/word/2010/wordprocessingInk" xmlns:wne="http://schemas.microsoft.com/office/word/2006/wordml" xmlns:wps="http://schemas.microsoft.com/office/word/2010/wordprocessingShape" mc:Ignorable="w14 w15 wp14">
+<w:ftr xmlns:wpc="http://schemas.microsoft.com/office/word/2010/wordprocessingCanvas" xmlns:mo="http://schemas.microsoft.com/office/mac/office/2008/main" xmlns:mc="http://schemas.openxmlformats.org/markup-compatibility/2006" xmlns:mv="urn:schemas-microsoft-com:mac:vml" xmlns:o="urn:schemas-microsoft-com:office:office" xmlns:r="http://schemas.openxmlformats.org/officeDocument/2006/relationships" xmlns:m="http://schemas.openxmlformats.org/officeDocument/2006/math" xmlns:v="urn:schemas-microsoft-com:vml" xmlns:wp14="http://schemas.microsoft.com/office/word/2010/wordprocessingDrawing" xmlns:wp="http://schemas.openxmlformats.org/drawingml/2006/wordprocessingDrawing" xmlns:w10="urn:schemas-microsoft-com:office:word" xmlns:w="http://schemas.openxmlformats.org/wordprocessingml/2006/main" xmlns:w14="http://schemas.microsoft.com/office/word/2010/wordml" xmlns:wpg="http://schemas.microsoft.com/office/word/2010/wordprocessingGroup" xmlns:wpi="http://schemas.microsoft.com/office/word/2010/wordprocessingInk" xmlns:wne="http://schemas.microsoft.com/office/word/2006/wordml" xmlns:wps="http://schemas.microsoft.com/office/word/2010/wordprocessingShape" mc:Ignorable="w14 wp14">
   <w:p>
     <w:pPr>
       <w:pStyle w:val="Footer"/>
@@ -3402,7 +3675,7 @@
         <w:rStyle w:val="PageNumber"/>
         <w:noProof/>
       </w:rPr>
-      <w:t>4</w:t>
+      <w:t>6</w:t>
     </w:r>
     <w:r>
       <w:rPr>
@@ -3421,7 +3694,7 @@
 </file>
 
 <file path=word/footnotes.xml><?xml version="1.0" encoding="utf-8"?>
-<w:footnotes xmlns:wpc="http://schemas.microsoft.com/office/word/2010/wordprocessingCanvas" xmlns:mo="http://schemas.microsoft.com/office/mac/office/2008/main" xmlns:mc="http://schemas.openxmlformats.org/markup-compatibility/2006" xmlns:mv="urn:schemas-microsoft-com:mac:vml" xmlns:o="urn:schemas-microsoft-com:office:office" xmlns:r="http://schemas.openxmlformats.org/officeDocument/2006/relationships" xmlns:m="http://schemas.openxmlformats.org/officeDocument/2006/math" xmlns:v="urn:schemas-microsoft-com:vml" xmlns:wp14="http://schemas.microsoft.com/office/word/2010/wordprocessingDrawing" xmlns:wp="http://schemas.openxmlformats.org/drawingml/2006/wordprocessingDrawing" xmlns:w10="urn:schemas-microsoft-com:office:word" xmlns:w="http://schemas.openxmlformats.org/wordprocessingml/2006/main" xmlns:w14="http://schemas.microsoft.com/office/word/2010/wordml" xmlns:w15="http://schemas.microsoft.com/office/word/2012/wordml" xmlns:wpg="http://schemas.microsoft.com/office/word/2010/wordprocessingGroup" xmlns:wpi="http://schemas.microsoft.com/office/word/2010/wordprocessingInk" xmlns:wne="http://schemas.microsoft.com/office/word/2006/wordml" xmlns:wps="http://schemas.microsoft.com/office/word/2010/wordprocessingShape" mc:Ignorable="w14 w15 wp14">
+<w:footnotes xmlns:wpc="http://schemas.microsoft.com/office/word/2010/wordprocessingCanvas" xmlns:mo="http://schemas.microsoft.com/office/mac/office/2008/main" xmlns:mc="http://schemas.openxmlformats.org/markup-compatibility/2006" xmlns:mv="urn:schemas-microsoft-com:mac:vml" xmlns:o="urn:schemas-microsoft-com:office:office" xmlns:r="http://schemas.openxmlformats.org/officeDocument/2006/relationships" xmlns:m="http://schemas.openxmlformats.org/officeDocument/2006/math" xmlns:v="urn:schemas-microsoft-com:vml" xmlns:wp14="http://schemas.microsoft.com/office/word/2010/wordprocessingDrawing" xmlns:wp="http://schemas.openxmlformats.org/drawingml/2006/wordprocessingDrawing" xmlns:w10="urn:schemas-microsoft-com:office:word" xmlns:w="http://schemas.openxmlformats.org/wordprocessingml/2006/main" xmlns:w14="http://schemas.microsoft.com/office/word/2010/wordml" xmlns:wpg="http://schemas.microsoft.com/office/word/2010/wordprocessingGroup" xmlns:wpi="http://schemas.microsoft.com/office/word/2010/wordprocessingInk" xmlns:wne="http://schemas.microsoft.com/office/word/2006/wordml" xmlns:wps="http://schemas.microsoft.com/office/word/2010/wordprocessingShape" mc:Ignorable="w14 wp14">
   <w:footnote w:type="separator" w:id="-1">
     <w:p>
       <w:r>
@@ -3440,7 +3713,7 @@
 </file>
 
 <file path=word/numbering.xml><?xml version="1.0" encoding="utf-8"?>
-<w:numbering xmlns:wpc="http://schemas.microsoft.com/office/word/2010/wordprocessingCanvas" xmlns:mo="http://schemas.microsoft.com/office/mac/office/2008/main" xmlns:mc="http://schemas.openxmlformats.org/markup-compatibility/2006" xmlns:mv="urn:schemas-microsoft-com:mac:vml" xmlns:o="urn:schemas-microsoft-com:office:office" xmlns:r="http://schemas.openxmlformats.org/officeDocument/2006/relationships" xmlns:m="http://schemas.openxmlformats.org/officeDocument/2006/math" xmlns:v="urn:schemas-microsoft-com:vml" xmlns:wp14="http://schemas.microsoft.com/office/word/2010/wordprocessingDrawing" xmlns:wp="http://schemas.openxmlformats.org/drawingml/2006/wordprocessingDrawing" xmlns:w10="urn:schemas-microsoft-com:office:word" xmlns:w="http://schemas.openxmlformats.org/wordprocessingml/2006/main" xmlns:w14="http://schemas.microsoft.com/office/word/2010/wordml" xmlns:w15="http://schemas.microsoft.com/office/word/2012/wordml" xmlns:wpg="http://schemas.microsoft.com/office/word/2010/wordprocessingGroup" xmlns:wpi="http://schemas.microsoft.com/office/word/2010/wordprocessingInk" xmlns:wne="http://schemas.microsoft.com/office/word/2006/wordml" xmlns:wps="http://schemas.microsoft.com/office/word/2010/wordprocessingShape" mc:Ignorable="w14 w15 wp14">
+<w:numbering xmlns:wpc="http://schemas.microsoft.com/office/word/2010/wordprocessingCanvas" xmlns:mo="http://schemas.microsoft.com/office/mac/office/2008/main" xmlns:mc="http://schemas.openxmlformats.org/markup-compatibility/2006" xmlns:mv="urn:schemas-microsoft-com:mac:vml" xmlns:o="urn:schemas-microsoft-com:office:office" xmlns:r="http://schemas.openxmlformats.org/officeDocument/2006/relationships" xmlns:m="http://schemas.openxmlformats.org/officeDocument/2006/math" xmlns:v="urn:schemas-microsoft-com:vml" xmlns:wp14="http://schemas.microsoft.com/office/word/2010/wordprocessingDrawing" xmlns:wp="http://schemas.openxmlformats.org/drawingml/2006/wordprocessingDrawing" xmlns:w10="urn:schemas-microsoft-com:office:word" xmlns:w="http://schemas.openxmlformats.org/wordprocessingml/2006/main" xmlns:w14="http://schemas.microsoft.com/office/word/2010/wordml" xmlns:wpg="http://schemas.microsoft.com/office/word/2010/wordprocessingGroup" xmlns:wpi="http://schemas.microsoft.com/office/word/2010/wordprocessingInk" xmlns:wne="http://schemas.microsoft.com/office/word/2006/wordml" xmlns:wps="http://schemas.microsoft.com/office/word/2010/wordprocessingShape" mc:Ignorable="w14 wp14">
   <w:abstractNum w:abstractNumId="0">
     <w:nsid w:val="00000001"/>
     <w:multiLevelType w:val="hybridMultilevel"/>
@@ -3495,8 +3768,97 @@
       <w:lvlJc w:val="left"/>
     </w:lvl>
   </w:abstractNum>
+  <w:abstractNum w:abstractNumId="1">
+    <w:nsid w:val="5E8D1D2C"/>
+    <w:multiLevelType w:val="hybridMultilevel"/>
+    <w:tmpl w:val="8ED8A0F2"/>
+    <w:lvl w:ilvl="0" w:tplc="0409000F">
+      <w:start w:val="1"/>
+      <w:numFmt w:val="decimal"/>
+      <w:lvlText w:val="%1."/>
+      <w:lvlJc w:val="left"/>
+      <w:pPr>
+        <w:ind w:left="720" w:hanging="360"/>
+      </w:pPr>
+    </w:lvl>
+    <w:lvl w:ilvl="1" w:tplc="04090019">
+      <w:start w:val="1"/>
+      <w:numFmt w:val="lowerLetter"/>
+      <w:lvlText w:val="%2."/>
+      <w:lvlJc w:val="left"/>
+      <w:pPr>
+        <w:ind w:left="1440" w:hanging="360"/>
+      </w:pPr>
+    </w:lvl>
+    <w:lvl w:ilvl="2" w:tplc="0409001B" w:tentative="1">
+      <w:start w:val="1"/>
+      <w:numFmt w:val="lowerRoman"/>
+      <w:lvlText w:val="%3."/>
+      <w:lvlJc w:val="right"/>
+      <w:pPr>
+        <w:ind w:left="2160" w:hanging="180"/>
+      </w:pPr>
+    </w:lvl>
+    <w:lvl w:ilvl="3" w:tplc="0409000F" w:tentative="1">
+      <w:start w:val="1"/>
+      <w:numFmt w:val="decimal"/>
+      <w:lvlText w:val="%4."/>
+      <w:lvlJc w:val="left"/>
+      <w:pPr>
+        <w:ind w:left="2880" w:hanging="360"/>
+      </w:pPr>
+    </w:lvl>
+    <w:lvl w:ilvl="4" w:tplc="04090019" w:tentative="1">
+      <w:start w:val="1"/>
+      <w:numFmt w:val="lowerLetter"/>
+      <w:lvlText w:val="%5."/>
+      <w:lvlJc w:val="left"/>
+      <w:pPr>
+        <w:ind w:left="3600" w:hanging="360"/>
+      </w:pPr>
+    </w:lvl>
+    <w:lvl w:ilvl="5" w:tplc="0409001B" w:tentative="1">
+      <w:start w:val="1"/>
+      <w:numFmt w:val="lowerRoman"/>
+      <w:lvlText w:val="%6."/>
+      <w:lvlJc w:val="right"/>
+      <w:pPr>
+        <w:ind w:left="4320" w:hanging="180"/>
+      </w:pPr>
+    </w:lvl>
+    <w:lvl w:ilvl="6" w:tplc="0409000F" w:tentative="1">
+      <w:start w:val="1"/>
+      <w:numFmt w:val="decimal"/>
+      <w:lvlText w:val="%7."/>
+      <w:lvlJc w:val="left"/>
+      <w:pPr>
+        <w:ind w:left="5040" w:hanging="360"/>
+      </w:pPr>
+    </w:lvl>
+    <w:lvl w:ilvl="7" w:tplc="04090019" w:tentative="1">
+      <w:start w:val="1"/>
+      <w:numFmt w:val="lowerLetter"/>
+      <w:lvlText w:val="%8."/>
+      <w:lvlJc w:val="left"/>
+      <w:pPr>
+        <w:ind w:left="5760" w:hanging="360"/>
+      </w:pPr>
+    </w:lvl>
+    <w:lvl w:ilvl="8" w:tplc="0409001B" w:tentative="1">
+      <w:start w:val="1"/>
+      <w:numFmt w:val="lowerRoman"/>
+      <w:lvlText w:val="%9."/>
+      <w:lvlJc w:val="right"/>
+      <w:pPr>
+        <w:ind w:left="6480" w:hanging="180"/>
+      </w:pPr>
+    </w:lvl>
+  </w:abstractNum>
   <w:num w:numId="1">
     <w:abstractNumId w:val="0"/>
+  </w:num>
+  <w:num w:numId="2">
+    <w:abstractNumId w:val="1"/>
   </w:num>
 </w:numbering>
 </file>
@@ -3510,7 +3872,7 @@
 </file>
 
 <file path=word/styles.xml><?xml version="1.0" encoding="utf-8"?>
-<w:styles xmlns:mc="http://schemas.openxmlformats.org/markup-compatibility/2006" xmlns:r="http://schemas.openxmlformats.org/officeDocument/2006/relationships" xmlns:w="http://schemas.openxmlformats.org/wordprocessingml/2006/main" xmlns:w14="http://schemas.microsoft.com/office/word/2010/wordml" xmlns:w15="http://schemas.microsoft.com/office/word/2012/wordml" mc:Ignorable="w14 w15">
+<w:styles xmlns:mc="http://schemas.openxmlformats.org/markup-compatibility/2006" xmlns:r="http://schemas.openxmlformats.org/officeDocument/2006/relationships" xmlns:w="http://schemas.openxmlformats.org/wordprocessingml/2006/main" xmlns:w14="http://schemas.microsoft.com/office/word/2010/wordml" mc:Ignorable="w14">
   <w:docDefaults>
     <w:rPrDefault>
       <w:rPr>
@@ -3522,387 +3884,144 @@
     </w:rPrDefault>
     <w:pPrDefault/>
   </w:docDefaults>
-  <w:latentStyles w:defLockedState="0" w:defUIPriority="99" w:defSemiHidden="0" w:defUnhideWhenUsed="0" w:defQFormat="0" w:count="380">
-    <w:lsdException w:name="Normal" w:uiPriority="0" w:qFormat="1"/>
-    <w:lsdException w:name="heading 1" w:uiPriority="9" w:qFormat="1"/>
-    <w:lsdException w:name="heading 2" w:semiHidden="1" w:uiPriority="9" w:unhideWhenUsed="1" w:qFormat="1"/>
-    <w:lsdException w:name="heading 3" w:semiHidden="1" w:uiPriority="9" w:unhideWhenUsed="1" w:qFormat="1"/>
-    <w:lsdException w:name="heading 4" w:semiHidden="1" w:uiPriority="9" w:unhideWhenUsed="1" w:qFormat="1"/>
-    <w:lsdException w:name="heading 5" w:semiHidden="1" w:uiPriority="9" w:unhideWhenUsed="1" w:qFormat="1"/>
-    <w:lsdException w:name="heading 6" w:semiHidden="1" w:uiPriority="9" w:unhideWhenUsed="1" w:qFormat="1"/>
-    <w:lsdException w:name="heading 7" w:semiHidden="1" w:uiPriority="9" w:unhideWhenUsed="1" w:qFormat="1"/>
-    <w:lsdException w:name="heading 8" w:semiHidden="1" w:uiPriority="9" w:unhideWhenUsed="1" w:qFormat="1"/>
-    <w:lsdException w:name="heading 9" w:semiHidden="1" w:uiPriority="9" w:unhideWhenUsed="1" w:qFormat="1"/>
-    <w:lsdException w:name="index 1" w:semiHidden="1" w:unhideWhenUsed="1"/>
-    <w:lsdException w:name="index 2" w:semiHidden="1" w:unhideWhenUsed="1"/>
-    <w:lsdException w:name="index 3" w:semiHidden="1" w:unhideWhenUsed="1"/>
-    <w:lsdException w:name="index 4" w:semiHidden="1" w:unhideWhenUsed="1"/>
-    <w:lsdException w:name="index 5" w:semiHidden="1" w:unhideWhenUsed="1"/>
-    <w:lsdException w:name="index 6" w:semiHidden="1" w:unhideWhenUsed="1"/>
-    <w:lsdException w:name="index 7" w:semiHidden="1" w:unhideWhenUsed="1"/>
-    <w:lsdException w:name="index 8" w:semiHidden="1" w:unhideWhenUsed="1"/>
-    <w:lsdException w:name="index 9" w:semiHidden="1" w:unhideWhenUsed="1"/>
-    <w:lsdException w:name="toc 1" w:semiHidden="1" w:uiPriority="39" w:unhideWhenUsed="1"/>
-    <w:lsdException w:name="toc 2" w:semiHidden="1" w:uiPriority="39" w:unhideWhenUsed="1"/>
-    <w:lsdException w:name="toc 3" w:semiHidden="1" w:uiPriority="39" w:unhideWhenUsed="1"/>
-    <w:lsdException w:name="toc 4" w:semiHidden="1" w:uiPriority="39" w:unhideWhenUsed="1"/>
-    <w:lsdException w:name="toc 5" w:semiHidden="1" w:uiPriority="39" w:unhideWhenUsed="1"/>
-    <w:lsdException w:name="toc 6" w:semiHidden="1" w:uiPriority="39" w:unhideWhenUsed="1"/>
-    <w:lsdException w:name="toc 7" w:semiHidden="1" w:uiPriority="39" w:unhideWhenUsed="1"/>
-    <w:lsdException w:name="toc 8" w:semiHidden="1" w:uiPriority="39" w:unhideWhenUsed="1"/>
-    <w:lsdException w:name="toc 9" w:semiHidden="1" w:uiPriority="39" w:unhideWhenUsed="1"/>
-    <w:lsdException w:name="Normal Indent" w:semiHidden="1" w:unhideWhenUsed="1"/>
-    <w:lsdException w:name="footnote text" w:semiHidden="1" w:unhideWhenUsed="1"/>
-    <w:lsdException w:name="annotation text" w:semiHidden="1" w:unhideWhenUsed="1"/>
-    <w:lsdException w:name="header" w:semiHidden="1" w:unhideWhenUsed="1"/>
-    <w:lsdException w:name="footer" w:semiHidden="1" w:unhideWhenUsed="1"/>
-    <w:lsdException w:name="index heading" w:semiHidden="1" w:unhideWhenUsed="1"/>
-    <w:lsdException w:name="caption" w:semiHidden="1" w:uiPriority="35" w:unhideWhenUsed="1" w:qFormat="1"/>
-    <w:lsdException w:name="table of figures" w:semiHidden="1" w:unhideWhenUsed="1"/>
-    <w:lsdException w:name="envelope address" w:semiHidden="1" w:unhideWhenUsed="1"/>
-    <w:lsdException w:name="envelope return" w:semiHidden="1" w:unhideWhenUsed="1"/>
-    <w:lsdException w:name="footnote reference" w:semiHidden="1" w:unhideWhenUsed="1"/>
-    <w:lsdException w:name="annotation reference" w:semiHidden="1" w:unhideWhenUsed="1"/>
-    <w:lsdException w:name="line number" w:semiHidden="1" w:unhideWhenUsed="1"/>
-    <w:lsdException w:name="page number" w:semiHidden="1" w:unhideWhenUsed="1"/>
-    <w:lsdException w:name="endnote reference" w:semiHidden="1" w:unhideWhenUsed="1"/>
-    <w:lsdException w:name="endnote text" w:semiHidden="1" w:unhideWhenUsed="1"/>
-    <w:lsdException w:name="table of authorities" w:semiHidden="1" w:unhideWhenUsed="1"/>
-    <w:lsdException w:name="macro" w:semiHidden="1" w:unhideWhenUsed="1"/>
-    <w:lsdException w:name="toa heading" w:semiHidden="1" w:unhideWhenUsed="1"/>
-    <w:lsdException w:name="List" w:semiHidden="1" w:unhideWhenUsed="1"/>
-    <w:lsdException w:name="List Bullet" w:semiHidden="1" w:unhideWhenUsed="1"/>
-    <w:lsdException w:name="List Number" w:semiHidden="1" w:unhideWhenUsed="1"/>
-    <w:lsdException w:name="List 2" w:semiHidden="1" w:unhideWhenUsed="1"/>
-    <w:lsdException w:name="List 3" w:semiHidden="1" w:unhideWhenUsed="1"/>
-    <w:lsdException w:name="List 4" w:semiHidden="1" w:unhideWhenUsed="1"/>
-    <w:lsdException w:name="List 5" w:semiHidden="1" w:unhideWhenUsed="1"/>
-    <w:lsdException w:name="List Bullet 2" w:semiHidden="1" w:unhideWhenUsed="1"/>
-    <w:lsdException w:name="List Bullet 3" w:semiHidden="1" w:unhideWhenUsed="1"/>
-    <w:lsdException w:name="List Bullet 4" w:semiHidden="1" w:unhideWhenUsed="1"/>
-    <w:lsdException w:name="List Bullet 5" w:semiHidden="1" w:unhideWhenUsed="1"/>
-    <w:lsdException w:name="List Number 2" w:semiHidden="1" w:unhideWhenUsed="1"/>
-    <w:lsdException w:name="List Number 3" w:semiHidden="1" w:unhideWhenUsed="1"/>
-    <w:lsdException w:name="List Number 4" w:semiHidden="1" w:unhideWhenUsed="1"/>
-    <w:lsdException w:name="List Number 5" w:semiHidden="1" w:unhideWhenUsed="1"/>
-    <w:lsdException w:name="Title" w:uiPriority="10" w:qFormat="1"/>
-    <w:lsdException w:name="Closing" w:semiHidden="1" w:unhideWhenUsed="1"/>
-    <w:lsdException w:name="Signature" w:semiHidden="1" w:unhideWhenUsed="1"/>
-    <w:lsdException w:name="Default Paragraph Font" w:semiHidden="1" w:uiPriority="1" w:unhideWhenUsed="1"/>
-    <w:lsdException w:name="Body Text" w:semiHidden="1" w:unhideWhenUsed="1"/>
-    <w:lsdException w:name="Body Text Indent" w:semiHidden="1" w:unhideWhenUsed="1"/>
-    <w:lsdException w:name="List Continue" w:semiHidden="1" w:unhideWhenUsed="1"/>
-    <w:lsdException w:name="List Continue 2" w:semiHidden="1" w:unhideWhenUsed="1"/>
-    <w:lsdException w:name="List Continue 3" w:semiHidden="1" w:unhideWhenUsed="1"/>
-    <w:lsdException w:name="List Continue 4" w:semiHidden="1" w:unhideWhenUsed="1"/>
-    <w:lsdException w:name="List Continue 5" w:semiHidden="1" w:unhideWhenUsed="1"/>
-    <w:lsdException w:name="Message Header" w:semiHidden="1" w:unhideWhenUsed="1"/>
-    <w:lsdException w:name="Subtitle" w:uiPriority="11" w:qFormat="1"/>
-    <w:lsdException w:name="Salutation" w:semiHidden="1" w:unhideWhenUsed="1"/>
-    <w:lsdException w:name="Date" w:semiHidden="1" w:unhideWhenUsed="1"/>
-    <w:lsdException w:name="Body Text First Indent" w:semiHidden="1" w:unhideWhenUsed="1"/>
-    <w:lsdException w:name="Body Text First Indent 2" w:semiHidden="1" w:unhideWhenUsed="1"/>
-    <w:lsdException w:name="Note Heading" w:semiHidden="1" w:unhideWhenUsed="1"/>
-    <w:lsdException w:name="Body Text 2" w:semiHidden="1" w:unhideWhenUsed="1"/>
-    <w:lsdException w:name="Body Text 3" w:semiHidden="1" w:unhideWhenUsed="1"/>
-    <w:lsdException w:name="Body Text Indent 2" w:semiHidden="1" w:unhideWhenUsed="1"/>
-    <w:lsdException w:name="Body Text Indent 3" w:semiHidden="1" w:unhideWhenUsed="1"/>
-    <w:lsdException w:name="Block Text" w:semiHidden="1" w:unhideWhenUsed="1"/>
-    <w:lsdException w:name="Hyperlink" w:semiHidden="1" w:unhideWhenUsed="1"/>
-    <w:lsdException w:name="FollowedHyperlink" w:semiHidden="1" w:unhideWhenUsed="1"/>
-    <w:lsdException w:name="Strong" w:uiPriority="22" w:qFormat="1"/>
-    <w:lsdException w:name="Emphasis" w:uiPriority="20" w:qFormat="1"/>
-    <w:lsdException w:name="Document Map" w:semiHidden="1" w:unhideWhenUsed="1"/>
-    <w:lsdException w:name="Plain Text" w:semiHidden="1" w:unhideWhenUsed="1"/>
-    <w:lsdException w:name="E-mail Signature" w:semiHidden="1" w:unhideWhenUsed="1"/>
-    <w:lsdException w:name="HTML Top of Form" w:semiHidden="1" w:unhideWhenUsed="1"/>
-    <w:lsdException w:name="HTML Bottom of Form" w:semiHidden="1" w:unhideWhenUsed="1"/>
-    <w:lsdException w:name="Normal (Web)" w:semiHidden="1" w:unhideWhenUsed="1"/>
-    <w:lsdException w:name="HTML Acronym" w:semiHidden="1" w:unhideWhenUsed="1"/>
-    <w:lsdException w:name="HTML Address" w:semiHidden="1" w:unhideWhenUsed="1"/>
-    <w:lsdException w:name="HTML Cite" w:semiHidden="1" w:unhideWhenUsed="1"/>
-    <w:lsdException w:name="HTML Code" w:semiHidden="1" w:unhideWhenUsed="1"/>
-    <w:lsdException w:name="HTML Definition" w:semiHidden="1" w:unhideWhenUsed="1"/>
-    <w:lsdException w:name="HTML Keyboard" w:semiHidden="1" w:unhideWhenUsed="1"/>
-    <w:lsdException w:name="HTML Preformatted" w:semiHidden="1" w:unhideWhenUsed="1"/>
-    <w:lsdException w:name="HTML Sample" w:semiHidden="1" w:unhideWhenUsed="1"/>
-    <w:lsdException w:name="HTML Typewriter" w:semiHidden="1" w:unhideWhenUsed="1"/>
-    <w:lsdException w:name="HTML Variable" w:semiHidden="1" w:unhideWhenUsed="1"/>
-    <w:lsdException w:name="Normal Table" w:semiHidden="1" w:unhideWhenUsed="1"/>
-    <w:lsdException w:name="annotation subject" w:semiHidden="1" w:unhideWhenUsed="1"/>
-    <w:lsdException w:name="No List" w:semiHidden="1" w:unhideWhenUsed="1"/>
-    <w:lsdException w:name="Outline List 1" w:semiHidden="1" w:unhideWhenUsed="1"/>
-    <w:lsdException w:name="Outline List 2" w:semiHidden="1" w:unhideWhenUsed="1"/>
-    <w:lsdException w:name="Outline List 3" w:semiHidden="1" w:unhideWhenUsed="1"/>
-    <w:lsdException w:name="Table Simple 1" w:semiHidden="1" w:unhideWhenUsed="1"/>
-    <w:lsdException w:name="Table Simple 2" w:semiHidden="1" w:unhideWhenUsed="1"/>
-    <w:lsdException w:name="Table Simple 3" w:semiHidden="1" w:unhideWhenUsed="1"/>
-    <w:lsdException w:name="Table Classic 1" w:semiHidden="1" w:unhideWhenUsed="1"/>
-    <w:lsdException w:name="Table Classic 2" w:semiHidden="1" w:unhideWhenUsed="1"/>
-    <w:lsdException w:name="Table Classic 3" w:semiHidden="1" w:unhideWhenUsed="1"/>
-    <w:lsdException w:name="Table Classic 4" w:semiHidden="1" w:unhideWhenUsed="1"/>
-    <w:lsdException w:name="Table Colorful 1" w:semiHidden="1" w:unhideWhenUsed="1"/>
-    <w:lsdException w:name="Table Colorful 2" w:semiHidden="1" w:unhideWhenUsed="1"/>
-    <w:lsdException w:name="Table Colorful 3" w:semiHidden="1" w:unhideWhenUsed="1"/>
-    <w:lsdException w:name="Table Columns 1" w:semiHidden="1" w:unhideWhenUsed="1"/>
-    <w:lsdException w:name="Table Columns 2" w:semiHidden="1" w:unhideWhenUsed="1"/>
-    <w:lsdException w:name="Table Columns 3" w:semiHidden="1" w:unhideWhenUsed="1"/>
-    <w:lsdException w:name="Table Columns 4" w:semiHidden="1" w:unhideWhenUsed="1"/>
-    <w:lsdException w:name="Table Columns 5" w:semiHidden="1" w:unhideWhenUsed="1"/>
-    <w:lsdException w:name="Table Grid 1" w:semiHidden="1" w:unhideWhenUsed="1"/>
-    <w:lsdException w:name="Table Grid 2" w:semiHidden="1" w:unhideWhenUsed="1"/>
-    <w:lsdException w:name="Table Grid 3" w:semiHidden="1" w:unhideWhenUsed="1"/>
-    <w:lsdException w:name="Table Grid 4" w:semiHidden="1" w:unhideWhenUsed="1"/>
-    <w:lsdException w:name="Table Grid 5" w:semiHidden="1" w:unhideWhenUsed="1"/>
-    <w:lsdException w:name="Table Grid 6" w:semiHidden="1" w:unhideWhenUsed="1"/>
-    <w:lsdException w:name="Table Grid 7" w:semiHidden="1" w:unhideWhenUsed="1"/>
-    <w:lsdException w:name="Table Grid 8" w:semiHidden="1" w:unhideWhenUsed="1"/>
-    <w:lsdException w:name="Table List 1" w:semiHidden="1" w:unhideWhenUsed="1"/>
-    <w:lsdException w:name="Table List 2" w:semiHidden="1" w:unhideWhenUsed="1"/>
-    <w:lsdException w:name="Table List 3" w:semiHidden="1" w:unhideWhenUsed="1"/>
-    <w:lsdException w:name="Table List 4" w:semiHidden="1" w:unhideWhenUsed="1"/>
-    <w:lsdException w:name="Table List 5" w:semiHidden="1" w:unhideWhenUsed="1"/>
-    <w:lsdException w:name="Table List 6" w:semiHidden="1" w:unhideWhenUsed="1"/>
-    <w:lsdException w:name="Table List 7" w:semiHidden="1" w:unhideWhenUsed="1"/>
-    <w:lsdException w:name="Table List 8" w:semiHidden="1" w:unhideWhenUsed="1"/>
-    <w:lsdException w:name="Table 3D effects 1" w:semiHidden="1" w:unhideWhenUsed="1"/>
-    <w:lsdException w:name="Table 3D effects 2" w:semiHidden="1" w:unhideWhenUsed="1"/>
-    <w:lsdException w:name="Table 3D effects 3" w:semiHidden="1" w:unhideWhenUsed="1"/>
-    <w:lsdException w:name="Table Contemporary" w:semiHidden="1" w:unhideWhenUsed="1"/>
-    <w:lsdException w:name="Table Elegant" w:semiHidden="1" w:unhideWhenUsed="1"/>
-    <w:lsdException w:name="Table Professional" w:semiHidden="1" w:unhideWhenUsed="1"/>
-    <w:lsdException w:name="Table Subtle 1" w:semiHidden="1" w:unhideWhenUsed="1"/>
-    <w:lsdException w:name="Table Subtle 2" w:semiHidden="1" w:unhideWhenUsed="1"/>
-    <w:lsdException w:name="Table Web 1" w:semiHidden="1" w:unhideWhenUsed="1"/>
-    <w:lsdException w:name="Table Web 2" w:semiHidden="1" w:unhideWhenUsed="1"/>
-    <w:lsdException w:name="Table Web 3" w:semiHidden="1" w:unhideWhenUsed="1"/>
-    <w:lsdException w:name="Balloon Text" w:semiHidden="1" w:unhideWhenUsed="1"/>
-    <w:lsdException w:name="Table Grid" w:uiPriority="39"/>
-    <w:lsdException w:name="Table Theme" w:semiHidden="1" w:unhideWhenUsed="1"/>
-    <w:lsdException w:name="Note Level 1" w:semiHidden="1" w:unhideWhenUsed="1"/>
-    <w:lsdException w:name="Note Level 2" w:semiHidden="1" w:unhideWhenUsed="1"/>
-    <w:lsdException w:name="Note Level 3" w:semiHidden="1" w:unhideWhenUsed="1"/>
-    <w:lsdException w:name="Note Level 4" w:semiHidden="1" w:unhideWhenUsed="1"/>
-    <w:lsdException w:name="Note Level 5" w:semiHidden="1" w:unhideWhenUsed="1"/>
-    <w:lsdException w:name="Note Level 6" w:semiHidden="1" w:unhideWhenUsed="1"/>
-    <w:lsdException w:name="Note Level 7" w:semiHidden="1" w:unhideWhenUsed="1"/>
-    <w:lsdException w:name="Note Level 8" w:semiHidden="1" w:unhideWhenUsed="1"/>
-    <w:lsdException w:name="Note Level 9" w:semiHidden="1" w:unhideWhenUsed="1"/>
-    <w:lsdException w:name="Placeholder Text" w:semiHidden="1"/>
-    <w:lsdException w:name="No Spacing" w:uiPriority="1" w:qFormat="1"/>
-    <w:lsdException w:name="Light Shading" w:uiPriority="60"/>
-    <w:lsdException w:name="Light List" w:uiPriority="61"/>
-    <w:lsdException w:name="Light Grid" w:uiPriority="62"/>
-    <w:lsdException w:name="Medium Shading 1" w:uiPriority="63"/>
-    <w:lsdException w:name="Medium Shading 2" w:uiPriority="64"/>
-    <w:lsdException w:name="Medium List 1" w:uiPriority="65"/>
-    <w:lsdException w:name="Medium List 2" w:uiPriority="66"/>
-    <w:lsdException w:name="Medium Grid 1" w:uiPriority="67"/>
-    <w:lsdException w:name="Medium Grid 2" w:uiPriority="68"/>
-    <w:lsdException w:name="Medium Grid 3" w:uiPriority="69"/>
-    <w:lsdException w:name="Dark List" w:uiPriority="70"/>
-    <w:lsdException w:name="Colorful Shading" w:uiPriority="71"/>
-    <w:lsdException w:name="Colorful List" w:uiPriority="72"/>
-    <w:lsdException w:name="Colorful Grid" w:uiPriority="73"/>
-    <w:lsdException w:name="Light Shading Accent 1" w:uiPriority="60"/>
-    <w:lsdException w:name="Light List Accent 1" w:uiPriority="61"/>
-    <w:lsdException w:name="Light Grid Accent 1" w:uiPriority="62"/>
-    <w:lsdException w:name="Medium Shading 1 Accent 1" w:uiPriority="63"/>
-    <w:lsdException w:name="Medium Shading 2 Accent 1" w:uiPriority="64"/>
-    <w:lsdException w:name="Medium List 1 Accent 1" w:uiPriority="65"/>
-    <w:lsdException w:name="Revision" w:semiHidden="1"/>
-    <w:lsdException w:name="List Paragraph" w:uiPriority="34" w:qFormat="1"/>
-    <w:lsdException w:name="Quote" w:uiPriority="29" w:qFormat="1"/>
-    <w:lsdException w:name="Intense Quote" w:uiPriority="30" w:qFormat="1"/>
-    <w:lsdException w:name="Medium List 2 Accent 1" w:uiPriority="66"/>
-    <w:lsdException w:name="Medium Grid 1 Accent 1" w:uiPriority="67"/>
-    <w:lsdException w:name="Medium Grid 2 Accent 1" w:uiPriority="68"/>
-    <w:lsdException w:name="Medium Grid 3 Accent 1" w:uiPriority="69"/>
-    <w:lsdException w:name="Dark List Accent 1" w:uiPriority="70"/>
-    <w:lsdException w:name="Colorful Shading Accent 1" w:uiPriority="71"/>
-    <w:lsdException w:name="Colorful List Accent 1" w:uiPriority="72"/>
-    <w:lsdException w:name="Colorful Grid Accent 1" w:uiPriority="73"/>
-    <w:lsdException w:name="Light Shading Accent 2" w:uiPriority="60"/>
-    <w:lsdException w:name="Light List Accent 2" w:uiPriority="61"/>
-    <w:lsdException w:name="Light Grid Accent 2" w:uiPriority="62"/>
-    <w:lsdException w:name="Medium Shading 1 Accent 2" w:uiPriority="63"/>
-    <w:lsdException w:name="Medium Shading 2 Accent 2" w:uiPriority="64"/>
-    <w:lsdException w:name="Medium List 1 Accent 2" w:uiPriority="65"/>
-    <w:lsdException w:name="Medium List 2 Accent 2" w:uiPriority="66"/>
-    <w:lsdException w:name="Medium Grid 1 Accent 2" w:uiPriority="67"/>
-    <w:lsdException w:name="Medium Grid 2 Accent 2" w:uiPriority="68"/>
-    <w:lsdException w:name="Medium Grid 3 Accent 2" w:uiPriority="69"/>
-    <w:lsdException w:name="Dark List Accent 2" w:uiPriority="70"/>
-    <w:lsdException w:name="Colorful Shading Accent 2" w:uiPriority="71"/>
-    <w:lsdException w:name="Colorful List Accent 2" w:uiPriority="72"/>
-    <w:lsdException w:name="Colorful Grid Accent 2" w:uiPriority="73"/>
-    <w:lsdException w:name="Light Shading Accent 3" w:uiPriority="60"/>
-    <w:lsdException w:name="Light List Accent 3" w:uiPriority="61"/>
-    <w:lsdException w:name="Light Grid Accent 3" w:uiPriority="62"/>
-    <w:lsdException w:name="Medium Shading 1 Accent 3" w:uiPriority="63"/>
-    <w:lsdException w:name="Medium Shading 2 Accent 3" w:uiPriority="64"/>
-    <w:lsdException w:name="Medium List 1 Accent 3" w:uiPriority="65"/>
-    <w:lsdException w:name="Medium List 2 Accent 3" w:uiPriority="66"/>
-    <w:lsdException w:name="Medium Grid 1 Accent 3" w:uiPriority="67"/>
-    <w:lsdException w:name="Medium Grid 2 Accent 3" w:uiPriority="68"/>
-    <w:lsdException w:name="Medium Grid 3 Accent 3" w:uiPriority="69"/>
-    <w:lsdException w:name="Dark List Accent 3" w:uiPriority="70"/>
-    <w:lsdException w:name="Colorful Shading Accent 3" w:uiPriority="71"/>
-    <w:lsdException w:name="Colorful List Accent 3" w:uiPriority="72"/>
-    <w:lsdException w:name="Colorful Grid Accent 3" w:uiPriority="73"/>
-    <w:lsdException w:name="Light Shading Accent 4" w:uiPriority="60"/>
-    <w:lsdException w:name="Light List Accent 4" w:uiPriority="61"/>
-    <w:lsdException w:name="Light Grid Accent 4" w:uiPriority="62"/>
-    <w:lsdException w:name="Medium Shading 1 Accent 4" w:uiPriority="63"/>
-    <w:lsdException w:name="Medium Shading 2 Accent 4" w:uiPriority="64"/>
-    <w:lsdException w:name="Medium List 1 Accent 4" w:uiPriority="65"/>
-    <w:lsdException w:name="Medium List 2 Accent 4" w:uiPriority="66"/>
-    <w:lsdException w:name="Medium Grid 1 Accent 4" w:uiPriority="67"/>
-    <w:lsdException w:name="Medium Grid 2 Accent 4" w:uiPriority="68"/>
-    <w:lsdException w:name="Medium Grid 3 Accent 4" w:uiPriority="69"/>
-    <w:lsdException w:name="Dark List Accent 4" w:uiPriority="70"/>
-    <w:lsdException w:name="Colorful Shading Accent 4" w:uiPriority="71"/>
-    <w:lsdException w:name="Colorful List Accent 4" w:uiPriority="72"/>
-    <w:lsdException w:name="Colorful Grid Accent 4" w:uiPriority="73"/>
-    <w:lsdException w:name="Light Shading Accent 5" w:uiPriority="60"/>
-    <w:lsdException w:name="Light List Accent 5" w:uiPriority="61"/>
-    <w:lsdException w:name="Light Grid Accent 5" w:uiPriority="62"/>
-    <w:lsdException w:name="Medium Shading 1 Accent 5" w:uiPriority="63"/>
-    <w:lsdException w:name="Medium Shading 2 Accent 5" w:uiPriority="64"/>
-    <w:lsdException w:name="Medium List 1 Accent 5" w:uiPriority="65"/>
-    <w:lsdException w:name="Medium List 2 Accent 5" w:uiPriority="66"/>
-    <w:lsdException w:name="Medium Grid 1 Accent 5" w:uiPriority="67"/>
-    <w:lsdException w:name="Medium Grid 2 Accent 5" w:uiPriority="68"/>
-    <w:lsdException w:name="Medium Grid 3 Accent 5" w:uiPriority="69"/>
-    <w:lsdException w:name="Dark List Accent 5" w:uiPriority="70"/>
-    <w:lsdException w:name="Colorful Shading Accent 5" w:uiPriority="71"/>
-    <w:lsdException w:name="Colorful List Accent 5" w:uiPriority="72"/>
-    <w:lsdException w:name="Colorful Grid Accent 5" w:uiPriority="73"/>
-    <w:lsdException w:name="Light Shading Accent 6" w:uiPriority="60"/>
-    <w:lsdException w:name="Light List Accent 6" w:uiPriority="61"/>
-    <w:lsdException w:name="Light Grid Accent 6" w:uiPriority="62"/>
-    <w:lsdException w:name="Medium Shading 1 Accent 6" w:uiPriority="63"/>
-    <w:lsdException w:name="Medium Shading 2 Accent 6" w:uiPriority="64"/>
-    <w:lsdException w:name="Medium List 1 Accent 6" w:uiPriority="65"/>
-    <w:lsdException w:name="Medium List 2 Accent 6" w:uiPriority="66"/>
-    <w:lsdException w:name="Medium Grid 1 Accent 6" w:uiPriority="67"/>
-    <w:lsdException w:name="Medium Grid 2 Accent 6" w:uiPriority="68"/>
-    <w:lsdException w:name="Medium Grid 3 Accent 6" w:uiPriority="69"/>
-    <w:lsdException w:name="Dark List Accent 6" w:uiPriority="70"/>
-    <w:lsdException w:name="Colorful Shading Accent 6" w:uiPriority="71"/>
-    <w:lsdException w:name="Colorful List Accent 6" w:uiPriority="72"/>
-    <w:lsdException w:name="Colorful Grid Accent 6" w:uiPriority="73"/>
-    <w:lsdException w:name="Subtle Emphasis" w:uiPriority="19" w:qFormat="1"/>
-    <w:lsdException w:name="Intense Emphasis" w:uiPriority="21" w:qFormat="1"/>
-    <w:lsdException w:name="Subtle Reference" w:uiPriority="31" w:qFormat="1"/>
-    <w:lsdException w:name="Intense Reference" w:uiPriority="32" w:qFormat="1"/>
-    <w:lsdException w:name="Book Title" w:uiPriority="33" w:qFormat="1"/>
-    <w:lsdException w:name="Bibliography" w:semiHidden="1" w:uiPriority="37" w:unhideWhenUsed="1"/>
-    <w:lsdException w:name="TOC Heading" w:semiHidden="1" w:uiPriority="39" w:unhideWhenUsed="1" w:qFormat="1"/>
-    <w:lsdException w:name="Plain Table 1" w:uiPriority="41"/>
-    <w:lsdException w:name="Plain Table 2" w:uiPriority="42"/>
-    <w:lsdException w:name="Plain Table 3" w:uiPriority="43"/>
-    <w:lsdException w:name="Plain Table 4" w:uiPriority="44"/>
-    <w:lsdException w:name="Plain Table 5" w:uiPriority="45"/>
-    <w:lsdException w:name="Grid Table Light" w:uiPriority="40"/>
-    <w:lsdException w:name="Grid Table 1 Light" w:uiPriority="46"/>
-    <w:lsdException w:name="Grid Table 2" w:uiPriority="47"/>
-    <w:lsdException w:name="Grid Table 3" w:uiPriority="48"/>
-    <w:lsdException w:name="Grid Table 4" w:uiPriority="49"/>
-    <w:lsdException w:name="Grid Table 5 Dark" w:uiPriority="50"/>
-    <w:lsdException w:name="Grid Table 6 Colorful" w:uiPriority="51"/>
-    <w:lsdException w:name="Grid Table 7 Colorful" w:uiPriority="52"/>
-    <w:lsdException w:name="Grid Table 1 Light Accent 1" w:uiPriority="46"/>
-    <w:lsdException w:name="Grid Table 2 Accent 1" w:uiPriority="47"/>
-    <w:lsdException w:name="Grid Table 3 Accent 1" w:uiPriority="48"/>
-    <w:lsdException w:name="Grid Table 4 Accent 1" w:uiPriority="49"/>
-    <w:lsdException w:name="Grid Table 5 Dark Accent 1" w:uiPriority="50"/>
-    <w:lsdException w:name="Grid Table 6 Colorful Accent 1" w:uiPriority="51"/>
-    <w:lsdException w:name="Grid Table 7 Colorful Accent 1" w:uiPriority="52"/>
-    <w:lsdException w:name="Grid Table 1 Light Accent 2" w:uiPriority="46"/>
-    <w:lsdException w:name="Grid Table 2 Accent 2" w:uiPriority="47"/>
-    <w:lsdException w:name="Grid Table 3 Accent 2" w:uiPriority="48"/>
-    <w:lsdException w:name="Grid Table 4 Accent 2" w:uiPriority="49"/>
-    <w:lsdException w:name="Grid Table 5 Dark Accent 2" w:uiPriority="50"/>
-    <w:lsdException w:name="Grid Table 6 Colorful Accent 2" w:uiPriority="51"/>
-    <w:lsdException w:name="Grid Table 7 Colorful Accent 2" w:uiPriority="52"/>
-    <w:lsdException w:name="Grid Table 1 Light Accent 3" w:uiPriority="46"/>
-    <w:lsdException w:name="Grid Table 2 Accent 3" w:uiPriority="47"/>
-    <w:lsdException w:name="Grid Table 3 Accent 3" w:uiPriority="48"/>
-    <w:lsdException w:name="Grid Table 4 Accent 3" w:uiPriority="49"/>
-    <w:lsdException w:name="Grid Table 5 Dark Accent 3" w:uiPriority="50"/>
-    <w:lsdException w:name="Grid Table 6 Colorful Accent 3" w:uiPriority="51"/>
-    <w:lsdException w:name="Grid Table 7 Colorful Accent 3" w:uiPriority="52"/>
-    <w:lsdException w:name="Grid Table 1 Light Accent 4" w:uiPriority="46"/>
-    <w:lsdException w:name="Grid Table 2 Accent 4" w:uiPriority="47"/>
-    <w:lsdException w:name="Grid Table 3 Accent 4" w:uiPriority="48"/>
-    <w:lsdException w:name="Grid Table 4 Accent 4" w:uiPriority="49"/>
-    <w:lsdException w:name="Grid Table 5 Dark Accent 4" w:uiPriority="50"/>
-    <w:lsdException w:name="Grid Table 6 Colorful Accent 4" w:uiPriority="51"/>
-    <w:lsdException w:name="Grid Table 7 Colorful Accent 4" w:uiPriority="52"/>
-    <w:lsdException w:name="Grid Table 1 Light Accent 5" w:uiPriority="46"/>
-    <w:lsdException w:name="Grid Table 2 Accent 5" w:uiPriority="47"/>
-    <w:lsdException w:name="Grid Table 3 Accent 5" w:uiPriority="48"/>
-    <w:lsdException w:name="Grid Table 4 Accent 5" w:uiPriority="49"/>
-    <w:lsdException w:name="Grid Table 5 Dark Accent 5" w:uiPriority="50"/>
-    <w:lsdException w:name="Grid Table 6 Colorful Accent 5" w:uiPriority="51"/>
-    <w:lsdException w:name="Grid Table 7 Colorful Accent 5" w:uiPriority="52"/>
-    <w:lsdException w:name="Grid Table 1 Light Accent 6" w:uiPriority="46"/>
-    <w:lsdException w:name="Grid Table 2 Accent 6" w:uiPriority="47"/>
-    <w:lsdException w:name="Grid Table 3 Accent 6" w:uiPriority="48"/>
-    <w:lsdException w:name="Grid Table 4 Accent 6" w:uiPriority="49"/>
-    <w:lsdException w:name="Grid Table 5 Dark Accent 6" w:uiPriority="50"/>
-    <w:lsdException w:name="Grid Table 6 Colorful Accent 6" w:uiPriority="51"/>
-    <w:lsdException w:name="Grid Table 7 Colorful Accent 6" w:uiPriority="52"/>
-    <w:lsdException w:name="List Table 1 Light" w:uiPriority="46"/>
-    <w:lsdException w:name="List Table 2" w:uiPriority="47"/>
-    <w:lsdException w:name="List Table 3" w:uiPriority="48"/>
-    <w:lsdException w:name="List Table 4" w:uiPriority="49"/>
-    <w:lsdException w:name="List Table 5 Dark" w:uiPriority="50"/>
-    <w:lsdException w:name="List Table 6 Colorful" w:uiPriority="51"/>
-    <w:lsdException w:name="List Table 7 Colorful" w:uiPriority="52"/>
-    <w:lsdException w:name="List Table 1 Light Accent 1" w:uiPriority="46"/>
-    <w:lsdException w:name="List Table 2 Accent 1" w:uiPriority="47"/>
-    <w:lsdException w:name="List Table 3 Accent 1" w:uiPriority="48"/>
-    <w:lsdException w:name="List Table 4 Accent 1" w:uiPriority="49"/>
-    <w:lsdException w:name="List Table 5 Dark Accent 1" w:uiPriority="50"/>
-    <w:lsdException w:name="List Table 6 Colorful Accent 1" w:uiPriority="51"/>
-    <w:lsdException w:name="List Table 7 Colorful Accent 1" w:uiPriority="52"/>
-    <w:lsdException w:name="List Table 1 Light Accent 2" w:uiPriority="46"/>
-    <w:lsdException w:name="List Table 2 Accent 2" w:uiPriority="47"/>
-    <w:lsdException w:name="List Table 3 Accent 2" w:uiPriority="48"/>
-    <w:lsdException w:name="List Table 4 Accent 2" w:uiPriority="49"/>
-    <w:lsdException w:name="List Table 5 Dark Accent 2" w:uiPriority="50"/>
-    <w:lsdException w:name="List Table 6 Colorful Accent 2" w:uiPriority="51"/>
-    <w:lsdException w:name="List Table 7 Colorful Accent 2" w:uiPriority="52"/>
-    <w:lsdException w:name="List Table 1 Light Accent 3" w:uiPriority="46"/>
-    <w:lsdException w:name="List Table 2 Accent 3" w:uiPriority="47"/>
-    <w:lsdException w:name="List Table 3 Accent 3" w:uiPriority="48"/>
-    <w:lsdException w:name="List Table 4 Accent 3" w:uiPriority="49"/>
-    <w:lsdException w:name="List Table 5 Dark Accent 3" w:uiPriority="50"/>
-    <w:lsdException w:name="List Table 6 Colorful Accent 3" w:uiPriority="51"/>
-    <w:lsdException w:name="List Table 7 Colorful Accent 3" w:uiPriority="52"/>
-    <w:lsdException w:name="List Table 1 Light Accent 4" w:uiPriority="46"/>
-    <w:lsdException w:name="List Table 2 Accent 4" w:uiPriority="47"/>
-    <w:lsdException w:name="List Table 3 Accent 4" w:uiPriority="48"/>
-    <w:lsdException w:name="List Table 4 Accent 4" w:uiPriority="49"/>
-    <w:lsdException w:name="List Table 5 Dark Accent 4" w:uiPriority="50"/>
-    <w:lsdException w:name="List Table 6 Colorful Accent 4" w:uiPriority="51"/>
-    <w:lsdException w:name="List Table 7 Colorful Accent 4" w:uiPriority="52"/>
-    <w:lsdException w:name="List Table 1 Light Accent 5" w:uiPriority="46"/>
-    <w:lsdException w:name="List Table 2 Accent 5" w:uiPriority="47"/>
-    <w:lsdException w:name="List Table 3 Accent 5" w:uiPriority="48"/>
-    <w:lsdException w:name="List Table 4 Accent 5" w:uiPriority="49"/>
-    <w:lsdException w:name="List Table 5 Dark Accent 5" w:uiPriority="50"/>
-    <w:lsdException w:name="List Table 6 Colorful Accent 5" w:uiPriority="51"/>
-    <w:lsdException w:name="List Table 7 Colorful Accent 5" w:uiPriority="52"/>
-    <w:lsdException w:name="List Table 1 Light Accent 6" w:uiPriority="46"/>
-    <w:lsdException w:name="List Table 2 Accent 6" w:uiPriority="47"/>
-    <w:lsdException w:name="List Table 3 Accent 6" w:uiPriority="48"/>
-    <w:lsdException w:name="List Table 4 Accent 6" w:uiPriority="49"/>
-    <w:lsdException w:name="List Table 5 Dark Accent 6" w:uiPriority="50"/>
-    <w:lsdException w:name="List Table 6 Colorful Accent 6" w:uiPriority="51"/>
-    <w:lsdException w:name="List Table 7 Colorful Accent 6" w:uiPriority="52"/>
+  <w:latentStyles w:defLockedState="0" w:defUIPriority="99" w:defSemiHidden="1" w:defUnhideWhenUsed="1" w:defQFormat="0" w:count="276">
+    <w:lsdException w:name="Normal" w:semiHidden="0" w:uiPriority="0" w:unhideWhenUsed="0" w:qFormat="1"/>
+    <w:lsdException w:name="heading 1" w:semiHidden="0" w:uiPriority="9" w:unhideWhenUsed="0" w:qFormat="1"/>
+    <w:lsdException w:name="heading 2" w:uiPriority="9" w:qFormat="1"/>
+    <w:lsdException w:name="heading 3" w:uiPriority="9" w:qFormat="1"/>
+    <w:lsdException w:name="heading 4" w:uiPriority="9" w:qFormat="1"/>
+    <w:lsdException w:name="heading 5" w:uiPriority="9" w:qFormat="1"/>
+    <w:lsdException w:name="heading 6" w:uiPriority="9" w:qFormat="1"/>
+    <w:lsdException w:name="heading 7" w:uiPriority="9" w:qFormat="1"/>
+    <w:lsdException w:name="heading 8" w:uiPriority="9" w:qFormat="1"/>
+    <w:lsdException w:name="heading 9" w:uiPriority="9" w:qFormat="1"/>
+    <w:lsdException w:name="toc 1" w:uiPriority="39"/>
+    <w:lsdException w:name="toc 2" w:uiPriority="39"/>
+    <w:lsdException w:name="toc 3" w:uiPriority="39"/>
+    <w:lsdException w:name="toc 4" w:uiPriority="39"/>
+    <w:lsdException w:name="toc 5" w:uiPriority="39"/>
+    <w:lsdException w:name="toc 6" w:uiPriority="39"/>
+    <w:lsdException w:name="toc 7" w:uiPriority="39"/>
+    <w:lsdException w:name="toc 8" w:uiPriority="39"/>
+    <w:lsdException w:name="toc 9" w:uiPriority="39"/>
+    <w:lsdException w:name="caption" w:uiPriority="35" w:qFormat="1"/>
+    <w:lsdException w:name="Title" w:semiHidden="0" w:uiPriority="10" w:unhideWhenUsed="0" w:qFormat="1"/>
+    <w:lsdException w:name="Default Paragraph Font" w:uiPriority="1"/>
+    <w:lsdException w:name="Subtitle" w:semiHidden="0" w:uiPriority="11" w:unhideWhenUsed="0" w:qFormat="1"/>
+    <w:lsdException w:name="Strong" w:semiHidden="0" w:uiPriority="22" w:unhideWhenUsed="0" w:qFormat="1"/>
+    <w:lsdException w:name="Emphasis" w:semiHidden="0" w:uiPriority="20" w:unhideWhenUsed="0" w:qFormat="1"/>
+    <w:lsdException w:name="Table Grid" w:semiHidden="0" w:uiPriority="39" w:unhideWhenUsed="0"/>
+    <w:lsdException w:name="Placeholder Text" w:unhideWhenUsed="0"/>
+    <w:lsdException w:name="No Spacing" w:semiHidden="0" w:uiPriority="1" w:unhideWhenUsed="0" w:qFormat="1"/>
+    <w:lsdException w:name="Light Shading" w:semiHidden="0" w:uiPriority="60" w:unhideWhenUsed="0"/>
+    <w:lsdException w:name="Light List" w:semiHidden="0" w:uiPriority="61" w:unhideWhenUsed="0"/>
+    <w:lsdException w:name="Light Grid" w:semiHidden="0" w:uiPriority="62" w:unhideWhenUsed="0"/>
+    <w:lsdException w:name="Medium Shading 1" w:semiHidden="0" w:uiPriority="63" w:unhideWhenUsed="0"/>
+    <w:lsdException w:name="Medium Shading 2" w:semiHidden="0" w:uiPriority="64" w:unhideWhenUsed="0"/>
+    <w:lsdException w:name="Medium List 1" w:semiHidden="0" w:uiPriority="65" w:unhideWhenUsed="0"/>
+    <w:lsdException w:name="Medium List 2" w:semiHidden="0" w:uiPriority="66" w:unhideWhenUsed="0"/>
+    <w:lsdException w:name="Medium Grid 1" w:semiHidden="0" w:uiPriority="67" w:unhideWhenUsed="0"/>
+    <w:lsdException w:name="Medium Grid 2" w:semiHidden="0" w:uiPriority="68" w:unhideWhenUsed="0"/>
+    <w:lsdException w:name="Medium Grid 3" w:semiHidden="0" w:uiPriority="69" w:unhideWhenUsed="0"/>
+    <w:lsdException w:name="Dark List" w:semiHidden="0" w:uiPriority="70" w:unhideWhenUsed="0"/>
+    <w:lsdException w:name="Colorful Shading" w:semiHidden="0" w:uiPriority="71" w:unhideWhenUsed="0"/>
+    <w:lsdException w:name="Colorful List" w:semiHidden="0" w:uiPriority="72" w:unhideWhenUsed="0"/>
+    <w:lsdException w:name="Colorful Grid" w:semiHidden="0" w:uiPriority="73" w:unhideWhenUsed="0"/>
+    <w:lsdException w:name="Light Shading Accent 1" w:semiHidden="0" w:uiPriority="60" w:unhideWhenUsed="0"/>
+    <w:lsdException w:name="Light List Accent 1" w:semiHidden="0" w:uiPriority="61" w:unhideWhenUsed="0"/>
+    <w:lsdException w:name="Light Grid Accent 1" w:semiHidden="0" w:uiPriority="62" w:unhideWhenUsed="0"/>
+    <w:lsdException w:name="Medium Shading 1 Accent 1" w:semiHidden="0" w:uiPriority="63" w:unhideWhenUsed="0"/>
+    <w:lsdException w:name="Medium Shading 2 Accent 1" w:semiHidden="0" w:uiPriority="64" w:unhideWhenUsed="0"/>
+    <w:lsdException w:name="Medium List 1 Accent 1" w:semiHidden="0" w:uiPriority="65" w:unhideWhenUsed="0"/>
+    <w:lsdException w:name="Revision" w:unhideWhenUsed="0"/>
+    <w:lsdException w:name="List Paragraph" w:semiHidden="0" w:uiPriority="34" w:unhideWhenUsed="0" w:qFormat="1"/>
+    <w:lsdException w:name="Quote" w:semiHidden="0" w:uiPriority="29" w:unhideWhenUsed="0" w:qFormat="1"/>
+    <w:lsdException w:name="Intense Quote" w:semiHidden="0" w:uiPriority="30" w:unhideWhenUsed="0" w:qFormat="1"/>
+    <w:lsdException w:name="Medium List 2 Accent 1" w:semiHidden="0" w:uiPriority="66" w:unhideWhenUsed="0"/>
+    <w:lsdException w:name="Medium Grid 1 Accent 1" w:semiHidden="0" w:uiPriority="67" w:unhideWhenUsed="0"/>
+    <w:lsdException w:name="Medium Grid 2 Accent 1" w:semiHidden="0" w:uiPriority="68" w:unhideWhenUsed="0"/>
+    <w:lsdException w:name="Medium Grid 3 Accent 1" w:semiHidden="0" w:uiPriority="69" w:unhideWhenUsed="0"/>
+    <w:lsdException w:name="Dark List Accent 1" w:semiHidden="0" w:uiPriority="70" w:unhideWhenUsed="0"/>
+    <w:lsdException w:name="Colorful Shading Accent 1" w:semiHidden="0" w:uiPriority="71" w:unhideWhenUsed="0"/>
+    <w:lsdException w:name="Colorful List Accent 1" w:semiHidden="0" w:uiPriority="72" w:unhideWhenUsed="0"/>
+    <w:lsdException w:name="Colorful Grid Accent 1" w:semiHidden="0" w:uiPriority="73" w:unhideWhenUsed="0"/>
+    <w:lsdException w:name="Light Shading Accent 2" w:semiHidden="0" w:uiPriority="60" w:unhideWhenUsed="0"/>
+    <w:lsdException w:name="Light List Accent 2" w:semiHidden="0" w:uiPriority="61" w:unhideWhenUsed="0"/>
+    <w:lsdException w:name="Light Grid Accent 2" w:semiHidden="0" w:uiPriority="62" w:unhideWhenUsed="0"/>
+    <w:lsdException w:name="Medium Shading 1 Accent 2" w:semiHidden="0" w:uiPriority="63" w:unhideWhenUsed="0"/>
+    <w:lsdException w:name="Medium Shading 2 Accent 2" w:semiHidden="0" w:uiPriority="64" w:unhideWhenUsed="0"/>
+    <w:lsdException w:name="Medium List 1 Accent 2" w:semiHidden="0" w:uiPriority="65" w:unhideWhenUsed="0"/>
+    <w:lsdException w:name="Medium List 2 Accent 2" w:semiHidden="0" w:uiPriority="66" w:unhideWhenUsed="0"/>
+    <w:lsdException w:name="Medium Grid 1 Accent 2" w:semiHidden="0" w:uiPriority="67" w:unhideWhenUsed="0"/>
+    <w:lsdException w:name="Medium Grid 2 Accent 2" w:semiHidden="0" w:uiPriority="68" w:unhideWhenUsed="0"/>
+    <w:lsdException w:name="Medium Grid 3 Accent 2" w:semiHidden="0" w:uiPriority="69" w:unhideWhenUsed="0"/>
+    <w:lsdException w:name="Dark List Accent 2" w:semiHidden="0" w:uiPriority="70" w:unhideWhenUsed="0"/>
+    <w:lsdException w:name="Colorful Shading Accent 2" w:semiHidden="0" w:uiPriority="71" w:unhideWhenUsed="0"/>
+    <w:lsdException w:name="Colorful List Accent 2" w:semiHidden="0" w:uiPriority="72" w:unhideWhenUsed="0"/>
+    <w:lsdException w:name="Colorful Grid Accent 2" w:semiHidden="0" w:uiPriority="73" w:unhideWhenUsed="0"/>
+    <w:lsdException w:name="Light Shading Accent 3" w:semiHidden="0" w:uiPriority="60" w:unhideWhenUsed="0"/>
+    <w:lsdException w:name="Light List Accent 3" w:semiHidden="0" w:uiPriority="61" w:unhideWhenUsed="0"/>
+    <w:lsdException w:name="Light Grid Accent 3" w:semiHidden="0" w:uiPriority="62" w:unhideWhenUsed="0"/>
+    <w:lsdException w:name="Medium Shading 1 Accent 3" w:semiHidden="0" w:uiPriority="63" w:unhideWhenUsed="0"/>
+    <w:lsdException w:name="Medium Shading 2 Accent 3" w:semiHidden="0" w:uiPriority="64" w:unhideWhenUsed="0"/>
+    <w:lsdException w:name="Medium List 1 Accent 3" w:semiHidden="0" w:uiPriority="65" w:unhideWhenUsed="0"/>
+    <w:lsdException w:name="Medium List 2 Accent 3" w:semiHidden="0" w:uiPriority="66" w:unhideWhenUsed="0"/>
+    <w:lsdException w:name="Medium Grid 1 Accent 3" w:semiHidden="0" w:uiPriority="67" w:unhideWhenUsed="0"/>
+    <w:lsdException w:name="Medium Grid 2 Accent 3" w:semiHidden="0" w:uiPriority="68" w:unhideWhenUsed="0"/>
+    <w:lsdException w:name="Medium Grid 3 Accent 3" w:semiHidden="0" w:uiPriority="69" w:unhideWhenUsed="0"/>
+    <w:lsdException w:name="Dark List Accent 3" w:semiHidden="0" w:uiPriority="70" w:unhideWhenUsed="0"/>
+    <w:lsdException w:name="Colorful Shading Accent 3" w:semiHidden="0" w:uiPriority="71" w:unhideWhenUsed="0"/>
+    <w:lsdException w:name="Colorful List Accent 3" w:semiHidden="0" w:uiPriority="72" w:unhideWhenUsed="0"/>
+    <w:lsdException w:name="Colorful Grid Accent 3" w:semiHidden="0" w:uiPriority="73" w:unhideWhenUsed="0"/>
+    <w:lsdException w:name="Light Shading Accent 4" w:semiHidden="0" w:uiPriority="60" w:unhideWhenUsed="0"/>
+    <w:lsdException w:name="Light List Accent 4" w:semiHidden="0" w:uiPriority="61" w:unhideWhenUsed="0"/>
+    <w:lsdException w:name="Light Grid Accent 4" w:semiHidden="0" w:uiPriority="62" w:unhideWhenUsed="0"/>
+    <w:lsdException w:name="Medium Shading 1 Accent 4" w:semiHidden="0" w:uiPriority="63" w:unhideWhenUsed="0"/>
+    <w:lsdException w:name="Medium Shading 2 Accent 4" w:semiHidden="0" w:uiPriority="64" w:unhideWhenUsed="0"/>
+    <w:lsdException w:name="Medium List 1 Accent 4" w:semiHidden="0" w:uiPriority="65" w:unhideWhenUsed="0"/>
+    <w:lsdException w:name="Medium List 2 Accent 4" w:semiHidden="0" w:uiPriority="66" w:unhideWhenUsed="0"/>
+    <w:lsdException w:name="Medium Grid 1 Accent 4" w:semiHidden="0" w:uiPriority="67" w:unhideWhenUsed="0"/>
+    <w:lsdException w:name="Medium Grid 2 Accent 4" w:semiHidden="0" w:uiPriority="68" w:unhideWhenUsed="0"/>
+    <w:lsdException w:name="Medium Grid 3 Accent 4" w:semiHidden="0" w:uiPriority="69" w:unhideWhenUsed="0"/>
+    <w:lsdException w:name="Dark List Accent 4" w:semiHidden="0" w:uiPriority="70" w:unhideWhenUsed="0"/>
+    <w:lsdException w:name="Colorful Shading Accent 4" w:semiHidden="0" w:uiPriority="71" w:unhideWhenUsed="0"/>
+    <w:lsdException w:name="Colorful List Accent 4" w:semiHidden="0" w:uiPriority="72" w:unhideWhenUsed="0"/>
+    <w:lsdException w:name="Colorful Grid Accent 4" w:semiHidden="0" w:uiPriority="73" w:unhideWhenUsed="0"/>
+    <w:lsdException w:name="Light Shading Accent 5" w:semiHidden="0" w:uiPriority="60" w:unhideWhenUsed="0"/>
+    <w:lsdException w:name="Light List Accent 5" w:semiHidden="0" w:uiPriority="61" w:unhideWhenUsed="0"/>
+    <w:lsdException w:name="Light Grid Accent 5" w:semiHidden="0" w:uiPriority="62" w:unhideWhenUsed="0"/>
+    <w:lsdException w:name="Medium Shading 1 Accent 5" w:semiHidden="0" w:uiPriority="63" w:unhideWhenUsed="0"/>
+    <w:lsdException w:name="Medium Shading 2 Accent 5" w:semiHidden="0" w:uiPriority="64" w:unhideWhenUsed="0"/>
+    <w:lsdException w:name="Medium List 1 Accent 5" w:semiHidden="0" w:uiPriority="65" w:unhideWhenUsed="0"/>
+    <w:lsdException w:name="Medium List 2 Accent 5" w:semiHidden="0" w:uiPriority="66" w:unhideWhenUsed="0"/>
+    <w:lsdException w:name="Medium Grid 1 Accent 5" w:semiHidden="0" w:uiPriority="67" w:unhideWhenUsed="0"/>
+    <w:lsdException w:name="Medium Grid 2 Accent 5" w:semiHidden="0" w:uiPriority="68" w:unhideWhenUsed="0"/>
+    <w:lsdException w:name="Medium Grid 3 Accent 5" w:semiHidden="0" w:uiPriority="69" w:unhideWhenUsed="0"/>
+    <w:lsdException w:name="Dark List Accent 5" w:semiHidden="0" w:uiPriority="70" w:unhideWhenUsed="0"/>
+    <w:lsdException w:name="Colorful Shading Accent 5" w:semiHidden="0" w:uiPriority="71" w:unhideWhenUsed="0"/>
+    <w:lsdException w:name="Colorful List Accent 5" w:semiHidden="0" w:uiPriority="72" w:unhideWhenUsed="0"/>
+    <w:lsdException w:name="Colorful Grid Accent 5" w:semiHidden="0" w:uiPriority="73" w:unhideWhenUsed="0"/>
+    <w:lsdException w:name="Light Shading Accent 6" w:semiHidden="0" w:uiPriority="60" w:unhideWhenUsed="0"/>
+    <w:lsdException w:name="Light List Accent 6" w:semiHidden="0" w:uiPriority="61" w:unhideWhenUsed="0"/>
+    <w:lsdException w:name="Light Grid Accent 6" w:semiHidden="0" w:uiPriority="62" w:unhideWhenUsed="0"/>
+    <w:lsdException w:name="Medium Shading 1 Accent 6" w:semiHidden="0" w:uiPriority="63" w:unhideWhenUsed="0"/>
+    <w:lsdException w:name="Medium Shading 2 Accent 6" w:semiHidden="0" w:uiPriority="64" w:unhideWhenUsed="0"/>
+    <w:lsdException w:name="Medium List 1 Accent 6" w:semiHidden="0" w:uiPriority="65" w:unhideWhenUsed="0"/>
+    <w:lsdException w:name="Medium List 2 Accent 6" w:semiHidden="0" w:uiPriority="66" w:unhideWhenUsed="0"/>
+    <w:lsdException w:name="Medium Grid 1 Accent 6" w:semiHidden="0" w:uiPriority="67" w:unhideWhenUsed="0"/>
+    <w:lsdException w:name="Medium Grid 2 Accent 6" w:semiHidden="0" w:uiPriority="68" w:unhideWhenUsed="0"/>
+    <w:lsdException w:name="Medium Grid 3 Accent 6" w:semiHidden="0" w:uiPriority="69" w:unhideWhenUsed="0"/>
+    <w:lsdException w:name="Dark List Accent 6" w:semiHidden="0" w:uiPriority="70" w:unhideWhenUsed="0"/>
+    <w:lsdException w:name="Colorful Shading Accent 6" w:semiHidden="0" w:uiPriority="71" w:unhideWhenUsed="0"/>
+    <w:lsdException w:name="Colorful List Accent 6" w:semiHidden="0" w:uiPriority="72" w:unhideWhenUsed="0"/>
+    <w:lsdException w:name="Colorful Grid Accent 6" w:semiHidden="0" w:uiPriority="73" w:unhideWhenUsed="0"/>
+    <w:lsdException w:name="Subtle Emphasis" w:semiHidden="0" w:uiPriority="19" w:unhideWhenUsed="0" w:qFormat="1"/>
+    <w:lsdException w:name="Intense Emphasis" w:semiHidden="0" w:uiPriority="21" w:unhideWhenUsed="0" w:qFormat="1"/>
+    <w:lsdException w:name="Subtle Reference" w:semiHidden="0" w:uiPriority="31" w:unhideWhenUsed="0" w:qFormat="1"/>
+    <w:lsdException w:name="Intense Reference" w:semiHidden="0" w:uiPriority="32" w:unhideWhenUsed="0" w:qFormat="1"/>
+    <w:lsdException w:name="Book Title" w:semiHidden="0" w:uiPriority="33" w:unhideWhenUsed="0" w:qFormat="1"/>
+    <w:lsdException w:name="Bibliography" w:uiPriority="37"/>
+    <w:lsdException w:name="TOC Heading" w:uiPriority="39" w:qFormat="1"/>
   </w:latentStyles>
   <w:style w:type="paragraph" w:default="1" w:styleId="Normal">
     <w:name w:val="Normal"/>
@@ -4460,6 +4579,786 @@
       <w:sz w:val="18"/>
       <w:szCs w:val="18"/>
     </w:rPr>
+  </w:style>
+  <w:style w:type="paragraph" w:styleId="ListParagraph">
+    <w:name w:val="List Paragraph"/>
+    <w:basedOn w:val="Normal"/>
+    <w:uiPriority w:val="34"/>
+    <w:qFormat/>
+    <w:rsid w:val="00595FF0"/>
+    <w:pPr>
+      <w:ind w:left="720"/>
+      <w:contextualSpacing/>
+    </w:pPr>
+  </w:style>
+  <w:style w:type="table" w:styleId="TableGrid">
+    <w:name w:val="Table Grid"/>
+    <w:basedOn w:val="TableNormal"/>
+    <w:uiPriority w:val="39"/>
+    <w:rsid w:val="00B06FA5"/>
+    <w:tblPr>
+      <w:tblInd w:w="0" w:type="dxa"/>
+      <w:tblBorders>
+        <w:top w:val="single" w:sz="4" w:space="0" w:color="auto"/>
+        <w:left w:val="single" w:sz="4" w:space="0" w:color="auto"/>
+        <w:bottom w:val="single" w:sz="4" w:space="0" w:color="auto"/>
+        <w:right w:val="single" w:sz="4" w:space="0" w:color="auto"/>
+        <w:insideH w:val="single" w:sz="4" w:space="0" w:color="auto"/>
+        <w:insideV w:val="single" w:sz="4" w:space="0" w:color="auto"/>
+      </w:tblBorders>
+      <w:tblCellMar>
+        <w:top w:w="0" w:type="dxa"/>
+        <w:left w:w="108" w:type="dxa"/>
+        <w:bottom w:w="0" w:type="dxa"/>
+        <w:right w:w="108" w:type="dxa"/>
+      </w:tblCellMar>
+    </w:tblPr>
+  </w:style>
+</w:styles>
+</file>
+
+<file path=word/stylesWithEffects.xml><?xml version="1.0" encoding="utf-8"?>
+<w:styles xmlns:wpc="http://schemas.microsoft.com/office/word/2010/wordprocessingCanvas" xmlns:mo="http://schemas.microsoft.com/office/mac/office/2008/main" xmlns:mc="http://schemas.openxmlformats.org/markup-compatibility/2006" xmlns:mv="urn:schemas-microsoft-com:mac:vml" xmlns:o="urn:schemas-microsoft-com:office:office" xmlns:r="http://schemas.openxmlformats.org/officeDocument/2006/relationships" xmlns:m="http://schemas.openxmlformats.org/officeDocument/2006/math" xmlns:v="urn:schemas-microsoft-com:vml" xmlns:wp14="http://schemas.microsoft.com/office/word/2010/wordprocessingDrawing" xmlns:wp="http://schemas.openxmlformats.org/drawingml/2006/wordprocessingDrawing" xmlns:w10="urn:schemas-microsoft-com:office:word" xmlns:w="http://schemas.openxmlformats.org/wordprocessingml/2006/main" xmlns:w14="http://schemas.microsoft.com/office/word/2010/wordml" xmlns:wpg="http://schemas.microsoft.com/office/word/2010/wordprocessingGroup" xmlns:wpi="http://schemas.microsoft.com/office/word/2010/wordprocessingInk" xmlns:wne="http://schemas.microsoft.com/office/word/2006/wordml" xmlns:wps="http://schemas.microsoft.com/office/word/2010/wordprocessingShape" mc:Ignorable="w14 wp14">
+  <w:docDefaults>
+    <w:rPrDefault>
+      <w:rPr>
+        <w:rFonts w:asciiTheme="minorHAnsi" w:eastAsiaTheme="minorHAnsi" w:hAnsiTheme="minorHAnsi" w:cstheme="minorBidi"/>
+        <w:sz w:val="24"/>
+        <w:szCs w:val="24"/>
+        <w:lang w:val="en-US" w:eastAsia="en-US" w:bidi="ar-SA"/>
+      </w:rPr>
+    </w:rPrDefault>
+    <w:pPrDefault/>
+  </w:docDefaults>
+  <w:latentStyles w:defLockedState="0" w:defUIPriority="99" w:defSemiHidden="1" w:defUnhideWhenUsed="1" w:defQFormat="0" w:count="276">
+    <w:lsdException w:name="Normal" w:semiHidden="0" w:uiPriority="0" w:unhideWhenUsed="0" w:qFormat="1"/>
+    <w:lsdException w:name="heading 1" w:semiHidden="0" w:uiPriority="9" w:unhideWhenUsed="0" w:qFormat="1"/>
+    <w:lsdException w:name="heading 2" w:uiPriority="9" w:qFormat="1"/>
+    <w:lsdException w:name="heading 3" w:uiPriority="9" w:qFormat="1"/>
+    <w:lsdException w:name="heading 4" w:uiPriority="9" w:qFormat="1"/>
+    <w:lsdException w:name="heading 5" w:uiPriority="9" w:qFormat="1"/>
+    <w:lsdException w:name="heading 6" w:uiPriority="9" w:qFormat="1"/>
+    <w:lsdException w:name="heading 7" w:uiPriority="9" w:qFormat="1"/>
+    <w:lsdException w:name="heading 8" w:uiPriority="9" w:qFormat="1"/>
+    <w:lsdException w:name="heading 9" w:uiPriority="9" w:qFormat="1"/>
+    <w:lsdException w:name="toc 1" w:uiPriority="39"/>
+    <w:lsdException w:name="toc 2" w:uiPriority="39"/>
+    <w:lsdException w:name="toc 3" w:uiPriority="39"/>
+    <w:lsdException w:name="toc 4" w:uiPriority="39"/>
+    <w:lsdException w:name="toc 5" w:uiPriority="39"/>
+    <w:lsdException w:name="toc 6" w:uiPriority="39"/>
+    <w:lsdException w:name="toc 7" w:uiPriority="39"/>
+    <w:lsdException w:name="toc 8" w:uiPriority="39"/>
+    <w:lsdException w:name="toc 9" w:uiPriority="39"/>
+    <w:lsdException w:name="caption" w:uiPriority="35" w:qFormat="1"/>
+    <w:lsdException w:name="Title" w:semiHidden="0" w:uiPriority="10" w:unhideWhenUsed="0" w:qFormat="1"/>
+    <w:lsdException w:name="Default Paragraph Font" w:uiPriority="1"/>
+    <w:lsdException w:name="Subtitle" w:semiHidden="0" w:uiPriority="11" w:unhideWhenUsed="0" w:qFormat="1"/>
+    <w:lsdException w:name="Strong" w:semiHidden="0" w:uiPriority="22" w:unhideWhenUsed="0" w:qFormat="1"/>
+    <w:lsdException w:name="Emphasis" w:semiHidden="0" w:uiPriority="20" w:unhideWhenUsed="0" w:qFormat="1"/>
+    <w:lsdException w:name="Table Grid" w:semiHidden="0" w:uiPriority="39" w:unhideWhenUsed="0"/>
+    <w:lsdException w:name="Placeholder Text" w:unhideWhenUsed="0"/>
+    <w:lsdException w:name="No Spacing" w:semiHidden="0" w:uiPriority="1" w:unhideWhenUsed="0" w:qFormat="1"/>
+    <w:lsdException w:name="Light Shading" w:semiHidden="0" w:uiPriority="60" w:unhideWhenUsed="0"/>
+    <w:lsdException w:name="Light List" w:semiHidden="0" w:uiPriority="61" w:unhideWhenUsed="0"/>
+    <w:lsdException w:name="Light Grid" w:semiHidden="0" w:uiPriority="62" w:unhideWhenUsed="0"/>
+    <w:lsdException w:name="Medium Shading 1" w:semiHidden="0" w:uiPriority="63" w:unhideWhenUsed="0"/>
+    <w:lsdException w:name="Medium Shading 2" w:semiHidden="0" w:uiPriority="64" w:unhideWhenUsed="0"/>
+    <w:lsdException w:name="Medium List 1" w:semiHidden="0" w:uiPriority="65" w:unhideWhenUsed="0"/>
+    <w:lsdException w:name="Medium List 2" w:semiHidden="0" w:uiPriority="66" w:unhideWhenUsed="0"/>
+    <w:lsdException w:name="Medium Grid 1" w:semiHidden="0" w:uiPriority="67" w:unhideWhenUsed="0"/>
+    <w:lsdException w:name="Medium Grid 2" w:semiHidden="0" w:uiPriority="68" w:unhideWhenUsed="0"/>
+    <w:lsdException w:name="Medium Grid 3" w:semiHidden="0" w:uiPriority="69" w:unhideWhenUsed="0"/>
+    <w:lsdException w:name="Dark List" w:semiHidden="0" w:uiPriority="70" w:unhideWhenUsed="0"/>
+    <w:lsdException w:name="Colorful Shading" w:semiHidden="0" w:uiPriority="71" w:unhideWhenUsed="0"/>
+    <w:lsdException w:name="Colorful List" w:semiHidden="0" w:uiPriority="72" w:unhideWhenUsed="0"/>
+    <w:lsdException w:name="Colorful Grid" w:semiHidden="0" w:uiPriority="73" w:unhideWhenUsed="0"/>
+    <w:lsdException w:name="Light Shading Accent 1" w:semiHidden="0" w:uiPriority="60" w:unhideWhenUsed="0"/>
+    <w:lsdException w:name="Light List Accent 1" w:semiHidden="0" w:uiPriority="61" w:unhideWhenUsed="0"/>
+    <w:lsdException w:name="Light Grid Accent 1" w:semiHidden="0" w:uiPriority="62" w:unhideWhenUsed="0"/>
+    <w:lsdException w:name="Medium Shading 1 Accent 1" w:semiHidden="0" w:uiPriority="63" w:unhideWhenUsed="0"/>
+    <w:lsdException w:name="Medium Shading 2 Accent 1" w:semiHidden="0" w:uiPriority="64" w:unhideWhenUsed="0"/>
+    <w:lsdException w:name="Medium List 1 Accent 1" w:semiHidden="0" w:uiPriority="65" w:unhideWhenUsed="0"/>
+    <w:lsdException w:name="Revision" w:unhideWhenUsed="0"/>
+    <w:lsdException w:name="List Paragraph" w:semiHidden="0" w:uiPriority="34" w:unhideWhenUsed="0" w:qFormat="1"/>
+    <w:lsdException w:name="Quote" w:semiHidden="0" w:uiPriority="29" w:unhideWhenUsed="0" w:qFormat="1"/>
+    <w:lsdException w:name="Intense Quote" w:semiHidden="0" w:uiPriority="30" w:unhideWhenUsed="0" w:qFormat="1"/>
+    <w:lsdException w:name="Medium List 2 Accent 1" w:semiHidden="0" w:uiPriority="66" w:unhideWhenUsed="0"/>
+    <w:lsdException w:name="Medium Grid 1 Accent 1" w:semiHidden="0" w:uiPriority="67" w:unhideWhenUsed="0"/>
+    <w:lsdException w:name="Medium Grid 2 Accent 1" w:semiHidden="0" w:uiPriority="68" w:unhideWhenUsed="0"/>
+    <w:lsdException w:name="Medium Grid 3 Accent 1" w:semiHidden="0" w:uiPriority="69" w:unhideWhenUsed="0"/>
+    <w:lsdException w:name="Dark List Accent 1" w:semiHidden="0" w:uiPriority="70" w:unhideWhenUsed="0"/>
+    <w:lsdException w:name="Colorful Shading Accent 1" w:semiHidden="0" w:uiPriority="71" w:unhideWhenUsed="0"/>
+    <w:lsdException w:name="Colorful List Accent 1" w:semiHidden="0" w:uiPriority="72" w:unhideWhenUsed="0"/>
+    <w:lsdException w:name="Colorful Grid Accent 1" w:semiHidden="0" w:uiPriority="73" w:unhideWhenUsed="0"/>
+    <w:lsdException w:name="Light Shading Accent 2" w:semiHidden="0" w:uiPriority="60" w:unhideWhenUsed="0"/>
+    <w:lsdException w:name="Light List Accent 2" w:semiHidden="0" w:uiPriority="61" w:unhideWhenUsed="0"/>
+    <w:lsdException w:name="Light Grid Accent 2" w:semiHidden="0" w:uiPriority="62" w:unhideWhenUsed="0"/>
+    <w:lsdException w:name="Medium Shading 1 Accent 2" w:semiHidden="0" w:uiPriority="63" w:unhideWhenUsed="0"/>
+    <w:lsdException w:name="Medium Shading 2 Accent 2" w:semiHidden="0" w:uiPriority="64" w:unhideWhenUsed="0"/>
+    <w:lsdException w:name="Medium List 1 Accent 2" w:semiHidden="0" w:uiPriority="65" w:unhideWhenUsed="0"/>
+    <w:lsdException w:name="Medium List 2 Accent 2" w:semiHidden="0" w:uiPriority="66" w:unhideWhenUsed="0"/>
+    <w:lsdException w:name="Medium Grid 1 Accent 2" w:semiHidden="0" w:uiPriority="67" w:unhideWhenUsed="0"/>
+    <w:lsdException w:name="Medium Grid 2 Accent 2" w:semiHidden="0" w:uiPriority="68" w:unhideWhenUsed="0"/>
+    <w:lsdException w:name="Medium Grid 3 Accent 2" w:semiHidden="0" w:uiPriority="69" w:unhideWhenUsed="0"/>
+    <w:lsdException w:name="Dark List Accent 2" w:semiHidden="0" w:uiPriority="70" w:unhideWhenUsed="0"/>
+    <w:lsdException w:name="Colorful Shading Accent 2" w:semiHidden="0" w:uiPriority="71" w:unhideWhenUsed="0"/>
+    <w:lsdException w:name="Colorful List Accent 2" w:semiHidden="0" w:uiPriority="72" w:unhideWhenUsed="0"/>
+    <w:lsdException w:name="Colorful Grid Accent 2" w:semiHidden="0" w:uiPriority="73" w:unhideWhenUsed="0"/>
+    <w:lsdException w:name="Light Shading Accent 3" w:semiHidden="0" w:uiPriority="60" w:unhideWhenUsed="0"/>
+    <w:lsdException w:name="Light List Accent 3" w:semiHidden="0" w:uiPriority="61" w:unhideWhenUsed="0"/>
+    <w:lsdException w:name="Light Grid Accent 3" w:semiHidden="0" w:uiPriority="62" w:unhideWhenUsed="0"/>
+    <w:lsdException w:name="Medium Shading 1 Accent 3" w:semiHidden="0" w:uiPriority="63" w:unhideWhenUsed="0"/>
+    <w:lsdException w:name="Medium Shading 2 Accent 3" w:semiHidden="0" w:uiPriority="64" w:unhideWhenUsed="0"/>
+    <w:lsdException w:name="Medium List 1 Accent 3" w:semiHidden="0" w:uiPriority="65" w:unhideWhenUsed="0"/>
+    <w:lsdException w:name="Medium List 2 Accent 3" w:semiHidden="0" w:uiPriority="66" w:unhideWhenUsed="0"/>
+    <w:lsdException w:name="Medium Grid 1 Accent 3" w:semiHidden="0" w:uiPriority="67" w:unhideWhenUsed="0"/>
+    <w:lsdException w:name="Medium Grid 2 Accent 3" w:semiHidden="0" w:uiPriority="68" w:unhideWhenUsed="0"/>
+    <w:lsdException w:name="Medium Grid 3 Accent 3" w:semiHidden="0" w:uiPriority="69" w:unhideWhenUsed="0"/>
+    <w:lsdException w:name="Dark List Accent 3" w:semiHidden="0" w:uiPriority="70" w:unhideWhenUsed="0"/>
+    <w:lsdException w:name="Colorful Shading Accent 3" w:semiHidden="0" w:uiPriority="71" w:unhideWhenUsed="0"/>
+    <w:lsdException w:name="Colorful List Accent 3" w:semiHidden="0" w:uiPriority="72" w:unhideWhenUsed="0"/>
+    <w:lsdException w:name="Colorful Grid Accent 3" w:semiHidden="0" w:uiPriority="73" w:unhideWhenUsed="0"/>
+    <w:lsdException w:name="Light Shading Accent 4" w:semiHidden="0" w:uiPriority="60" w:unhideWhenUsed="0"/>
+    <w:lsdException w:name="Light List Accent 4" w:semiHidden="0" w:uiPriority="61" w:unhideWhenUsed="0"/>
+    <w:lsdException w:name="Light Grid Accent 4" w:semiHidden="0" w:uiPriority="62" w:unhideWhenUsed="0"/>
+    <w:lsdException w:name="Medium Shading 1 Accent 4" w:semiHidden="0" w:uiPriority="63" w:unhideWhenUsed="0"/>
+    <w:lsdException w:name="Medium Shading 2 Accent 4" w:semiHidden="0" w:uiPriority="64" w:unhideWhenUsed="0"/>
+    <w:lsdException w:name="Medium List 1 Accent 4" w:semiHidden="0" w:uiPriority="65" w:unhideWhenUsed="0"/>
+    <w:lsdException w:name="Medium List 2 Accent 4" w:semiHidden="0" w:uiPriority="66" w:unhideWhenUsed="0"/>
+    <w:lsdException w:name="Medium Grid 1 Accent 4" w:semiHidden="0" w:uiPriority="67" w:unhideWhenUsed="0"/>
+    <w:lsdException w:name="Medium Grid 2 Accent 4" w:semiHidden="0" w:uiPriority="68" w:unhideWhenUsed="0"/>
+    <w:lsdException w:name="Medium Grid 3 Accent 4" w:semiHidden="0" w:uiPriority="69" w:unhideWhenUsed="0"/>
+    <w:lsdException w:name="Dark List Accent 4" w:semiHidden="0" w:uiPriority="70" w:unhideWhenUsed="0"/>
+    <w:lsdException w:name="Colorful Shading Accent 4" w:semiHidden="0" w:uiPriority="71" w:unhideWhenUsed="0"/>
+    <w:lsdException w:name="Colorful List Accent 4" w:semiHidden="0" w:uiPriority="72" w:unhideWhenUsed="0"/>
+    <w:lsdException w:name="Colorful Grid Accent 4" w:semiHidden="0" w:uiPriority="73" w:unhideWhenUsed="0"/>
+    <w:lsdException w:name="Light Shading Accent 5" w:semiHidden="0" w:uiPriority="60" w:unhideWhenUsed="0"/>
+    <w:lsdException w:name="Light List Accent 5" w:semiHidden="0" w:uiPriority="61" w:unhideWhenUsed="0"/>
+    <w:lsdException w:name="Light Grid Accent 5" w:semiHidden="0" w:uiPriority="62" w:unhideWhenUsed="0"/>
+    <w:lsdException w:name="Medium Shading 1 Accent 5" w:semiHidden="0" w:uiPriority="63" w:unhideWhenUsed="0"/>
+    <w:lsdException w:name="Medium Shading 2 Accent 5" w:semiHidden="0" w:uiPriority="64" w:unhideWhenUsed="0"/>
+    <w:lsdException w:name="Medium List 1 Accent 5" w:semiHidden="0" w:uiPriority="65" w:unhideWhenUsed="0"/>
+    <w:lsdException w:name="Medium List 2 Accent 5" w:semiHidden="0" w:uiPriority="66" w:unhideWhenUsed="0"/>
+    <w:lsdException w:name="Medium Grid 1 Accent 5" w:semiHidden="0" w:uiPriority="67" w:unhideWhenUsed="0"/>
+    <w:lsdException w:name="Medium Grid 2 Accent 5" w:semiHidden="0" w:uiPriority="68" w:unhideWhenUsed="0"/>
+    <w:lsdException w:name="Medium Grid 3 Accent 5" w:semiHidden="0" w:uiPriority="69" w:unhideWhenUsed="0"/>
+    <w:lsdException w:name="Dark List Accent 5" w:semiHidden="0" w:uiPriority="70" w:unhideWhenUsed="0"/>
+    <w:lsdException w:name="Colorful Shading Accent 5" w:semiHidden="0" w:uiPriority="71" w:unhideWhenUsed="0"/>
+    <w:lsdException w:name="Colorful List Accent 5" w:semiHidden="0" w:uiPriority="72" w:unhideWhenUsed="0"/>
+    <w:lsdException w:name="Colorful Grid Accent 5" w:semiHidden="0" w:uiPriority="73" w:unhideWhenUsed="0"/>
+    <w:lsdException w:name="Light Shading Accent 6" w:semiHidden="0" w:uiPriority="60" w:unhideWhenUsed="0"/>
+    <w:lsdException w:name="Light List Accent 6" w:semiHidden="0" w:uiPriority="61" w:unhideWhenUsed="0"/>
+    <w:lsdException w:name="Light Grid Accent 6" w:semiHidden="0" w:uiPriority="62" w:unhideWhenUsed="0"/>
+    <w:lsdException w:name="Medium Shading 1 Accent 6" w:semiHidden="0" w:uiPriority="63" w:unhideWhenUsed="0"/>
+    <w:lsdException w:name="Medium Shading 2 Accent 6" w:semiHidden="0" w:uiPriority="64" w:unhideWhenUsed="0"/>
+    <w:lsdException w:name="Medium List 1 Accent 6" w:semiHidden="0" w:uiPriority="65" w:unhideWhenUsed="0"/>
+    <w:lsdException w:name="Medium List 2 Accent 6" w:semiHidden="0" w:uiPriority="66" w:unhideWhenUsed="0"/>
+    <w:lsdException w:name="Medium Grid 1 Accent 6" w:semiHidden="0" w:uiPriority="67" w:unhideWhenUsed="0"/>
+    <w:lsdException w:name="Medium Grid 2 Accent 6" w:semiHidden="0" w:uiPriority="68" w:unhideWhenUsed="0"/>
+    <w:lsdException w:name="Medium Grid 3 Accent 6" w:semiHidden="0" w:uiPriority="69" w:unhideWhenUsed="0"/>
+    <w:lsdException w:name="Dark List Accent 6" w:semiHidden="0" w:uiPriority="70" w:unhideWhenUsed="0"/>
+    <w:lsdException w:name="Colorful Shading Accent 6" w:semiHidden="0" w:uiPriority="71" w:unhideWhenUsed="0"/>
+    <w:lsdException w:name="Colorful List Accent 6" w:semiHidden="0" w:uiPriority="72" w:unhideWhenUsed="0"/>
+    <w:lsdException w:name="Colorful Grid Accent 6" w:semiHidden="0" w:uiPriority="73" w:unhideWhenUsed="0"/>
+    <w:lsdException w:name="Subtle Emphasis" w:semiHidden="0" w:uiPriority="19" w:unhideWhenUsed="0" w:qFormat="1"/>
+    <w:lsdException w:name="Intense Emphasis" w:semiHidden="0" w:uiPriority="21" w:unhideWhenUsed="0" w:qFormat="1"/>
+    <w:lsdException w:name="Subtle Reference" w:semiHidden="0" w:uiPriority="31" w:unhideWhenUsed="0" w:qFormat="1"/>
+    <w:lsdException w:name="Intense Reference" w:semiHidden="0" w:uiPriority="32" w:unhideWhenUsed="0" w:qFormat="1"/>
+    <w:lsdException w:name="Book Title" w:semiHidden="0" w:uiPriority="33" w:unhideWhenUsed="0" w:qFormat="1"/>
+    <w:lsdException w:name="Bibliography" w:uiPriority="37"/>
+    <w:lsdException w:name="TOC Heading" w:uiPriority="39" w:qFormat="1"/>
+  </w:latentStyles>
+  <w:style w:type="paragraph" w:default="1" w:styleId="Normal">
+    <w:name w:val="Normal"/>
+    <w:qFormat/>
+  </w:style>
+  <w:style w:type="paragraph" w:styleId="Heading1">
+    <w:name w:val="heading 1"/>
+    <w:basedOn w:val="Normal"/>
+    <w:next w:val="Normal"/>
+    <w:link w:val="Heading1Char"/>
+    <w:uiPriority w:val="9"/>
+    <w:qFormat/>
+    <w:rsid w:val="007563C9"/>
+    <w:pPr>
+      <w:keepNext/>
+      <w:keepLines/>
+      <w:spacing w:before="240"/>
+      <w:outlineLvl w:val="0"/>
+    </w:pPr>
+    <w:rPr>
+      <w:rFonts w:asciiTheme="majorHAnsi" w:eastAsiaTheme="majorEastAsia" w:hAnsiTheme="majorHAnsi" w:cstheme="majorBidi"/>
+      <w:color w:val="2E74B5" w:themeColor="accent1" w:themeShade="BF"/>
+      <w:sz w:val="32"/>
+      <w:szCs w:val="32"/>
+    </w:rPr>
+  </w:style>
+  <w:style w:type="paragraph" w:styleId="Heading2">
+    <w:name w:val="heading 2"/>
+    <w:basedOn w:val="Normal"/>
+    <w:next w:val="Normal"/>
+    <w:link w:val="Heading2Char"/>
+    <w:uiPriority w:val="9"/>
+    <w:unhideWhenUsed/>
+    <w:qFormat/>
+    <w:rsid w:val="00B920BF"/>
+    <w:pPr>
+      <w:keepNext/>
+      <w:keepLines/>
+      <w:spacing w:before="40"/>
+      <w:outlineLvl w:val="1"/>
+    </w:pPr>
+    <w:rPr>
+      <w:rFonts w:asciiTheme="majorHAnsi" w:eastAsiaTheme="majorEastAsia" w:hAnsiTheme="majorHAnsi" w:cstheme="majorBidi"/>
+      <w:color w:val="2E74B5" w:themeColor="accent1" w:themeShade="BF"/>
+      <w:sz w:val="26"/>
+      <w:szCs w:val="26"/>
+    </w:rPr>
+  </w:style>
+  <w:style w:type="character" w:default="1" w:styleId="DefaultParagraphFont">
+    <w:name w:val="Default Paragraph Font"/>
+    <w:uiPriority w:val="1"/>
+    <w:semiHidden/>
+    <w:unhideWhenUsed/>
+  </w:style>
+  <w:style w:type="table" w:default="1" w:styleId="TableNormal">
+    <w:name w:val="Normal Table"/>
+    <w:uiPriority w:val="99"/>
+    <w:semiHidden/>
+    <w:unhideWhenUsed/>
+    <w:tblPr>
+      <w:tblInd w:w="0" w:type="dxa"/>
+      <w:tblCellMar>
+        <w:top w:w="0" w:type="dxa"/>
+        <w:left w:w="108" w:type="dxa"/>
+        <w:bottom w:w="0" w:type="dxa"/>
+        <w:right w:w="108" w:type="dxa"/>
+      </w:tblCellMar>
+    </w:tblPr>
+  </w:style>
+  <w:style w:type="numbering" w:default="1" w:styleId="NoList">
+    <w:name w:val="No List"/>
+    <w:uiPriority w:val="99"/>
+    <w:semiHidden/>
+    <w:unhideWhenUsed/>
+  </w:style>
+  <w:style w:type="paragraph" w:styleId="Title">
+    <w:name w:val="Title"/>
+    <w:basedOn w:val="Normal"/>
+    <w:next w:val="Normal"/>
+    <w:link w:val="TitleChar"/>
+    <w:uiPriority w:val="10"/>
+    <w:qFormat/>
+    <w:rsid w:val="007563C9"/>
+    <w:pPr>
+      <w:contextualSpacing/>
+    </w:pPr>
+    <w:rPr>
+      <w:rFonts w:asciiTheme="majorHAnsi" w:eastAsiaTheme="majorEastAsia" w:hAnsiTheme="majorHAnsi" w:cstheme="majorBidi"/>
+      <w:spacing w:val="-10"/>
+      <w:kern w:val="28"/>
+      <w:sz w:val="56"/>
+      <w:szCs w:val="56"/>
+    </w:rPr>
+  </w:style>
+  <w:style w:type="character" w:customStyle="1" w:styleId="TitleChar">
+    <w:name w:val="Title Char"/>
+    <w:basedOn w:val="DefaultParagraphFont"/>
+    <w:link w:val="Title"/>
+    <w:uiPriority w:val="10"/>
+    <w:rsid w:val="007563C9"/>
+    <w:rPr>
+      <w:rFonts w:asciiTheme="majorHAnsi" w:eastAsiaTheme="majorEastAsia" w:hAnsiTheme="majorHAnsi" w:cstheme="majorBidi"/>
+      <w:spacing w:val="-10"/>
+      <w:kern w:val="28"/>
+      <w:sz w:val="56"/>
+      <w:szCs w:val="56"/>
+    </w:rPr>
+  </w:style>
+  <w:style w:type="character" w:customStyle="1" w:styleId="Heading1Char">
+    <w:name w:val="Heading 1 Char"/>
+    <w:basedOn w:val="DefaultParagraphFont"/>
+    <w:link w:val="Heading1"/>
+    <w:uiPriority w:val="9"/>
+    <w:rsid w:val="007563C9"/>
+    <w:rPr>
+      <w:rFonts w:asciiTheme="majorHAnsi" w:eastAsiaTheme="majorEastAsia" w:hAnsiTheme="majorHAnsi" w:cstheme="majorBidi"/>
+      <w:color w:val="2E74B5" w:themeColor="accent1" w:themeShade="BF"/>
+      <w:sz w:val="32"/>
+      <w:szCs w:val="32"/>
+    </w:rPr>
+  </w:style>
+  <w:style w:type="paragraph" w:styleId="TOCHeading">
+    <w:name w:val="TOC Heading"/>
+    <w:basedOn w:val="Heading1"/>
+    <w:next w:val="Normal"/>
+    <w:uiPriority w:val="39"/>
+    <w:unhideWhenUsed/>
+    <w:qFormat/>
+    <w:rsid w:val="007563C9"/>
+    <w:pPr>
+      <w:spacing w:before="480" w:line="276" w:lineRule="auto"/>
+      <w:outlineLvl w:val="9"/>
+    </w:pPr>
+    <w:rPr>
+      <w:b/>
+      <w:bCs/>
+      <w:sz w:val="28"/>
+      <w:szCs w:val="28"/>
+    </w:rPr>
+  </w:style>
+  <w:style w:type="paragraph" w:styleId="TOC1">
+    <w:name w:val="toc 1"/>
+    <w:basedOn w:val="Normal"/>
+    <w:next w:val="Normal"/>
+    <w:autoRedefine/>
+    <w:uiPriority w:val="39"/>
+    <w:unhideWhenUsed/>
+    <w:rsid w:val="007563C9"/>
+    <w:pPr>
+      <w:spacing w:before="120"/>
+    </w:pPr>
+    <w:rPr>
+      <w:b/>
+      <w:bCs/>
+    </w:rPr>
+  </w:style>
+  <w:style w:type="character" w:styleId="Hyperlink">
+    <w:name w:val="Hyperlink"/>
+    <w:basedOn w:val="DefaultParagraphFont"/>
+    <w:uiPriority w:val="99"/>
+    <w:unhideWhenUsed/>
+    <w:rsid w:val="007563C9"/>
+    <w:rPr>
+      <w:color w:val="0563C1" w:themeColor="hyperlink"/>
+      <w:u w:val="single"/>
+    </w:rPr>
+  </w:style>
+  <w:style w:type="paragraph" w:styleId="TOC2">
+    <w:name w:val="toc 2"/>
+    <w:basedOn w:val="Normal"/>
+    <w:next w:val="Normal"/>
+    <w:autoRedefine/>
+    <w:uiPriority w:val="39"/>
+    <w:semiHidden/>
+    <w:unhideWhenUsed/>
+    <w:rsid w:val="007563C9"/>
+    <w:pPr>
+      <w:ind w:left="240"/>
+    </w:pPr>
+    <w:rPr>
+      <w:b/>
+      <w:bCs/>
+      <w:sz w:val="22"/>
+      <w:szCs w:val="22"/>
+    </w:rPr>
+  </w:style>
+  <w:style w:type="paragraph" w:styleId="TOC3">
+    <w:name w:val="toc 3"/>
+    <w:basedOn w:val="Normal"/>
+    <w:next w:val="Normal"/>
+    <w:autoRedefine/>
+    <w:uiPriority w:val="39"/>
+    <w:semiHidden/>
+    <w:unhideWhenUsed/>
+    <w:rsid w:val="007563C9"/>
+    <w:pPr>
+      <w:ind w:left="480"/>
+    </w:pPr>
+    <w:rPr>
+      <w:sz w:val="22"/>
+      <w:szCs w:val="22"/>
+    </w:rPr>
+  </w:style>
+  <w:style w:type="paragraph" w:styleId="TOC4">
+    <w:name w:val="toc 4"/>
+    <w:basedOn w:val="Normal"/>
+    <w:next w:val="Normal"/>
+    <w:autoRedefine/>
+    <w:uiPriority w:val="39"/>
+    <w:semiHidden/>
+    <w:unhideWhenUsed/>
+    <w:rsid w:val="007563C9"/>
+    <w:pPr>
+      <w:ind w:left="720"/>
+    </w:pPr>
+    <w:rPr>
+      <w:sz w:val="20"/>
+      <w:szCs w:val="20"/>
+    </w:rPr>
+  </w:style>
+  <w:style w:type="paragraph" w:styleId="TOC5">
+    <w:name w:val="toc 5"/>
+    <w:basedOn w:val="Normal"/>
+    <w:next w:val="Normal"/>
+    <w:autoRedefine/>
+    <w:uiPriority w:val="39"/>
+    <w:semiHidden/>
+    <w:unhideWhenUsed/>
+    <w:rsid w:val="007563C9"/>
+    <w:pPr>
+      <w:ind w:left="960"/>
+    </w:pPr>
+    <w:rPr>
+      <w:sz w:val="20"/>
+      <w:szCs w:val="20"/>
+    </w:rPr>
+  </w:style>
+  <w:style w:type="paragraph" w:styleId="TOC6">
+    <w:name w:val="toc 6"/>
+    <w:basedOn w:val="Normal"/>
+    <w:next w:val="Normal"/>
+    <w:autoRedefine/>
+    <w:uiPriority w:val="39"/>
+    <w:semiHidden/>
+    <w:unhideWhenUsed/>
+    <w:rsid w:val="007563C9"/>
+    <w:pPr>
+      <w:ind w:left="1200"/>
+    </w:pPr>
+    <w:rPr>
+      <w:sz w:val="20"/>
+      <w:szCs w:val="20"/>
+    </w:rPr>
+  </w:style>
+  <w:style w:type="paragraph" w:styleId="TOC7">
+    <w:name w:val="toc 7"/>
+    <w:basedOn w:val="Normal"/>
+    <w:next w:val="Normal"/>
+    <w:autoRedefine/>
+    <w:uiPriority w:val="39"/>
+    <w:semiHidden/>
+    <w:unhideWhenUsed/>
+    <w:rsid w:val="007563C9"/>
+    <w:pPr>
+      <w:ind w:left="1440"/>
+    </w:pPr>
+    <w:rPr>
+      <w:sz w:val="20"/>
+      <w:szCs w:val="20"/>
+    </w:rPr>
+  </w:style>
+  <w:style w:type="paragraph" w:styleId="TOC8">
+    <w:name w:val="toc 8"/>
+    <w:basedOn w:val="Normal"/>
+    <w:next w:val="Normal"/>
+    <w:autoRedefine/>
+    <w:uiPriority w:val="39"/>
+    <w:semiHidden/>
+    <w:unhideWhenUsed/>
+    <w:rsid w:val="007563C9"/>
+    <w:pPr>
+      <w:ind w:left="1680"/>
+    </w:pPr>
+    <w:rPr>
+      <w:sz w:val="20"/>
+      <w:szCs w:val="20"/>
+    </w:rPr>
+  </w:style>
+  <w:style w:type="paragraph" w:styleId="TOC9">
+    <w:name w:val="toc 9"/>
+    <w:basedOn w:val="Normal"/>
+    <w:next w:val="Normal"/>
+    <w:autoRedefine/>
+    <w:uiPriority w:val="39"/>
+    <w:semiHidden/>
+    <w:unhideWhenUsed/>
+    <w:rsid w:val="007563C9"/>
+    <w:pPr>
+      <w:ind w:left="1920"/>
+    </w:pPr>
+    <w:rPr>
+      <w:sz w:val="20"/>
+      <w:szCs w:val="20"/>
+    </w:rPr>
+  </w:style>
+  <w:style w:type="paragraph" w:styleId="Bibliography">
+    <w:name w:val="Bibliography"/>
+    <w:basedOn w:val="Normal"/>
+    <w:next w:val="Normal"/>
+    <w:uiPriority w:val="37"/>
+    <w:unhideWhenUsed/>
+    <w:rsid w:val="007563C9"/>
+  </w:style>
+  <w:style w:type="paragraph" w:styleId="EndnoteText">
+    <w:name w:val="endnote text"/>
+    <w:basedOn w:val="Normal"/>
+    <w:link w:val="EndnoteTextChar"/>
+    <w:uiPriority w:val="99"/>
+    <w:unhideWhenUsed/>
+    <w:rsid w:val="007563C9"/>
+  </w:style>
+  <w:style w:type="character" w:customStyle="1" w:styleId="EndnoteTextChar">
+    <w:name w:val="Endnote Text Char"/>
+    <w:basedOn w:val="DefaultParagraphFont"/>
+    <w:link w:val="EndnoteText"/>
+    <w:uiPriority w:val="99"/>
+    <w:rsid w:val="007563C9"/>
+  </w:style>
+  <w:style w:type="character" w:styleId="EndnoteReference">
+    <w:name w:val="endnote reference"/>
+    <w:basedOn w:val="DefaultParagraphFont"/>
+    <w:uiPriority w:val="99"/>
+    <w:unhideWhenUsed/>
+    <w:rsid w:val="007563C9"/>
+    <w:rPr>
+      <w:vertAlign w:val="superscript"/>
+    </w:rPr>
+  </w:style>
+  <w:style w:type="paragraph" w:styleId="Caption">
+    <w:name w:val="caption"/>
+    <w:basedOn w:val="Normal"/>
+    <w:next w:val="Normal"/>
+    <w:uiPriority w:val="35"/>
+    <w:unhideWhenUsed/>
+    <w:qFormat/>
+    <w:rsid w:val="007563C9"/>
+    <w:pPr>
+      <w:spacing w:after="200"/>
+    </w:pPr>
+    <w:rPr>
+      <w:i/>
+      <w:iCs/>
+      <w:color w:val="44546A" w:themeColor="text2"/>
+      <w:sz w:val="18"/>
+      <w:szCs w:val="18"/>
+    </w:rPr>
+  </w:style>
+  <w:style w:type="paragraph" w:styleId="TableofFigures">
+    <w:name w:val="table of figures"/>
+    <w:basedOn w:val="Normal"/>
+    <w:next w:val="Normal"/>
+    <w:uiPriority w:val="99"/>
+    <w:unhideWhenUsed/>
+    <w:rsid w:val="007563C9"/>
+    <w:pPr>
+      <w:ind w:left="480" w:hanging="480"/>
+    </w:pPr>
+  </w:style>
+  <w:style w:type="character" w:customStyle="1" w:styleId="Heading2Char">
+    <w:name w:val="Heading 2 Char"/>
+    <w:basedOn w:val="DefaultParagraphFont"/>
+    <w:link w:val="Heading2"/>
+    <w:uiPriority w:val="9"/>
+    <w:rsid w:val="00B920BF"/>
+    <w:rPr>
+      <w:rFonts w:asciiTheme="majorHAnsi" w:eastAsiaTheme="majorEastAsia" w:hAnsiTheme="majorHAnsi" w:cstheme="majorBidi"/>
+      <w:color w:val="2E74B5" w:themeColor="accent1" w:themeShade="BF"/>
+      <w:sz w:val="26"/>
+      <w:szCs w:val="26"/>
+    </w:rPr>
+  </w:style>
+  <w:style w:type="paragraph" w:styleId="Subtitle">
+    <w:name w:val="Subtitle"/>
+    <w:basedOn w:val="Normal"/>
+    <w:next w:val="Normal"/>
+    <w:link w:val="SubtitleChar"/>
+    <w:uiPriority w:val="11"/>
+    <w:qFormat/>
+    <w:rsid w:val="00C66F69"/>
+    <w:pPr>
+      <w:numPr>
+        <w:ilvl w:val="1"/>
+      </w:numPr>
+      <w:spacing w:after="160"/>
+    </w:pPr>
+    <w:rPr>
+      <w:rFonts w:eastAsiaTheme="minorEastAsia"/>
+      <w:color w:val="5A5A5A" w:themeColor="text1" w:themeTint="A5"/>
+      <w:spacing w:val="15"/>
+      <w:sz w:val="22"/>
+      <w:szCs w:val="22"/>
+    </w:rPr>
+  </w:style>
+  <w:style w:type="character" w:customStyle="1" w:styleId="SubtitleChar">
+    <w:name w:val="Subtitle Char"/>
+    <w:basedOn w:val="DefaultParagraphFont"/>
+    <w:link w:val="Subtitle"/>
+    <w:uiPriority w:val="11"/>
+    <w:rsid w:val="00C66F69"/>
+    <w:rPr>
+      <w:rFonts w:eastAsiaTheme="minorEastAsia"/>
+      <w:color w:val="5A5A5A" w:themeColor="text1" w:themeTint="A5"/>
+      <w:spacing w:val="15"/>
+      <w:sz w:val="22"/>
+      <w:szCs w:val="22"/>
+    </w:rPr>
+  </w:style>
+  <w:style w:type="paragraph" w:styleId="NoSpacing">
+    <w:name w:val="No Spacing"/>
+    <w:link w:val="NoSpacingChar"/>
+    <w:uiPriority w:val="1"/>
+    <w:qFormat/>
+    <w:rsid w:val="00CC3952"/>
+    <w:rPr>
+      <w:rFonts w:eastAsiaTheme="minorEastAsia"/>
+      <w:sz w:val="22"/>
+      <w:szCs w:val="22"/>
+      <w:lang w:eastAsia="zh-CN"/>
+    </w:rPr>
+  </w:style>
+  <w:style w:type="character" w:customStyle="1" w:styleId="NoSpacingChar">
+    <w:name w:val="No Spacing Char"/>
+    <w:basedOn w:val="DefaultParagraphFont"/>
+    <w:link w:val="NoSpacing"/>
+    <w:uiPriority w:val="1"/>
+    <w:rsid w:val="00CC3952"/>
+    <w:rPr>
+      <w:rFonts w:eastAsiaTheme="minorEastAsia"/>
+      <w:sz w:val="22"/>
+      <w:szCs w:val="22"/>
+      <w:lang w:eastAsia="zh-CN"/>
+    </w:rPr>
+  </w:style>
+  <w:style w:type="paragraph" w:styleId="Footer">
+    <w:name w:val="footer"/>
+    <w:basedOn w:val="Normal"/>
+    <w:link w:val="FooterChar"/>
+    <w:uiPriority w:val="99"/>
+    <w:unhideWhenUsed/>
+    <w:rsid w:val="00CC3952"/>
+    <w:pPr>
+      <w:tabs>
+        <w:tab w:val="center" w:pos="4680"/>
+        <w:tab w:val="right" w:pos="9360"/>
+      </w:tabs>
+    </w:pPr>
+  </w:style>
+  <w:style w:type="character" w:customStyle="1" w:styleId="FooterChar">
+    <w:name w:val="Footer Char"/>
+    <w:basedOn w:val="DefaultParagraphFont"/>
+    <w:link w:val="Footer"/>
+    <w:uiPriority w:val="99"/>
+    <w:rsid w:val="00CC3952"/>
+  </w:style>
+  <w:style w:type="character" w:styleId="PageNumber">
+    <w:name w:val="page number"/>
+    <w:basedOn w:val="DefaultParagraphFont"/>
+    <w:uiPriority w:val="99"/>
+    <w:semiHidden/>
+    <w:unhideWhenUsed/>
+    <w:rsid w:val="00CC3952"/>
+  </w:style>
+  <w:style w:type="character" w:styleId="CommentReference">
+    <w:name w:val="annotation reference"/>
+    <w:basedOn w:val="DefaultParagraphFont"/>
+    <w:uiPriority w:val="99"/>
+    <w:semiHidden/>
+    <w:unhideWhenUsed/>
+    <w:rsid w:val="00CC3952"/>
+    <w:rPr>
+      <w:sz w:val="18"/>
+      <w:szCs w:val="18"/>
+    </w:rPr>
+  </w:style>
+  <w:style w:type="paragraph" w:styleId="CommentText">
+    <w:name w:val="annotation text"/>
+    <w:basedOn w:val="Normal"/>
+    <w:link w:val="CommentTextChar"/>
+    <w:uiPriority w:val="99"/>
+    <w:semiHidden/>
+    <w:unhideWhenUsed/>
+    <w:rsid w:val="00CC3952"/>
+  </w:style>
+  <w:style w:type="character" w:customStyle="1" w:styleId="CommentTextChar">
+    <w:name w:val="Comment Text Char"/>
+    <w:basedOn w:val="DefaultParagraphFont"/>
+    <w:link w:val="CommentText"/>
+    <w:uiPriority w:val="99"/>
+    <w:semiHidden/>
+    <w:rsid w:val="00CC3952"/>
+  </w:style>
+  <w:style w:type="paragraph" w:styleId="CommentSubject">
+    <w:name w:val="annotation subject"/>
+    <w:basedOn w:val="CommentText"/>
+    <w:next w:val="CommentText"/>
+    <w:link w:val="CommentSubjectChar"/>
+    <w:uiPriority w:val="99"/>
+    <w:semiHidden/>
+    <w:unhideWhenUsed/>
+    <w:rsid w:val="00CC3952"/>
+    <w:rPr>
+      <w:b/>
+      <w:bCs/>
+      <w:sz w:val="20"/>
+      <w:szCs w:val="20"/>
+    </w:rPr>
+  </w:style>
+  <w:style w:type="character" w:customStyle="1" w:styleId="CommentSubjectChar">
+    <w:name w:val="Comment Subject Char"/>
+    <w:basedOn w:val="CommentTextChar"/>
+    <w:link w:val="CommentSubject"/>
+    <w:uiPriority w:val="99"/>
+    <w:semiHidden/>
+    <w:rsid w:val="00CC3952"/>
+    <w:rPr>
+      <w:b/>
+      <w:bCs/>
+      <w:sz w:val="20"/>
+      <w:szCs w:val="20"/>
+    </w:rPr>
+  </w:style>
+  <w:style w:type="paragraph" w:styleId="BalloonText">
+    <w:name w:val="Balloon Text"/>
+    <w:basedOn w:val="Normal"/>
+    <w:link w:val="BalloonTextChar"/>
+    <w:uiPriority w:val="99"/>
+    <w:semiHidden/>
+    <w:unhideWhenUsed/>
+    <w:rsid w:val="00CC3952"/>
+    <w:rPr>
+      <w:rFonts w:ascii="Times New Roman" w:hAnsi="Times New Roman"/>
+      <w:sz w:val="18"/>
+      <w:szCs w:val="18"/>
+    </w:rPr>
+  </w:style>
+  <w:style w:type="character" w:customStyle="1" w:styleId="BalloonTextChar">
+    <w:name w:val="Balloon Text Char"/>
+    <w:basedOn w:val="DefaultParagraphFont"/>
+    <w:link w:val="BalloonText"/>
+    <w:uiPriority w:val="99"/>
+    <w:semiHidden/>
+    <w:rsid w:val="00CC3952"/>
+    <w:rPr>
+      <w:rFonts w:ascii="Times New Roman" w:hAnsi="Times New Roman"/>
+      <w:sz w:val="18"/>
+      <w:szCs w:val="18"/>
+    </w:rPr>
+  </w:style>
+  <w:style w:type="paragraph" w:styleId="ListParagraph">
+    <w:name w:val="List Paragraph"/>
+    <w:basedOn w:val="Normal"/>
+    <w:uiPriority w:val="34"/>
+    <w:qFormat/>
+    <w:rsid w:val="00595FF0"/>
+    <w:pPr>
+      <w:ind w:left="720"/>
+      <w:contextualSpacing/>
+    </w:pPr>
+  </w:style>
+  <w:style w:type="table" w:styleId="TableGrid">
+    <w:name w:val="Table Grid"/>
+    <w:basedOn w:val="TableNormal"/>
+    <w:uiPriority w:val="39"/>
+    <w:rsid w:val="00B06FA5"/>
+    <w:tblPr>
+      <w:tblInd w:w="0" w:type="dxa"/>
+      <w:tblBorders>
+        <w:top w:val="single" w:sz="4" w:space="0" w:color="auto"/>
+        <w:left w:val="single" w:sz="4" w:space="0" w:color="auto"/>
+        <w:bottom w:val="single" w:sz="4" w:space="0" w:color="auto"/>
+        <w:right w:val="single" w:sz="4" w:space="0" w:color="auto"/>
+        <w:insideH w:val="single" w:sz="4" w:space="0" w:color="auto"/>
+        <w:insideV w:val="single" w:sz="4" w:space="0" w:color="auto"/>
+      </w:tblBorders>
+      <w:tblCellMar>
+        <w:top w:w="0" w:type="dxa"/>
+        <w:left w:w="108" w:type="dxa"/>
+        <w:bottom w:w="0" w:type="dxa"/>
+        <w:right w:w="108" w:type="dxa"/>
+      </w:tblCellMar>
+    </w:tblPr>
   </w:style>
 </w:styles>
 </file>
@@ -4507,7 +5406,7 @@
     </a:clrScheme>
     <a:fontScheme name="Office">
       <a:majorFont>
-        <a:latin typeface="Calibri Light" panose="020F0302020204030204"/>
+        <a:latin typeface="Calibri Light"/>
         <a:ea typeface=""/>
         <a:cs typeface=""/>
         <a:font script="Jpan" typeface="Yu Gothic Light"/>
@@ -4542,7 +5441,7 @@
         <a:font script="Geor" typeface="Sylfaen"/>
       </a:majorFont>
       <a:minorFont>
-        <a:latin typeface="Calibri" panose="020F0502020204030204"/>
+        <a:latin typeface="Calibri"/>
         <a:ea typeface=""/>
         <a:cs typeface=""/>
         <a:font script="Jpan" typeface="Yu Mincho"/>
@@ -4719,14 +5618,14 @@
   <a:extraClrSchemeLst/>
   <a:extLst>
     <a:ext uri="{05A4C25C-085E-4340-85A3-A5531E510DB2}">
-      <thm15:themeFamily xmlns:thm15="http://schemas.microsoft.com/office/thememl/2012/main" name="Office Theme" id="{62F939B6-93AF-4DB8-9C6B-D6C7DFDC589F}" vid="{4A3C46E8-61CC-4603-A589-7422A47A8E4A}"/>
+      <thm15:themeFamily xmlns:thm15="http://schemas.microsoft.com/office/thememl/2012/main" xmlns="" name="Office Theme" id="{62F939B6-93AF-4DB8-9C6B-D6C7DFDC589F}" vid="{4A3C46E8-61CC-4603-A589-7422A47A8E4A}"/>
     </a:ext>
   </a:extLst>
 </a:theme>
 </file>
 
 <file path=customXml/item1.xml><?xml version="1.0" encoding="utf-8"?>
-<b:Sources xmlns:b="http://schemas.openxmlformats.org/officeDocument/2006/bibliography" xmlns="http://schemas.openxmlformats.org/officeDocument/2006/bibliography" SelectedStyle="/APASixthEditionOfficeOnline.xsl" StyleName="APA">
+<b:Sources xmlns:b="http://schemas.openxmlformats.org/officeDocument/2006/bibliography" xmlns="http://schemas.openxmlformats.org/officeDocument/2006/bibliography" SelectedStyle="/APA.XSL" StyleName="APA">
   <b:Source>
     <b:Tag>Ibt07</b:Tag>
     <b:SourceType>JournalArticle</b:SourceType>
@@ -4757,11 +5656,46 @@
     <b:Issue>Web Server</b:Issue>
     <b:RefOrder>1</b:RefOrder>
   </b:Source>
+  <b:Source>
+    <b:Tag>Sta11</b:Tag>
+    <b:SourceType>InternetSite</b:SourceType>
+    <b:Guid>{967A1664-ADF0-8C4B-B608-9C3B66DB7BA4}</b:Guid>
+    <b:Title>Sacharromyces Genome Database S288c</b:Title>
+    <b:Year>2011</b:Year>
+    <b:Author>
+      <b:Author>
+        <b:Corporate>Standford University</b:Corporate>
+      </b:Author>
+    </b:Author>
+    <b:InternetSiteTitle>Sacharromyces Genome Database</b:InternetSiteTitle>
+    <b:URL>http://www.yeastgenome.org/</b:URL>
+    <b:Month>12</b:Month>
+    <b:Day>16</b:Day>
+    <b:YearAccessed>2016</b:YearAccessed>
+    <b:RefOrder>2</b:RefOrder>
+  </b:Source>
+  <b:Source>
+    <b:Tag>Nat16</b:Tag>
+    <b:SourceType>InternetSite</b:SourceType>
+    <b:Guid>{4288A0B7-473E-7F43-B2E6-5A5EE7EE5496}</b:Guid>
+    <b:Author>
+      <b:Author>
+        <b:Corporate>National Center for Biotechnology Information</b:Corporate>
+      </b:Author>
+    </b:Author>
+    <b:Title>National Center for Biotechnology Information</b:Title>
+    <b:InternetSiteTitle>U.S. National Library of Medicine</b:InternetSiteTitle>
+    <b:URL>http://www.ncbi.nlm.nih.gov/</b:URL>
+    <b:YearAccessed>2016</b:YearAccessed>
+    <b:MonthAccessed>04</b:MonthAccessed>
+    <b:DayAccessed>07</b:DayAccessed>
+    <b:RefOrder>3</b:RefOrder>
+  </b:Source>
 </b:Sources>
 </file>
 
 <file path=customXml/itemProps1.xml><?xml version="1.0" encoding="utf-8"?>
-<ds:datastoreItem xmlns:ds="http://schemas.openxmlformats.org/officeDocument/2006/customXml" ds:itemID="{99B16391-FEAD-F644-8D54-B6C5A00F0C5D}">
+<ds:datastoreItem xmlns:ds="http://schemas.openxmlformats.org/officeDocument/2006/customXml" ds:itemID="{E15185DD-EC36-D945-8400-312836ABC640}">
   <ds:schemaRefs>
     <ds:schemaRef ds:uri="http://schemas.openxmlformats.org/officeDocument/2006/bibliography"/>
   </ds:schemaRefs>

</xml_diff>

<commit_message>
cited add gene in references
</commit_message>
<xml_diff>
--- a/LockOn.docx
+++ b/LockOn.docx
@@ -213,6 +213,7 @@
                                     <w:dataBinding w:prefixMappings="xmlns:ns0='http://purl.org/dc/elements/1.1/' xmlns:ns1='http://schemas.openxmlformats.org/package/2006/metadata/core-properties' " w:xpath="/ns1:coreProperties[1]/ns0:subject[1]" w:storeItemID="{6C3C8BC8-F283-45AE-878A-BAB7291924A1}"/>
                                     <w:text/>
                                   </w:sdtPr>
+                                  <w:sdtEndPr/>
                                   <w:sdtContent>
                                     <w:r>
                                       <w:rPr>
@@ -1061,6 +1062,7 @@
                                     <w:dataBinding w:prefixMappings="xmlns:ns0='http://schemas.openxmlformats.org/officeDocument/2006/extended-properties' " w:xpath="/ns0:Properties[1]/ns0:Company[1]" w:storeItemID="{6668398D-A668-4E3E-A5EB-62B293D839F1}"/>
                                     <w:text/>
                                   </w:sdtPr>
+                                  <w:sdtEndPr/>
                                   <w:sdtContent>
                                     <w:r>
                                       <w:rPr>
@@ -1086,6 +1088,7 @@
                                   <w:dataBinding w:prefixMappings="xmlns:ns0='http://purl.org/dc/elements/1.1/' xmlns:ns1='http://schemas.openxmlformats.org/package/2006/metadata/core-properties' " w:xpath="/ns1:coreProperties[1]/ns1:category[1]" w:storeItemID="{6C3C8BC8-F283-45AE-878A-BAB7291924A1}"/>
                                   <w:text/>
                                 </w:sdtPr>
+                                <w:sdtEndPr/>
                                 <w:sdtContent>
                                   <w:p>
                                     <w:pPr>
@@ -1991,6 +1994,7 @@
           <w:id w:val="-1591231667"/>
           <w:citation/>
         </w:sdtPr>
+        <w:sdtEndPr/>
         <w:sdtContent>
           <w:r>
             <w:fldChar w:fldCharType="begin"/>
@@ -2190,67 +2194,130 @@
       <w:pPr>
         <w:pStyle w:val="Caption"/>
         <w:jc w:val="center"/>
+        <w:rPr>
+          <w:i w:val="0"/>
+        </w:rPr>
       </w:pPr>
       <w:bookmarkStart w:id="4" w:name="_Ref446861949"/>
       <w:bookmarkStart w:id="5" w:name="_Toc447644335"/>
       <w:r>
         <w:t xml:space="preserve">Figure </w:t>
       </w:r>
-      <w:fldSimple w:instr=" SEQ Figure \* ARABIC ">
-        <w:r>
+      <w:r>
+        <w:fldChar w:fldCharType="begin"/>
+      </w:r>
+      <w:r>
+        <w:instrText xml:space="preserve"> SEQ Figure \* ARABIC </w:instrText>
+      </w:r>
+      <w:r>
+        <w:fldChar w:fldCharType="separate"/>
+      </w:r>
+      <w:r>
+        <w:rPr>
+          <w:noProof/>
+        </w:rPr>
+        <w:t>1</w:t>
+      </w:r>
+      <w:r>
+        <w:rPr>
+          <w:noProof/>
+        </w:rPr>
+        <w:fldChar w:fldCharType="end"/>
+      </w:r>
+      <w:bookmarkEnd w:id="4"/>
+      <w:r>
+        <w:t xml:space="preserve">: </w:t>
+      </w:r>
+      <w:r>
+        <w:t xml:space="preserve">CRISPR/Cas9 Endonuclease System. Cas9 and a synthetic </w:t>
+      </w:r>
+      <w:proofErr w:type="spellStart"/>
+      <w:r>
+        <w:t>gRNA</w:t>
+      </w:r>
+      <w:proofErr w:type="spellEnd"/>
+      <w:r>
+        <w:t xml:space="preserve"> with the spacer sequence </w:t>
+      </w:r>
+      <w:proofErr w:type="gramStart"/>
+      <w:r>
+        <w:t>is</w:t>
+      </w:r>
+      <w:proofErr w:type="gramEnd"/>
+      <w:r>
+        <w:t xml:space="preserve"> coupled to form a Cas9-gRNA complex. The Cas9-gRNA complex binds to the gene of interest (blue) that is immediately followed by a PAM (orange). If there is sufficient</w:t>
+      </w:r>
+      <w:r>
+        <w:t xml:space="preserve"> </w:t>
+      </w:r>
+      <w:r>
+        <w:t xml:space="preserve">homology between the target site and the </w:t>
+      </w:r>
+      <w:proofErr w:type="spellStart"/>
+      <w:r>
+        <w:t>gRNA</w:t>
+      </w:r>
+      <w:proofErr w:type="spellEnd"/>
+      <w:r>
+        <w:t xml:space="preserve"> and there exists a PAM, Cas9 cuts the DNA and exits, leaving the damaged DNA to repair itself either by Non-Homologous-End-Joining or Homology-Directed-Repair</w:t>
+      </w:r>
+      <w:r>
+        <w:t xml:space="preserve"> </w:t>
+      </w:r>
+      <w:r>
+        <w:t>(Not Shown) to introduce mutations that will disrupt and silence the targeted gene</w:t>
+      </w:r>
+      <w:r>
+        <w:t>.</w:t>
+      </w:r>
+      <w:bookmarkEnd w:id="5"/>
+      <w:r>
+        <w:rPr>
+          <w:i w:val="0"/>
+        </w:rPr>
+        <w:t xml:space="preserve"> </w:t>
+      </w:r>
+      <w:sdt>
+        <w:sdtPr>
           <w:rPr>
-            <w:noProof/>
+            <w:i w:val="0"/>
           </w:rPr>
-          <w:t>1</w:t>
-        </w:r>
-      </w:fldSimple>
-      <w:bookmarkEnd w:id="4"/>
-      <w:r>
-        <w:t xml:space="preserve">: </w:t>
-      </w:r>
-      <w:r>
-        <w:t xml:space="preserve">CRISPR/Cas9 Endonuclease System. Cas9 and a synthetic </w:t>
-      </w:r>
-      <w:proofErr w:type="spellStart"/>
-      <w:r>
-        <w:t>gRNA</w:t>
-      </w:r>
-      <w:proofErr w:type="spellEnd"/>
-      <w:r>
-        <w:t xml:space="preserve"> with the spacer sequence </w:t>
-      </w:r>
-      <w:proofErr w:type="gramStart"/>
-      <w:r>
-        <w:t>is</w:t>
-      </w:r>
-      <w:proofErr w:type="gramEnd"/>
-      <w:r>
-        <w:t xml:space="preserve"> coupled to form a Cas9-gRNA complex. The Cas9-gRNA complex binds to the gene of interest (blue) that is immediately followed by a PAM (orange). If there is sufficient</w:t>
-      </w:r>
-      <w:r>
-        <w:t xml:space="preserve"> </w:t>
-      </w:r>
-      <w:r>
-        <w:t xml:space="preserve">homology between the target site and the </w:t>
-      </w:r>
-      <w:proofErr w:type="spellStart"/>
-      <w:r>
-        <w:t>gRNA</w:t>
-      </w:r>
-      <w:proofErr w:type="spellEnd"/>
-      <w:r>
-        <w:t xml:space="preserve"> and there exists a PAM, Cas9 cuts the DNA and exits, leaving the damaged DNA to repair itself either by Non-Homologous-End-Joining or Homology-Directed-Repair</w:t>
-      </w:r>
-      <w:r>
-        <w:t xml:space="preserve"> </w:t>
-      </w:r>
-      <w:r>
-        <w:t>(Not Shown) to introduce mutations that will disrupt and silence the targeted gene</w:t>
-      </w:r>
-      <w:r>
-        <w:t>.</w:t>
-      </w:r>
-      <w:bookmarkEnd w:id="5"/>
+          <w:id w:val="-488719456"/>
+          <w:citation/>
+        </w:sdtPr>
+        <w:sdtContent>
+          <w:r>
+            <w:rPr>
+              <w:i w:val="0"/>
+            </w:rPr>
+            <w:fldChar w:fldCharType="begin"/>
+          </w:r>
+          <w:r>
+            <w:rPr>
+              <w:i w:val="0"/>
+            </w:rPr>
+            <w:instrText xml:space="preserve"> CITATION Add15 \l 1033 </w:instrText>
+          </w:r>
+          <w:r>
+            <w:rPr>
+              <w:i w:val="0"/>
+            </w:rPr>
+            <w:fldChar w:fldCharType="separate"/>
+          </w:r>
+          <w:r>
+            <w:rPr>
+              <w:noProof/>
+            </w:rPr>
+            <w:t>(Addgene, 2015)</w:t>
+          </w:r>
+          <w:r>
+            <w:rPr>
+              <w:i w:val="0"/>
+            </w:rPr>
+            <w:fldChar w:fldCharType="end"/>
+          </w:r>
+        </w:sdtContent>
+      </w:sdt>
     </w:p>
     <w:p/>
     <w:p>
@@ -2317,6 +2384,7 @@
           <w:id w:val="208918581"/>
           <w:citation/>
         </w:sdtPr>
+        <w:sdtEndPr/>
         <w:sdtContent>
           <w:r>
             <w:fldChar w:fldCharType="begin"/>
@@ -2384,7 +2452,12 @@
     </w:p>
     <w:p>
       <w:r>
-        <w:t xml:space="preserve">NCBI provides a wealth of data regarding various organisms and provides an API to programmatically fetch data in </w:t>
+        <w:t xml:space="preserve">NCBI </w:t>
+      </w:r>
+      <w:bookmarkStart w:id="10" w:name="_GoBack"/>
+      <w:bookmarkEnd w:id="10"/>
+      <w:r>
+        <w:t xml:space="preserve">provides a wealth of data regarding various organisms and provides an API to programmatically fetch data in </w:t>
       </w:r>
       <w:proofErr w:type="spellStart"/>
       <w:r>
@@ -2471,36 +2544,36 @@
     </w:p>
     <w:p/>
     <w:p>
-      <w:commentRangeStart w:id="10"/>
+      <w:commentRangeStart w:id="11"/>
       <w:r>
         <w:t>We hope in future work to test and see how close our tool comes in prediction of Crispr/Cas9 targeting. The results of the future work would help improve our tool and streamline laboratory workflows involving Crispr/Cas9 for gene studies.</w:t>
       </w:r>
-      <w:commentRangeEnd w:id="10"/>
+      <w:commentRangeEnd w:id="11"/>
       <w:r>
         <w:rPr>
           <w:rStyle w:val="CommentReference"/>
         </w:rPr>
-        <w:commentReference w:id="10"/>
+        <w:commentReference w:id="11"/>
       </w:r>
     </w:p>
     <w:p>
       <w:pPr>
         <w:pStyle w:val="Heading1"/>
       </w:pPr>
-      <w:bookmarkStart w:id="11" w:name="_Toc447644320"/>
-      <w:commentRangeStart w:id="12"/>
+      <w:bookmarkStart w:id="12" w:name="_Toc447644320"/>
+      <w:commentRangeStart w:id="13"/>
       <w:r>
         <w:t>Proposal</w:t>
       </w:r>
-      <w:bookmarkEnd w:id="11"/>
-      <w:commentRangeEnd w:id="12"/>
+      <w:bookmarkEnd w:id="12"/>
+      <w:commentRangeEnd w:id="13"/>
       <w:r>
         <w:rPr>
           <w:rStyle w:val="CommentReference"/>
           <w:rFonts w:asciiTheme="minorHAnsi" w:eastAsiaTheme="minorHAnsi" w:hAnsiTheme="minorHAnsi" w:cstheme="minorBidi"/>
           <w:color w:val="auto"/>
         </w:rPr>
-        <w:commentReference w:id="12"/>
+        <w:commentReference w:id="13"/>
       </w:r>
     </w:p>
     <w:p>
@@ -2742,8 +2815,6 @@
             <w:r>
               <w:t>Future Work</w:t>
             </w:r>
-            <w:bookmarkStart w:id="13" w:name="_GoBack"/>
-            <w:bookmarkEnd w:id="13"/>
           </w:p>
         </w:tc>
         <w:tc>
@@ -3541,7 +3612,7 @@
       </w:r>
     </w:p>
   </w:comment>
-  <w:comment w:id="10" w:author="Mike Tung" w:date="2016-04-07T15:54:00Z" w:initials="MT">
+  <w:comment w:id="11" w:author="Mike Tung" w:date="2016-04-07T15:54:00Z" w:initials="MT">
     <w:p>
       <w:pPr>
         <w:pStyle w:val="CommentText"/>
@@ -3557,7 +3628,7 @@
       </w:r>
     </w:p>
   </w:comment>
-  <w:comment w:id="12" w:author="Meryl Stav" w:date="2016-04-06T15:42:00Z" w:initials="MS">
+  <w:comment w:id="13" w:author="Meryl Stav" w:date="2016-04-06T15:42:00Z" w:initials="MS">
     <w:p>
       <w:pPr>
         <w:pStyle w:val="CommentText"/>
@@ -5618,7 +5689,7 @@
   <a:extraClrSchemeLst/>
   <a:extLst>
     <a:ext uri="{05A4C25C-085E-4340-85A3-A5531E510DB2}">
-      <thm15:themeFamily xmlns:thm15="http://schemas.microsoft.com/office/thememl/2012/main" xmlns="" name="Office Theme" id="{62F939B6-93AF-4DB8-9C6B-D6C7DFDC589F}" vid="{4A3C46E8-61CC-4603-A589-7422A47A8E4A}"/>
+      <thm15:themeFamily xmlns="" xmlns:thm15="http://schemas.microsoft.com/office/thememl/2012/main" name="Office Theme" id="{62F939B6-93AF-4DB8-9C6B-D6C7DFDC589F}" vid="{4A3C46E8-61CC-4603-A589-7422A47A8E4A}"/>
     </a:ext>
   </a:extLst>
 </a:theme>
@@ -5672,7 +5743,7 @@
     <b:Month>12</b:Month>
     <b:Day>16</b:Day>
     <b:YearAccessed>2016</b:YearAccessed>
-    <b:RefOrder>2</b:RefOrder>
+    <b:RefOrder>3</b:RefOrder>
   </b:Source>
   <b:Source>
     <b:Tag>Nat16</b:Tag>
@@ -5689,13 +5760,33 @@
     <b:YearAccessed>2016</b:YearAccessed>
     <b:MonthAccessed>04</b:MonthAccessed>
     <b:DayAccessed>07</b:DayAccessed>
-    <b:RefOrder>3</b:RefOrder>
+    <b:RefOrder>4</b:RefOrder>
+  </b:Source>
+  <b:Source>
+    <b:Tag>Add15</b:Tag>
+    <b:SourceType>DocumentFromInternetSite</b:SourceType>
+    <b:Guid>{D827B0DD-6318-5A48-AEC0-5066E4EAAAD4}</b:Guid>
+    <b:Author>
+      <b:Author>
+        <b:Corporate>Addgene</b:Corporate>
+      </b:Author>
+    </b:Author>
+    <b:Title>CRISPR/Cas9 Guide</b:Title>
+    <b:InternetSiteTitle>Addgene</b:InternetSiteTitle>
+    <b:URL>http://www.addgene.org/CRISPR/guide/?gclid=Cj0KEQjwipi4BRD7t6zGl6m75IgBEiQAn7CfF-oizWaEgV-jqzW0L5vbmTRv5Nv1BJoUktHPny1whUcaAop28P8HAQ</b:URL>
+    <b:Year>2015</b:Year>
+    <b:Month>5</b:Month>
+    <b:Day>13</b:Day>
+    <b:YearAccessed>2016</b:YearAccessed>
+    <b:MonthAccessed>4</b:MonthAccessed>
+    <b:DayAccessed>7</b:DayAccessed>
+    <b:RefOrder>2</b:RefOrder>
   </b:Source>
 </b:Sources>
 </file>
 
 <file path=customXml/itemProps1.xml><?xml version="1.0" encoding="utf-8"?>
-<ds:datastoreItem xmlns:ds="http://schemas.openxmlformats.org/officeDocument/2006/customXml" ds:itemID="{E15185DD-EC36-D945-8400-312836ABC640}">
+<ds:datastoreItem xmlns:ds="http://schemas.openxmlformats.org/officeDocument/2006/customXml" ds:itemID="{AE20C496-EFBC-964A-9D7F-4961C13B28A3}">
   <ds:schemaRefs>
     <ds:schemaRef ds:uri="http://schemas.openxmlformats.org/officeDocument/2006/bibliography"/>
   </ds:schemaRefs>

</xml_diff>

<commit_message>
Made a bunch of changes, cleaned up some files, reorganized repo
</commit_message>
<xml_diff>
--- a/LockOn.docx
+++ b/LockOn.docx
@@ -5,7 +5,10 @@
     <w:sdt>
       <w:sdtPr>
         <w:rPr>
+          <w:rFonts w:eastAsiaTheme="minorHAnsi"/>
           <w:sz w:val="2"/>
+          <w:szCs w:val="24"/>
+          <w:lang w:eastAsia="en-US"/>
         </w:rPr>
         <w:id w:val="2109534628"/>
         <w:docPartObj>
@@ -15,12 +18,9 @@
       </w:sdtPr>
       <w:sdtEndPr>
         <w:rPr>
-          <w:rFonts w:eastAsiaTheme="minorHAnsi"/>
           <w:b/>
           <w:bCs/>
           <w:sz w:val="24"/>
-          <w:szCs w:val="24"/>
-          <w:lang w:eastAsia="en-US"/>
         </w:rPr>
       </w:sdtEndPr>
       <w:sdtContent>
@@ -128,7 +128,17 @@
                                         <w:sz w:val="64"/>
                                         <w:szCs w:val="64"/>
                                       </w:rPr>
-                                      <w:t>Crispr/C</w:t>
+                                      <w:t>CRISPR</w:t>
+                                    </w:r>
+                                    <w:r>
+                                      <w:rPr>
+                                        <w:rFonts w:asciiTheme="majorHAnsi" w:eastAsiaTheme="majorEastAsia" w:hAnsiTheme="majorHAnsi" w:cstheme="majorBidi"/>
+                                        <w:caps/>
+                                        <w:color w:val="8496B0" w:themeColor="text2" w:themeTint="99"/>
+                                        <w:sz w:val="64"/>
+                                        <w:szCs w:val="64"/>
+                                      </w:rPr>
+                                      <w:t>/C</w:t>
                                     </w:r>
                                     <w:r>
                                       <w:rPr>
@@ -147,7 +157,18 @@
                                         <w:sz w:val="64"/>
                                         <w:szCs w:val="64"/>
                                       </w:rPr>
-                                      <w:t>9 L</w:t>
+                                      <w:t xml:space="preserve">9 </w:t>
+                                    </w:r>
+                                    <w:proofErr w:type="spellStart"/>
+                                    <w:r>
+                                      <w:rPr>
+                                        <w:rFonts w:asciiTheme="majorHAnsi" w:eastAsiaTheme="majorEastAsia" w:hAnsiTheme="majorHAnsi" w:cstheme="majorBidi"/>
+                                        <w:caps/>
+                                        <w:color w:val="8496B0" w:themeColor="text2" w:themeTint="99"/>
+                                        <w:sz w:val="64"/>
+                                        <w:szCs w:val="64"/>
+                                      </w:rPr>
+                                      <w:t>L</w:t>
                                     </w:r>
                                     <w:r>
                                       <w:rPr>
@@ -177,6 +198,7 @@
                                       </w:rPr>
                                       <w:t>n</w:t>
                                     </w:r>
+                                    <w:proofErr w:type="spellEnd"/>
                                   </w:p>
                                 </w:sdtContent>
                               </w:sdt>
@@ -203,6 +225,7 @@
                                     <w:dataBinding w:prefixMappings="xmlns:ns0='http://purl.org/dc/elements/1.1/' xmlns:ns1='http://schemas.openxmlformats.org/package/2006/metadata/core-properties' " w:xpath="/ns1:coreProperties[1]/ns0:subject[1]" w:storeItemID="{6C3C8BC8-F283-45AE-878A-BAB7291924A1}"/>
                                     <w:text/>
                                   </w:sdtPr>
+                                  <w:sdtEndPr/>
                                   <w:sdtContent>
                                     <w:r>
                                       <w:rPr>
@@ -289,7 +312,17 @@
                                   <w:sz w:val="64"/>
                                   <w:szCs w:val="64"/>
                                 </w:rPr>
-                                <w:t>Crispr/C</w:t>
+                                <w:t>CRISPR</w:t>
+                              </w:r>
+                              <w:r>
+                                <w:rPr>
+                                  <w:rFonts w:asciiTheme="majorHAnsi" w:eastAsiaTheme="majorEastAsia" w:hAnsiTheme="majorHAnsi" w:cstheme="majorBidi"/>
+                                  <w:caps/>
+                                  <w:color w:val="8496B0" w:themeColor="text2" w:themeTint="99"/>
+                                  <w:sz w:val="64"/>
+                                  <w:szCs w:val="64"/>
+                                </w:rPr>
+                                <w:t>/C</w:t>
                               </w:r>
                               <w:r>
                                 <w:rPr>
@@ -308,7 +341,18 @@
                                   <w:sz w:val="64"/>
                                   <w:szCs w:val="64"/>
                                 </w:rPr>
-                                <w:t>9 L</w:t>
+                                <w:t xml:space="preserve">9 </w:t>
+                              </w:r>
+                              <w:proofErr w:type="spellStart"/>
+                              <w:r>
+                                <w:rPr>
+                                  <w:rFonts w:asciiTheme="majorHAnsi" w:eastAsiaTheme="majorEastAsia" w:hAnsiTheme="majorHAnsi" w:cstheme="majorBidi"/>
+                                  <w:caps/>
+                                  <w:color w:val="8496B0" w:themeColor="text2" w:themeTint="99"/>
+                                  <w:sz w:val="64"/>
+                                  <w:szCs w:val="64"/>
+                                </w:rPr>
+                                <w:t>L</w:t>
                               </w:r>
                               <w:r>
                                 <w:rPr>
@@ -338,6 +382,7 @@
                                 </w:rPr>
                                 <w:t>n</w:t>
                               </w:r>
+                              <w:proofErr w:type="spellEnd"/>
                             </w:p>
                           </w:sdtContent>
                         </w:sdt>
@@ -364,6 +409,7 @@
                               <w:dataBinding w:prefixMappings="xmlns:ns0='http://purl.org/dc/elements/1.1/' xmlns:ns1='http://schemas.openxmlformats.org/package/2006/metadata/core-properties' " w:xpath="/ns1:coreProperties[1]/ns0:subject[1]" w:storeItemID="{6C3C8BC8-F283-45AE-878A-BAB7291924A1}"/>
                               <w:text/>
                             </w:sdtPr>
+                            <w:sdtEndPr/>
                             <w:sdtContent>
                               <w:r>
                                 <w:rPr>
@@ -1003,6 +1049,7 @@
                                     <w:dataBinding w:prefixMappings="xmlns:ns0='http://schemas.openxmlformats.org/officeDocument/2006/extended-properties' " w:xpath="/ns0:Properties[1]/ns0:Company[1]" w:storeItemID="{6668398D-A668-4E3E-A5EB-62B293D839F1}"/>
                                     <w:text/>
                                   </w:sdtPr>
+                                  <w:sdtEndPr/>
                                   <w:sdtContent>
                                     <w:r>
                                       <w:rPr>
@@ -1028,6 +1075,7 @@
                                   <w:dataBinding w:prefixMappings="xmlns:ns0='http://purl.org/dc/elements/1.1/' xmlns:ns1='http://schemas.openxmlformats.org/package/2006/metadata/core-properties' " w:xpath="/ns1:coreProperties[1]/ns1:category[1]" w:storeItemID="{6C3C8BC8-F283-45AE-878A-BAB7291924A1}"/>
                                   <w:text/>
                                 </w:sdtPr>
+                                <w:sdtEndPr/>
                                 <w:sdtContent>
                                   <w:p>
                                     <w:pPr>
@@ -1098,6 +1146,7 @@
                               <w:dataBinding w:prefixMappings="xmlns:ns0='http://schemas.openxmlformats.org/officeDocument/2006/extended-properties' " w:xpath="/ns0:Properties[1]/ns0:Company[1]" w:storeItemID="{6668398D-A668-4E3E-A5EB-62B293D839F1}"/>
                               <w:text/>
                             </w:sdtPr>
+                            <w:sdtEndPr/>
                             <w:sdtContent>
                               <w:r>
                                 <w:rPr>
@@ -1123,6 +1172,7 @@
                             <w:dataBinding w:prefixMappings="xmlns:ns0='http://purl.org/dc/elements/1.1/' xmlns:ns1='http://schemas.openxmlformats.org/package/2006/metadata/core-properties' " w:xpath="/ns1:coreProperties[1]/ns1:category[1]" w:storeItemID="{6C3C8BC8-F283-45AE-878A-BAB7291924A1}"/>
                             <w:text/>
                           </w:sdtPr>
+                          <w:sdtEndPr/>
                           <w:sdtContent>
                             <w:p>
                               <w:pPr>
@@ -1225,7 +1275,7 @@
             </w:rPr>
             <w:fldChar w:fldCharType="separate"/>
           </w:r>
-          <w:hyperlink w:anchor="_Toc447810333" w:history="1">
+          <w:hyperlink w:anchor="_Toc448013765" w:history="1">
             <w:r>
               <w:rPr>
                 <w:rStyle w:val="Hyperlink"/>
@@ -1252,7 +1302,7 @@
                 <w:noProof/>
                 <w:webHidden/>
               </w:rPr>
-              <w:instrText xml:space="preserve"> PAGEREF _Toc447810333 \h </w:instrText>
+              <w:instrText xml:space="preserve"> PAGEREF _Toc448013765 \h </w:instrText>
             </w:r>
             <w:r>
               <w:rPr>
@@ -1296,7 +1346,7 @@
               <w:noProof/>
             </w:rPr>
           </w:pPr>
-          <w:hyperlink w:anchor="_Toc447810334" w:history="1">
+          <w:hyperlink w:anchor="_Toc448013766" w:history="1">
             <w:r>
               <w:rPr>
                 <w:rStyle w:val="Hyperlink"/>
@@ -1323,7 +1373,7 @@
                 <w:noProof/>
                 <w:webHidden/>
               </w:rPr>
-              <w:instrText xml:space="preserve"> PAGEREF _Toc447810334 \h </w:instrText>
+              <w:instrText xml:space="preserve"> PAGEREF _Toc448013766 \h </w:instrText>
             </w:r>
             <w:r>
               <w:rPr>
@@ -1367,7 +1417,7 @@
               <w:noProof/>
             </w:rPr>
           </w:pPr>
-          <w:hyperlink w:anchor="_Toc447810335" w:history="1">
+          <w:hyperlink w:anchor="_Toc448013767" w:history="1">
             <w:r>
               <w:rPr>
                 <w:rStyle w:val="Hyperlink"/>
@@ -1394,7 +1444,7 @@
                 <w:noProof/>
                 <w:webHidden/>
               </w:rPr>
-              <w:instrText xml:space="preserve"> PAGEREF _Toc447810335 \h </w:instrText>
+              <w:instrText xml:space="preserve"> PAGEREF _Toc448013767 \h </w:instrText>
             </w:r>
             <w:r>
               <w:rPr>
@@ -1438,7 +1488,7 @@
               <w:noProof/>
             </w:rPr>
           </w:pPr>
-          <w:hyperlink w:anchor="_Toc447810336" w:history="1">
+          <w:hyperlink w:anchor="_Toc448013768" w:history="1">
             <w:r>
               <w:rPr>
                 <w:rStyle w:val="Hyperlink"/>
@@ -1465,7 +1515,7 @@
                 <w:noProof/>
                 <w:webHidden/>
               </w:rPr>
-              <w:instrText xml:space="preserve"> PAGEREF _Toc447810336 \h </w:instrText>
+              <w:instrText xml:space="preserve"> PAGEREF _Toc448013768 \h </w:instrText>
             </w:r>
             <w:r>
               <w:rPr>
@@ -1511,7 +1561,7 @@
               <w:szCs w:val="24"/>
             </w:rPr>
           </w:pPr>
-          <w:hyperlink w:anchor="_Toc447810337" w:history="1">
+          <w:hyperlink w:anchor="_Toc448013769" w:history="1">
             <w:r>
               <w:rPr>
                 <w:rStyle w:val="Hyperlink"/>
@@ -1538,7 +1588,7 @@
                 <w:noProof/>
                 <w:webHidden/>
               </w:rPr>
-              <w:instrText xml:space="preserve"> PAGEREF _Toc447810337 \h </w:instrText>
+              <w:instrText xml:space="preserve"> PAGEREF _Toc448013769 \h </w:instrText>
             </w:r>
             <w:r>
               <w:rPr>
@@ -1584,7 +1634,7 @@
               <w:szCs w:val="24"/>
             </w:rPr>
           </w:pPr>
-          <w:hyperlink w:anchor="_Toc447810338" w:history="1">
+          <w:hyperlink w:anchor="_Toc448013770" w:history="1">
             <w:r>
               <w:rPr>
                 <w:rStyle w:val="Hyperlink"/>
@@ -1611,7 +1661,7 @@
                 <w:noProof/>
                 <w:webHidden/>
               </w:rPr>
-              <w:instrText xml:space="preserve"> PAGEREF _Toc447810338 \h </w:instrText>
+              <w:instrText xml:space="preserve"> PAGEREF _Toc448013770 \h </w:instrText>
             </w:r>
             <w:r>
               <w:rPr>
@@ -1657,7 +1707,7 @@
               <w:szCs w:val="24"/>
             </w:rPr>
           </w:pPr>
-          <w:hyperlink w:anchor="_Toc447810339" w:history="1">
+          <w:hyperlink w:anchor="_Toc448013771" w:history="1">
             <w:r>
               <w:rPr>
                 <w:rStyle w:val="Hyperlink"/>
@@ -1684,7 +1734,7 @@
                 <w:noProof/>
                 <w:webHidden/>
               </w:rPr>
-              <w:instrText xml:space="preserve"> PAGEREF _Toc447810339 \h </w:instrText>
+              <w:instrText xml:space="preserve"> PAGEREF _Toc448013771 \h </w:instrText>
             </w:r>
             <w:r>
               <w:rPr>
@@ -1728,7 +1778,7 @@
               <w:noProof/>
             </w:rPr>
           </w:pPr>
-          <w:hyperlink w:anchor="_Toc447810340" w:history="1">
+          <w:hyperlink w:anchor="_Toc448013772" w:history="1">
             <w:r>
               <w:rPr>
                 <w:rStyle w:val="Hyperlink"/>
@@ -1755,7 +1805,7 @@
                 <w:noProof/>
                 <w:webHidden/>
               </w:rPr>
-              <w:instrText xml:space="preserve"> PAGEREF _Toc447810340 \h </w:instrText>
+              <w:instrText xml:space="preserve"> PAGEREF _Toc448013772 \h </w:instrText>
             </w:r>
             <w:r>
               <w:rPr>
@@ -1799,7 +1849,7 @@
               <w:noProof/>
             </w:rPr>
           </w:pPr>
-          <w:hyperlink w:anchor="_Toc447810341" w:history="1">
+          <w:hyperlink w:anchor="_Toc448013773" w:history="1">
             <w:r>
               <w:rPr>
                 <w:rStyle w:val="Hyperlink"/>
@@ -1826,7 +1876,7 @@
                 <w:noProof/>
                 <w:webHidden/>
               </w:rPr>
-              <w:instrText xml:space="preserve"> PAGEREF _Toc447810341 \h </w:instrText>
+              <w:instrText xml:space="preserve"> PAGEREF _Toc448013773 \h </w:instrText>
             </w:r>
             <w:r>
               <w:rPr>
@@ -1846,7 +1896,7 @@
                 <w:noProof/>
                 <w:webHidden/>
               </w:rPr>
-              <w:t>6</w:t>
+              <w:t>7</w:t>
             </w:r>
             <w:r>
               <w:rPr>
@@ -1908,7 +1958,19 @@
         <w:rPr>
           <w:noProof/>
         </w:rPr>
-        <w:t>Figure 1: CRISPR/Cas9 Endonuclease System. Cas9 and a synthetic gRNA with the spacer sequence is coupled to form a Cas9-gRNA complex. The Cas9-gRNA complex binds to the gene of interest (blue) that is immediately followed by a PAM (orange). If there is sufficient homology between the target site and the gRNA and there exists a PAM, Cas9 cuts the DNA and exits, leaving the damaged DNA to repair itself either by Non-Homologous-End-Joining or Homology-Directed-Repair (Not Shown) to introduce mutations that will disrupt and silence the targeted gene.</w:t>
+        <w:t xml:space="preserve">Figure 1: </w:t>
+      </w:r>
+      <w:r>
+        <w:rPr>
+          <w:noProof/>
+        </w:rPr>
+        <w:t>CRISPR</w:t>
+      </w:r>
+      <w:r>
+        <w:rPr>
+          <w:noProof/>
+        </w:rPr>
+        <w:t>/Cas9 Endonuclease System. Cas9 and a synthetic gRNA with the spacer sequence is coupled to form a Cas9-gRNA complex. The Cas9-gRNA complex binds to the gene of interest (blue) that is immediately followed by a PAM (orange). If there is sufficient homology between the target site and the gRNA and there exists a PAM, Cas9 cuts the DNA and exits, leaving the damaged DNA to repair itself either by Non-Homologous-End-Joining or Homology-Directed-Repair (Not Shown) to introduce mutations that will disrupt and silence the targeted gene.</w:t>
       </w:r>
       <w:r>
         <w:rPr>
@@ -2047,7 +2109,6 @@
           <w:szCs w:val="32"/>
         </w:rPr>
       </w:pPr>
-      <w:bookmarkStart w:id="0" w:name="_Toc447810333"/>
       <w:r>
         <w:br w:type="page"/>
       </w:r>
@@ -2056,12 +2117,11 @@
       <w:pPr>
         <w:pStyle w:val="Heading1"/>
       </w:pPr>
+      <w:bookmarkStart w:id="0" w:name="_Toc448013765"/>
       <w:r>
         <w:t>Specific Aims</w:t>
       </w:r>
-      <w:bookmarkStart w:id="1" w:name="_GoBack"/>
       <w:bookmarkEnd w:id="0"/>
-      <w:bookmarkEnd w:id="1"/>
     </w:p>
     <w:p>
       <w:pPr>
@@ -2073,7 +2133,13 @@
         <w:jc w:val="both"/>
       </w:pPr>
       <w:r>
-        <w:t>The goal of the proposed project is to provide a command-line tool, which will help facilitate the experimental designs of biologists in the lab by providing the locations of Protospacer-Adjacent-Motifs(PAMs) in a given genome for Crispr/Cas9 targeting.</w:t>
+        <w:t xml:space="preserve">The goal of the proposed project is to provide a command-line tool, which will help facilitate the experimental designs of biologists in the lab by providing the locations of Protospacer-Adjacent-Motifs(PAMs) in a given genome for </w:t>
+      </w:r>
+      <w:r>
+        <w:t>CRISPR</w:t>
+      </w:r>
+      <w:r>
+        <w:t>/Cas9 targeting.</w:t>
       </w:r>
     </w:p>
     <w:p>
@@ -2128,7 +2194,13 @@
         <w:jc w:val="both"/>
       </w:pPr>
       <w:r>
-        <w:t>Gene Selection: Find a set of genes for targeting and show that the tool can be used to determine if it is possible to target the gene using Crispr/Cas9.</w:t>
+        <w:t xml:space="preserve">Gene Selection: Find a set of genes for targeting and show that the tool can be used to determine if it is possible to target the gene using </w:t>
+      </w:r>
+      <w:r>
+        <w:t>CRISPR</w:t>
+      </w:r>
+      <w:r>
+        <w:t>/Cas9.</w:t>
       </w:r>
     </w:p>
     <w:p>
@@ -2179,18 +2251,24 @@
       <w:pPr>
         <w:pStyle w:val="Heading1"/>
       </w:pPr>
-      <w:bookmarkStart w:id="2" w:name="_Toc447810334"/>
+      <w:bookmarkStart w:id="1" w:name="_Toc448013766"/>
       <w:r>
         <w:t>Background</w:t>
       </w:r>
       <w:r>
         <w:t xml:space="preserve"> and Significance</w:t>
       </w:r>
-      <w:bookmarkEnd w:id="2"/>
+      <w:bookmarkEnd w:id="1"/>
     </w:p>
     <w:p>
       <w:r>
-        <w:t>Clustered regularly interspaced short palindromic repeats or CRISPRs are a particular family of tandem repeats found in a wide range of prokaryotic genomes</w:t>
+        <w:t xml:space="preserve">Clustered regularly interspaced short palindromic repeats or </w:t>
+      </w:r>
+      <w:r>
+        <w:t>CRISPR</w:t>
+      </w:r>
+      <w:r>
+        <w:t>s are a particular family of tandem repeats found in a wide range of prokaryotic genomes</w:t>
       </w:r>
       <w:sdt>
         <w:sdtPr>
@@ -2226,19 +2304,43 @@
         <w:t xml:space="preserve"> </w:t>
       </w:r>
       <w:r>
-        <w:t>They consist of a succession of highly conserved regions varying in size from 23 to 47bp separated by similarly sized unique sequences termed spacers. Associated with CRISPRs are endonucleases called Cas9 (CRISPR Associated Proteins) and short “guide” RNA (gRNA) which when coupled together in the CRISPR system can become an essential tool for molecular scientists interested in targeting genes.</w:t>
+        <w:t xml:space="preserve">They consist of a succession of highly conserved regions varying in size from 23 to 47bp separated by similarly sized unique sequences termed spacers. Associated with </w:t>
+      </w:r>
+      <w:r>
+        <w:t>CRISPR</w:t>
+      </w:r>
+      <w:r>
+        <w:t>s are endonucleases called Cas9 (</w:t>
+      </w:r>
+      <w:r>
+        <w:t>CRISPR</w:t>
+      </w:r>
+      <w:r>
+        <w:t xml:space="preserve"> Associated Proteins) and short “guide” RNA (gRNA) which when coupled together in the </w:t>
+      </w:r>
+      <w:r>
+        <w:t>CRISPR</w:t>
+      </w:r>
+      <w:r>
+        <w:t xml:space="preserve"> system can become an essential tool for molecular scientists interested in targeting genes.</w:t>
       </w:r>
     </w:p>
+    <w:p/>
     <w:p>
       <w:r>
-        <w:tab/>
         <w:t>Starting with the gRNA, scientis</w:t>
       </w:r>
       <w:r>
         <w:t xml:space="preserve">ts can design a synthetic gRNA </w:t>
       </w:r>
       <w:r>
-        <w:t xml:space="preserve">of about length 20bp that is complementary to a gene of interest. This targeting sequence or “spacer” sequence can be changed to be complementary to any part of the genome, i.e. target any gene of choice. However, two conditions must be met in order for the CRISPR/CAS9 system to knock a gene out. The first condition is that the spacer must be unique when compared to the rest of the genome, and the second condition is that the target is immediately upstream of a Protospacer Adjacent Motif (PAM) site. The PAM site is mandatory for target binding and the exact sequence of the PAM depends on the species of Cas9, i.e. the source bacteria from which Cas9 was derived </w:t>
+        <w:t xml:space="preserve">of about length 20bp that is complementary to a gene of interest. This targeting sequence or “spacer” sequence can be changed to be complementary to any part of the genome, i.e. target any gene of choice. However, two conditions must be met in order for the </w:t>
+      </w:r>
+      <w:r>
+        <w:t>CRISPR</w:t>
+      </w:r>
+      <w:r>
+        <w:t xml:space="preserve">/CAS9 system to knock a gene out. The first condition is that the spacer must be unique when compared to the rest of the genome, and the second condition is that the target is immediately upstream of a Protospacer Adjacent Motif (PAM) site. The PAM site is mandatory for target binding and the exact sequence of the PAM depends on the species of Cas9, i.e. the source bacteria from which Cas9 was derived </w:t>
       </w:r>
       <w:r>
         <w:t>(</w:t>
@@ -2295,16 +2397,34 @@
         <w:t>).</w:t>
       </w:r>
     </w:p>
+    <w:p/>
     <w:p>
       <w:r>
-        <w:tab/>
-        <w:t>Once the two conditions have been met, CRISPR/Cas9 binds to the DNA at the target site and performs a double stranded break and the resulting damaged DNA is then subject to either Non Homologous End Joining or Homologous Directed Repair depending on the experimental design.</w:t>
+        <w:t xml:space="preserve">Once the two conditions have been met, </w:t>
+      </w:r>
+      <w:r>
+        <w:t>CRISPR</w:t>
+      </w:r>
+      <w:r>
+        <w:t>/Cas9 binds to the DNA at the target site and performs a double stranded break and the resulting damaged DNA is then subject to either Non Homologous End Joining or Homologous Directed Repair depending on the experimental design.</w:t>
       </w:r>
     </w:p>
+    <w:p/>
     <w:p>
       <w:r>
-        <w:tab/>
-        <w:t>The ability to effectively target a gene in the genome proves to be an invaluable tool for molecular biologist. One real world application would be in personalized medicine, if there is sufficient knowledge of genes associated with a disease such as Alzheimer's then scientists could cure Alzheimer's by designing a CRISPR/Cas9 system that can target and silence all genes associated with Alzheimer’s disease. Another real world application would be in population genetics, where CRISPR/Cas9 could be used in “driving” a gene in a given population into extinction or resurrection. Of course these real world applications pose ethical issues, but these applications also demonstrate the powerful utility of these “molecular scissors”.</w:t>
+        <w:t xml:space="preserve">The ability to effectively target a gene in the genome proves to be an invaluable tool for molecular biologist. One real world application would be in personalized medicine, if there is sufficient knowledge of genes associated with a disease such as Alzheimer's then scientists could cure Alzheimer's by designing a </w:t>
+      </w:r>
+      <w:r>
+        <w:t>CRISPR</w:t>
+      </w:r>
+      <w:r>
+        <w:t xml:space="preserve">/Cas9 system that can target and silence all genes associated with Alzheimer’s disease. Another real world application would be in population genetics, where </w:t>
+      </w:r>
+      <w:r>
+        <w:t>CRISPR</w:t>
+      </w:r>
+      <w:r>
+        <w:t>/Cas9 could be used in “driving” a gene in a given population into extinction or resurrection. Of course these real world applications pose ethical issues, but these applications also demonstrate the powerful utility of these “molecular scissors”.</w:t>
       </w:r>
     </w:p>
     <w:p/>
@@ -2369,42 +2489,60 @@
           <w:i w:val="0"/>
         </w:rPr>
       </w:pPr>
-      <w:bookmarkStart w:id="3" w:name="_Ref446861949"/>
-      <w:bookmarkStart w:id="4" w:name="_Toc447644335"/>
+      <w:bookmarkStart w:id="2" w:name="_Ref446861949"/>
+      <w:bookmarkStart w:id="3" w:name="_Toc447644335"/>
       <w:r>
         <w:t xml:space="preserve">Figure </w:t>
       </w:r>
-      <w:fldSimple w:instr=" SEQ Figure \* ARABIC ">
-        <w:r>
-          <w:rPr>
-            <w:noProof/>
-          </w:rPr>
-          <w:t>1</w:t>
-        </w:r>
-      </w:fldSimple>
+      <w:r>
+        <w:fldChar w:fldCharType="begin"/>
+      </w:r>
+      <w:r>
+        <w:instrText xml:space="preserve"> SEQ Figure \* ARABIC </w:instrText>
+      </w:r>
+      <w:r>
+        <w:fldChar w:fldCharType="separate"/>
+      </w:r>
+      <w:r>
+        <w:rPr>
+          <w:noProof/>
+        </w:rPr>
+        <w:t>1</w:t>
+      </w:r>
+      <w:r>
+        <w:rPr>
+          <w:noProof/>
+        </w:rPr>
+        <w:fldChar w:fldCharType="end"/>
+      </w:r>
+      <w:bookmarkEnd w:id="2"/>
+      <w:r>
+        <w:t xml:space="preserve">: </w:t>
+      </w:r>
+      <w:bookmarkStart w:id="4" w:name="_GoBack"/>
+      <w:r>
+        <w:t>CRISPR</w:t>
+      </w:r>
+      <w:r>
+        <w:t>/Cas9 Endonuclease System. Cas9 and a synthetic gRNA with the spacer sequence is coupled to form a Cas9-gRNA complex. The Cas9-gRNA complex binds to the gene of interest (blue) that is immediately followed by a PAM (orange). If there is sufficient</w:t>
+      </w:r>
+      <w:r>
+        <w:t xml:space="preserve"> </w:t>
+      </w:r>
+      <w:r>
+        <w:t>homology between the target site and the gRNA and there exists a PAM, Cas9 cuts the DNA and exits, leaving the damaged DNA to repair itself either by Non-Homologous-End-Joining or Homology-Directed-Repair</w:t>
+      </w:r>
+      <w:r>
+        <w:t xml:space="preserve"> </w:t>
+      </w:r>
+      <w:r>
+        <w:t>(Not Shown) to introduce mutations that will disrupt and silence the targeted gene</w:t>
+      </w:r>
+      <w:bookmarkEnd w:id="4"/>
+      <w:r>
+        <w:t>.</w:t>
+      </w:r>
       <w:bookmarkEnd w:id="3"/>
-      <w:r>
-        <w:t xml:space="preserve">: </w:t>
-      </w:r>
-      <w:r>
-        <w:t>CRISPR/Cas9 Endonuclease System. Cas9 and a synthetic gRNA with the spacer sequence is coupled to form a Cas9-gRNA complex. The Cas9-gRNA complex binds to the gene of interest (blue) that is immediately followed by a PAM (orange). If there is sufficient</w:t>
-      </w:r>
-      <w:r>
-        <w:t xml:space="preserve"> </w:t>
-      </w:r>
-      <w:r>
-        <w:t>homology between the target site and the gRNA and there exists a PAM, Cas9 cuts the DNA and exits, leaving the damaged DNA to repair itself either by Non-Homologous-End-Joining or Homology-Directed-Repair</w:t>
-      </w:r>
-      <w:r>
-        <w:t xml:space="preserve"> </w:t>
-      </w:r>
-      <w:r>
-        <w:t>(Not Shown) to introduce mutations that will disrupt and silence the targeted gene</w:t>
-      </w:r>
-      <w:r>
-        <w:t>.</w:t>
-      </w:r>
-      <w:bookmarkEnd w:id="4"/>
       <w:r>
         <w:rPr>
           <w:i w:val="0"/>
@@ -2454,12 +2592,11 @@
         </w:sdtContent>
       </w:sdt>
     </w:p>
-    <w:p/>
     <w:p>
       <w:pPr>
         <w:pStyle w:val="Heading1"/>
       </w:pPr>
-      <w:bookmarkStart w:id="5" w:name="_Toc447810335"/>
+      <w:bookmarkStart w:id="5" w:name="_Toc448013767"/>
       <w:r>
         <w:t>Preliminary Studies</w:t>
       </w:r>
@@ -2485,7 +2622,13 @@
     <w:p/>
     <w:p>
       <w:r>
-        <w:t xml:space="preserve">In addition we have written a Perl script, “pamFinder.pl”, which accepts FASTA files, a given strain of Cas9 and a file of guide RNAs. The script searches the sequence located in the FASTA file for a reverse complementary match for each of the guides and checks to see if a PAM site is immediately downstream of the matched region. </w:t>
+        <w:t xml:space="preserve">In </w:t>
+      </w:r>
+      <w:r>
+        <w:t>addition,</w:t>
+      </w:r>
+      <w:r>
+        <w:t xml:space="preserve"> we have written a Perl script, “pamFinder.pl”, which accepts FASTA files, a given strain of Cas9 and a file of guide RNAs. The script searches the sequence located in the FASTA file for a reverse complementary match for each of the guides and checks to see if a PAM site is immediately downstream of the matched region. </w:t>
       </w:r>
       <w:r>
         <w:t>The output is a tab separated values file or TSV file which contains the location of the match in the FASTA, the guide matched, and the DNA strand (sense or anti-sense).</w:t>
@@ -2532,13 +2675,11 @@
         <w:t xml:space="preserve"> and looked for a gene to target with our tool. The gene selected was ARS103, which is an Autonomously Replicating Sequence responsible for yeast growth. The sequence spanned 560bp and we developed a short utility tool to subset the sequence into subsequences of length 20bp with sliding window. </w:t>
       </w:r>
     </w:p>
-    <w:p/>
-    <w:p/>
     <w:p>
       <w:pPr>
         <w:pStyle w:val="Heading1"/>
       </w:pPr>
-      <w:bookmarkStart w:id="6" w:name="_Toc447810336"/>
+      <w:bookmarkStart w:id="6" w:name="_Toc448013768"/>
       <w:r>
         <w:t>Research Plan</w:t>
       </w:r>
@@ -2557,7 +2698,7 @@
       <w:pPr>
         <w:pStyle w:val="Heading2"/>
       </w:pPr>
-      <w:bookmarkStart w:id="7" w:name="_Toc447810337"/>
+      <w:bookmarkStart w:id="7" w:name="_Toc448013769"/>
       <w:r>
         <w:t>Data Fetching:</w:t>
       </w:r>
@@ -2565,7 +2706,13 @@
     </w:p>
     <w:p>
       <w:r>
-        <w:t>NCBI provides a wealth of data regarding various organisms and provides an API to programmatically fetch data in Bioperl. C</w:t>
+        <w:t xml:space="preserve">NCBI provides a wealth of data regarding various organisms and provides an API to programmatically fetch data in </w:t>
+      </w:r>
+      <w:r>
+        <w:t>BioPerl</w:t>
+      </w:r>
+      <w:r>
+        <w:t>. C</w:t>
       </w:r>
       <w:r>
         <w:t>ross referencing NCBI</w:t>
@@ -2574,7 +2721,13 @@
         <w:t xml:space="preserve"> with SGD, Saccharomyces Genome Database,</w:t>
       </w:r>
       <w:r>
-        <w:t xml:space="preserve"> helped find all the corresponding RefSeq IDs needed to fetch the corresponding Yeast chromosomes which make up the Yeast Genome. In addition we used SGD to find candidate genes to test our tool in Yeast Strain S288C.</w:t>
+        <w:t xml:space="preserve"> helped find all the corresponding RefSeq IDs needed to fetch the corresponding Yeast chromosomes which make up the Yeast Genome. In </w:t>
+      </w:r>
+      <w:r>
+        <w:t>addition,</w:t>
+      </w:r>
+      <w:r>
+        <w:t xml:space="preserve"> we used SGD to find candidate genes to test our tool in Yeast Strain S288C.</w:t>
       </w:r>
     </w:p>
     <w:p/>
@@ -2582,7 +2735,7 @@
       <w:pPr>
         <w:pStyle w:val="Heading2"/>
       </w:pPr>
-      <w:bookmarkStart w:id="8" w:name="_Toc447810338"/>
+      <w:bookmarkStart w:id="8" w:name="_Toc448013770"/>
       <w:r>
         <w:t>Pam Finder:</w:t>
       </w:r>
@@ -2590,7 +2743,13 @@
     </w:p>
     <w:p>
       <w:r>
-        <w:t>Pam Finder is an essential component of our study, and all downstream actions are reliant on the tool. We built the tool with the mindset of maintaining scalability to bigger and much more complex genomes. In addition the tool is very modular in the sense of workflows</w:t>
+        <w:t xml:space="preserve">Pam Finder is an essential component of our study, and all downstream actions are reliant on the tool. We built the tool with the mindset of maintaining scalability to bigger and much more complex genomes. In </w:t>
+      </w:r>
+      <w:r>
+        <w:t>addition,</w:t>
+      </w:r>
+      <w:r>
+        <w:t xml:space="preserve"> the tool is very modular in the sense of workflows</w:t>
       </w:r>
       <w:r>
         <w:t xml:space="preserve"> involving analyses of multiple genomes or multiple regions of a given genome. In our preliminary study we wrote wrappers to demonstrate the automation of workflow via a set of Perl scripts</w:t>
@@ -2607,7 +2766,7 @@
       <w:pPr>
         <w:pStyle w:val="Heading2"/>
       </w:pPr>
-      <w:bookmarkStart w:id="9" w:name="_Toc447810339"/>
+      <w:bookmarkStart w:id="9" w:name="_Toc448013771"/>
       <w:r>
         <w:t>Gene Selection</w:t>
       </w:r>
@@ -2618,7 +2777,19 @@
     </w:p>
     <w:p>
       <w:r>
-        <w:t>Preliminary research confirmed the feasibility of our Pam Finder tool as we had chosen to see if ARSE103 a gene involved in yeast growth was targetable by Crispr/Cas9. The result was that Crispr/Cas9 could target the gene because there were PAM sites present immediately downstream of some of our guide RNAs.</w:t>
+        <w:t xml:space="preserve">Preliminary research confirmed the feasibility of our Pam Finder tool as we had chosen to see if ARSE103 a gene involved in yeast growth was targetable by </w:t>
+      </w:r>
+      <w:r>
+        <w:t>CRISPR</w:t>
+      </w:r>
+      <w:r>
+        <w:t xml:space="preserve">/Cas9. The result was that </w:t>
+      </w:r>
+      <w:r>
+        <w:t>CRISPR</w:t>
+      </w:r>
+      <w:r>
+        <w:t>/Cas9 could target the gene because there were PAM sites present immediately downstream of some of our guide RNAs.</w:t>
       </w:r>
       <w:r>
         <w:t xml:space="preserve"> The resulting output file could then be translated into experiments done in the wet lab setting to generate data for downstream analyses.</w:t>
@@ -2627,14 +2798,26 @@
     <w:p/>
     <w:p>
       <w:r>
-        <w:t>We hope in future work to test and see how close our tool comes in prediction of Crispr/Cas9 targeting. The results of the future work would help improve our tool and streamline laboratory workflows involving Crispr/Cas9 for gene studies.</w:t>
+        <w:t xml:space="preserve">We hope in future work to test and see how close our tool comes in prediction of </w:t>
+      </w:r>
+      <w:r>
+        <w:t>CRISPR</w:t>
+      </w:r>
+      <w:r>
+        <w:t xml:space="preserve">/Cas9 targeting. The results of the future work would help improve our tool and streamline laboratory workflows involving </w:t>
+      </w:r>
+      <w:r>
+        <w:t>CRISPR</w:t>
+      </w:r>
+      <w:r>
+        <w:t>/Cas9 for gene studies.</w:t>
       </w:r>
     </w:p>
     <w:p>
       <w:pPr>
         <w:pStyle w:val="Heading1"/>
       </w:pPr>
-      <w:bookmarkStart w:id="10" w:name="_Toc447810340"/>
+      <w:bookmarkStart w:id="10" w:name="_Toc448013772"/>
       <w:r>
         <w:t>Proposal</w:t>
       </w:r>
@@ -2642,19 +2825,48 @@
     </w:p>
     <w:p>
       <w:r>
-        <w:t>We propose a tool for designing a CRISPR/Cas9 system that follows the rules for gene targeting and silencing. The programming project,</w:t>
-      </w:r>
-      <w:r>
-        <w:t xml:space="preserve"> named CRISPR/Cas9 LockOn</w:t>
-      </w:r>
-      <w:r>
-        <w:t>, will consist of three pieces: a database, a user friendly script, and tests. The database portion of the project will consist of curating information about various Cas9 PAMs available for endonucleases and storing them in some database system along with the outputted data from our program. The second component of the project will be our program CRISPR/Cas9 Lock-On! that will</w:t>
+        <w:t xml:space="preserve">We propose a tool for designing a </w:t>
+      </w:r>
+      <w:r>
+        <w:t>CRISPR</w:t>
+      </w:r>
+      <w:r>
+        <w:t>/Cas9 system that follows the rules for gene targeting and silencing. The programming project,</w:t>
+      </w:r>
+      <w:r>
+        <w:t xml:space="preserve"> named </w:t>
+      </w:r>
+      <w:r>
+        <w:t>CRISPR</w:t>
+      </w:r>
+      <w:r>
+        <w:t xml:space="preserve">/Cas9 </w:t>
+      </w:r>
+      <w:proofErr w:type="spellStart"/>
+      <w:r>
+        <w:t>LockOn</w:t>
+      </w:r>
+      <w:proofErr w:type="spellEnd"/>
+      <w:r>
+        <w:t xml:space="preserve">, will consist of three pieces: a database, a user friendly script, and tests. The database portion of the project will consist of curating information about various Cas9 PAMs available for endonucleases and storing them in some database system along with the outputted data from our program. The second component of the project will be our program </w:t>
+      </w:r>
+      <w:r>
+        <w:t>CRISPR</w:t>
+      </w:r>
+      <w:r>
+        <w:t>/Cas9 Lock-On! that will</w:t>
       </w:r>
       <w:r>
         <w:t xml:space="preserve"> be implemented in Perl</w:t>
       </w:r>
       <w:r>
-        <w:t>. The preliminary aim of the program will be to effectively find all valid CRISPR/Cas9 tar</w:t>
+        <w:t xml:space="preserve">. The preliminary aim of the program will be to effectively find all valid </w:t>
+      </w:r>
+      <w:r>
+        <w:t>CRISPR</w:t>
+      </w:r>
+      <w:r>
+        <w:t>/Cas9 tar</w:t>
       </w:r>
       <w:r>
         <w:t xml:space="preserve">getable sites in Saccharomyces </w:t>
@@ -2670,24 +2882,51 @@
         <w:t xml:space="preserve"> (baker’s yeast) strain S288c, but we do plan to scale up to more genomes in the future such as humans. Finally, the last part of our project will be testing and automating the program to ensure high quality user-interface (UI) experience.</w:t>
       </w:r>
     </w:p>
+    <w:p/>
     <w:p>
       <w:r>
         <w:t xml:space="preserve">The workload for each of the pieces will be divided evenly between Meryl Stav and </w:t>
       </w:r>
       <w:r>
-        <w:t>myself Michael Tung. (</w:t>
-      </w:r>
-      <w:r>
-        <w:t>Table</w:t>
-      </w:r>
-      <w:r>
-        <w:t xml:space="preserve"> 1) </w:t>
-      </w:r>
-      <w:r>
-        <w:t>All documentation of the project will be stored on gith</w:t>
-      </w:r>
-      <w:r>
-        <w:t>ub and will remain Open Source.</w:t>
+        <w:t>Michael Tung. (</w:t>
+      </w:r>
+      <w:r>
+        <w:fldChar w:fldCharType="begin"/>
+      </w:r>
+      <w:r>
+        <w:instrText xml:space="preserve"> REF _Ref448014016 \h </w:instrText>
+      </w:r>
+      <w:r>
+        <w:fldChar w:fldCharType="separate"/>
+      </w:r>
+      <w:r>
+        <w:t xml:space="preserve">Table </w:t>
+      </w:r>
+      <w:r>
+        <w:rPr>
+          <w:noProof/>
+        </w:rPr>
+        <w:t>1</w:t>
+      </w:r>
+      <w:r>
+        <w:fldChar w:fldCharType="end"/>
+      </w:r>
+      <w:r>
+        <w:t xml:space="preserve">) </w:t>
+      </w:r>
+      <w:r>
+        <w:t xml:space="preserve">All documentation of the project will be stored on </w:t>
+      </w:r>
+      <w:proofErr w:type="spellStart"/>
+      <w:r>
+        <w:t>gith</w:t>
+      </w:r>
+      <w:r>
+        <w:t>ub</w:t>
+      </w:r>
+      <w:proofErr w:type="spellEnd"/>
+      <w:r>
+        <w:t xml:space="preserve"> and will remain Open Source.</w:t>
       </w:r>
     </w:p>
     <w:p/>
@@ -2698,17 +2937,32 @@
         <w:jc w:val="center"/>
       </w:pPr>
       <w:bookmarkStart w:id="11" w:name="_Toc447810546"/>
+      <w:bookmarkStart w:id="12" w:name="_Ref448014016"/>
       <w:r>
         <w:t xml:space="preserve">Table </w:t>
       </w:r>
-      <w:fldSimple w:instr=" SEQ Table \* ARABIC ">
-        <w:r>
-          <w:rPr>
-            <w:noProof/>
-          </w:rPr>
-          <w:t>1</w:t>
-        </w:r>
-      </w:fldSimple>
+      <w:r>
+        <w:fldChar w:fldCharType="begin"/>
+      </w:r>
+      <w:r>
+        <w:instrText xml:space="preserve"> SEQ Table \* ARABIC </w:instrText>
+      </w:r>
+      <w:r>
+        <w:fldChar w:fldCharType="separate"/>
+      </w:r>
+      <w:r>
+        <w:rPr>
+          <w:noProof/>
+        </w:rPr>
+        <w:t>1</w:t>
+      </w:r>
+      <w:r>
+        <w:rPr>
+          <w:noProof/>
+        </w:rPr>
+        <w:fldChar w:fldCharType="end"/>
+      </w:r>
+      <w:bookmarkEnd w:id="12"/>
       <w:r>
         <w:t>: Division of Labor between Mike Tung and Meryl Stav</w:t>
       </w:r>
@@ -2784,7 +3038,7 @@
           </w:tcPr>
           <w:p>
             <w:r>
-              <w:t>Updated code, and fixed bugs</w:t>
+              <w:t>Debugged and updated code with finished design</w:t>
             </w:r>
           </w:p>
         </w:tc>
@@ -2806,7 +3060,13 @@
           </w:tcPr>
           <w:p>
             <w:r>
-              <w:t>Searched literature and web for Crispr/Cas9 Strains and Variants</w:t>
+              <w:t xml:space="preserve">Searched literature and web for </w:t>
+            </w:r>
+            <w:r>
+              <w:t>CRISPR</w:t>
+            </w:r>
+            <w:r>
+              <w:t>/Cas9 Strains and Variants</w:t>
             </w:r>
           </w:p>
         </w:tc>
@@ -2844,7 +3104,56 @@
           </w:tcPr>
           <w:p>
             <w:r>
-              <w:t>Updated code with more Crispr/Cas9 Strain options, Wrote wrappers and tools to assist in testing tool.</w:t>
+              <w:t xml:space="preserve">Setup framework and wrote functions to </w:t>
+            </w:r>
+            <w:r>
+              <w:t>check</w:t>
+            </w:r>
+            <w:r>
+              <w:t xml:space="preserve"> guide RNA sequences, u</w:t>
+            </w:r>
+            <w:r>
+              <w:t xml:space="preserve">pdated code with more </w:t>
+            </w:r>
+            <w:r>
+              <w:t>CRISPR</w:t>
+            </w:r>
+            <w:r>
+              <w:t xml:space="preserve">/Cas9 Strain options, </w:t>
+            </w:r>
+            <w:r>
+              <w:t>w</w:t>
+            </w:r>
+            <w:r>
+              <w:t>rote wrappers and tools to assist in testing tool</w:t>
+            </w:r>
+          </w:p>
+        </w:tc>
+      </w:tr>
+      <w:tr>
+        <w:tc>
+          <w:tcPr>
+            <w:tcW w:w="3192" w:type="dxa"/>
+          </w:tcPr>
+          <w:p>
+            <w:r>
+              <w:t>Unit Testing</w:t>
+            </w:r>
+          </w:p>
+        </w:tc>
+        <w:tc>
+          <w:tcPr>
+            <w:tcW w:w="3192" w:type="dxa"/>
+          </w:tcPr>
+          <w:p/>
+        </w:tc>
+        <w:tc>
+          <w:tcPr>
+            <w:tcW w:w="3192" w:type="dxa"/>
+          </w:tcPr>
+          <w:p>
+            <w:r>
+              <w:t>Unit Tested each component and made necessary updates</w:t>
             </w:r>
           </w:p>
         </w:tc>
@@ -2869,7 +3178,15 @@
           </w:tcPr>
           <w:p>
             <w:r>
-              <w:t>Perform the wetlab experiments</w:t>
+              <w:t xml:space="preserve">Perform the </w:t>
+            </w:r>
+            <w:proofErr w:type="spellStart"/>
+            <w:r>
+              <w:t>wetlab</w:t>
+            </w:r>
+            <w:proofErr w:type="spellEnd"/>
+            <w:r>
+              <w:t xml:space="preserve"> experiments</w:t>
             </w:r>
           </w:p>
         </w:tc>
@@ -2879,14 +3196,22 @@
           </w:tcPr>
           <w:p>
             <w:r>
-              <w:t>Test to see how accurate tool was in relation to real results.</w:t>
+              <w:t>Test to see how accurate tool was in relation to real results</w:t>
+            </w:r>
+            <w:r>
+              <w:t>, perform benchmark tests, apply parallel processing techniques for optimizations</w:t>
             </w:r>
           </w:p>
         </w:tc>
       </w:tr>
     </w:tbl>
     <w:p/>
-    <w:bookmarkStart w:id="12" w:name="_Toc447810341" w:displacedByCustomXml="next"/>
+    <w:p>
+      <w:r>
+        <w:br w:type="page"/>
+      </w:r>
+    </w:p>
+    <w:bookmarkStart w:id="13" w:name="_Toc448013773" w:displacedByCustomXml="next"/>
     <w:sdt>
       <w:sdtPr>
         <w:rPr>
@@ -2915,7 +3240,7 @@
           <w:r>
             <w:t>Works Cited</w:t>
           </w:r>
-          <w:bookmarkEnd w:id="12"/>
+          <w:bookmarkEnd w:id="13"/>
         </w:p>
         <w:p>
           <w:pPr>
@@ -2949,14 +3274,37 @@
               <w:iCs/>
               <w:noProof/>
             </w:rPr>
-            <w:t>CRISPR/Cas9 Guide.</w:t>
+            <w:t>CRISPR</w:t>
+          </w:r>
+          <w:r>
+            <w:rPr>
+              <w:rFonts w:cs="Times New Roman"/>
+              <w:i/>
+              <w:iCs/>
+              <w:noProof/>
+            </w:rPr>
+            <w:t>/Cas9 Guide.</w:t>
           </w:r>
           <w:r>
             <w:rPr>
               <w:rFonts w:cs="Times New Roman"/>
               <w:noProof/>
             </w:rPr>
-            <w:t xml:space="preserve"> Retrieved 4 7, 2016, from Addgene: http://www.addgene.org/CRISPR/guide/?gclid=Cj0KEQjwipi4BRD7t6zGl6m75IgBEiQAn7CfF-oizWaEgV-jqzW0L5vbmTRv5Nv1BJoUktHPny1whUcaAop28P8HAQ</w:t>
+            <w:t xml:space="preserve"> Retrieved 4 7, 2016, from Addgene: http://www.addgene.org/</w:t>
+          </w:r>
+          <w:r>
+            <w:rPr>
+              <w:rFonts w:cs="Times New Roman"/>
+              <w:noProof/>
+            </w:rPr>
+            <w:t>CRISPR</w:t>
+          </w:r>
+          <w:r>
+            <w:rPr>
+              <w:rFonts w:cs="Times New Roman"/>
+              <w:noProof/>
+            </w:rPr>
+            <w:t>/guide/?gclid=Cj0KEQjwipi4BRD7t6zGl6m75IgBEiQAn7CfF-oizWaEgV-jqzW0L5vbmTRv5Nv1BJoUktHPny1whUcaAop28P8HAQ</w:t>
           </w:r>
         </w:p>
         <w:p>
@@ -2973,7 +3321,21 @@
               <w:rFonts w:cs="Times New Roman"/>
               <w:noProof/>
             </w:rPr>
-            <w:t xml:space="preserve">Grissa, I., Vergnaud, G., &amp; Pourcel, C. (2007). CRISPRFinder: a web tool to identify clustered regularly interspaced short palindromic repeats. </w:t>
+            <w:t xml:space="preserve">Grissa, I., Vergnaud, G., &amp; Pourcel, C. (2007). </w:t>
+          </w:r>
+          <w:r>
+            <w:rPr>
+              <w:rFonts w:cs="Times New Roman"/>
+              <w:noProof/>
+            </w:rPr>
+            <w:t>CRISPR</w:t>
+          </w:r>
+          <w:r>
+            <w:rPr>
+              <w:rFonts w:cs="Times New Roman"/>
+              <w:noProof/>
+            </w:rPr>
+            <w:t xml:space="preserve">Finder: a web tool to identify clustered regularly interspaced short palindromic repeats. </w:t>
           </w:r>
           <w:r>
             <w:rPr>
@@ -3174,7 +3536,7 @@
         <w:rStyle w:val="PageNumber"/>
         <w:noProof/>
       </w:rPr>
-      <w:t>2</w:t>
+      <w:t>6</w:t>
     </w:r>
     <w:r>
       <w:rPr>
@@ -4702,7 +5064,7 @@
 </file>
 
 <file path=customXml/itemProps1.xml><?xml version="1.0" encoding="utf-8"?>
-<ds:datastoreItem xmlns:ds="http://schemas.openxmlformats.org/officeDocument/2006/customXml" ds:itemID="{07E43671-A5E7-2340-A545-06D811600E3C}">
+<ds:datastoreItem xmlns:ds="http://schemas.openxmlformats.org/officeDocument/2006/customXml" ds:itemID="{06325C0A-0745-C446-9505-AF187B493099}">
   <ds:schemaRefs>
     <ds:schemaRef ds:uri="http://schemas.openxmlformats.org/officeDocument/2006/bibliography"/>
   </ds:schemaRefs>

</xml_diff>